<commit_message>
added an introduction in PropostaProjeto.docx
</commit_message>
<xml_diff>
--- a/Docs/PropostaProjeto.docx
+++ b/Docs/PropostaProjeto.docx
@@ -123,23 +123,119 @@
           <w:sz w:val="36"/>
           <w:szCs w:val="27"/>
         </w:rPr>
-        <w:t xml:space="preserve">Eventos de </w:t>
-      </w:r>
-      <w:r>
-        <w:rPr>
-          <w:color w:val="000000"/>
+        <w:t>Eventos de contraordenação por excesso de velocidade</w:t>
+      </w:r>
+    </w:p>
+    <w:p>
+      <w:pPr>
+        <w:rPr>
+          <w:b/>
+          <w:sz w:val="32"/>
+        </w:rPr>
+      </w:pPr>
+    </w:p>
+    <w:p>
+      <w:pPr>
+        <w:rPr>
+          <w:b/>
+          <w:sz w:val="32"/>
+        </w:rPr>
+      </w:pPr>
+    </w:p>
+    <w:p>
+      <w:pPr>
+        <w:rPr>
+          <w:rFonts w:cstheme="minorHAnsi"/>
+          <w:sz w:val="28"/>
+          <w:szCs w:val="32"/>
+        </w:rPr>
+      </w:pPr>
+      <w:r>
+        <w:rPr>
+          <w:rFonts w:asciiTheme="majorHAnsi" w:hAnsiTheme="majorHAnsi" w:cstheme="majorHAnsi"/>
+          <w:b/>
           <w:sz w:val="36"/>
-          <w:szCs w:val="27"/>
-        </w:rPr>
-        <w:t>c</w:t>
-      </w:r>
-      <w:r>
-        <w:rPr>
-          <w:color w:val="000000"/>
+        </w:rPr>
+        <w:t>Orientador</w:t>
+      </w:r>
+      <w:r>
+        <w:rPr>
+          <w:rFonts w:asciiTheme="majorHAnsi" w:hAnsiTheme="majorHAnsi" w:cstheme="majorHAnsi"/>
+          <w:b/>
+          <w:sz w:val="40"/>
+        </w:rPr>
+        <w:br/>
+      </w:r>
+      <w:r>
+        <w:rPr>
+          <w:rFonts w:cstheme="minorHAnsi"/>
+          <w:sz w:val="28"/>
+          <w:szCs w:val="32"/>
+        </w:rPr>
+        <w:t xml:space="preserve">Engenheiro </w:t>
+      </w:r>
+      <w:r>
+        <w:rPr>
+          <w:rFonts w:cstheme="minorHAnsi"/>
+          <w:sz w:val="28"/>
+          <w:szCs w:val="32"/>
+        </w:rPr>
+        <w:t>Luís Osório</w:t>
+      </w:r>
+      <w:r>
+        <w:rPr>
+          <w:rFonts w:cstheme="minorHAnsi"/>
+          <w:sz w:val="28"/>
+          <w:szCs w:val="32"/>
+        </w:rPr>
+        <w:t>, lo@isel.ipl.pt, Gabinete n.º 18 da ADEETC</w:t>
+      </w:r>
+      <w:r>
+        <w:rPr>
+          <w:rFonts w:cstheme="minorHAnsi"/>
+          <w:sz w:val="28"/>
+        </w:rPr>
+        <w:br/>
+      </w:r>
+      <w:r>
+        <w:rPr>
+          <w:rFonts w:asciiTheme="majorHAnsi" w:hAnsiTheme="majorHAnsi" w:cstheme="majorHAnsi"/>
+          <w:b/>
           <w:sz w:val="36"/>
-          <w:szCs w:val="27"/>
-        </w:rPr>
-        <w:t>ontraordenação por excesso de velocidade</w:t>
+        </w:rPr>
+        <w:t>Coorientador</w:t>
+      </w:r>
+      <w:r>
+        <w:rPr>
+          <w:rFonts w:asciiTheme="majorHAnsi" w:hAnsiTheme="majorHAnsi" w:cstheme="majorHAnsi"/>
+          <w:b/>
+          <w:sz w:val="40"/>
+        </w:rPr>
+        <w:br/>
+      </w:r>
+      <w:r>
+        <w:rPr>
+          <w:rFonts w:cstheme="minorHAnsi"/>
+          <w:sz w:val="28"/>
+          <w:szCs w:val="32"/>
+        </w:rPr>
+        <w:t>P</w:t>
+      </w:r>
+      <w:r>
+        <w:rPr>
+          <w:rFonts w:cstheme="minorHAnsi"/>
+          <w:sz w:val="28"/>
+          <w:szCs w:val="32"/>
+        </w:rPr>
+        <w:t>aulo Borges</w:t>
+      </w:r>
+      <w:r>
+        <w:rPr>
+          <w:rFonts w:cstheme="minorHAnsi"/>
+          <w:sz w:val="28"/>
+          <w:szCs w:val="32"/>
+        </w:rPr>
+        <w:t>, pborges@deetc.isel.ipl.pt, Laboratório de I&amp;D</w:t>
       </w:r>
     </w:p>
     <w:p>
@@ -154,297 +250,406 @@
       <w:pPr>
         <w:rPr>
           <w:b/>
+          <w:sz w:val="28"/>
+        </w:rPr>
+      </w:pPr>
+    </w:p>
+    <w:p>
+      <w:pPr>
+        <w:rPr>
+          <w:rFonts w:asciiTheme="majorHAnsi" w:hAnsiTheme="majorHAnsi" w:cstheme="majorHAnsi"/>
+          <w:b/>
+          <w:sz w:val="36"/>
+        </w:rPr>
+      </w:pPr>
+      <w:r>
+        <w:rPr>
+          <w:rFonts w:asciiTheme="majorHAnsi" w:hAnsiTheme="majorHAnsi" w:cstheme="majorHAnsi"/>
+          <w:b/>
+          <w:sz w:val="36"/>
+        </w:rPr>
+        <w:t>Autores do Projeto</w:t>
+      </w:r>
+      <w:r>
+        <w:rPr>
+          <w:b/>
           <w:sz w:val="32"/>
         </w:rPr>
-      </w:pPr>
-    </w:p>
-    <w:p>
-      <w:pPr>
-        <w:rPr>
-          <w:rFonts w:cstheme="minorHAnsi"/>
-          <w:sz w:val="28"/>
-          <w:szCs w:val="32"/>
-        </w:rPr>
-      </w:pPr>
-      <w:r>
-        <w:rPr>
-          <w:rFonts w:asciiTheme="majorHAnsi" w:hAnsiTheme="majorHAnsi" w:cstheme="majorHAnsi"/>
-          <w:b/>
-          <w:sz w:val="36"/>
-        </w:rPr>
-        <w:t>Orientador</w:t>
-      </w:r>
-      <w:r>
-        <w:rPr>
-          <w:rFonts w:asciiTheme="majorHAnsi" w:hAnsiTheme="majorHAnsi" w:cstheme="majorHAnsi"/>
-          <w:b/>
-          <w:sz w:val="40"/>
-        </w:rPr>
         <w:br/>
       </w:r>
       <w:r>
         <w:rPr>
-          <w:rFonts w:cstheme="minorHAnsi"/>
-          <w:sz w:val="28"/>
-          <w:szCs w:val="32"/>
-        </w:rPr>
-        <w:t xml:space="preserve">Engenheiro </w:t>
-      </w:r>
-      <w:r>
-        <w:rPr>
-          <w:rFonts w:cstheme="minorHAnsi"/>
-          <w:sz w:val="28"/>
-          <w:szCs w:val="32"/>
-        </w:rPr>
-        <w:t>Luís Osório</w:t>
-      </w:r>
-      <w:r>
-        <w:rPr>
-          <w:rFonts w:cstheme="minorHAnsi"/>
-          <w:sz w:val="28"/>
-          <w:szCs w:val="32"/>
+          <w:sz w:val="28"/>
+        </w:rPr>
+        <w:t>André Gaudêncio</w:t>
+      </w:r>
+      <w:r>
+        <w:rPr>
+          <w:sz w:val="28"/>
         </w:rPr>
         <w:t xml:space="preserve">, </w:t>
       </w:r>
       <w:r>
         <w:rPr>
-          <w:rFonts w:cstheme="minorHAnsi"/>
-          <w:sz w:val="28"/>
-          <w:szCs w:val="32"/>
-        </w:rPr>
-        <w:t>lo@isel.ipl.pt, Gabinete n.º 18 da ADEETC</w:t>
-      </w:r>
-      <w:r>
-        <w:rPr>
-          <w:rFonts w:cstheme="minorHAnsi"/>
+          <w:sz w:val="28"/>
+        </w:rPr>
+        <w:t xml:space="preserve">nº </w:t>
+      </w:r>
+      <w:r>
+        <w:rPr>
+          <w:sz w:val="28"/>
+        </w:rPr>
+        <w:t xml:space="preserve">42204, </w:t>
+      </w:r>
+      <w:r>
+        <w:rPr>
+          <w:sz w:val="28"/>
+        </w:rPr>
+        <w:t>A42204@alunos.isel.pt</w:t>
+      </w:r>
+      <w:r>
+        <w:rPr>
+          <w:sz w:val="28"/>
+        </w:rPr>
+        <w:t>,</w:t>
+      </w:r>
+      <w:r>
+        <w:rPr>
+          <w:sz w:val="28"/>
+        </w:rPr>
+        <w:t xml:space="preserve"> 938458775</w:t>
+      </w:r>
+      <w:r>
+        <w:rPr>
           <w:sz w:val="28"/>
         </w:rPr>
         <w:br/>
       </w:r>
       <w:r>
         <w:rPr>
-          <w:rFonts w:asciiTheme="majorHAnsi" w:hAnsiTheme="majorHAnsi" w:cstheme="majorHAnsi"/>
-          <w:b/>
-          <w:sz w:val="36"/>
-        </w:rPr>
-        <w:t>Coorientador</w:t>
-      </w:r>
-      <w:r>
-        <w:rPr>
-          <w:rFonts w:asciiTheme="majorHAnsi" w:hAnsiTheme="majorHAnsi" w:cstheme="majorHAnsi"/>
-          <w:b/>
-          <w:sz w:val="40"/>
-        </w:rPr>
-        <w:br/>
-      </w:r>
-      <w:r>
-        <w:rPr>
-          <w:rFonts w:cstheme="minorHAnsi"/>
-          <w:sz w:val="28"/>
-          <w:szCs w:val="32"/>
-        </w:rPr>
-        <w:t>P</w:t>
+          <w:sz w:val="28"/>
+        </w:rPr>
+        <w:t>Nuno Conceição</w:t>
+      </w:r>
+      <w:r>
+        <w:rPr>
+          <w:sz w:val="28"/>
+        </w:rPr>
+        <w:t xml:space="preserve">, </w:t>
+      </w:r>
+      <w:r>
+        <w:rPr>
+          <w:sz w:val="28"/>
+        </w:rPr>
+        <w:t xml:space="preserve">nº </w:t>
+      </w:r>
+      <w:r>
+        <w:rPr>
+          <w:sz w:val="28"/>
+        </w:rPr>
+        <w:t xml:space="preserve">42195, </w:t>
+      </w:r>
+      <w:r>
+        <w:rPr>
+          <w:sz w:val="28"/>
+        </w:rPr>
+        <w:t>A41295@alunos.isel.pt</w:t>
+      </w:r>
+      <w:r>
+        <w:rPr>
+          <w:sz w:val="28"/>
+        </w:rPr>
+        <w:t>,</w:t>
+      </w:r>
+      <w:r>
+        <w:rPr>
+          <w:sz w:val="28"/>
+        </w:rPr>
+        <w:t xml:space="preserve"> </w:t>
+      </w:r>
+      <w:r>
+        <w:rPr>
+          <w:sz w:val="28"/>
+        </w:rPr>
+        <w:t>937432855</w:t>
+      </w:r>
+    </w:p>
+    <w:p>
+      <w:pPr>
+        <w:jc w:val="right"/>
+        <w:rPr>
+          <w:sz w:val="32"/>
+        </w:rPr>
+      </w:pPr>
+    </w:p>
+    <w:p>
+      <w:pPr>
+        <w:jc w:val="right"/>
+        <w:rPr>
+          <w:sz w:val="32"/>
+        </w:rPr>
+      </w:pPr>
+    </w:p>
+    <w:p>
+      <w:pPr>
+        <w:jc w:val="right"/>
+        <w:rPr>
+          <w:sz w:val="32"/>
+        </w:rPr>
+      </w:pPr>
+    </w:p>
+    <w:p>
+      <w:pPr>
+        <w:jc w:val="right"/>
+        <w:rPr>
+          <w:sz w:val="32"/>
+        </w:rPr>
+      </w:pPr>
+      <w:r>
+        <w:rPr>
+          <w:sz w:val="32"/>
+        </w:rPr>
+        <w:t>Semestre de Verão 2017/2018</w:t>
+      </w:r>
+    </w:p>
+    <w:p>
+      <w:pPr>
+        <w:pStyle w:val="Ttulo1"/>
+      </w:pPr>
+      <w:r>
+        <w:lastRenderedPageBreak/>
+        <w:t>Introdução</w:t>
+      </w:r>
+    </w:p>
+    <w:p>
+      <w:pPr>
+        <w:pStyle w:val="NormalWeb"/>
+        <w:rPr>
+          <w:color w:val="000000"/>
+          <w:sz w:val="27"/>
+          <w:szCs w:val="27"/>
+          <w:lang w:val="pt-PT"/>
+        </w:rPr>
+      </w:pPr>
+      <w:r>
+        <w:rPr>
+          <w:color w:val="000000"/>
+          <w:sz w:val="27"/>
+          <w:szCs w:val="27"/>
+          <w:lang w:val="pt-PT"/>
+        </w:rPr>
+        <w:t xml:space="preserve">O objetivo deste projeto é criar um protótipo de um serviço que gere eventos de contraordenação por excesso de velocidade que foram subscritos através da aplicação móvel. Esses eventos são gerados através dos locais de controlo de velocidade da rede SINCRO (Rede Nacional de Controlo de Velocidade da ANSR). Para efeitos de </w:t>
+      </w:r>
+      <w:r>
+        <w:rPr>
+          <w:color w:val="000000"/>
+          <w:sz w:val="27"/>
+          <w:szCs w:val="27"/>
+          <w:lang w:val="pt-PT"/>
+        </w:rPr>
+        <w:t>demonstração</w:t>
+      </w:r>
+      <w:r>
+        <w:rPr>
+          <w:color w:val="000000"/>
+          <w:sz w:val="27"/>
+          <w:szCs w:val="27"/>
+          <w:lang w:val="pt-PT"/>
+        </w:rPr>
+        <w:t xml:space="preserve"> e testes irão ser usados dados </w:t>
+      </w:r>
+      <w:r>
+        <w:rPr>
+          <w:color w:val="000000"/>
+          <w:sz w:val="27"/>
+          <w:szCs w:val="27"/>
+          <w:lang w:val="pt-PT"/>
+        </w:rPr>
+        <w:t>fictícios</w:t>
+      </w:r>
+      <w:r>
+        <w:rPr>
+          <w:color w:val="000000"/>
+          <w:sz w:val="27"/>
+          <w:szCs w:val="27"/>
+          <w:lang w:val="pt-PT"/>
+        </w:rPr>
+        <w:t xml:space="preserve"> que representam os eventos.</w:t>
+      </w:r>
+    </w:p>
+    <w:p>
+      <w:pPr>
+        <w:pStyle w:val="NormalWeb"/>
+        <w:rPr>
+          <w:color w:val="000000"/>
+          <w:sz w:val="27"/>
+          <w:szCs w:val="27"/>
+          <w:lang w:val="pt-PT"/>
+        </w:rPr>
+      </w:pPr>
+      <w:r>
+        <w:rPr>
+          <w:color w:val="000000"/>
+          <w:sz w:val="27"/>
+          <w:szCs w:val="27"/>
+          <w:lang w:val="pt-PT"/>
+        </w:rPr>
+        <w:t xml:space="preserve">A outra vertente do projeto é, portanto, a criação da aplicação móvel… (ANDROID e IOS). Essa aplicação visa fornecer ao utilizador, a subscrição dos eventos relacionados com uma viatura que seja sua, e para essa </w:t>
+      </w:r>
+      <w:r>
+        <w:rPr>
+          <w:color w:val="000000"/>
+          <w:sz w:val="27"/>
+          <w:szCs w:val="27"/>
+          <w:lang w:val="pt-PT"/>
+        </w:rPr>
+        <w:t>verificação</w:t>
+      </w:r>
+      <w:r>
+        <w:rPr>
+          <w:color w:val="000000"/>
+          <w:sz w:val="27"/>
+          <w:szCs w:val="27"/>
+          <w:lang w:val="pt-PT"/>
+        </w:rPr>
+        <w:t xml:space="preserve"> irá ser usado</w:t>
+      </w:r>
+      <w:r>
+        <w:rPr>
+          <w:color w:val="000000"/>
+          <w:sz w:val="27"/>
+          <w:szCs w:val="27"/>
+          <w:lang w:val="pt-PT"/>
+        </w:rPr>
+        <w:t xml:space="preserve"> … (</w:t>
+      </w:r>
+      <w:r>
+        <w:rPr>
+          <w:color w:val="000000"/>
+          <w:sz w:val="27"/>
+          <w:szCs w:val="27"/>
+          <w:lang w:val="pt-PT"/>
+        </w:rPr>
+        <w:t xml:space="preserve">algum serviço da segurança social ou IMT autenticado pelo seu </w:t>
+      </w:r>
+      <w:r>
+        <w:rPr>
+          <w:color w:val="000000"/>
+          <w:sz w:val="27"/>
+          <w:szCs w:val="27"/>
+          <w:lang w:val="pt-PT"/>
+        </w:rPr>
+        <w:t>cartão</w:t>
+      </w:r>
+      <w:r>
+        <w:rPr>
+          <w:color w:val="000000"/>
+          <w:sz w:val="27"/>
+          <w:szCs w:val="27"/>
+          <w:lang w:val="pt-PT"/>
+        </w:rPr>
+        <w:t xml:space="preserve"> de </w:t>
+      </w:r>
+      <w:r>
+        <w:rPr>
+          <w:color w:val="000000"/>
+          <w:sz w:val="27"/>
+          <w:szCs w:val="27"/>
+          <w:lang w:val="pt-PT"/>
+        </w:rPr>
+        <w:t>cidadão</w:t>
+      </w:r>
+      <w:r>
+        <w:rPr>
+          <w:color w:val="000000"/>
+          <w:sz w:val="27"/>
+          <w:szCs w:val="27"/>
+          <w:lang w:val="pt-PT"/>
+        </w:rPr>
+        <w:t xml:space="preserve">). O utilizador irá receber </w:t>
+      </w:r>
+      <w:r>
+        <w:rPr>
+          <w:color w:val="000000"/>
+          <w:sz w:val="27"/>
+          <w:szCs w:val="27"/>
+          <w:lang w:val="pt-PT"/>
+        </w:rPr>
+        <w:t>notificação</w:t>
+      </w:r>
+      <w:r>
+        <w:rPr>
+          <w:color w:val="000000"/>
+          <w:sz w:val="27"/>
+          <w:szCs w:val="27"/>
+          <w:lang w:val="pt-PT"/>
+        </w:rPr>
+        <w:t xml:space="preserve"> quando cometer uma </w:t>
+      </w:r>
+      <w:r>
+        <w:rPr>
+          <w:color w:val="000000"/>
+          <w:sz w:val="27"/>
+          <w:szCs w:val="27"/>
+          <w:lang w:val="pt-PT"/>
+        </w:rPr>
+        <w:t>infração. (</w:t>
+      </w:r>
+      <w:r>
+        <w:rPr>
+          <w:color w:val="000000"/>
+          <w:sz w:val="27"/>
+          <w:szCs w:val="27"/>
+          <w:lang w:val="pt-PT"/>
+        </w:rPr>
+        <w:t xml:space="preserve">Os eventos não são emitidos na hora por isso é feita </w:t>
+      </w:r>
+      <w:r>
+        <w:rPr>
+          <w:color w:val="000000"/>
+          <w:sz w:val="27"/>
+          <w:szCs w:val="27"/>
+          <w:lang w:val="pt-PT"/>
+        </w:rPr>
+        <w:t>verificação</w:t>
+      </w:r>
+      <w:r>
+        <w:rPr>
+          <w:color w:val="000000"/>
+          <w:sz w:val="27"/>
+          <w:szCs w:val="27"/>
+          <w:lang w:val="pt-PT"/>
+        </w:rPr>
+        <w:t xml:space="preserve"> </w:t>
+      </w:r>
+      <w:r>
+        <w:rPr>
+          <w:color w:val="000000"/>
+          <w:sz w:val="27"/>
+          <w:szCs w:val="27"/>
+          <w:lang w:val="pt-PT"/>
+        </w:rPr>
+        <w:t>periódica (</w:t>
+      </w:r>
+      <w:r>
+        <w:rPr>
+          <w:color w:val="000000"/>
+          <w:sz w:val="27"/>
+          <w:szCs w:val="27"/>
+          <w:lang w:val="pt-PT"/>
+        </w:rPr>
+        <w:t>diária neste caso))</w:t>
       </w:r>
       <w:bookmarkStart w:id="0" w:name="_GoBack"/>
       <w:bookmarkEnd w:id="0"/>
-      <w:r>
-        <w:rPr>
-          <w:rFonts w:cstheme="minorHAnsi"/>
-          <w:sz w:val="28"/>
-          <w:szCs w:val="32"/>
-        </w:rPr>
-        <w:t>aulo Borges</w:t>
-      </w:r>
-      <w:r>
-        <w:rPr>
-          <w:rFonts w:cstheme="minorHAnsi"/>
-          <w:sz w:val="28"/>
-          <w:szCs w:val="32"/>
-        </w:rPr>
-        <w:t xml:space="preserve">, </w:t>
-      </w:r>
-      <w:r>
-        <w:rPr>
-          <w:rFonts w:cstheme="minorHAnsi"/>
-          <w:sz w:val="28"/>
-          <w:szCs w:val="32"/>
-        </w:rPr>
-        <w:t>pborges@deetc.isel.ipl.pt, Laboratório de I&amp;D</w:t>
-      </w:r>
-    </w:p>
-    <w:p>
-      <w:pPr>
-        <w:rPr>
-          <w:b/>
+    </w:p>
+    <w:p>
+      <w:pPr>
+        <w:jc w:val="right"/>
+        <w:rPr>
           <w:sz w:val="32"/>
         </w:rPr>
       </w:pPr>
-    </w:p>
-    <w:p>
-      <w:pPr>
-        <w:rPr>
-          <w:b/>
-          <w:sz w:val="28"/>
-        </w:rPr>
-      </w:pPr>
-    </w:p>
-    <w:p>
-      <w:pPr>
-        <w:rPr>
-          <w:rFonts w:asciiTheme="majorHAnsi" w:hAnsiTheme="majorHAnsi" w:cstheme="majorHAnsi"/>
-          <w:b/>
-          <w:sz w:val="36"/>
-        </w:rPr>
-      </w:pPr>
-      <w:r>
-        <w:rPr>
-          <w:rFonts w:asciiTheme="majorHAnsi" w:hAnsiTheme="majorHAnsi" w:cstheme="majorHAnsi"/>
-          <w:b/>
-          <w:sz w:val="36"/>
-        </w:rPr>
-        <w:t>Autores do Projeto</w:t>
-      </w:r>
-      <w:r>
-        <w:rPr>
-          <w:b/>
-          <w:sz w:val="32"/>
-        </w:rPr>
-        <w:br/>
-      </w:r>
-      <w:r>
-        <w:rPr>
-          <w:sz w:val="28"/>
-        </w:rPr>
-        <w:t>André Gaudêncio</w:t>
-      </w:r>
-      <w:r>
-        <w:rPr>
-          <w:sz w:val="28"/>
-        </w:rPr>
-        <w:t xml:space="preserve">, </w:t>
-      </w:r>
-      <w:r>
-        <w:rPr>
-          <w:sz w:val="28"/>
-        </w:rPr>
-        <w:t xml:space="preserve">nº </w:t>
-      </w:r>
-      <w:r>
-        <w:rPr>
-          <w:sz w:val="28"/>
-        </w:rPr>
-        <w:t xml:space="preserve">42204, </w:t>
-      </w:r>
-      <w:r>
-        <w:rPr>
-          <w:sz w:val="28"/>
-        </w:rPr>
-        <w:t>A42204@alunos.isel.pt</w:t>
-      </w:r>
-      <w:r>
-        <w:rPr>
-          <w:sz w:val="28"/>
-        </w:rPr>
-        <w:t>,</w:t>
-      </w:r>
-      <w:r>
-        <w:rPr>
-          <w:sz w:val="28"/>
-        </w:rPr>
-        <w:t xml:space="preserve"> 938458775</w:t>
-      </w:r>
-      <w:r>
-        <w:rPr>
-          <w:sz w:val="28"/>
-        </w:rPr>
-        <w:br/>
-      </w:r>
-      <w:r>
-        <w:rPr>
-          <w:sz w:val="28"/>
-        </w:rPr>
-        <w:t>Nuno Conceição</w:t>
-      </w:r>
-      <w:r>
-        <w:rPr>
-          <w:sz w:val="28"/>
-        </w:rPr>
-        <w:t xml:space="preserve">, </w:t>
-      </w:r>
-      <w:r>
-        <w:rPr>
-          <w:sz w:val="28"/>
-        </w:rPr>
-        <w:t xml:space="preserve">nº </w:t>
-      </w:r>
-      <w:r>
-        <w:rPr>
-          <w:sz w:val="28"/>
-        </w:rPr>
-        <w:t xml:space="preserve">42195, </w:t>
-      </w:r>
-      <w:r>
-        <w:rPr>
-          <w:sz w:val="28"/>
-        </w:rPr>
-        <w:t>A41295@alunos.isel.pt</w:t>
-      </w:r>
-      <w:r>
-        <w:rPr>
-          <w:sz w:val="28"/>
-        </w:rPr>
-        <w:t>,</w:t>
-      </w:r>
-      <w:r>
-        <w:rPr>
-          <w:sz w:val="28"/>
-        </w:rPr>
-        <w:t xml:space="preserve"> </w:t>
-      </w:r>
-      <w:r>
-        <w:rPr>
-          <w:sz w:val="28"/>
-        </w:rPr>
-        <w:t>937432855</w:t>
-      </w:r>
-    </w:p>
-    <w:p>
-      <w:pPr>
-        <w:jc w:val="right"/>
-        <w:rPr>
-          <w:sz w:val="32"/>
-        </w:rPr>
-      </w:pPr>
-    </w:p>
-    <w:p>
-      <w:pPr>
-        <w:jc w:val="right"/>
-        <w:rPr>
-          <w:sz w:val="32"/>
-        </w:rPr>
-      </w:pPr>
-    </w:p>
-    <w:p>
-      <w:pPr>
-        <w:jc w:val="right"/>
-        <w:rPr>
-          <w:sz w:val="32"/>
-        </w:rPr>
-      </w:pPr>
-    </w:p>
-    <w:p>
-      <w:pPr>
-        <w:jc w:val="right"/>
-        <w:rPr>
-          <w:sz w:val="32"/>
-        </w:rPr>
-      </w:pPr>
-      <w:r>
-        <w:rPr>
-          <w:sz w:val="32"/>
-        </w:rPr>
-        <w:t>Semestre de Verão 2017/2018</w:t>
-      </w:r>
     </w:p>
     <w:sectPr>
       <w:pgSz w:w="11906" w:h="16838"/>
@@ -854,6 +1059,27 @@
     <w:name w:val="Normal"/>
     <w:qFormat/>
   </w:style>
+  <w:style w:type="paragraph" w:styleId="Ttulo1">
+    <w:name w:val="heading 1"/>
+    <w:basedOn w:val="Normal"/>
+    <w:next w:val="Normal"/>
+    <w:link w:val="Ttulo1Carter"/>
+    <w:uiPriority w:val="9"/>
+    <w:qFormat/>
+    <w:rsid w:val="000B13B2"/>
+    <w:pPr>
+      <w:keepNext/>
+      <w:keepLines/>
+      <w:spacing w:before="240" w:after="0"/>
+      <w:outlineLvl w:val="0"/>
+    </w:pPr>
+    <w:rPr>
+      <w:rFonts w:asciiTheme="majorHAnsi" w:eastAsiaTheme="majorEastAsia" w:hAnsiTheme="majorHAnsi" w:cstheme="majorBidi"/>
+      <w:color w:val="2F5496" w:themeColor="accent1" w:themeShade="BF"/>
+      <w:sz w:val="32"/>
+      <w:szCs w:val="32"/>
+    </w:rPr>
+  </w:style>
   <w:style w:type="character" w:default="1" w:styleId="Tipodeletrapredefinidodopargrafo">
     <w:name w:val="Default Paragraph Font"/>
     <w:uiPriority w:val="1"/>
@@ -913,6 +1139,36 @@
     <w:rPr>
       <w:color w:val="808080"/>
       <w:shd w:val="clear" w:color="auto" w:fill="E6E6E6"/>
+    </w:rPr>
+  </w:style>
+  <w:style w:type="paragraph" w:styleId="NormalWeb">
+    <w:name w:val="Normal (Web)"/>
+    <w:basedOn w:val="Normal"/>
+    <w:uiPriority w:val="99"/>
+    <w:semiHidden/>
+    <w:unhideWhenUsed/>
+    <w:rsid w:val="00155E21"/>
+    <w:pPr>
+      <w:spacing w:before="100" w:beforeAutospacing="1" w:after="100" w:afterAutospacing="1" w:line="240" w:lineRule="auto"/>
+    </w:pPr>
+    <w:rPr>
+      <w:rFonts w:ascii="Times New Roman" w:eastAsia="Times New Roman" w:hAnsi="Times New Roman" w:cs="Times New Roman"/>
+      <w:sz w:val="24"/>
+      <w:szCs w:val="24"/>
+      <w:lang w:val="en-GB" w:eastAsia="en-GB"/>
+    </w:rPr>
+  </w:style>
+  <w:style w:type="character" w:customStyle="1" w:styleId="Ttulo1Carter">
+    <w:name w:val="Título 1 Caráter"/>
+    <w:basedOn w:val="Tipodeletrapredefinidodopargrafo"/>
+    <w:link w:val="Ttulo1"/>
+    <w:uiPriority w:val="9"/>
+    <w:rsid w:val="000B13B2"/>
+    <w:rPr>
+      <w:rFonts w:asciiTheme="majorHAnsi" w:eastAsiaTheme="majorEastAsia" w:hAnsiTheme="majorHAnsi" w:cstheme="majorBidi"/>
+      <w:color w:val="2F5496" w:themeColor="accent1" w:themeShade="BF"/>
+      <w:sz w:val="32"/>
+      <w:szCs w:val="32"/>
     </w:rPr>
   </w:style>
 </w:styles>

</xml_diff>

<commit_message>
added tools and problems to proposta de projeto document
</commit_message>
<xml_diff>
--- a/Docs/PropostaProjeto.docx
+++ b/Docs/PropostaProjeto.docx
@@ -4,6 +4,7 @@
   <w:body>
     <w:p>
       <w:pPr>
+        <w:jc w:val="center"/>
         <w:rPr>
           <w:rFonts w:asciiTheme="majorHAnsi" w:hAnsiTheme="majorHAnsi" w:cstheme="majorHAnsi"/>
           <w:b/>
@@ -45,7 +46,7 @@
                     </pic:cNvPicPr>
                   </pic:nvPicPr>
                   <pic:blipFill>
-                    <a:blip r:embed="rId4">
+                    <a:blip r:embed="rId5">
                       <a:extLst>
                         <a:ext uri="{28A0092B-C50C-407E-A947-70E740481C1C}">
                           <a14:useLocalDpi xmlns:a14="http://schemas.microsoft.com/office/drawing/2010/main" val="0"/>
@@ -85,8 +86,16 @@
         <w:t>LEIC - Projeto e Seminário (2017/2018)</w:t>
       </w:r>
     </w:p>
-    <w:p/>
-    <w:p/>
+    <w:p>
+      <w:pPr>
+        <w:jc w:val="both"/>
+      </w:pPr>
+    </w:p>
+    <w:p>
+      <w:pPr>
+        <w:jc w:val="both"/>
+      </w:pPr>
+    </w:p>
     <w:p>
       <w:pPr>
         <w:rPr>
@@ -376,47 +385,53 @@
     </w:p>
     <w:p>
       <w:pPr>
+        <w:rPr>
+          <w:sz w:val="32"/>
+        </w:rPr>
+      </w:pPr>
+    </w:p>
+    <w:p>
+      <w:pPr>
+        <w:rPr>
+          <w:sz w:val="32"/>
+        </w:rPr>
+      </w:pPr>
+    </w:p>
+    <w:p>
+      <w:pPr>
+        <w:rPr>
+          <w:sz w:val="32"/>
+        </w:rPr>
+      </w:pPr>
+    </w:p>
+    <w:p>
+      <w:pPr>
         <w:jc w:val="right"/>
         <w:rPr>
           <w:sz w:val="32"/>
         </w:rPr>
       </w:pPr>
-    </w:p>
-    <w:p>
-      <w:pPr>
-        <w:jc w:val="right"/>
+      <w:r>
         <w:rPr>
           <w:sz w:val="32"/>
         </w:rPr>
-      </w:pPr>
-    </w:p>
-    <w:p>
-      <w:pPr>
-        <w:jc w:val="right"/>
-        <w:rPr>
-          <w:sz w:val="32"/>
-        </w:rPr>
-      </w:pPr>
-    </w:p>
-    <w:p>
-      <w:pPr>
-        <w:jc w:val="right"/>
-        <w:rPr>
-          <w:sz w:val="32"/>
-        </w:rPr>
-      </w:pPr>
-      <w:r>
-        <w:rPr>
-          <w:sz w:val="32"/>
-        </w:rPr>
         <w:t>Semestre de Verão 2017/2018</w:t>
       </w:r>
     </w:p>
     <w:p>
       <w:pPr>
         <w:pStyle w:val="Ttulo1"/>
-      </w:pPr>
-      <w:r>
+        <w:jc w:val="both"/>
+        <w:rPr>
+          <w:rFonts w:cstheme="majorHAnsi"/>
+          <w:sz w:val="40"/>
+        </w:rPr>
+      </w:pPr>
+      <w:r>
+        <w:rPr>
+          <w:rFonts w:cstheme="majorHAnsi"/>
+          <w:sz w:val="40"/>
+        </w:rPr>
         <w:lastRenderedPageBreak/>
         <w:t>Introdução</w:t>
       </w:r>
@@ -424,230 +439,626 @@
     <w:p>
       <w:pPr>
         <w:pStyle w:val="NormalWeb"/>
-        <w:rPr>
+        <w:jc w:val="both"/>
+        <w:rPr>
+          <w:rFonts w:asciiTheme="minorHAnsi" w:hAnsiTheme="minorHAnsi" w:cstheme="minorHAnsi"/>
           <w:color w:val="000000"/>
-          <w:sz w:val="27"/>
           <w:szCs w:val="27"/>
           <w:lang w:val="pt-PT"/>
         </w:rPr>
       </w:pPr>
       <w:r>
         <w:rPr>
+          <w:rFonts w:asciiTheme="minorHAnsi" w:hAnsiTheme="minorHAnsi" w:cstheme="minorHAnsi"/>
           <w:color w:val="000000"/>
-          <w:sz w:val="27"/>
           <w:szCs w:val="27"/>
           <w:lang w:val="pt-PT"/>
         </w:rPr>
-        <w:t xml:space="preserve">O objetivo deste projeto é criar um protótipo de um serviço que gere eventos de contraordenação por excesso de velocidade que foram subscritos através da aplicação móvel. Esses eventos são gerados através dos locais de controlo de velocidade da rede SINCRO (Rede Nacional de Controlo de Velocidade da ANSR). Para efeitos de </w:t>
-      </w:r>
-      <w:r>
-        <w:rPr>
+        <w:t>O objetivo deste projeto é criar um protótipo de um serviço que gere eventos de contraordenação por excesso de velocidade que foram subscritos através da aplicação móvel. Esses eventos são gerados através dos locais de controlo de velocidade da rede SINCRO (Rede Nacional de Controlo de Velocidade da ANSR). Para efeitos de demonstração e testes irão ser usados dados fictícios que representam os eventos.</w:t>
+      </w:r>
+    </w:p>
+    <w:p>
+      <w:pPr>
+        <w:pStyle w:val="NormalWeb"/>
+        <w:jc w:val="both"/>
+        <w:rPr>
+          <w:rFonts w:asciiTheme="minorHAnsi" w:hAnsiTheme="minorHAnsi" w:cstheme="minorHAnsi"/>
+          <w:noProof/>
+          <w:sz w:val="22"/>
+        </w:rPr>
+      </w:pPr>
+      <w:r>
+        <w:rPr>
+          <w:rFonts w:asciiTheme="minorHAnsi" w:hAnsiTheme="minorHAnsi" w:cstheme="minorHAnsi"/>
           <w:color w:val="000000"/>
-          <w:sz w:val="27"/>
           <w:szCs w:val="27"/>
           <w:lang w:val="pt-PT"/>
         </w:rPr>
-        <w:t>demonstração</w:t>
-      </w:r>
-      <w:r>
-        <w:rPr>
+        <w:t>A outra vertente do projeto é, portanto, a criação da aplicação móve</w:t>
+      </w:r>
+      <w:r>
+        <w:rPr>
+          <w:rFonts w:asciiTheme="minorHAnsi" w:hAnsiTheme="minorHAnsi" w:cstheme="minorHAnsi"/>
           <w:color w:val="000000"/>
-          <w:sz w:val="27"/>
           <w:szCs w:val="27"/>
           <w:lang w:val="pt-PT"/>
         </w:rPr>
-        <w:t xml:space="preserve"> e testes irão ser usados dados </w:t>
-      </w:r>
-      <w:r>
-        <w:rPr>
+        <w:t xml:space="preserve">l </w:t>
+      </w:r>
+      <w:r>
+        <w:rPr>
+          <w:rFonts w:asciiTheme="minorHAnsi" w:hAnsiTheme="minorHAnsi" w:cstheme="minorHAnsi"/>
           <w:color w:val="000000"/>
-          <w:sz w:val="27"/>
           <w:szCs w:val="27"/>
           <w:lang w:val="pt-PT"/>
         </w:rPr>
-        <w:t>fictícios</w:t>
-      </w:r>
-      <w:r>
-        <w:rPr>
+        <w:t xml:space="preserve">(ANDROID e IOS). Essa aplicação visa fornecer ao utilizador, a subscrição dos eventos relacionados com uma viatura que seja sua, e para essa verificação irá ser usado </w:t>
+      </w:r>
+      <w:r>
+        <w:rPr>
+          <w:rFonts w:asciiTheme="minorHAnsi" w:hAnsiTheme="minorHAnsi" w:cstheme="minorHAnsi"/>
           <w:color w:val="000000"/>
-          <w:sz w:val="27"/>
           <w:szCs w:val="27"/>
           <w:lang w:val="pt-PT"/>
         </w:rPr>
-        <w:t xml:space="preserve"> que representam os eventos.</w:t>
-      </w:r>
-    </w:p>
-    <w:p>
-      <w:pPr>
-        <w:pStyle w:val="NormalWeb"/>
-        <w:rPr>
+        <w:t>um</w:t>
+      </w:r>
+      <w:r>
+        <w:rPr>
+          <w:rFonts w:asciiTheme="minorHAnsi" w:hAnsiTheme="minorHAnsi" w:cstheme="minorHAnsi"/>
           <w:color w:val="000000"/>
-          <w:sz w:val="27"/>
           <w:szCs w:val="27"/>
           <w:lang w:val="pt-PT"/>
         </w:rPr>
-      </w:pPr>
-      <w:r>
-        <w:rPr>
+        <w:t xml:space="preserve"> serviço da segurança social ou </w:t>
+      </w:r>
+      <w:r>
+        <w:rPr>
+          <w:rFonts w:asciiTheme="minorHAnsi" w:hAnsiTheme="minorHAnsi" w:cstheme="minorHAnsi"/>
           <w:color w:val="000000"/>
-          <w:sz w:val="27"/>
           <w:szCs w:val="27"/>
           <w:lang w:val="pt-PT"/>
         </w:rPr>
-        <w:t xml:space="preserve">A outra vertente do projeto é, portanto, a criação da aplicação móvel… (ANDROID e IOS). Essa aplicação visa fornecer ao utilizador, a subscrição dos eventos relacionados com uma viatura que seja sua, e para essa </w:t>
-      </w:r>
-      <w:r>
-        <w:rPr>
+        <w:t>através do</w:t>
+      </w:r>
+      <w:r>
+        <w:rPr>
+          <w:rFonts w:asciiTheme="minorHAnsi" w:hAnsiTheme="minorHAnsi" w:cstheme="minorHAnsi"/>
           <w:color w:val="000000"/>
-          <w:sz w:val="27"/>
           <w:szCs w:val="27"/>
           <w:lang w:val="pt-PT"/>
         </w:rPr>
-        <w:t>verificação</w:t>
-      </w:r>
-      <w:r>
-        <w:rPr>
+        <w:t xml:space="preserve"> seu cartão de cidadão</w:t>
+      </w:r>
+      <w:r>
+        <w:rPr>
+          <w:rFonts w:asciiTheme="minorHAnsi" w:hAnsiTheme="minorHAnsi" w:cstheme="minorHAnsi"/>
           <w:color w:val="000000"/>
-          <w:sz w:val="27"/>
           <w:szCs w:val="27"/>
           <w:lang w:val="pt-PT"/>
         </w:rPr>
-        <w:t xml:space="preserve"> irá ser usado</w:t>
-      </w:r>
-      <w:r>
-        <w:rPr>
+        <w:t xml:space="preserve"> registado no IMT</w:t>
+      </w:r>
+      <w:r>
+        <w:rPr>
+          <w:rFonts w:asciiTheme="minorHAnsi" w:hAnsiTheme="minorHAnsi" w:cstheme="minorHAnsi"/>
           <w:color w:val="000000"/>
-          <w:sz w:val="27"/>
           <w:szCs w:val="27"/>
           <w:lang w:val="pt-PT"/>
         </w:rPr>
-        <w:t xml:space="preserve"> … (</w:t>
-      </w:r>
-      <w:r>
-        <w:rPr>
+        <w:t>. O utilizador irá receber notificação quando cometer uma infração</w:t>
+      </w:r>
+      <w:r>
+        <w:rPr>
+          <w:rFonts w:asciiTheme="minorHAnsi" w:hAnsiTheme="minorHAnsi" w:cstheme="minorHAnsi"/>
           <w:color w:val="000000"/>
-          <w:sz w:val="27"/>
           <w:szCs w:val="27"/>
           <w:lang w:val="pt-PT"/>
         </w:rPr>
-        <w:t xml:space="preserve">algum serviço da segurança social ou IMT autenticado pelo seu </w:t>
-      </w:r>
-      <w:r>
-        <w:rPr>
+        <w:t>, contudo o</w:t>
+      </w:r>
+      <w:bookmarkStart w:id="0" w:name="_GoBack"/>
+      <w:bookmarkEnd w:id="0"/>
+      <w:r>
+        <w:rPr>
+          <w:rFonts w:asciiTheme="minorHAnsi" w:hAnsiTheme="minorHAnsi" w:cstheme="minorHAnsi"/>
           <w:color w:val="000000"/>
-          <w:sz w:val="27"/>
           <w:szCs w:val="27"/>
           <w:lang w:val="pt-PT"/>
         </w:rPr>
-        <w:t>cartão</w:t>
-      </w:r>
-      <w:r>
-        <w:rPr>
+        <w:t>s eventos não são emitidos na hora por isso é feita verificação periódica</w:t>
+      </w:r>
+      <w:r>
+        <w:rPr>
+          <w:rFonts w:asciiTheme="minorHAnsi" w:hAnsiTheme="minorHAnsi" w:cstheme="minorHAnsi"/>
           <w:color w:val="000000"/>
-          <w:sz w:val="27"/>
           <w:szCs w:val="27"/>
           <w:lang w:val="pt-PT"/>
         </w:rPr>
-        <w:t xml:space="preserve"> de </w:t>
-      </w:r>
-      <w:r>
-        <w:rPr>
+        <w:t xml:space="preserve">, </w:t>
+      </w:r>
+      <w:r>
+        <w:rPr>
+          <w:rFonts w:asciiTheme="minorHAnsi" w:hAnsiTheme="minorHAnsi" w:cstheme="minorHAnsi"/>
           <w:color w:val="000000"/>
-          <w:sz w:val="27"/>
           <w:szCs w:val="27"/>
           <w:lang w:val="pt-PT"/>
         </w:rPr>
-        <w:t>cidadão</w:t>
-      </w:r>
-      <w:r>
-        <w:rPr>
+        <w:t>diária neste caso</w:t>
+      </w:r>
+      <w:r>
+        <w:rPr>
+          <w:rFonts w:asciiTheme="minorHAnsi" w:hAnsiTheme="minorHAnsi" w:cstheme="minorHAnsi"/>
           <w:color w:val="000000"/>
-          <w:sz w:val="27"/>
           <w:szCs w:val="27"/>
           <w:lang w:val="pt-PT"/>
         </w:rPr>
-        <w:t xml:space="preserve">). O utilizador irá receber </w:t>
-      </w:r>
-      <w:r>
-        <w:rPr>
+        <w:t>.</w:t>
+      </w:r>
+      <w:r>
+        <w:rPr>
+          <w:rFonts w:asciiTheme="minorHAnsi" w:hAnsiTheme="minorHAnsi" w:cstheme="minorHAnsi"/>
+          <w:noProof/>
+          <w:sz w:val="22"/>
+        </w:rPr>
+        <w:t xml:space="preserve"> </w:t>
+      </w:r>
+    </w:p>
+    <w:p>
+      <w:pPr>
+        <w:pStyle w:val="NormalWeb"/>
+        <w:jc w:val="both"/>
+        <w:rPr>
+          <w:noProof/>
+        </w:rPr>
+      </w:pPr>
+    </w:p>
+    <w:p>
+      <w:pPr>
+        <w:pStyle w:val="NormalWeb"/>
+        <w:jc w:val="both"/>
+        <w:rPr>
+          <w:noProof/>
+        </w:rPr>
+      </w:pPr>
+      <w:r>
+        <w:rPr>
+          <w:noProof/>
+        </w:rPr>
+        <w:drawing>
+          <wp:anchor distT="0" distB="0" distL="114300" distR="114300" simplePos="0" relativeHeight="251659264" behindDoc="0" locked="0" layoutInCell="1" allowOverlap="1" wp14:anchorId="37FD5CC7">
+            <wp:simplePos x="0" y="0"/>
+            <wp:positionH relativeFrom="margin">
+              <wp:align>center</wp:align>
+            </wp:positionH>
+            <wp:positionV relativeFrom="paragraph">
+              <wp:posOffset>454397</wp:posOffset>
+            </wp:positionV>
+            <wp:extent cx="3940810" cy="3889375"/>
+            <wp:effectExtent l="76200" t="76200" r="135890" b="130175"/>
+            <wp:wrapTopAndBottom/>
+            <wp:docPr id="1" name="Imagem 1"/>
+            <wp:cNvGraphicFramePr>
+              <a:graphicFrameLocks xmlns:a="http://schemas.openxmlformats.org/drawingml/2006/main" noChangeAspect="1"/>
+            </wp:cNvGraphicFramePr>
+            <a:graphic xmlns:a="http://schemas.openxmlformats.org/drawingml/2006/main">
+              <a:graphicData uri="http://schemas.openxmlformats.org/drawingml/2006/picture">
+                <pic:pic xmlns:pic="http://schemas.openxmlformats.org/drawingml/2006/picture">
+                  <pic:nvPicPr>
+                    <pic:cNvPr id="0" name="Picture 3"/>
+                    <pic:cNvPicPr>
+                      <a:picLocks noChangeAspect="1" noChangeArrowheads="1"/>
+                    </pic:cNvPicPr>
+                  </pic:nvPicPr>
+                  <pic:blipFill rotWithShape="1">
+                    <a:blip r:embed="rId6">
+                      <a:extLst>
+                        <a:ext uri="{28A0092B-C50C-407E-A947-70E740481C1C}">
+                          <a14:useLocalDpi xmlns:a14="http://schemas.microsoft.com/office/drawing/2010/main" val="0"/>
+                        </a:ext>
+                      </a:extLst>
+                    </a:blip>
+                    <a:srcRect l="4215"/>
+                    <a:stretch/>
+                  </pic:blipFill>
+                  <pic:spPr bwMode="auto">
+                    <a:xfrm>
+                      <a:off x="0" y="0"/>
+                      <a:ext cx="3940810" cy="3889375"/>
+                    </a:xfrm>
+                    <a:prstGeom prst="rect">
+                      <a:avLst/>
+                    </a:prstGeom>
+                    <a:ln w="38100" cap="sq">
+                      <a:solidFill>
+                        <a:srgbClr val="000000"/>
+                      </a:solidFill>
+                      <a:prstDash val="solid"/>
+                      <a:miter lim="800000"/>
+                    </a:ln>
+                    <a:effectLst>
+                      <a:outerShdw blurRad="50800" dist="38100" dir="2700000" algn="tl" rotWithShape="0">
+                        <a:srgbClr val="000000">
+                          <a:alpha val="43000"/>
+                        </a:srgbClr>
+                      </a:outerShdw>
+                    </a:effectLst>
+                    <a:extLst>
+                      <a:ext uri="{53640926-AAD7-44D8-BBD7-CCE9431645EC}">
+                        <a14:shadowObscured xmlns:a14="http://schemas.microsoft.com/office/drawing/2010/main"/>
+                      </a:ext>
+                    </a:extLst>
+                  </pic:spPr>
+                </pic:pic>
+              </a:graphicData>
+            </a:graphic>
+            <wp14:sizeRelH relativeFrom="margin">
+              <wp14:pctWidth>0</wp14:pctWidth>
+            </wp14:sizeRelH>
+            <wp14:sizeRelV relativeFrom="margin">
+              <wp14:pctHeight>0</wp14:pctHeight>
+            </wp14:sizeRelV>
+          </wp:anchor>
+        </w:drawing>
+      </w:r>
+    </w:p>
+    <w:p>
+      <w:pPr>
+        <w:jc w:val="both"/>
+        <w:rPr>
+          <w:noProof/>
+          <w:lang w:eastAsia="en-GB"/>
+        </w:rPr>
+      </w:pPr>
+    </w:p>
+    <w:p>
+      <w:pPr>
+        <w:pStyle w:val="Ttulo1"/>
+        <w:jc w:val="both"/>
+        <w:rPr>
+          <w:rFonts w:eastAsia="Times New Roman" w:cstheme="majorHAnsi"/>
+          <w:sz w:val="40"/>
+          <w:lang w:eastAsia="en-GB"/>
+        </w:rPr>
+      </w:pPr>
+      <w:r>
+        <w:rPr>
+          <w:rFonts w:cstheme="majorHAnsi"/>
           <w:color w:val="000000"/>
-          <w:sz w:val="27"/>
           <w:szCs w:val="27"/>
-          <w:lang w:val="pt-PT"/>
-        </w:rPr>
-        <w:t>notificação</w:t>
-      </w:r>
-      <w:r>
-        <w:rPr>
-          <w:color w:val="000000"/>
-          <w:sz w:val="27"/>
-          <w:szCs w:val="27"/>
-          <w:lang w:val="pt-PT"/>
-        </w:rPr>
-        <w:t xml:space="preserve"> quando cometer uma </w:t>
-      </w:r>
-      <w:r>
-        <w:rPr>
-          <w:color w:val="000000"/>
-          <w:sz w:val="27"/>
-          <w:szCs w:val="27"/>
-          <w:lang w:val="pt-PT"/>
-        </w:rPr>
-        <w:t>infração. (</w:t>
-      </w:r>
-      <w:r>
-        <w:rPr>
-          <w:color w:val="000000"/>
-          <w:sz w:val="27"/>
-          <w:szCs w:val="27"/>
-          <w:lang w:val="pt-PT"/>
-        </w:rPr>
-        <w:t xml:space="preserve">Os eventos não são emitidos na hora por isso é feita </w:t>
-      </w:r>
-      <w:r>
-        <w:rPr>
-          <w:color w:val="000000"/>
-          <w:sz w:val="27"/>
-          <w:szCs w:val="27"/>
-          <w:lang w:val="pt-PT"/>
-        </w:rPr>
-        <w:t>verificação</w:t>
-      </w:r>
-      <w:r>
-        <w:rPr>
-          <w:color w:val="000000"/>
-          <w:sz w:val="27"/>
-          <w:szCs w:val="27"/>
-          <w:lang w:val="pt-PT"/>
-        </w:rPr>
-        <w:t xml:space="preserve"> </w:t>
-      </w:r>
-      <w:r>
-        <w:rPr>
-          <w:color w:val="000000"/>
-          <w:sz w:val="27"/>
-          <w:szCs w:val="27"/>
-          <w:lang w:val="pt-PT"/>
-        </w:rPr>
-        <w:t>periódica (</w:t>
-      </w:r>
-      <w:r>
-        <w:rPr>
-          <w:color w:val="000000"/>
-          <w:sz w:val="27"/>
-          <w:szCs w:val="27"/>
-          <w:lang w:val="pt-PT"/>
-        </w:rPr>
-        <w:t>diária neste caso))</w:t>
-      </w:r>
-      <w:bookmarkStart w:id="0" w:name="_GoBack"/>
-      <w:bookmarkEnd w:id="0"/>
-    </w:p>
-    <w:p>
-      <w:pPr>
-        <w:jc w:val="right"/>
+        </w:rPr>
+        <w:br w:type="page"/>
+      </w:r>
+      <w:r>
+        <w:rPr>
+          <w:rFonts w:eastAsia="Times New Roman" w:cstheme="majorHAnsi"/>
+          <w:sz w:val="40"/>
+          <w:lang w:eastAsia="en-GB"/>
+        </w:rPr>
+        <w:lastRenderedPageBreak/>
+        <w:t>Análise</w:t>
+      </w:r>
+    </w:p>
+    <w:p>
+      <w:pPr>
+        <w:jc w:val="both"/>
         <w:rPr>
           <w:sz w:val="32"/>
+        </w:rPr>
+      </w:pPr>
+    </w:p>
+    <w:p>
+      <w:pPr>
+        <w:pStyle w:val="Cabealho2"/>
+      </w:pPr>
+      <w:r>
+        <w:t>Ferramentas:</w:t>
+      </w:r>
+    </w:p>
+    <w:p>
+      <w:pPr>
+        <w:jc w:val="both"/>
+        <w:rPr>
+          <w:sz w:val="24"/>
+        </w:rPr>
+      </w:pPr>
+      <w:r>
+        <w:rPr>
+          <w:sz w:val="24"/>
+        </w:rPr>
+        <w:t xml:space="preserve">Acima encontra-se apresentada a arquitetura definida para o nosso projeto. </w:t>
+      </w:r>
+      <w:r>
+        <w:rPr>
+          <w:sz w:val="24"/>
+        </w:rPr>
+        <w:br/>
+        <w:t>O nosso servidor irá ser criado em linguagem Java 8 e com o auxílio da framework Spring. Relativamente aos dispositivos móveis iremos usar a linguagem JavaScript juntamente com a framework React Native (CrossPlatform) que irá disponibilizar tanto o funcionamento no sistema IOS bem como do Android.</w:t>
+      </w:r>
+    </w:p>
+    <w:p>
+      <w:pPr>
+        <w:jc w:val="both"/>
+        <w:rPr>
+          <w:sz w:val="24"/>
+        </w:rPr>
+      </w:pPr>
+    </w:p>
+    <w:p>
+      <w:pPr>
+        <w:pStyle w:val="Cabealho2"/>
+      </w:pPr>
+      <w:r>
+        <w:t>Problemas</w:t>
+      </w:r>
+      <w:r>
+        <w:t>:</w:t>
+      </w:r>
+    </w:p>
+    <w:p>
+      <w:pPr>
+        <w:jc w:val="both"/>
+        <w:rPr>
+          <w:sz w:val="24"/>
+        </w:rPr>
+      </w:pPr>
+      <w:r>
+        <w:rPr>
+          <w:sz w:val="24"/>
+        </w:rPr>
+        <w:t>Para este projeto vamos ter que prestar atenção a diversas dificuldades.</w:t>
+      </w:r>
+      <w:r>
+        <w:rPr>
+          <w:sz w:val="24"/>
+        </w:rPr>
+        <w:br/>
+        <w:t>Uma bastante importante será a poupança da bateria dos dispositivos móveis, uma vez que o utilizado poderá receber notificações a qualquer momento sobre possíveis infrações que ocorrem durante o dia, não será nada vantajoso o dispositivo estar constantemente à espera das mesmas.</w:t>
+      </w:r>
+      <w:r>
+        <w:rPr>
+          <w:sz w:val="24"/>
+        </w:rPr>
+        <w:br/>
+        <w:t>Também relacionado com os dispositivos móveis, temos a desvantagem que em qualquer das tecnologias utilizadas de CrossPlatform irá ser necessário existir código dedicado somente ao fornecedor do sistema.</w:t>
+      </w:r>
+      <w:r>
+        <w:rPr>
+          <w:sz w:val="24"/>
+        </w:rPr>
+        <w:br/>
+        <w:t xml:space="preserve">Já na parte da aplicação servidora (Server) será uma tarefa quase impossível ter acesso a dados reais provenientes das infrações dos condutores presentes nas estradas, bem como </w:t>
+      </w:r>
+      <w:r>
+        <w:rPr>
+          <w:sz w:val="24"/>
+        </w:rPr>
+        <w:t xml:space="preserve">a </w:t>
+      </w:r>
+      <w:r>
+        <w:rPr>
+          <w:sz w:val="24"/>
+        </w:rPr>
+        <w:t xml:space="preserve">uma aplicação possível de utilizar para fazer a autentificação do utilizador/condutor no IMT com o respetivo identificador (NIF). </w:t>
+      </w:r>
+    </w:p>
+    <w:tbl>
+      <w:tblPr>
+        <w:tblStyle w:val="TabelacomGrelha"/>
+        <w:tblpPr w:leftFromText="141" w:rightFromText="141" w:vertAnchor="page" w:horzAnchor="margin" w:tblpXSpec="center" w:tblpY="9931"/>
+        <w:tblW w:w="10490" w:type="dxa"/>
+        <w:tblLook w:val="04A0" w:firstRow="1" w:lastRow="0" w:firstColumn="1" w:lastColumn="0" w:noHBand="0" w:noVBand="1"/>
+      </w:tblPr>
+      <w:tblGrid>
+        <w:gridCol w:w="5103"/>
+        <w:gridCol w:w="5387"/>
+      </w:tblGrid>
+      <w:tr>
+        <w:trPr>
+          <w:trHeight w:val="410"/>
+        </w:trPr>
+        <w:tc>
+          <w:tcPr>
+            <w:tcW w:w="5103" w:type="dxa"/>
+          </w:tcPr>
+          <w:p>
+            <w:pPr>
+              <w:jc w:val="center"/>
+              <w:rPr>
+                <w:color w:val="2F5496" w:themeColor="accent1" w:themeShade="BF"/>
+                <w:sz w:val="28"/>
+              </w:rPr>
+            </w:pPr>
+            <w:r>
+              <w:rPr>
+                <w:color w:val="2F5496" w:themeColor="accent1" w:themeShade="BF"/>
+                <w:sz w:val="28"/>
+              </w:rPr>
+              <w:t>Problemas</w:t>
+            </w:r>
+          </w:p>
+        </w:tc>
+        <w:tc>
+          <w:tcPr>
+            <w:tcW w:w="5387" w:type="dxa"/>
+          </w:tcPr>
+          <w:p>
+            <w:pPr>
+              <w:jc w:val="center"/>
+              <w:rPr>
+                <w:color w:val="2F5496" w:themeColor="accent1" w:themeShade="BF"/>
+                <w:sz w:val="28"/>
+              </w:rPr>
+            </w:pPr>
+            <w:r>
+              <w:rPr>
+                <w:color w:val="2F5496" w:themeColor="accent1" w:themeShade="BF"/>
+                <w:sz w:val="28"/>
+              </w:rPr>
+              <w:t>Soluções</w:t>
+            </w:r>
+          </w:p>
+        </w:tc>
+      </w:tr>
+      <w:tr>
+        <w:trPr>
+          <w:trHeight w:val="418"/>
+        </w:trPr>
+        <w:tc>
+          <w:tcPr>
+            <w:tcW w:w="5103" w:type="dxa"/>
+          </w:tcPr>
+          <w:p>
+            <w:pPr>
+              <w:jc w:val="both"/>
+              <w:rPr>
+                <w:sz w:val="24"/>
+              </w:rPr>
+            </w:pPr>
+            <w:r>
+              <w:rPr>
+                <w:sz w:val="24"/>
+              </w:rPr>
+              <w:t>Poupança Bateria</w:t>
+            </w:r>
+          </w:p>
+        </w:tc>
+        <w:tc>
+          <w:tcPr>
+            <w:tcW w:w="5387" w:type="dxa"/>
+          </w:tcPr>
+          <w:p>
+            <w:pPr>
+              <w:jc w:val="both"/>
+              <w:rPr>
+                <w:sz w:val="24"/>
+              </w:rPr>
+            </w:pPr>
+            <w:r>
+              <w:rPr>
+                <w:sz w:val="24"/>
+              </w:rPr>
+              <w:t>Notificações ‘Push’</w:t>
+            </w:r>
+          </w:p>
+        </w:tc>
+      </w:tr>
+      <w:tr>
+        <w:trPr>
+          <w:trHeight w:val="991"/>
+        </w:trPr>
+        <w:tc>
+          <w:tcPr>
+            <w:tcW w:w="5103" w:type="dxa"/>
+          </w:tcPr>
+          <w:p>
+            <w:pPr>
+              <w:jc w:val="both"/>
+              <w:rPr>
+                <w:sz w:val="24"/>
+              </w:rPr>
+            </w:pPr>
+            <w:r>
+              <w:rPr>
+                <w:sz w:val="24"/>
+              </w:rPr>
+              <w:t>CrossPlatform não resolve todos os problemas de código para multiplataforma</w:t>
+            </w:r>
+          </w:p>
+        </w:tc>
+        <w:tc>
+          <w:tcPr>
+            <w:tcW w:w="5387" w:type="dxa"/>
+          </w:tcPr>
+          <w:p>
+            <w:pPr>
+              <w:jc w:val="both"/>
+              <w:rPr>
+                <w:sz w:val="24"/>
+              </w:rPr>
+            </w:pPr>
+            <w:r>
+              <w:rPr>
+                <w:sz w:val="24"/>
+              </w:rPr>
+              <w:t xml:space="preserve">Organização em pastas nas quais será colocado código possível de partilhar e código dedicado ao sistema do dispositivo </w:t>
+            </w:r>
+          </w:p>
+        </w:tc>
+      </w:tr>
+      <w:tr>
+        <w:trPr>
+          <w:trHeight w:val="791"/>
+        </w:trPr>
+        <w:tc>
+          <w:tcPr>
+            <w:tcW w:w="5103" w:type="dxa"/>
+          </w:tcPr>
+          <w:p>
+            <w:pPr>
+              <w:jc w:val="both"/>
+              <w:rPr>
+                <w:sz w:val="24"/>
+              </w:rPr>
+            </w:pPr>
+            <w:r>
+              <w:rPr>
+                <w:sz w:val="24"/>
+              </w:rPr>
+              <w:t xml:space="preserve">Acesso negado dos dados reais dos condutores </w:t>
+            </w:r>
+          </w:p>
+        </w:tc>
+        <w:tc>
+          <w:tcPr>
+            <w:tcW w:w="5387" w:type="dxa"/>
+          </w:tcPr>
+          <w:p>
+            <w:pPr>
+              <w:jc w:val="both"/>
+              <w:rPr>
+                <w:sz w:val="24"/>
+              </w:rPr>
+            </w:pPr>
+            <w:r>
+              <w:rPr>
+                <w:sz w:val="24"/>
+              </w:rPr>
+              <w:t>Utilizar dados fictícios e abstração dos servidores já existentes</w:t>
+            </w:r>
+          </w:p>
+        </w:tc>
+      </w:tr>
+    </w:tbl>
+    <w:p>
+      <w:pPr>
+        <w:jc w:val="both"/>
+        <w:rPr>
+          <w:sz w:val="24"/>
+        </w:rPr>
+      </w:pPr>
+    </w:p>
+    <w:p>
+      <w:pPr>
+        <w:jc w:val="both"/>
+        <w:rPr>
+          <w:sz w:val="24"/>
+        </w:rPr>
+      </w:pPr>
+    </w:p>
+    <w:p>
+      <w:pPr>
+        <w:pStyle w:val="Cabealho2"/>
+      </w:pPr>
+      <w:r>
+        <w:t>Técnicas:</w:t>
+      </w:r>
+    </w:p>
+    <w:p>
+      <w:pPr>
+        <w:jc w:val="both"/>
+        <w:rPr>
+          <w:sz w:val="24"/>
         </w:rPr>
       </w:pPr>
     </w:p>
@@ -1080,6 +1491,72 @@
       <w:szCs w:val="32"/>
     </w:rPr>
   </w:style>
+  <w:style w:type="paragraph" w:styleId="Cabealho2">
+    <w:name w:val="heading 2"/>
+    <w:basedOn w:val="Normal"/>
+    <w:next w:val="Normal"/>
+    <w:link w:val="Cabealho2Carter"/>
+    <w:uiPriority w:val="9"/>
+    <w:unhideWhenUsed/>
+    <w:qFormat/>
+    <w:rsid w:val="00410E3E"/>
+    <w:pPr>
+      <w:keepNext/>
+      <w:keepLines/>
+      <w:spacing w:before="40" w:after="0"/>
+      <w:outlineLvl w:val="1"/>
+    </w:pPr>
+    <w:rPr>
+      <w:rFonts w:asciiTheme="majorHAnsi" w:eastAsiaTheme="majorEastAsia" w:hAnsiTheme="majorHAnsi" w:cstheme="majorBidi"/>
+      <w:color w:val="2F5496" w:themeColor="accent1" w:themeShade="BF"/>
+      <w:sz w:val="26"/>
+      <w:szCs w:val="26"/>
+    </w:rPr>
+  </w:style>
+  <w:style w:type="paragraph" w:styleId="Cabealho3">
+    <w:name w:val="heading 3"/>
+    <w:basedOn w:val="Normal"/>
+    <w:next w:val="Normal"/>
+    <w:link w:val="Cabealho3Carter"/>
+    <w:uiPriority w:val="9"/>
+    <w:unhideWhenUsed/>
+    <w:qFormat/>
+    <w:rsid w:val="00410E3E"/>
+    <w:pPr>
+      <w:keepNext/>
+      <w:keepLines/>
+      <w:spacing w:before="40" w:after="0"/>
+      <w:outlineLvl w:val="2"/>
+    </w:pPr>
+    <w:rPr>
+      <w:rFonts w:asciiTheme="majorHAnsi" w:eastAsiaTheme="majorEastAsia" w:hAnsiTheme="majorHAnsi" w:cstheme="majorBidi"/>
+      <w:color w:val="1F3763" w:themeColor="accent1" w:themeShade="7F"/>
+      <w:sz w:val="24"/>
+      <w:szCs w:val="24"/>
+    </w:rPr>
+  </w:style>
+  <w:style w:type="paragraph" w:styleId="Cabealho4">
+    <w:name w:val="heading 4"/>
+    <w:basedOn w:val="Normal"/>
+    <w:next w:val="Normal"/>
+    <w:link w:val="Cabealho4Carter"/>
+    <w:uiPriority w:val="9"/>
+    <w:unhideWhenUsed/>
+    <w:qFormat/>
+    <w:rsid w:val="00742059"/>
+    <w:pPr>
+      <w:keepNext/>
+      <w:keepLines/>
+      <w:spacing w:before="40" w:after="0"/>
+      <w:outlineLvl w:val="3"/>
+    </w:pPr>
+    <w:rPr>
+      <w:rFonts w:asciiTheme="majorHAnsi" w:eastAsiaTheme="majorEastAsia" w:hAnsiTheme="majorHAnsi" w:cstheme="majorBidi"/>
+      <w:i/>
+      <w:iCs/>
+      <w:color w:val="2F5496" w:themeColor="accent1" w:themeShade="BF"/>
+    </w:rPr>
+  </w:style>
   <w:style w:type="character" w:default="1" w:styleId="Tipodeletrapredefinidodopargrafo">
     <w:name w:val="Default Paragraph Font"/>
     <w:uiPriority w:val="1"/>
@@ -1145,7 +1622,6 @@
     <w:name w:val="Normal (Web)"/>
     <w:basedOn w:val="Normal"/>
     <w:uiPriority w:val="99"/>
-    <w:semiHidden/>
     <w:unhideWhenUsed/>
     <w:rsid w:val="00155E21"/>
     <w:pPr>
@@ -1169,6 +1645,148 @@
       <w:color w:val="2F5496" w:themeColor="accent1" w:themeShade="BF"/>
       <w:sz w:val="32"/>
       <w:szCs w:val="32"/>
+    </w:rPr>
+  </w:style>
+  <w:style w:type="paragraph" w:styleId="Legenda">
+    <w:name w:val="caption"/>
+    <w:basedOn w:val="Normal"/>
+    <w:next w:val="Normal"/>
+    <w:uiPriority w:val="35"/>
+    <w:unhideWhenUsed/>
+    <w:qFormat/>
+    <w:rsid w:val="00410E3E"/>
+    <w:pPr>
+      <w:spacing w:after="200" w:line="240" w:lineRule="auto"/>
+    </w:pPr>
+    <w:rPr>
+      <w:i/>
+      <w:iCs/>
+      <w:color w:val="44546A" w:themeColor="text2"/>
+      <w:sz w:val="18"/>
+      <w:szCs w:val="18"/>
+    </w:rPr>
+  </w:style>
+  <w:style w:type="paragraph" w:styleId="Ttulo">
+    <w:name w:val="Title"/>
+    <w:basedOn w:val="Normal"/>
+    <w:next w:val="Normal"/>
+    <w:link w:val="TtuloCarter"/>
+    <w:uiPriority w:val="10"/>
+    <w:qFormat/>
+    <w:rsid w:val="00410E3E"/>
+    <w:pPr>
+      <w:spacing w:after="0" w:line="240" w:lineRule="auto"/>
+      <w:contextualSpacing/>
+    </w:pPr>
+    <w:rPr>
+      <w:rFonts w:asciiTheme="majorHAnsi" w:eastAsiaTheme="majorEastAsia" w:hAnsiTheme="majorHAnsi" w:cstheme="majorBidi"/>
+      <w:spacing w:val="-10"/>
+      <w:kern w:val="28"/>
+      <w:sz w:val="56"/>
+      <w:szCs w:val="56"/>
+    </w:rPr>
+  </w:style>
+  <w:style w:type="character" w:customStyle="1" w:styleId="TtuloCarter">
+    <w:name w:val="Título Caráter"/>
+    <w:basedOn w:val="Tipodeletrapredefinidodopargrafo"/>
+    <w:link w:val="Ttulo"/>
+    <w:uiPriority w:val="10"/>
+    <w:rsid w:val="00410E3E"/>
+    <w:rPr>
+      <w:rFonts w:asciiTheme="majorHAnsi" w:eastAsiaTheme="majorEastAsia" w:hAnsiTheme="majorHAnsi" w:cstheme="majorBidi"/>
+      <w:spacing w:val="-10"/>
+      <w:kern w:val="28"/>
+      <w:sz w:val="56"/>
+      <w:szCs w:val="56"/>
+    </w:rPr>
+  </w:style>
+  <w:style w:type="character" w:customStyle="1" w:styleId="Cabealho2Carter">
+    <w:name w:val="Cabeçalho 2 Caráter"/>
+    <w:basedOn w:val="Tipodeletrapredefinidodopargrafo"/>
+    <w:link w:val="Cabealho2"/>
+    <w:uiPriority w:val="9"/>
+    <w:rsid w:val="00410E3E"/>
+    <w:rPr>
+      <w:rFonts w:asciiTheme="majorHAnsi" w:eastAsiaTheme="majorEastAsia" w:hAnsiTheme="majorHAnsi" w:cstheme="majorBidi"/>
+      <w:color w:val="2F5496" w:themeColor="accent1" w:themeShade="BF"/>
+      <w:sz w:val="26"/>
+      <w:szCs w:val="26"/>
+    </w:rPr>
+  </w:style>
+  <w:style w:type="character" w:customStyle="1" w:styleId="Cabealho3Carter">
+    <w:name w:val="Cabeçalho 3 Caráter"/>
+    <w:basedOn w:val="Tipodeletrapredefinidodopargrafo"/>
+    <w:link w:val="Cabealho3"/>
+    <w:uiPriority w:val="9"/>
+    <w:rsid w:val="00410E3E"/>
+    <w:rPr>
+      <w:rFonts w:asciiTheme="majorHAnsi" w:eastAsiaTheme="majorEastAsia" w:hAnsiTheme="majorHAnsi" w:cstheme="majorBidi"/>
+      <w:color w:val="1F3763" w:themeColor="accent1" w:themeShade="7F"/>
+      <w:sz w:val="24"/>
+      <w:szCs w:val="24"/>
+    </w:rPr>
+  </w:style>
+  <w:style w:type="table" w:styleId="TabelacomGrelha">
+    <w:name w:val="Table Grid"/>
+    <w:basedOn w:val="Tabelanormal"/>
+    <w:uiPriority w:val="39"/>
+    <w:rsid w:val="00410E3E"/>
+    <w:pPr>
+      <w:spacing w:after="0" w:line="240" w:lineRule="auto"/>
+    </w:pPr>
+    <w:tblPr>
+      <w:tblBorders>
+        <w:top w:val="single" w:sz="4" w:space="0" w:color="auto"/>
+        <w:left w:val="single" w:sz="4" w:space="0" w:color="auto"/>
+        <w:bottom w:val="single" w:sz="4" w:space="0" w:color="auto"/>
+        <w:right w:val="single" w:sz="4" w:space="0" w:color="auto"/>
+        <w:insideH w:val="single" w:sz="4" w:space="0" w:color="auto"/>
+        <w:insideV w:val="single" w:sz="4" w:space="0" w:color="auto"/>
+      </w:tblBorders>
+    </w:tblPr>
+  </w:style>
+  <w:style w:type="paragraph" w:styleId="Subttulo">
+    <w:name w:val="Subtitle"/>
+    <w:basedOn w:val="Normal"/>
+    <w:next w:val="Normal"/>
+    <w:link w:val="SubttuloCarter"/>
+    <w:uiPriority w:val="11"/>
+    <w:qFormat/>
+    <w:rsid w:val="00742059"/>
+    <w:pPr>
+      <w:numPr>
+        <w:ilvl w:val="1"/>
+      </w:numPr>
+    </w:pPr>
+    <w:rPr>
+      <w:rFonts w:eastAsiaTheme="minorEastAsia"/>
+      <w:color w:val="5A5A5A" w:themeColor="text1" w:themeTint="A5"/>
+      <w:spacing w:val="15"/>
+    </w:rPr>
+  </w:style>
+  <w:style w:type="character" w:customStyle="1" w:styleId="SubttuloCarter">
+    <w:name w:val="Subtítulo Caráter"/>
+    <w:basedOn w:val="Tipodeletrapredefinidodopargrafo"/>
+    <w:link w:val="Subttulo"/>
+    <w:uiPriority w:val="11"/>
+    <w:rsid w:val="00742059"/>
+    <w:rPr>
+      <w:rFonts w:eastAsiaTheme="minorEastAsia"/>
+      <w:color w:val="5A5A5A" w:themeColor="text1" w:themeTint="A5"/>
+      <w:spacing w:val="15"/>
+    </w:rPr>
+  </w:style>
+  <w:style w:type="character" w:customStyle="1" w:styleId="Cabealho4Carter">
+    <w:name w:val="Cabeçalho 4 Caráter"/>
+    <w:basedOn w:val="Tipodeletrapredefinidodopargrafo"/>
+    <w:link w:val="Cabealho4"/>
+    <w:uiPriority w:val="9"/>
+    <w:rsid w:val="00742059"/>
+    <w:rPr>
+      <w:rFonts w:asciiTheme="majorHAnsi" w:eastAsiaTheme="majorEastAsia" w:hAnsiTheme="majorHAnsi" w:cstheme="majorBidi"/>
+      <w:i/>
+      <w:iCs/>
+      <w:color w:val="2F5496" w:themeColor="accent1" w:themeShade="BF"/>
     </w:rPr>
   </w:style>
 </w:styles>
@@ -1467,4 +2085,16 @@
     </a:ext>
   </a:extLst>
 </a:theme>
+</file>
+
+<file path=customXml/item1.xml><?xml version="1.0" encoding="utf-8"?>
+<b:Sources xmlns:b="http://schemas.openxmlformats.org/officeDocument/2006/bibliography" xmlns="http://schemas.openxmlformats.org/officeDocument/2006/bibliography" SelectedStyle="\APASixthEditionOfficeOnline.xsl" StyleName="APA" Version="6"/>
+</file>
+
+<file path=customXml/itemProps1.xml><?xml version="1.0" encoding="utf-8"?>
+<ds:datastoreItem xmlns:ds="http://schemas.openxmlformats.org/officeDocument/2006/customXml" ds:itemID="{599EAA2A-96BD-4F83-B80D-19B83E548E1C}">
+  <ds:schemaRefs>
+    <ds:schemaRef ds:uri="http://schemas.openxmlformats.org/officeDocument/2006/bibliography"/>
+  </ds:schemaRefs>
+</ds:datastoreItem>
 </file>
</xml_diff>

<commit_message>
removed temporary files & changed template off proposta
</commit_message>
<xml_diff>
--- a/Docs/PropostaProjeto.docx
+++ b/Docs/PropostaProjeto.docx
@@ -1,6 +1,6 @@
 
 <file path=word/document.xml><?xml version="1.0" encoding="utf-8"?>
-<w:document xmlns:wpc="http://schemas.microsoft.com/office/word/2010/wordprocessingCanvas" xmlns:cx="http://schemas.microsoft.com/office/drawing/2014/chartex" xmlns:mc="http://schemas.openxmlformats.org/markup-compatibility/2006" xmlns:o="urn:schemas-microsoft-com:office:office" xmlns:r="http://schemas.openxmlformats.org/officeDocument/2006/relationships" xmlns:m="http://schemas.openxmlformats.org/officeDocument/2006/math" xmlns:v="urn:schemas-microsoft-com:vml" xmlns:wp14="http://schemas.microsoft.com/office/word/2010/wordprocessingDrawing" xmlns:wp="http://schemas.openxmlformats.org/drawingml/2006/wordprocessingDrawing" xmlns:w10="urn:schemas-microsoft-com:office:word" xmlns:w="http://schemas.openxmlformats.org/wordprocessingml/2006/main" xmlns:w14="http://schemas.microsoft.com/office/word/2010/wordml" xmlns:w15="http://schemas.microsoft.com/office/word/2012/wordml" xmlns:w16se="http://schemas.microsoft.com/office/word/2015/wordml/symex" xmlns:wpg="http://schemas.microsoft.com/office/word/2010/wordprocessingGroup" xmlns:wpi="http://schemas.microsoft.com/office/word/2010/wordprocessingInk" xmlns:wne="http://schemas.microsoft.com/office/word/2006/wordml" xmlns:wps="http://schemas.microsoft.com/office/word/2010/wordprocessingShape" mc:Ignorable="w14 w15 w16se wp14">
+<w:document xmlns:wpc="http://schemas.microsoft.com/office/word/2010/wordprocessingCanvas" xmlns:cx="http://schemas.microsoft.com/office/drawing/2014/chartex" xmlns:cx1="http://schemas.microsoft.com/office/drawing/2015/9/8/chartex" xmlns:cx2="http://schemas.microsoft.com/office/drawing/2015/10/21/chartex" xmlns:cx3="http://schemas.microsoft.com/office/drawing/2016/5/9/chartex" xmlns:cx4="http://schemas.microsoft.com/office/drawing/2016/5/10/chartex" xmlns:cx5="http://schemas.microsoft.com/office/drawing/2016/5/11/chartex" xmlns:cx6="http://schemas.microsoft.com/office/drawing/2016/5/12/chartex" xmlns:cx7="http://schemas.microsoft.com/office/drawing/2016/5/13/chartex" xmlns:cx8="http://schemas.microsoft.com/office/drawing/2016/5/14/chartex" xmlns:mc="http://schemas.openxmlformats.org/markup-compatibility/2006" xmlns:aink="http://schemas.microsoft.com/office/drawing/2016/ink" xmlns:am3d="http://schemas.microsoft.com/office/drawing/2017/model3d" xmlns:o="urn:schemas-microsoft-com:office:office" xmlns:r="http://schemas.openxmlformats.org/officeDocument/2006/relationships" xmlns:m="http://schemas.openxmlformats.org/officeDocument/2006/math" xmlns:v="urn:schemas-microsoft-com:vml" xmlns:wp14="http://schemas.microsoft.com/office/word/2010/wordprocessingDrawing" xmlns:wp="http://schemas.openxmlformats.org/drawingml/2006/wordprocessingDrawing" xmlns:w10="urn:schemas-microsoft-com:office:word" xmlns:w="http://schemas.openxmlformats.org/wordprocessingml/2006/main" xmlns:w14="http://schemas.microsoft.com/office/word/2010/wordml" xmlns:w15="http://schemas.microsoft.com/office/word/2012/wordml" xmlns:w16cid="http://schemas.microsoft.com/office/word/2016/wordml/cid" xmlns:w16se="http://schemas.microsoft.com/office/word/2015/wordml/symex" xmlns:wpg="http://schemas.microsoft.com/office/word/2010/wordprocessingGroup" xmlns:wpi="http://schemas.microsoft.com/office/word/2010/wordprocessingInk" xmlns:wne="http://schemas.microsoft.com/office/word/2006/wordml" xmlns:wps="http://schemas.microsoft.com/office/word/2010/wordprocessingShape" mc:Ignorable="w14 w15 w16se w16cid wp14">
   <w:body>
     <w:p>
       <w:pPr>
@@ -420,7 +420,7 @@
     </w:p>
     <w:p>
       <w:pPr>
-        <w:pStyle w:val="Cabealho1"/>
+        <w:pStyle w:val="Ttulo1"/>
         <w:jc w:val="both"/>
         <w:rPr>
           <w:rFonts w:cstheme="majorHAnsi"/>
@@ -470,164 +470,19 @@
       </w:pPr>
       <w:r>
         <w:rPr>
-          <w:rFonts w:asciiTheme="minorHAnsi" w:hAnsiTheme="minorHAnsi" w:cstheme="minorHAnsi"/>
-          <w:color w:val="000000"/>
-          <w:szCs w:val="27"/>
-          <w:lang w:val="pt-PT"/>
-        </w:rPr>
-        <w:t>A outra vertente do projeto é, portanto, a criação da aplicação móve</w:t>
-      </w:r>
-      <w:r>
-        <w:rPr>
-          <w:rFonts w:asciiTheme="minorHAnsi" w:hAnsiTheme="minorHAnsi" w:cstheme="minorHAnsi"/>
-          <w:color w:val="000000"/>
-          <w:szCs w:val="27"/>
-          <w:lang w:val="pt-PT"/>
-        </w:rPr>
-        <w:t xml:space="preserve">l </w:t>
-      </w:r>
-      <w:r>
-        <w:rPr>
-          <w:rFonts w:asciiTheme="minorHAnsi" w:hAnsiTheme="minorHAnsi" w:cstheme="minorHAnsi"/>
-          <w:color w:val="000000"/>
-          <w:szCs w:val="27"/>
-          <w:lang w:val="pt-PT"/>
-        </w:rPr>
-        <w:t xml:space="preserve">(ANDROID e IOS). Essa aplicação visa fornecer ao utilizador, a subscrição dos eventos relacionados com uma viatura que seja sua, e para essa verificação irá ser usado </w:t>
-      </w:r>
-      <w:r>
-        <w:rPr>
-          <w:rFonts w:asciiTheme="minorHAnsi" w:hAnsiTheme="minorHAnsi" w:cstheme="minorHAnsi"/>
-          <w:color w:val="000000"/>
-          <w:szCs w:val="27"/>
-          <w:lang w:val="pt-PT"/>
-        </w:rPr>
-        <w:t>um</w:t>
-      </w:r>
-      <w:r>
-        <w:rPr>
-          <w:rFonts w:asciiTheme="minorHAnsi" w:hAnsiTheme="minorHAnsi" w:cstheme="minorHAnsi"/>
-          <w:color w:val="000000"/>
-          <w:szCs w:val="27"/>
-          <w:lang w:val="pt-PT"/>
-        </w:rPr>
-        <w:t xml:space="preserve"> serviço da segurança social ou </w:t>
-      </w:r>
-      <w:r>
-        <w:rPr>
-          <w:rFonts w:asciiTheme="minorHAnsi" w:hAnsiTheme="minorHAnsi" w:cstheme="minorHAnsi"/>
-          <w:color w:val="000000"/>
-          <w:szCs w:val="27"/>
-          <w:lang w:val="pt-PT"/>
-        </w:rPr>
-        <w:t>através do</w:t>
-      </w:r>
-      <w:r>
-        <w:rPr>
-          <w:rFonts w:asciiTheme="minorHAnsi" w:hAnsiTheme="minorHAnsi" w:cstheme="minorHAnsi"/>
-          <w:color w:val="000000"/>
-          <w:szCs w:val="27"/>
-          <w:lang w:val="pt-PT"/>
-        </w:rPr>
-        <w:t xml:space="preserve"> seu cartão de cidadão</w:t>
-      </w:r>
-      <w:r>
-        <w:rPr>
-          <w:rFonts w:asciiTheme="minorHAnsi" w:hAnsiTheme="minorHAnsi" w:cstheme="minorHAnsi"/>
-          <w:color w:val="000000"/>
-          <w:szCs w:val="27"/>
-          <w:lang w:val="pt-PT"/>
-        </w:rPr>
-        <w:t xml:space="preserve"> registado no IMT</w:t>
-      </w:r>
-      <w:r>
-        <w:rPr>
-          <w:rFonts w:asciiTheme="minorHAnsi" w:hAnsiTheme="minorHAnsi" w:cstheme="minorHAnsi"/>
-          <w:color w:val="000000"/>
-          <w:szCs w:val="27"/>
-          <w:lang w:val="pt-PT"/>
-        </w:rPr>
-        <w:t>. O utilizador irá receber notificação quando cometer uma infração</w:t>
-      </w:r>
-      <w:r>
-        <w:rPr>
-          <w:rFonts w:asciiTheme="minorHAnsi" w:hAnsiTheme="minorHAnsi" w:cstheme="minorHAnsi"/>
-          <w:color w:val="000000"/>
-          <w:szCs w:val="27"/>
-          <w:lang w:val="pt-PT"/>
-        </w:rPr>
-        <w:t>, contudo o</w:t>
-      </w:r>
-      <w:r>
-        <w:rPr>
-          <w:rFonts w:asciiTheme="minorHAnsi" w:hAnsiTheme="minorHAnsi" w:cstheme="minorHAnsi"/>
-          <w:color w:val="000000"/>
-          <w:szCs w:val="27"/>
-          <w:lang w:val="pt-PT"/>
-        </w:rPr>
-        <w:t>s eventos não são emitidos na hora por isso é feita verificação periódica</w:t>
-      </w:r>
-      <w:r>
-        <w:rPr>
-          <w:rFonts w:asciiTheme="minorHAnsi" w:hAnsiTheme="minorHAnsi" w:cstheme="minorHAnsi"/>
-          <w:color w:val="000000"/>
-          <w:szCs w:val="27"/>
-          <w:lang w:val="pt-PT"/>
-        </w:rPr>
-        <w:t xml:space="preserve">, </w:t>
-      </w:r>
-      <w:r>
-        <w:rPr>
-          <w:rFonts w:asciiTheme="minorHAnsi" w:hAnsiTheme="minorHAnsi" w:cstheme="minorHAnsi"/>
-          <w:color w:val="000000"/>
-          <w:szCs w:val="27"/>
-          <w:lang w:val="pt-PT"/>
-        </w:rPr>
-        <w:t>diária neste caso</w:t>
-      </w:r>
-      <w:r>
-        <w:rPr>
-          <w:rFonts w:asciiTheme="minorHAnsi" w:hAnsiTheme="minorHAnsi" w:cstheme="minorHAnsi"/>
-          <w:color w:val="000000"/>
-          <w:szCs w:val="27"/>
-          <w:lang w:val="pt-PT"/>
-        </w:rPr>
-        <w:t>.</w:t>
-      </w:r>
-      <w:r>
-        <w:rPr>
-          <w:rFonts w:asciiTheme="minorHAnsi" w:hAnsiTheme="minorHAnsi" w:cstheme="minorHAnsi"/>
-          <w:noProof/>
-          <w:sz w:val="22"/>
-          <w:lang w:val="pt-PT"/>
-        </w:rPr>
-        <w:t xml:space="preserve"> </w:t>
-      </w:r>
-    </w:p>
-    <w:p>
-      <w:pPr>
-        <w:pStyle w:val="NormalWeb"/>
-        <w:jc w:val="both"/>
-        <w:rPr>
-          <w:noProof/>
-          <w:lang w:val="pt-PT"/>
-        </w:rPr>
-      </w:pPr>
-      <w:r>
-        <w:rPr>
           <w:noProof/>
         </w:rPr>
         <w:drawing>
           <wp:anchor distT="0" distB="0" distL="114300" distR="114300" simplePos="0" relativeHeight="251659264" behindDoc="0" locked="0" layoutInCell="1" allowOverlap="1" wp14:anchorId="37FD5CC7">
             <wp:simplePos x="0" y="0"/>
             <wp:positionH relativeFrom="margin">
-              <wp:align>center</wp:align>
+              <wp:posOffset>1216321</wp:posOffset>
             </wp:positionH>
             <wp:positionV relativeFrom="paragraph">
-              <wp:posOffset>454397</wp:posOffset>
+              <wp:posOffset>1424098</wp:posOffset>
             </wp:positionV>
-            <wp:extent cx="3940810" cy="3889375"/>
-            <wp:effectExtent l="76200" t="76200" r="135890" b="130175"/>
+            <wp:extent cx="2806700" cy="2769870"/>
+            <wp:effectExtent l="76200" t="76200" r="127000" b="125730"/>
             <wp:wrapTopAndBottom/>
             <wp:docPr id="1" name="Imagem 1"/>
             <wp:cNvGraphicFramePr>
@@ -656,7 +511,7 @@
                   <pic:spPr bwMode="auto">
                     <a:xfrm>
                       <a:off x="0" y="0"/>
-                      <a:ext cx="3940810" cy="3889375"/>
+                      <a:ext cx="2806700" cy="2769870"/>
                     </a:xfrm>
                     <a:prstGeom prst="rect">
                       <a:avLst/>
@@ -693,58 +548,191 @@
           </wp:anchor>
         </w:drawing>
       </w:r>
-    </w:p>
-    <w:p>
-      <w:pPr>
+      <w:r>
+        <w:rPr>
+          <w:rFonts w:asciiTheme="minorHAnsi" w:hAnsiTheme="minorHAnsi" w:cstheme="minorHAnsi"/>
+          <w:color w:val="000000"/>
+          <w:szCs w:val="27"/>
+          <w:lang w:val="pt-PT"/>
+        </w:rPr>
+        <w:t>A outra vertente do projeto é, portanto, a criação da aplicação móve</w:t>
+      </w:r>
+      <w:r>
+        <w:rPr>
+          <w:rFonts w:asciiTheme="minorHAnsi" w:hAnsiTheme="minorHAnsi" w:cstheme="minorHAnsi"/>
+          <w:color w:val="000000"/>
+          <w:szCs w:val="27"/>
+          <w:lang w:val="pt-PT"/>
+        </w:rPr>
+        <w:t xml:space="preserve">l </w:t>
+      </w:r>
+      <w:r>
+        <w:rPr>
+          <w:rFonts w:asciiTheme="minorHAnsi" w:hAnsiTheme="minorHAnsi" w:cstheme="minorHAnsi"/>
+          <w:color w:val="000000"/>
+          <w:szCs w:val="27"/>
+          <w:lang w:val="pt-PT"/>
+        </w:rPr>
+        <w:t xml:space="preserve">(ANDROID e IOS). Essa aplicação visa fornecer ao utilizador, a subscrição dos eventos relacionados com uma viatura que seja sua, e para essa verificação irá ser usado </w:t>
+      </w:r>
+      <w:r>
+        <w:rPr>
+          <w:rFonts w:asciiTheme="minorHAnsi" w:hAnsiTheme="minorHAnsi" w:cstheme="minorHAnsi"/>
+          <w:color w:val="000000"/>
+          <w:szCs w:val="27"/>
+          <w:lang w:val="pt-PT"/>
+        </w:rPr>
+        <w:t>um</w:t>
+      </w:r>
+      <w:r>
+        <w:rPr>
+          <w:rFonts w:asciiTheme="minorHAnsi" w:hAnsiTheme="minorHAnsi" w:cstheme="minorHAnsi"/>
+          <w:color w:val="000000"/>
+          <w:szCs w:val="27"/>
+          <w:lang w:val="pt-PT"/>
+        </w:rPr>
+        <w:t xml:space="preserve"> serviço da segurança social ou </w:t>
+      </w:r>
+      <w:r>
+        <w:rPr>
+          <w:rFonts w:asciiTheme="minorHAnsi" w:hAnsiTheme="minorHAnsi" w:cstheme="minorHAnsi"/>
+          <w:color w:val="000000"/>
+          <w:szCs w:val="27"/>
+          <w:lang w:val="pt-PT"/>
+        </w:rPr>
+        <w:t>através do</w:t>
+      </w:r>
+      <w:r>
+        <w:rPr>
+          <w:rFonts w:asciiTheme="minorHAnsi" w:hAnsiTheme="minorHAnsi" w:cstheme="minorHAnsi"/>
+          <w:color w:val="000000"/>
+          <w:szCs w:val="27"/>
+          <w:lang w:val="pt-PT"/>
+        </w:rPr>
+        <w:t xml:space="preserve"> seu cartão de cidadão</w:t>
+      </w:r>
+      <w:r>
+        <w:rPr>
+          <w:rFonts w:asciiTheme="minorHAnsi" w:hAnsiTheme="minorHAnsi" w:cstheme="minorHAnsi"/>
+          <w:color w:val="000000"/>
+          <w:szCs w:val="27"/>
+          <w:lang w:val="pt-PT"/>
+        </w:rPr>
+        <w:t xml:space="preserve"> registado no IMT</w:t>
+      </w:r>
+      <w:r>
+        <w:rPr>
+          <w:rFonts w:asciiTheme="minorHAnsi" w:hAnsiTheme="minorHAnsi" w:cstheme="minorHAnsi"/>
+          <w:color w:val="000000"/>
+          <w:szCs w:val="27"/>
+          <w:lang w:val="pt-PT"/>
+        </w:rPr>
+        <w:t>. O utilizador irá receber notificação quando cometer uma infração</w:t>
+      </w:r>
+      <w:r>
+        <w:rPr>
+          <w:rFonts w:asciiTheme="minorHAnsi" w:hAnsiTheme="minorHAnsi" w:cstheme="minorHAnsi"/>
+          <w:color w:val="000000"/>
+          <w:szCs w:val="27"/>
+          <w:lang w:val="pt-PT"/>
+        </w:rPr>
+        <w:t>, contudo o</w:t>
+      </w:r>
+      <w:r>
+        <w:rPr>
+          <w:rFonts w:asciiTheme="minorHAnsi" w:hAnsiTheme="minorHAnsi" w:cstheme="minorHAnsi"/>
+          <w:color w:val="000000"/>
+          <w:szCs w:val="27"/>
+          <w:lang w:val="pt-PT"/>
+        </w:rPr>
+        <w:t>s eventos não são emitidos na hora por isso é feita verificação periódica</w:t>
+      </w:r>
+      <w:r>
+        <w:rPr>
+          <w:rFonts w:asciiTheme="minorHAnsi" w:hAnsiTheme="minorHAnsi" w:cstheme="minorHAnsi"/>
+          <w:color w:val="000000"/>
+          <w:szCs w:val="27"/>
+          <w:lang w:val="pt-PT"/>
+        </w:rPr>
+        <w:t xml:space="preserve">, </w:t>
+      </w:r>
+      <w:r>
+        <w:rPr>
+          <w:rFonts w:asciiTheme="minorHAnsi" w:hAnsiTheme="minorHAnsi" w:cstheme="minorHAnsi"/>
+          <w:color w:val="000000"/>
+          <w:szCs w:val="27"/>
+          <w:lang w:val="pt-PT"/>
+        </w:rPr>
+        <w:t>diária neste caso</w:t>
+      </w:r>
+      <w:r>
+        <w:rPr>
+          <w:rFonts w:asciiTheme="minorHAnsi" w:hAnsiTheme="minorHAnsi" w:cstheme="minorHAnsi"/>
+          <w:color w:val="000000"/>
+          <w:szCs w:val="27"/>
+          <w:lang w:val="pt-PT"/>
+        </w:rPr>
+        <w:t>.</w:t>
+      </w:r>
+      <w:r>
+        <w:rPr>
+          <w:rFonts w:asciiTheme="minorHAnsi" w:hAnsiTheme="minorHAnsi" w:cstheme="minorHAnsi"/>
+          <w:noProof/>
+          <w:sz w:val="22"/>
+          <w:lang w:val="pt-PT"/>
+        </w:rPr>
+        <w:t xml:space="preserve"> </w:t>
+      </w:r>
+    </w:p>
+    <w:p>
+      <w:pPr>
+        <w:pStyle w:val="NormalWeb"/>
         <w:jc w:val="both"/>
+        <w:rPr>
+          <w:noProof/>
+          <w:lang w:val="pt-PT"/>
+        </w:rPr>
+      </w:pPr>
+    </w:p>
+    <w:p>
+      <w:pPr>
+        <w:pStyle w:val="Cabealho2"/>
         <w:rPr>
           <w:noProof/>
           <w:lang w:eastAsia="en-GB"/>
         </w:rPr>
       </w:pPr>
-    </w:p>
-    <w:p>
-      <w:pPr>
-        <w:pStyle w:val="Cabealho2"/>
+      <w:r>
         <w:rPr>
           <w:noProof/>
           <w:lang w:eastAsia="en-GB"/>
         </w:rPr>
-      </w:pPr>
-      <w:r>
-        <w:rPr>
-          <w:noProof/>
+        <w:t>Enquadramento</w:t>
+      </w:r>
+    </w:p>
+    <w:p>
+      <w:pPr>
+        <w:rPr>
           <w:lang w:eastAsia="en-GB"/>
         </w:rPr>
-        <w:t>Enquadramento</w:t>
-      </w:r>
-    </w:p>
-    <w:p>
-      <w:pPr>
+      </w:pPr>
+      <w:r>
         <w:rPr>
           <w:lang w:eastAsia="en-GB"/>
         </w:rPr>
-      </w:pPr>
-      <w:r>
+        <w:t>Atualmente o sistema de notificação de coimas por via de excesso de velocidade é bastante demorado, levando por vezes meses até o autuado receber a devida notificação, sendo que muitas vezes é apanhado de surpresa por não ter tido a perceção de ter feito algo de errado, já que não teve feedback por parte das autoridades em como de facto vinha em excesso de velocidade.</w:t>
+      </w:r>
+    </w:p>
+    <w:p>
+      <w:pPr>
         <w:rPr>
           <w:lang w:eastAsia="en-GB"/>
         </w:rPr>
-        <w:t>Atualmente o sistema de notificação de coimas por via de excesso de velocidade é bastante demorado, levando por vezes meses até o autuado receber a devida notificação, sendo que muitas vezes é apanhado de surpresa por não ter tido a perceção de ter feito algo de errado, já que não teve feedback por parte das autoridades em como de facto vinha em excesso de velocidade.</w:t>
-      </w:r>
-    </w:p>
-    <w:p>
-      <w:pPr>
-        <w:rPr>
-          <w:rFonts w:cstheme="majorHAnsi"/>
-          <w:color w:val="000000"/>
-          <w:szCs w:val="27"/>
-        </w:rPr>
       </w:pPr>
       <w:r>
         <w:rPr>
           <w:lang w:eastAsia="en-GB"/>
         </w:rPr>
-        <w:lastRenderedPageBreak/>
         <w:t xml:space="preserve">O projeto vem colmatar essa falha (neste caso em forma de protótipo) pois visa a notificar o utilizador aquando do processamento </w:t>
       </w:r>
       <w:r>
@@ -756,42 +744,93 @@
     </w:p>
     <w:p>
       <w:pPr>
-        <w:rPr>
-          <w:rFonts w:cstheme="majorHAnsi"/>
-          <w:color w:val="000000"/>
-          <w:szCs w:val="27"/>
-        </w:rPr>
-      </w:pPr>
-    </w:p>
-    <w:p>
-      <w:pPr>
-        <w:rPr>
-          <w:lang w:eastAsia="en-GB"/>
-        </w:rPr>
-      </w:pPr>
-      <w:r>
-        <w:rPr>
-          <w:rFonts w:eastAsia="Times New Roman" w:cstheme="majorHAnsi"/>
+        <w:pStyle w:val="Ttulo1"/>
+        <w:rPr>
+          <w:rFonts w:eastAsia="Times New Roman"/>
           <w:sz w:val="40"/>
           <w:lang w:eastAsia="en-GB"/>
         </w:rPr>
+      </w:pPr>
+      <w:r>
+        <w:rPr>
+          <w:rFonts w:eastAsia="Times New Roman"/>
+          <w:sz w:val="40"/>
+          <w:lang w:eastAsia="en-GB"/>
+        </w:rPr>
+        <w:lastRenderedPageBreak/>
         <w:t>Análise</w:t>
       </w:r>
     </w:p>
     <w:p>
       <w:pPr>
+        <w:rPr>
+          <w:lang w:eastAsia="en-GB"/>
+        </w:rPr>
+      </w:pPr>
+    </w:p>
+    <w:p>
+      <w:pPr>
+        <w:pStyle w:val="Cabealho2"/>
+        <w:rPr>
+          <w:sz w:val="24"/>
+          <w:szCs w:val="24"/>
+        </w:rPr>
+      </w:pPr>
+      <w:r>
+        <w:rPr>
+          <w:sz w:val="24"/>
+          <w:szCs w:val="24"/>
+        </w:rPr>
+        <w:t>Ferramentas:</w:t>
+      </w:r>
+    </w:p>
+    <w:p>
+      <w:pPr>
         <w:jc w:val="both"/>
         <w:rPr>
-          <w:sz w:val="32"/>
+          <w:sz w:val="24"/>
+          <w:szCs w:val="24"/>
+        </w:rPr>
+      </w:pPr>
+      <w:r>
+        <w:rPr>
+          <w:sz w:val="24"/>
+          <w:szCs w:val="24"/>
+        </w:rPr>
+        <w:t xml:space="preserve">Acima encontra-se apresentada a arquitetura definida para o nosso projeto. </w:t>
+      </w:r>
+      <w:r>
+        <w:rPr>
+          <w:sz w:val="24"/>
+          <w:szCs w:val="24"/>
+        </w:rPr>
+        <w:br/>
+        <w:t>O nosso servidor irá ser criado em linguagem Java 8 e com o auxílio da framework Spring. Relativamente aos dispositivos móveis iremos usar a linguagem JavaScript juntamente com a framework React Native (CrossPlatform) que irá disponibilizar tanto o funcionamento no sistema IOS bem como do Android.</w:t>
+      </w:r>
+    </w:p>
+    <w:p>
+      <w:pPr>
+        <w:jc w:val="both"/>
+        <w:rPr>
+          <w:sz w:val="24"/>
+          <w:szCs w:val="24"/>
         </w:rPr>
       </w:pPr>
     </w:p>
     <w:p>
       <w:pPr>
         <w:pStyle w:val="Cabealho2"/>
-      </w:pPr>
-      <w:r>
-        <w:t>Ferramentas:</w:t>
+        <w:rPr>
+          <w:sz w:val="24"/>
+          <w:szCs w:val="24"/>
+        </w:rPr>
+      </w:pPr>
+      <w:r>
+        <w:rPr>
+          <w:sz w:val="24"/>
+          <w:szCs w:val="24"/>
+        </w:rPr>
+        <w:t>Problemas:</w:t>
       </w:r>
     </w:p>
     <w:p>
@@ -799,155 +838,20 @@
         <w:jc w:val="both"/>
         <w:rPr>
           <w:sz w:val="24"/>
-        </w:rPr>
-      </w:pPr>
-      <w:r>
-        <w:rPr>
-          <w:sz w:val="24"/>
-        </w:rPr>
-        <w:t xml:space="preserve">Acima encontra-se apresentada a arquitetura definida para o nosso projeto. </w:t>
-      </w:r>
-      <w:r>
-        <w:rPr>
-          <w:sz w:val="24"/>
-        </w:rPr>
-        <w:br/>
-        <w:t xml:space="preserve">O nosso servidor irá ser criado em linguagem Java 8 e com o auxílio da </w:t>
-      </w:r>
-      <w:proofErr w:type="spellStart"/>
-      <w:r>
-        <w:rPr>
-          <w:sz w:val="24"/>
-        </w:rPr>
-        <w:t>framework</w:t>
-      </w:r>
-      <w:proofErr w:type="spellEnd"/>
-      <w:r>
-        <w:rPr>
-          <w:sz w:val="24"/>
-        </w:rPr>
-        <w:t xml:space="preserve"> Spring. Relativamente aos dispositivos móveis iremos usar a linguagem </w:t>
-      </w:r>
-      <w:proofErr w:type="spellStart"/>
-      <w:r>
-        <w:rPr>
-          <w:sz w:val="24"/>
-        </w:rPr>
-        <w:t>JavaScript</w:t>
-      </w:r>
-      <w:proofErr w:type="spellEnd"/>
-      <w:r>
-        <w:rPr>
-          <w:sz w:val="24"/>
-        </w:rPr>
-        <w:t xml:space="preserve"> juntamente com a </w:t>
-      </w:r>
-      <w:proofErr w:type="spellStart"/>
-      <w:r>
-        <w:rPr>
-          <w:sz w:val="24"/>
-        </w:rPr>
-        <w:t>framework</w:t>
-      </w:r>
-      <w:proofErr w:type="spellEnd"/>
-      <w:r>
-        <w:rPr>
-          <w:sz w:val="24"/>
-        </w:rPr>
-        <w:t xml:space="preserve"> </w:t>
-      </w:r>
-      <w:proofErr w:type="spellStart"/>
-      <w:r>
-        <w:rPr>
-          <w:sz w:val="24"/>
-        </w:rPr>
-        <w:t>React</w:t>
-      </w:r>
-      <w:proofErr w:type="spellEnd"/>
-      <w:r>
-        <w:rPr>
-          <w:sz w:val="24"/>
-        </w:rPr>
-        <w:t xml:space="preserve"> </w:t>
-      </w:r>
-      <w:proofErr w:type="spellStart"/>
-      <w:r>
-        <w:rPr>
-          <w:sz w:val="24"/>
-        </w:rPr>
-        <w:t>Native</w:t>
-      </w:r>
-      <w:proofErr w:type="spellEnd"/>
-      <w:r>
-        <w:rPr>
-          <w:sz w:val="24"/>
-        </w:rPr>
-        <w:t xml:space="preserve"> (</w:t>
-      </w:r>
-      <w:proofErr w:type="spellStart"/>
-      <w:r>
-        <w:rPr>
-          <w:sz w:val="24"/>
-        </w:rPr>
-        <w:t>CrossPlatform</w:t>
-      </w:r>
-      <w:proofErr w:type="spellEnd"/>
-      <w:r>
-        <w:rPr>
-          <w:sz w:val="24"/>
-        </w:rPr>
-        <w:t xml:space="preserve">) que irá disponibilizar tanto o funcionamento no sistema IOS bem como do </w:t>
-      </w:r>
-      <w:proofErr w:type="spellStart"/>
-      <w:r>
-        <w:rPr>
-          <w:sz w:val="24"/>
-        </w:rPr>
-        <w:t>Android</w:t>
-      </w:r>
-      <w:proofErr w:type="spellEnd"/>
-      <w:r>
-        <w:rPr>
-          <w:sz w:val="24"/>
-        </w:rPr>
-        <w:t>.</w:t>
-      </w:r>
-    </w:p>
-    <w:p>
-      <w:pPr>
-        <w:jc w:val="both"/>
-        <w:rPr>
-          <w:sz w:val="24"/>
-        </w:rPr>
-      </w:pPr>
-    </w:p>
-    <w:p>
-      <w:pPr>
-        <w:pStyle w:val="Cabealho2"/>
-      </w:pPr>
-      <w:r>
-        <w:t>Problemas</w:t>
-      </w:r>
-      <w:r>
-        <w:t>:</w:t>
-      </w:r>
-    </w:p>
-    <w:p>
-      <w:pPr>
-        <w:jc w:val="both"/>
-        <w:rPr>
-          <w:sz w:val="24"/>
-        </w:rPr>
-      </w:pPr>
-      <w:r>
-        <w:rPr>
-          <w:sz w:val="24"/>
+          <w:szCs w:val="24"/>
+        </w:rPr>
+      </w:pPr>
+      <w:r>
+        <w:rPr>
+          <w:sz w:val="24"/>
+          <w:szCs w:val="24"/>
         </w:rPr>
         <w:t>Para este projeto vamos ter que prestar atenção a diversas dificuldades.</w:t>
       </w:r>
       <w:r>
         <w:rPr>
           <w:sz w:val="24"/>
+          <w:szCs w:val="24"/>
         </w:rPr>
         <w:br/>
         <w:t>Uma bastante importante será a poupança da bateria dos dispositivos móveis, uma vez que o utilizado poderá receber notificações a qualquer momento sobre possíveis infrações que ocorrem durante o dia, não será nada vantajoso o dispositivo estar constantemente à espera das mesmas.</w:t>
@@ -955,27 +859,15 @@
       <w:r>
         <w:rPr>
           <w:sz w:val="24"/>
+          <w:szCs w:val="24"/>
         </w:rPr>
         <w:br/>
-        <w:t xml:space="preserve">Também relacionado com os dispositivos móveis, temos a desvantagem que em qualquer das tecnologias utilizadas de </w:t>
-      </w:r>
-      <w:proofErr w:type="spellStart"/>
-      <w:r>
-        <w:rPr>
-          <w:sz w:val="24"/>
-        </w:rPr>
-        <w:t>CrossPlatform</w:t>
-      </w:r>
-      <w:proofErr w:type="spellEnd"/>
-      <w:r>
-        <w:rPr>
-          <w:sz w:val="24"/>
-        </w:rPr>
-        <w:t xml:space="preserve"> irá ser necessário existir código dedicado somente ao fornecedor do sistema.</w:t>
-      </w:r>
-      <w:r>
-        <w:rPr>
-          <w:sz w:val="24"/>
+        <w:t>Também relacionado com os dispositivos móveis, temos a desvantagem que em qualquer das tecnologias utilizadas de CrossPlatform irá ser necessário existir código dedicado somente ao fornecedor do sistema.</w:t>
+      </w:r>
+      <w:r>
+        <w:rPr>
+          <w:sz w:val="24"/>
+          <w:szCs w:val="24"/>
         </w:rPr>
         <w:br/>
         <w:t xml:space="preserve">Já na parte da aplicação servidora (Server) será uma tarefa quase impossível ter acesso a dados reais provenientes das infrações dos condutores presentes nas estradas, bem como </w:t>
@@ -983,20 +875,95 @@
       <w:r>
         <w:rPr>
           <w:sz w:val="24"/>
+          <w:szCs w:val="24"/>
         </w:rPr>
         <w:t xml:space="preserve">a </w:t>
       </w:r>
       <w:r>
         <w:rPr>
           <w:sz w:val="24"/>
+          <w:szCs w:val="24"/>
         </w:rPr>
         <w:t xml:space="preserve">uma aplicação possível de utilizar para fazer a autentificação do utilizador/condutor no IMT com o respetivo identificador (NIF). </w:t>
+      </w:r>
+    </w:p>
+    <w:p>
+      <w:pPr>
+        <w:jc w:val="both"/>
+        <w:rPr>
+          <w:sz w:val="24"/>
+          <w:szCs w:val="24"/>
+        </w:rPr>
+      </w:pPr>
+    </w:p>
+    <w:p>
+      <w:pPr>
+        <w:pStyle w:val="Cabealho2"/>
+        <w:rPr>
+          <w:sz w:val="24"/>
+          <w:szCs w:val="24"/>
+        </w:rPr>
+      </w:pPr>
+      <w:r>
+        <w:rPr>
+          <w:sz w:val="24"/>
+          <w:szCs w:val="24"/>
+        </w:rPr>
+        <w:t>Técnicas:</w:t>
+      </w:r>
+    </w:p>
+    <w:p>
+      <w:pPr>
+        <w:rPr>
+          <w:sz w:val="24"/>
+          <w:szCs w:val="24"/>
+        </w:rPr>
+      </w:pPr>
+      <w:r>
+        <w:rPr>
+          <w:sz w:val="24"/>
+          <w:szCs w:val="24"/>
+        </w:rPr>
+        <w:t>Irão ser abordadas técnicas de programação em multiplataforma que, neste caso, serão os sistemas Android e IOS, o que terá os seus desafios e nalguns casos terá de ser usado código nativo para cada sistema.</w:t>
+      </w:r>
+      <w:r>
+        <w:rPr>
+          <w:sz w:val="24"/>
+          <w:szCs w:val="24"/>
+        </w:rPr>
+        <w:br/>
+      </w:r>
+      <w:r>
+        <w:rPr>
+          <w:sz w:val="24"/>
+          <w:szCs w:val="24"/>
+        </w:rPr>
+        <w:t>Como anteriormente abordado, uma outra técnica a usar irá ser o sistema de notificações ‘</w:t>
+      </w:r>
+      <w:proofErr w:type="spellStart"/>
+      <w:r>
+        <w:rPr>
+          <w:sz w:val="24"/>
+          <w:szCs w:val="24"/>
+        </w:rPr>
+        <w:t>push</w:t>
+      </w:r>
+      <w:proofErr w:type="spellEnd"/>
+      <w:r>
+        <w:rPr>
+          <w:sz w:val="24"/>
+          <w:szCs w:val="24"/>
+        </w:rPr>
+        <w:t>’ que atualmente é bastante utilizado no desenvolvimento de aplicações móveis quer em</w:t>
+      </w:r>
+      <w:r>
+        <w:t xml:space="preserve"> Android quer em iOS.</w:t>
       </w:r>
     </w:p>
     <w:tbl>
       <w:tblPr>
-        <w:tblStyle w:val="Tabelacomgrelha"/>
-        <w:tblpPr w:leftFromText="141" w:rightFromText="141" w:vertAnchor="page" w:horzAnchor="margin" w:tblpXSpec="center" w:tblpY="12208"/>
+        <w:tblStyle w:val="TabelacomGrelha"/>
+        <w:tblpPr w:leftFromText="141" w:rightFromText="141" w:vertAnchor="page" w:horzAnchor="margin" w:tblpXSpec="center" w:tblpY="12316"/>
         <w:tblW w:w="10490" w:type="dxa"/>
         <w:tblLook w:val="04A0" w:firstRow="1" w:lastRow="0" w:firstColumn="1" w:lastColumn="0" w:noHBand="0" w:noVBand="1"/>
       </w:tblPr>
@@ -1017,13 +984,15 @@
               <w:jc w:val="center"/>
               <w:rPr>
                 <w:color w:val="2F5496" w:themeColor="accent1" w:themeShade="BF"/>
-                <w:sz w:val="28"/>
+                <w:sz w:val="24"/>
+                <w:szCs w:val="24"/>
               </w:rPr>
             </w:pPr>
             <w:r>
               <w:rPr>
                 <w:color w:val="2F5496" w:themeColor="accent1" w:themeShade="BF"/>
-                <w:sz w:val="28"/>
+                <w:sz w:val="24"/>
+                <w:szCs w:val="24"/>
               </w:rPr>
               <w:t>Problemas</w:t>
             </w:r>
@@ -1038,13 +1007,15 @@
               <w:jc w:val="center"/>
               <w:rPr>
                 <w:color w:val="2F5496" w:themeColor="accent1" w:themeShade="BF"/>
-                <w:sz w:val="28"/>
+                <w:sz w:val="24"/>
+                <w:szCs w:val="24"/>
               </w:rPr>
             </w:pPr>
             <w:r>
               <w:rPr>
                 <w:color w:val="2F5496" w:themeColor="accent1" w:themeShade="BF"/>
-                <w:sz w:val="28"/>
+                <w:sz w:val="24"/>
+                <w:szCs w:val="24"/>
               </w:rPr>
               <w:t>Soluções</w:t>
             </w:r>
@@ -1064,11 +1035,13 @@
               <w:jc w:val="both"/>
               <w:rPr>
                 <w:sz w:val="24"/>
+                <w:szCs w:val="24"/>
               </w:rPr>
             </w:pPr>
             <w:r>
               <w:rPr>
                 <w:sz w:val="24"/>
+                <w:szCs w:val="24"/>
               </w:rPr>
               <w:t>Poupança Bateria</w:t>
             </w:r>
@@ -1083,27 +1056,15 @@
               <w:jc w:val="both"/>
               <w:rPr>
                 <w:sz w:val="24"/>
+                <w:szCs w:val="24"/>
               </w:rPr>
             </w:pPr>
             <w:r>
               <w:rPr>
                 <w:sz w:val="24"/>
+                <w:szCs w:val="24"/>
               </w:rPr>
-              <w:t>Notificações ‘</w:t>
-            </w:r>
-            <w:proofErr w:type="spellStart"/>
-            <w:r>
-              <w:rPr>
-                <w:sz w:val="24"/>
-              </w:rPr>
-              <w:t>Push</w:t>
-            </w:r>
-            <w:proofErr w:type="spellEnd"/>
-            <w:r>
-              <w:rPr>
-                <w:sz w:val="24"/>
-              </w:rPr>
-              <w:t>’</w:t>
+              <w:t>Notificações ‘Push’</w:t>
             </w:r>
           </w:p>
         </w:tc>
@@ -1121,21 +1082,15 @@
               <w:jc w:val="both"/>
               <w:rPr>
                 <w:sz w:val="24"/>
+                <w:szCs w:val="24"/>
               </w:rPr>
             </w:pPr>
-            <w:proofErr w:type="spellStart"/>
             <w:r>
               <w:rPr>
                 <w:sz w:val="24"/>
+                <w:szCs w:val="24"/>
               </w:rPr>
-              <w:t>CrossPlatform</w:t>
-            </w:r>
-            <w:proofErr w:type="spellEnd"/>
-            <w:r>
-              <w:rPr>
-                <w:sz w:val="24"/>
-              </w:rPr>
-              <w:t xml:space="preserve"> não resolve todos os problemas de código para multiplataforma</w:t>
+              <w:t>CrossPlatform não resolve todos os problemas de código para multiplataforma</w:t>
             </w:r>
           </w:p>
         </w:tc>
@@ -1148,11 +1103,13 @@
               <w:jc w:val="both"/>
               <w:rPr>
                 <w:sz w:val="24"/>
+                <w:szCs w:val="24"/>
               </w:rPr>
             </w:pPr>
             <w:r>
               <w:rPr>
                 <w:sz w:val="24"/>
+                <w:szCs w:val="24"/>
               </w:rPr>
               <w:t xml:space="preserve">Organização em pastas nas quais será colocado código possível de partilhar e código dedicado ao sistema do dispositivo </w:t>
             </w:r>
@@ -1172,11 +1129,13 @@
               <w:jc w:val="both"/>
               <w:rPr>
                 <w:sz w:val="24"/>
+                <w:szCs w:val="24"/>
               </w:rPr>
             </w:pPr>
             <w:r>
               <w:rPr>
                 <w:sz w:val="24"/>
+                <w:szCs w:val="24"/>
               </w:rPr>
               <w:t xml:space="preserve">Acesso negado dos dados reais dos condutores </w:t>
             </w:r>
@@ -1191,11 +1150,13 @@
               <w:jc w:val="both"/>
               <w:rPr>
                 <w:sz w:val="24"/>
+                <w:szCs w:val="24"/>
               </w:rPr>
             </w:pPr>
             <w:r>
               <w:rPr>
                 <w:sz w:val="24"/>
+                <w:szCs w:val="24"/>
               </w:rPr>
               <w:t>Utilizar dados fictícios e abstração dos servidores já existentes</w:t>
             </w:r>
@@ -1205,89 +1166,15 @@
     </w:tbl>
     <w:p>
       <w:pPr>
-        <w:jc w:val="both"/>
-        <w:rPr>
-          <w:sz w:val="24"/>
-        </w:rPr>
-      </w:pPr>
-    </w:p>
-    <w:p>
-      <w:pPr>
-        <w:jc w:val="both"/>
-        <w:rPr>
-          <w:sz w:val="24"/>
-        </w:rPr>
-      </w:pPr>
-    </w:p>
-    <w:p>
-      <w:pPr>
-        <w:pStyle w:val="Cabealho2"/>
+        <w:pStyle w:val="Ttulo1"/>
       </w:pPr>
       <w:r>
         <w:lastRenderedPageBreak/>
-        <w:t>Técnicas:</w:t>
-      </w:r>
-    </w:p>
-    <w:p>
-      <w:r>
-        <w:t xml:space="preserve">Irão ser abordadas técnicas de programação em multiplataforma que, neste caso, serão os sistemas </w:t>
-      </w:r>
-      <w:proofErr w:type="spellStart"/>
-      <w:r>
-        <w:t>Android</w:t>
-      </w:r>
-      <w:proofErr w:type="spellEnd"/>
-      <w:r>
-        <w:t xml:space="preserve"> e IOS, o que terá os seus desafios e nalguns casos terá de ser usado código nativo para cada sistema.</w:t>
-      </w:r>
-    </w:p>
-    <w:p>
-      <w:r>
-        <w:t>Como anteriormente abordado, uma outra técnica a usar irá ser o sistema de notificações ‘</w:t>
-      </w:r>
-      <w:proofErr w:type="spellStart"/>
-      <w:r>
-        <w:t>push</w:t>
-      </w:r>
-      <w:proofErr w:type="spellEnd"/>
-      <w:r>
-        <w:t>’ que atualmente</w:t>
-      </w:r>
+        <w:t>Plano</w:t>
+      </w:r>
+    </w:p>
+    <w:p>
       <w:bookmarkStart w:id="0" w:name="_GoBack"/>
-      <w:bookmarkEnd w:id="0"/>
-      <w:r>
-        <w:t xml:space="preserve"> é bastante utilizado no desenvolvimento de aplicações móveis quer em </w:t>
-      </w:r>
-      <w:proofErr w:type="spellStart"/>
-      <w:r>
-        <w:t>Android</w:t>
-      </w:r>
-      <w:proofErr w:type="spellEnd"/>
-      <w:r>
-        <w:t xml:space="preserve"> quer em iOS.</w:t>
-      </w:r>
-    </w:p>
-    <w:p/>
-    <w:p/>
-    <w:p>
-      <w:pPr>
-        <w:pStyle w:val="Cabealho2"/>
-      </w:pPr>
-    </w:p>
-    <w:p>
-      <w:pPr>
-        <w:pStyle w:val="Cabealho2"/>
-      </w:pPr>
-    </w:p>
-    <w:p>
-      <w:pPr>
-        <w:pStyle w:val="Cabealho2"/>
-      </w:pPr>
-      <w:r>
-        <w:t>Cronologia</w:t>
-      </w:r>
-    </w:p>
-    <w:p>
       <w:r>
         <w:rPr>
           <w:noProof/>
@@ -1369,6 +1256,7 @@
           </wp:anchor>
         </w:drawing>
       </w:r>
+      <w:bookmarkEnd w:id="0"/>
     </w:p>
     <w:p/>
     <w:p>
@@ -1398,7 +1286,7 @@
 </file>
 
 <file path=word/styles.xml><?xml version="1.0" encoding="utf-8"?>
-<w:styles xmlns:mc="http://schemas.openxmlformats.org/markup-compatibility/2006" xmlns:r="http://schemas.openxmlformats.org/officeDocument/2006/relationships" xmlns:w="http://schemas.openxmlformats.org/wordprocessingml/2006/main" xmlns:w14="http://schemas.microsoft.com/office/word/2010/wordml" xmlns:w15="http://schemas.microsoft.com/office/word/2012/wordml" xmlns:w16se="http://schemas.microsoft.com/office/word/2015/wordml/symex" mc:Ignorable="w14 w15 w16se">
+<w:styles xmlns:mc="http://schemas.openxmlformats.org/markup-compatibility/2006" xmlns:r="http://schemas.openxmlformats.org/officeDocument/2006/relationships" xmlns:w="http://schemas.openxmlformats.org/wordprocessingml/2006/main" xmlns:w14="http://schemas.microsoft.com/office/word/2010/wordml" xmlns:w15="http://schemas.microsoft.com/office/word/2012/wordml" xmlns:w16cid="http://schemas.microsoft.com/office/word/2016/wordml/cid" xmlns:w16se="http://schemas.microsoft.com/office/word/2015/wordml/symex" mc:Ignorable="w14 w15 w16se w16cid">
   <w:docDefaults>
     <w:rPrDefault>
       <w:rPr>
@@ -1414,7 +1302,7 @@
       </w:pPr>
     </w:pPrDefault>
   </w:docDefaults>
-  <w:latentStyles w:defLockedState="0" w:defUIPriority="99" w:defSemiHidden="0" w:defUnhideWhenUsed="0" w:defQFormat="0" w:count="371">
+  <w:latentStyles w:defLockedState="0" w:defUIPriority="99" w:defSemiHidden="0" w:defUnhideWhenUsed="0" w:defQFormat="0" w:count="375">
     <w:lsdException w:name="Normal" w:uiPriority="0" w:qFormat="1"/>
     <w:lsdException w:name="heading 1" w:uiPriority="9" w:qFormat="1"/>
     <w:lsdException w:name="heading 2" w:semiHidden="1" w:uiPriority="9" w:unhideWhenUsed="1" w:qFormat="1"/>
@@ -1520,7 +1408,6 @@
     <w:lsdException w:name="HTML Sample" w:semiHidden="1" w:unhideWhenUsed="1"/>
     <w:lsdException w:name="HTML Typewriter" w:semiHidden="1" w:unhideWhenUsed="1"/>
     <w:lsdException w:name="HTML Variable" w:semiHidden="1" w:unhideWhenUsed="1"/>
-    <w:lsdException w:name="Normal Table" w:semiHidden="1" w:unhideWhenUsed="1"/>
     <w:lsdException w:name="annotation subject" w:semiHidden="1" w:unhideWhenUsed="1"/>
     <w:lsdException w:name="No List" w:semiHidden="1" w:unhideWhenUsed="1"/>
     <w:lsdException w:name="Outline List 1" w:semiHidden="1" w:unhideWhenUsed="1"/>
@@ -1564,10 +1451,8 @@
     <w:lsdException w:name="Table Elegant" w:semiHidden="1" w:unhideWhenUsed="1"/>
     <w:lsdException w:name="Table Professional" w:semiHidden="1" w:unhideWhenUsed="1"/>
     <w:lsdException w:name="Table Subtle 1" w:semiHidden="1" w:unhideWhenUsed="1"/>
-    <w:lsdException w:name="Table Subtle 2" w:semiHidden="1" w:unhideWhenUsed="1"/>
     <w:lsdException w:name="Table Web 1" w:semiHidden="1" w:unhideWhenUsed="1"/>
     <w:lsdException w:name="Table Web 2" w:semiHidden="1" w:unhideWhenUsed="1"/>
-    <w:lsdException w:name="Table Web 3" w:semiHidden="1" w:unhideWhenUsed="1"/>
     <w:lsdException w:name="Balloon Text" w:semiHidden="1" w:unhideWhenUsed="1"/>
     <w:lsdException w:name="Table Grid" w:uiPriority="39"/>
     <w:lsdException w:name="Table Theme" w:semiHidden="1" w:unhideWhenUsed="1"/>
@@ -1786,16 +1671,20 @@
     <w:lsdException w:name="List Table 5 Dark Accent 6" w:uiPriority="50"/>
     <w:lsdException w:name="List Table 6 Colorful Accent 6" w:uiPriority="51"/>
     <w:lsdException w:name="List Table 7 Colorful Accent 6" w:uiPriority="52"/>
+    <w:lsdException w:name="Mention" w:semiHidden="1" w:unhideWhenUsed="1"/>
+    <w:lsdException w:name="Smart Hyperlink" w:semiHidden="1" w:unhideWhenUsed="1"/>
+    <w:lsdException w:name="Hashtag" w:semiHidden="1" w:unhideWhenUsed="1"/>
+    <w:lsdException w:name="Unresolved Mention" w:semiHidden="1" w:unhideWhenUsed="1"/>
   </w:latentStyles>
   <w:style w:type="paragraph" w:default="1" w:styleId="Normal">
     <w:name w:val="Normal"/>
     <w:qFormat/>
   </w:style>
-  <w:style w:type="paragraph" w:styleId="Cabealho1">
+  <w:style w:type="paragraph" w:styleId="Ttulo1">
     <w:name w:val="heading 1"/>
     <w:basedOn w:val="Normal"/>
     <w:next w:val="Normal"/>
-    <w:link w:val="Cabealho1Carter"/>
+    <w:link w:val="Ttulo1Carter"/>
     <w:uiPriority w:val="9"/>
     <w:qFormat/>
     <w:rsid w:val="000B13B2"/>
@@ -1927,8 +1816,8 @@
       <w:u w:val="single"/>
     </w:rPr>
   </w:style>
-  <w:style w:type="character" w:customStyle="1" w:styleId="UnresolvedMention">
-    <w:name w:val="Unresolved Mention"/>
+  <w:style w:type="character" w:customStyle="1" w:styleId="MenoNoResolvida1">
+    <w:name w:val="Menção Não Resolvida1"/>
     <w:basedOn w:val="Tipodeletrapredefinidodopargrafo"/>
     <w:uiPriority w:val="99"/>
     <w:semiHidden/>
@@ -1955,10 +1844,10 @@
       <w:lang w:val="en-GB" w:eastAsia="en-GB"/>
     </w:rPr>
   </w:style>
-  <w:style w:type="character" w:customStyle="1" w:styleId="Cabealho1Carter">
-    <w:name w:val="Cabeçalho 1 Caráter"/>
+  <w:style w:type="character" w:customStyle="1" w:styleId="Ttulo1Carter">
+    <w:name w:val="Título 1 Caráter"/>
     <w:basedOn w:val="Tipodeletrapredefinidodopargrafo"/>
-    <w:link w:val="Cabealho1"/>
+    <w:link w:val="Ttulo1"/>
     <w:uiPriority w:val="9"/>
     <w:rsid w:val="000B13B2"/>
     <w:rPr>
@@ -2047,7 +1936,7 @@
       <w:szCs w:val="24"/>
     </w:rPr>
   </w:style>
-  <w:style w:type="table" w:styleId="Tabelacomgrelha">
+  <w:style w:type="table" w:styleId="TabelacomGrelha">
     <w:name w:val="Table Grid"/>
     <w:basedOn w:val="Tabelanormal"/>
     <w:uiPriority w:val="39"/>
@@ -2108,6 +1997,36 @@
       <w:i/>
       <w:iCs/>
       <w:color w:val="2F5496" w:themeColor="accent1" w:themeShade="BF"/>
+    </w:rPr>
+  </w:style>
+  <w:style w:type="paragraph" w:styleId="Textodebalo">
+    <w:name w:val="Balloon Text"/>
+    <w:basedOn w:val="Normal"/>
+    <w:link w:val="TextodebaloCarter"/>
+    <w:uiPriority w:val="99"/>
+    <w:semiHidden/>
+    <w:unhideWhenUsed/>
+    <w:rsid w:val="00732CDE"/>
+    <w:pPr>
+      <w:spacing w:after="0" w:line="240" w:lineRule="auto"/>
+    </w:pPr>
+    <w:rPr>
+      <w:rFonts w:ascii="Segoe UI" w:hAnsi="Segoe UI" w:cs="Segoe UI"/>
+      <w:sz w:val="18"/>
+      <w:szCs w:val="18"/>
+    </w:rPr>
+  </w:style>
+  <w:style w:type="character" w:customStyle="1" w:styleId="TextodebaloCarter">
+    <w:name w:val="Texto de balão Caráter"/>
+    <w:basedOn w:val="Tipodeletrapredefinidodopargrafo"/>
+    <w:link w:val="Textodebalo"/>
+    <w:uiPriority w:val="99"/>
+    <w:semiHidden/>
+    <w:rsid w:val="00732CDE"/>
+    <w:rPr>
+      <w:rFonts w:ascii="Segoe UI" w:hAnsi="Segoe UI" w:cs="Segoe UI"/>
+      <w:sz w:val="18"/>
+      <w:szCs w:val="18"/>
     </w:rPr>
   </w:style>
 </w:styles>
@@ -2413,7 +2332,7 @@
 </file>
 
 <file path=customXml/itemProps1.xml><?xml version="1.0" encoding="utf-8"?>
-<ds:datastoreItem xmlns:ds="http://schemas.openxmlformats.org/officeDocument/2006/customXml" ds:itemID="{EE67D8B9-EB7C-49A4-B6A8-DE46A3B32F97}">
+<ds:datastoreItem xmlns:ds="http://schemas.openxmlformats.org/officeDocument/2006/customXml" ds:itemID="{A1D725DA-3E7E-4B26-A9BC-920AA085D653}">
   <ds:schemaRefs>
     <ds:schemaRef ds:uri="http://schemas.openxmlformats.org/officeDocument/2006/bibliography"/>
   </ds:schemaRefs>

</xml_diff>

<commit_message>
new diagram and some changes in proposta de projeto, not complete
</commit_message>
<xml_diff>
--- a/Docs/PropostaProjeto.docx
+++ b/Docs/PropostaProjeto.docx
@@ -442,27 +442,6 @@
         <w:jc w:val="both"/>
         <w:rPr>
           <w:rFonts w:asciiTheme="minorHAnsi" w:hAnsiTheme="minorHAnsi" w:cstheme="minorHAnsi"/>
-          <w:color w:val="000000"/>
-          <w:szCs w:val="27"/>
-          <w:lang w:val="pt-PT"/>
-        </w:rPr>
-      </w:pPr>
-      <w:r>
-        <w:rPr>
-          <w:rFonts w:asciiTheme="minorHAnsi" w:hAnsiTheme="minorHAnsi" w:cstheme="minorHAnsi"/>
-          <w:color w:val="000000"/>
-          <w:szCs w:val="27"/>
-          <w:lang w:val="pt-PT"/>
-        </w:rPr>
-        <w:t>O objetivo deste projeto é criar um protótipo de um serviço que gere eventos de contraordenação por excesso de velocidade que foram subscritos através da aplicação móvel. Esses eventos são gerados através dos locais de controlo de velocidade da rede SINCRO (Rede Nacional de Controlo de Velocidade da ANSR). Para efeitos de demonstração e testes irão ser usados dados fictícios que representam os eventos.</w:t>
-      </w:r>
-    </w:p>
-    <w:p>
-      <w:pPr>
-        <w:pStyle w:val="NormalWeb"/>
-        <w:jc w:val="both"/>
-        <w:rPr>
-          <w:rFonts w:asciiTheme="minorHAnsi" w:hAnsiTheme="minorHAnsi" w:cstheme="minorHAnsi"/>
           <w:noProof/>
           <w:sz w:val="22"/>
           <w:lang w:val="pt-PT"/>
@@ -470,21 +449,24 @@
       </w:pPr>
       <w:r>
         <w:rPr>
+          <w:rFonts w:asciiTheme="minorHAnsi" w:hAnsiTheme="minorHAnsi" w:cstheme="minorHAnsi"/>
           <w:noProof/>
+          <w:sz w:val="22"/>
+          <w:lang w:val="pt-PT"/>
         </w:rPr>
         <w:drawing>
-          <wp:anchor distT="0" distB="0" distL="114300" distR="114300" simplePos="0" relativeHeight="251659264" behindDoc="0" locked="0" layoutInCell="1" allowOverlap="1" wp14:anchorId="37FD5CC7">
+          <wp:anchor distT="0" distB="0" distL="114300" distR="114300" simplePos="0" relativeHeight="251661312" behindDoc="0" locked="0" layoutInCell="1" allowOverlap="1" wp14:anchorId="5277798B">
             <wp:simplePos x="0" y="0"/>
             <wp:positionH relativeFrom="margin">
-              <wp:posOffset>1216321</wp:posOffset>
+              <wp:align>center</wp:align>
             </wp:positionH>
             <wp:positionV relativeFrom="paragraph">
-              <wp:posOffset>1424098</wp:posOffset>
+              <wp:posOffset>1730722</wp:posOffset>
             </wp:positionV>
-            <wp:extent cx="2806700" cy="2769870"/>
-            <wp:effectExtent l="76200" t="76200" r="127000" b="125730"/>
+            <wp:extent cx="2968355" cy="1847850"/>
+            <wp:effectExtent l="0" t="0" r="0" b="0"/>
             <wp:wrapTopAndBottom/>
-            <wp:docPr id="1" name="Imagem 1"/>
+            <wp:docPr id="2" name="Imagem 2"/>
             <wp:cNvGraphicFramePr>
               <a:graphicFrameLocks xmlns:a="http://schemas.openxmlformats.org/drawingml/2006/main" noChangeAspect="1"/>
             </wp:cNvGraphicFramePr>
@@ -492,12 +474,12 @@
               <a:graphicData uri="http://schemas.openxmlformats.org/drawingml/2006/picture">
                 <pic:pic xmlns:pic="http://schemas.openxmlformats.org/drawingml/2006/picture">
                   <pic:nvPicPr>
-                    <pic:cNvPr id="0" name="Picture 3"/>
+                    <pic:cNvPr id="0" name="Picture 1"/>
                     <pic:cNvPicPr>
                       <a:picLocks noChangeAspect="1" noChangeArrowheads="1"/>
                     </pic:cNvPicPr>
                   </pic:nvPicPr>
-                  <pic:blipFill rotWithShape="1">
+                  <pic:blipFill>
                     <a:blip r:embed="rId6">
                       <a:extLst>
                         <a:ext uri="{28A0092B-C50C-407E-A947-70E740481C1C}">
@@ -505,44 +487,31 @@
                         </a:ext>
                       </a:extLst>
                     </a:blip>
-                    <a:srcRect l="4215"/>
-                    <a:stretch/>
+                    <a:srcRect/>
+                    <a:stretch>
+                      <a:fillRect/>
+                    </a:stretch>
                   </pic:blipFill>
                   <pic:spPr bwMode="auto">
                     <a:xfrm>
                       <a:off x="0" y="0"/>
-                      <a:ext cx="2806700" cy="2769870"/>
+                      <a:ext cx="2968355" cy="1847850"/>
                     </a:xfrm>
                     <a:prstGeom prst="rect">
                       <a:avLst/>
                     </a:prstGeom>
-                    <a:ln w="38100" cap="sq">
-                      <a:solidFill>
-                        <a:srgbClr val="000000"/>
-                      </a:solidFill>
-                      <a:prstDash val="solid"/>
-                      <a:miter lim="800000"/>
+                    <a:noFill/>
+                    <a:ln>
+                      <a:noFill/>
                     </a:ln>
-                    <a:effectLst>
-                      <a:outerShdw blurRad="50800" dist="38100" dir="2700000" algn="tl" rotWithShape="0">
-                        <a:srgbClr val="000000">
-                          <a:alpha val="43000"/>
-                        </a:srgbClr>
-                      </a:outerShdw>
-                    </a:effectLst>
-                    <a:extLst>
-                      <a:ext uri="{53640926-AAD7-44D8-BBD7-CCE9431645EC}">
-                        <a14:shadowObscured xmlns:a14="http://schemas.microsoft.com/office/drawing/2010/main"/>
-                      </a:ext>
-                    </a:extLst>
                   </pic:spPr>
                 </pic:pic>
               </a:graphicData>
             </a:graphic>
-            <wp14:sizeRelH relativeFrom="margin">
+            <wp14:sizeRelH relativeFrom="page">
               <wp14:pctWidth>0</wp14:pctWidth>
             </wp14:sizeRelH>
-            <wp14:sizeRelV relativeFrom="margin">
+            <wp14:sizeRelV relativeFrom="page">
               <wp14:pctHeight>0</wp14:pctHeight>
             </wp14:sizeRelV>
           </wp:anchor>
@@ -551,148 +520,203 @@
       <w:r>
         <w:rPr>
           <w:rFonts w:asciiTheme="minorHAnsi" w:hAnsiTheme="minorHAnsi" w:cstheme="minorHAnsi"/>
-          <w:color w:val="000000"/>
-          <w:szCs w:val="27"/>
-          <w:lang w:val="pt-PT"/>
-        </w:rPr>
-        <w:t>A outra vertente do projeto é, portanto, a criação da aplicação móve</w:t>
-      </w:r>
-      <w:r>
-        <w:rPr>
-          <w:rFonts w:asciiTheme="minorHAnsi" w:hAnsiTheme="minorHAnsi" w:cstheme="minorHAnsi"/>
-          <w:color w:val="000000"/>
-          <w:szCs w:val="27"/>
-          <w:lang w:val="pt-PT"/>
-        </w:rPr>
-        <w:t xml:space="preserve">l </w:t>
-      </w:r>
-      <w:r>
-        <w:rPr>
-          <w:rFonts w:asciiTheme="minorHAnsi" w:hAnsiTheme="minorHAnsi" w:cstheme="minorHAnsi"/>
-          <w:color w:val="000000"/>
-          <w:szCs w:val="27"/>
-          <w:lang w:val="pt-PT"/>
-        </w:rPr>
-        <w:t xml:space="preserve">(ANDROID e IOS). Essa aplicação visa fornecer ao utilizador, a subscrição dos eventos relacionados com uma viatura que seja sua, e para essa verificação irá ser usado </w:t>
-      </w:r>
-      <w:r>
-        <w:rPr>
-          <w:rFonts w:asciiTheme="minorHAnsi" w:hAnsiTheme="minorHAnsi" w:cstheme="minorHAnsi"/>
-          <w:color w:val="000000"/>
-          <w:szCs w:val="27"/>
-          <w:lang w:val="pt-PT"/>
-        </w:rPr>
-        <w:t>um</w:t>
-      </w:r>
-      <w:r>
-        <w:rPr>
-          <w:rFonts w:asciiTheme="minorHAnsi" w:hAnsiTheme="minorHAnsi" w:cstheme="minorHAnsi"/>
-          <w:color w:val="000000"/>
-          <w:szCs w:val="27"/>
-          <w:lang w:val="pt-PT"/>
-        </w:rPr>
-        <w:t xml:space="preserve"> serviço da segurança social ou </w:t>
-      </w:r>
-      <w:r>
-        <w:rPr>
-          <w:rFonts w:asciiTheme="minorHAnsi" w:hAnsiTheme="minorHAnsi" w:cstheme="minorHAnsi"/>
-          <w:color w:val="000000"/>
-          <w:szCs w:val="27"/>
-          <w:lang w:val="pt-PT"/>
-        </w:rPr>
-        <w:t>através do</w:t>
-      </w:r>
-      <w:r>
-        <w:rPr>
-          <w:rFonts w:asciiTheme="minorHAnsi" w:hAnsiTheme="minorHAnsi" w:cstheme="minorHAnsi"/>
-          <w:color w:val="000000"/>
-          <w:szCs w:val="27"/>
-          <w:lang w:val="pt-PT"/>
-        </w:rPr>
-        <w:t xml:space="preserve"> seu cartão de cidadão</w:t>
-      </w:r>
-      <w:r>
-        <w:rPr>
-          <w:rFonts w:asciiTheme="minorHAnsi" w:hAnsiTheme="minorHAnsi" w:cstheme="minorHAnsi"/>
-          <w:color w:val="000000"/>
-          <w:szCs w:val="27"/>
-          <w:lang w:val="pt-PT"/>
-        </w:rPr>
-        <w:t xml:space="preserve"> registado no IMT</w:t>
-      </w:r>
-      <w:r>
-        <w:rPr>
-          <w:rFonts w:asciiTheme="minorHAnsi" w:hAnsiTheme="minorHAnsi" w:cstheme="minorHAnsi"/>
-          <w:color w:val="000000"/>
-          <w:szCs w:val="27"/>
-          <w:lang w:val="pt-PT"/>
-        </w:rPr>
-        <w:t>. O utilizador irá receber notificação quando cometer uma infração</w:t>
-      </w:r>
-      <w:r>
-        <w:rPr>
-          <w:rFonts w:asciiTheme="minorHAnsi" w:hAnsiTheme="minorHAnsi" w:cstheme="minorHAnsi"/>
-          <w:color w:val="000000"/>
-          <w:szCs w:val="27"/>
-          <w:lang w:val="pt-PT"/>
-        </w:rPr>
-        <w:t>, contudo o</w:t>
-      </w:r>
-      <w:r>
-        <w:rPr>
-          <w:rFonts w:asciiTheme="minorHAnsi" w:hAnsiTheme="minorHAnsi" w:cstheme="minorHAnsi"/>
-          <w:color w:val="000000"/>
-          <w:szCs w:val="27"/>
-          <w:lang w:val="pt-PT"/>
-        </w:rPr>
-        <w:t>s eventos não são emitidos na hora por isso é feita verificação periódica</w:t>
-      </w:r>
-      <w:r>
-        <w:rPr>
-          <w:rFonts w:asciiTheme="minorHAnsi" w:hAnsiTheme="minorHAnsi" w:cstheme="minorHAnsi"/>
-          <w:color w:val="000000"/>
-          <w:szCs w:val="27"/>
-          <w:lang w:val="pt-PT"/>
-        </w:rPr>
-        <w:t xml:space="preserve">, </w:t>
-      </w:r>
-      <w:r>
-        <w:rPr>
-          <w:rFonts w:asciiTheme="minorHAnsi" w:hAnsiTheme="minorHAnsi" w:cstheme="minorHAnsi"/>
-          <w:color w:val="000000"/>
-          <w:szCs w:val="27"/>
-          <w:lang w:val="pt-PT"/>
-        </w:rPr>
-        <w:t>diária neste caso</w:t>
-      </w:r>
-      <w:r>
-        <w:rPr>
-          <w:rFonts w:asciiTheme="minorHAnsi" w:hAnsiTheme="minorHAnsi" w:cstheme="minorHAnsi"/>
-          <w:color w:val="000000"/>
-          <w:szCs w:val="27"/>
-          <w:lang w:val="pt-PT"/>
-        </w:rPr>
-        <w:t>.</w:t>
-      </w:r>
-      <w:r>
-        <w:rPr>
-          <w:rFonts w:asciiTheme="minorHAnsi" w:hAnsiTheme="minorHAnsi" w:cstheme="minorHAnsi"/>
-          <w:noProof/>
-          <w:sz w:val="22"/>
+          <w:szCs w:val="27"/>
+          <w:lang w:val="pt-PT"/>
+        </w:rPr>
+        <w:t xml:space="preserve">O objetivo deste projeto é </w:t>
+      </w:r>
+      <w:r>
+        <w:rPr>
+          <w:rFonts w:asciiTheme="minorHAnsi" w:hAnsiTheme="minorHAnsi" w:cstheme="minorHAnsi"/>
+          <w:szCs w:val="27"/>
+          <w:lang w:val="pt-PT"/>
+        </w:rPr>
+        <w:t>desenvolver</w:t>
+      </w:r>
+      <w:r>
+        <w:rPr>
+          <w:rFonts w:asciiTheme="minorHAnsi" w:hAnsiTheme="minorHAnsi" w:cstheme="minorHAnsi"/>
+          <w:szCs w:val="27"/>
+          <w:lang w:val="pt-PT"/>
+        </w:rPr>
+        <w:t xml:space="preserve"> um protótipo de um serviço que</w:t>
+      </w:r>
+      <w:r>
+        <w:rPr>
+          <w:rFonts w:asciiTheme="minorHAnsi" w:hAnsiTheme="minorHAnsi" w:cstheme="minorHAnsi"/>
+          <w:szCs w:val="27"/>
+          <w:lang w:val="pt-PT"/>
+        </w:rPr>
+        <w:t xml:space="preserve"> permite ao cidadão o acesso imediato a um evento de excesso de velocidade.</w:t>
+      </w:r>
+      <w:r>
+        <w:rPr>
+          <w:rFonts w:asciiTheme="minorHAnsi" w:hAnsiTheme="minorHAnsi" w:cstheme="minorHAnsi"/>
+          <w:szCs w:val="27"/>
           <w:lang w:val="pt-PT"/>
         </w:rPr>
         <w:t xml:space="preserve"> </w:t>
       </w:r>
-    </w:p>
-    <w:p>
-      <w:pPr>
-        <w:pStyle w:val="NormalWeb"/>
-        <w:jc w:val="both"/>
-        <w:rPr>
-          <w:noProof/>
-          <w:lang w:val="pt-PT"/>
-        </w:rPr>
-      </w:pPr>
+      <w:r>
+        <w:rPr>
+          <w:rFonts w:asciiTheme="minorHAnsi" w:hAnsiTheme="minorHAnsi" w:cstheme="minorHAnsi"/>
+          <w:szCs w:val="27"/>
+          <w:lang w:val="pt-PT"/>
+        </w:rPr>
+        <w:t>Os</w:t>
+      </w:r>
+      <w:r>
+        <w:rPr>
+          <w:rFonts w:asciiTheme="minorHAnsi" w:hAnsiTheme="minorHAnsi" w:cstheme="minorHAnsi"/>
+          <w:szCs w:val="27"/>
+          <w:lang w:val="pt-PT"/>
+        </w:rPr>
+        <w:t xml:space="preserve"> eventos são gerados atravé</w:t>
+      </w:r>
+      <w:r>
+        <w:rPr>
+          <w:rFonts w:asciiTheme="minorHAnsi" w:hAnsiTheme="minorHAnsi" w:cstheme="minorHAnsi"/>
+          <w:szCs w:val="27"/>
+          <w:lang w:val="pt-PT"/>
+        </w:rPr>
+        <w:t xml:space="preserve">s dos </w:t>
+      </w:r>
+      <w:r>
+        <w:rPr>
+          <w:rFonts w:asciiTheme="minorHAnsi" w:hAnsiTheme="minorHAnsi" w:cstheme="minorHAnsi"/>
+          <w:szCs w:val="27"/>
+          <w:lang w:val="pt-PT"/>
+        </w:rPr>
+        <w:t>cinemómetro</w:t>
+      </w:r>
+      <w:r>
+        <w:rPr>
+          <w:rFonts w:asciiTheme="minorHAnsi" w:hAnsiTheme="minorHAnsi" w:cstheme="minorHAnsi"/>
+          <w:szCs w:val="27"/>
+          <w:lang w:val="pt-PT"/>
+        </w:rPr>
+        <w:t xml:space="preserve"> </w:t>
+      </w:r>
+      <w:r>
+        <w:rPr>
+          <w:rFonts w:asciiTheme="minorHAnsi" w:hAnsiTheme="minorHAnsi" w:cstheme="minorHAnsi"/>
+          <w:szCs w:val="27"/>
+          <w:lang w:val="pt-PT"/>
+        </w:rPr>
+        <w:t>pertencentes à</w:t>
+      </w:r>
+      <w:r>
+        <w:rPr>
+          <w:rFonts w:asciiTheme="minorHAnsi" w:hAnsiTheme="minorHAnsi" w:cstheme="minorHAnsi"/>
+          <w:szCs w:val="27"/>
+          <w:lang w:val="pt-PT"/>
+        </w:rPr>
+        <w:t xml:space="preserve"> </w:t>
+      </w:r>
+      <w:r>
+        <w:rPr>
+          <w:rFonts w:asciiTheme="minorHAnsi" w:hAnsiTheme="minorHAnsi" w:cstheme="minorHAnsi"/>
+          <w:szCs w:val="27"/>
+          <w:lang w:val="pt-PT"/>
+        </w:rPr>
+        <w:t>Rede Nacional de Controlo de Velocidade</w:t>
+      </w:r>
+      <w:r>
+        <w:rPr>
+          <w:rFonts w:asciiTheme="minorHAnsi" w:hAnsiTheme="minorHAnsi" w:cstheme="minorHAnsi"/>
+          <w:szCs w:val="27"/>
+          <w:lang w:val="pt-PT"/>
+        </w:rPr>
+        <w:t>,</w:t>
+      </w:r>
+      <w:r>
+        <w:rPr>
+          <w:rFonts w:asciiTheme="minorHAnsi" w:hAnsiTheme="minorHAnsi" w:cstheme="minorHAnsi"/>
+          <w:szCs w:val="27"/>
+          <w:lang w:val="pt-PT"/>
+        </w:rPr>
+        <w:t xml:space="preserve"> </w:t>
+      </w:r>
+      <w:r>
+        <w:rPr>
+          <w:rFonts w:asciiTheme="minorHAnsi" w:hAnsiTheme="minorHAnsi" w:cstheme="minorHAnsi"/>
+          <w:szCs w:val="27"/>
+          <w:lang w:val="pt-PT"/>
+        </w:rPr>
+        <w:t>SINCRO</w:t>
+      </w:r>
+      <w:r>
+        <w:rPr>
+          <w:rFonts w:asciiTheme="minorHAnsi" w:hAnsiTheme="minorHAnsi" w:cstheme="minorHAnsi"/>
+          <w:szCs w:val="27"/>
+          <w:lang w:val="pt-PT"/>
+        </w:rPr>
+        <w:t xml:space="preserve">. </w:t>
+      </w:r>
+      <w:r>
+        <w:rPr>
+          <w:rFonts w:asciiTheme="minorHAnsi" w:hAnsiTheme="minorHAnsi" w:cstheme="minorHAnsi"/>
+          <w:szCs w:val="27"/>
+          <w:lang w:val="pt-PT"/>
+        </w:rPr>
+        <w:t xml:space="preserve">Uma vez infringida a velocidade extipulada no local onde se encontra um </w:t>
+      </w:r>
+      <w:r>
+        <w:rPr>
+          <w:rFonts w:asciiTheme="minorHAnsi" w:hAnsiTheme="minorHAnsi" w:cstheme="minorHAnsi"/>
+          <w:szCs w:val="27"/>
+          <w:lang w:val="pt-PT"/>
+        </w:rPr>
+        <w:t>c</w:t>
+      </w:r>
+      <w:r>
+        <w:rPr>
+          <w:rFonts w:asciiTheme="minorHAnsi" w:hAnsiTheme="minorHAnsi" w:cstheme="minorHAnsi"/>
+          <w:szCs w:val="27"/>
+          <w:lang w:val="pt-PT"/>
+        </w:rPr>
+        <w:t>inem</w:t>
+      </w:r>
+      <w:r>
+        <w:rPr>
+          <w:rFonts w:asciiTheme="minorHAnsi" w:hAnsiTheme="minorHAnsi" w:cstheme="minorHAnsi"/>
+          <w:szCs w:val="27"/>
+          <w:lang w:val="pt-PT"/>
+        </w:rPr>
+        <w:t>ó</w:t>
+      </w:r>
+      <w:r>
+        <w:rPr>
+          <w:rFonts w:asciiTheme="minorHAnsi" w:hAnsiTheme="minorHAnsi" w:cstheme="minorHAnsi"/>
+          <w:szCs w:val="27"/>
+          <w:lang w:val="pt-PT"/>
+        </w:rPr>
+        <w:t>metro</w:t>
+      </w:r>
+      <w:r>
+        <w:rPr>
+          <w:rFonts w:asciiTheme="minorHAnsi" w:hAnsiTheme="minorHAnsi" w:cstheme="minorHAnsi"/>
+          <w:szCs w:val="27"/>
+          <w:lang w:val="pt-PT"/>
+        </w:rPr>
+        <w:t>, os dados do evento irão ser armazenados no mesmo, para posteriormente serem enviados e avaliados pelo sistema informático da ANSR (Autoridade Nacional de Segurança Rodoviária). Uma vez feito este processo, o dono do veículo irá ser notificado via dispositivo móvel</w:t>
+      </w:r>
+      <w:r>
+        <w:rPr>
+          <w:rFonts w:asciiTheme="minorHAnsi" w:hAnsiTheme="minorHAnsi" w:cstheme="minorHAnsi"/>
+          <w:szCs w:val="27"/>
+          <w:lang w:val="pt-PT"/>
+        </w:rPr>
+        <w:t xml:space="preserve"> sobre os detalhes do evento.</w:t>
+      </w:r>
+      <w:r>
+        <w:rPr>
+          <w:rFonts w:asciiTheme="minorHAnsi" w:hAnsiTheme="minorHAnsi" w:cstheme="minorHAnsi"/>
+          <w:szCs w:val="27"/>
+          <w:lang w:val="pt-PT"/>
+        </w:rPr>
+        <w:br/>
+      </w:r>
     </w:p>
     <w:p>
       <w:pPr>
@@ -712,51 +736,135 @@
     </w:p>
     <w:p>
       <w:pPr>
-        <w:rPr>
+        <w:pBdr>
+          <w:bottom w:val="single" w:sz="6" w:space="1" w:color="auto"/>
+        </w:pBdr>
+        <w:rPr>
+          <w:sz w:val="24"/>
           <w:lang w:eastAsia="en-GB"/>
         </w:rPr>
       </w:pPr>
       <w:r>
         <w:rPr>
+          <w:sz w:val="24"/>
           <w:lang w:eastAsia="en-GB"/>
         </w:rPr>
-        <w:t>Atualmente o sistema de notificação de coimas por via de excesso de velocidade é bastante demorado, levando por vezes meses até o autuado receber a devida notificação, sendo que muitas vezes é apanhado de surpresa por não ter tido a perceção de ter feito algo de errado, já que não teve feedback por parte das autoridades em como de facto vinha em excesso de velocidade.</w:t>
-      </w:r>
-    </w:p>
-    <w:p>
-      <w:pPr>
-        <w:rPr>
+        <w:t xml:space="preserve">Atualmente o sistema de notificação de coimas por via de excesso de velocidade é </w:t>
+      </w:r>
+      <w:r>
+        <w:rPr>
+          <w:sz w:val="24"/>
           <w:lang w:eastAsia="en-GB"/>
         </w:rPr>
-      </w:pPr>
-      <w:r>
-        <w:rPr>
+        <w:t>feit</w:t>
+      </w:r>
+      <w:r>
+        <w:rPr>
+          <w:sz w:val="24"/>
           <w:lang w:eastAsia="en-GB"/>
         </w:rPr>
+        <w:t xml:space="preserve">o manualmente através de correio. Com este projeto vai ser possível o cidadão subscrever os veículos do próprio </w:t>
+      </w:r>
+      <w:r>
+        <w:rPr>
+          <w:sz w:val="24"/>
+          <w:lang w:eastAsia="en-GB"/>
+        </w:rPr>
+        <w:t>no seu</w:t>
+      </w:r>
+      <w:r>
+        <w:rPr>
+          <w:sz w:val="24"/>
+          <w:lang w:eastAsia="en-GB"/>
+        </w:rPr>
+        <w:t xml:space="preserve"> </w:t>
+      </w:r>
+      <w:r>
+        <w:rPr>
+          <w:sz w:val="24"/>
+          <w:lang w:eastAsia="en-GB"/>
+        </w:rPr>
+        <w:t>dispositivo móvel, possibilitando ser notificado pelo mesmo de quaisquer eventos que ocorram nos veículos registados.</w:t>
+      </w:r>
+    </w:p>
+    <w:p>
+      <w:pPr>
+        <w:pBdr>
+          <w:bottom w:val="single" w:sz="6" w:space="1" w:color="auto"/>
+        </w:pBdr>
+        <w:rPr>
+          <w:sz w:val="24"/>
+          <w:lang w:eastAsia="en-GB"/>
+        </w:rPr>
+      </w:pPr>
+    </w:p>
+    <w:p>
+      <w:pPr>
+        <w:rPr>
+          <w:sz w:val="24"/>
+          <w:lang w:eastAsia="en-GB"/>
+        </w:rPr>
+      </w:pPr>
+      <w:bookmarkStart w:id="0" w:name="_GoBack"/>
+      <w:bookmarkEnd w:id="0"/>
+    </w:p>
+    <w:p>
+      <w:pPr>
+        <w:rPr>
+          <w:sz w:val="24"/>
+          <w:lang w:eastAsia="en-GB"/>
+        </w:rPr>
+      </w:pPr>
+      <w:r>
+        <w:rPr>
+          <w:sz w:val="24"/>
+          <w:lang w:eastAsia="en-GB"/>
+        </w:rPr>
         <w:t xml:space="preserve">O projeto vem colmatar essa falha (neste caso em forma de protótipo) pois visa a notificar o utilizador aquando do processamento </w:t>
       </w:r>
       <w:r>
         <w:rPr>
+          <w:sz w:val="24"/>
           <w:lang w:eastAsia="en-GB"/>
         </w:rPr>
         <w:t>dos dados da rede SINCRO, que identificam que na passagem por um cinemómetro (vulgo radar) o seu veículo excedeu o limite imposto por lei, e que por esse motivo terá de pagar uma coima. Assim é presumível que o utilizador venha a estar mais atento, pois recebeu feedback rápido em relação à velocidade excessiva a que conduzia.</w:t>
       </w:r>
+      <w:r>
+        <w:rPr>
+          <w:sz w:val="24"/>
+          <w:lang w:eastAsia="en-GB"/>
+        </w:rPr>
+        <w:t xml:space="preserve"> (Este projeto é motivado sobre informação do evento de controlo de passagem de excesso de velocidade, na expectativa que haja a redução desta situação. Instantâneo ou não falar sobre isso.)</w:t>
+      </w:r>
+    </w:p>
+    <w:p>
+      <w:pPr>
+        <w:rPr>
+          <w:lang w:eastAsia="en-GB"/>
+        </w:rPr>
+      </w:pPr>
+      <w:r>
+        <w:rPr>
+          <w:lang w:eastAsia="en-GB"/>
+        </w:rPr>
+        <w:br w:type="page"/>
+      </w:r>
     </w:p>
     <w:p>
       <w:pPr>
         <w:pStyle w:val="Ttulo1"/>
+        <w:rPr>
+          <w:rFonts w:eastAsiaTheme="minorHAnsi"/>
+          <w:sz w:val="28"/>
+          <w:lang w:eastAsia="en-GB"/>
+        </w:rPr>
+      </w:pPr>
+      <w:r>
         <w:rPr>
           <w:rFonts w:eastAsia="Times New Roman"/>
           <w:sz w:val="40"/>
           <w:lang w:eastAsia="en-GB"/>
         </w:rPr>
-      </w:pPr>
-      <w:r>
-        <w:rPr>
-          <w:rFonts w:eastAsia="Times New Roman"/>
-          <w:sz w:val="40"/>
-          <w:lang w:eastAsia="en-GB"/>
-        </w:rPr>
         <w:lastRenderedPageBreak/>
         <w:t>Análise</w:t>
       </w:r>
@@ -805,7 +913,7 @@
           <w:szCs w:val="24"/>
         </w:rPr>
         <w:br/>
-        <w:t>O nosso servidor irá ser criado em linguagem Java 8 e com o auxílio da framework Spring. Relativamente aos dispositivos móveis iremos usar a linguagem JavaScript juntamente com a framework React Native (CrossPlatform) que irá disponibilizar tanto o funcionamento no sistema IOS bem como do Android.</w:t>
+        <w:t>O servidor irá ser criado em linguagem Java 8 e com o auxílio da framework Spring. Relativamente aos dispositivos móveis iremos usar a linguagem JavaScript juntamente com a framework React Native (CrossPlatform) que irá disponibilizar tanto o funcionamento no sistema IOS bem como do Android.</w:t>
       </w:r>
     </w:p>
     <w:p>
@@ -816,6 +924,70 @@
           <w:szCs w:val="24"/>
         </w:rPr>
       </w:pPr>
+      <w:r>
+        <w:rPr>
+          <w:sz w:val="24"/>
+          <w:szCs w:val="24"/>
+        </w:rPr>
+        <w:t xml:space="preserve">(Tal como mostrado na apresentação geral </w:t>
+      </w:r>
+      <w:proofErr w:type="spellStart"/>
+      <w:r>
+        <w:rPr>
+          <w:sz w:val="24"/>
+          <w:szCs w:val="24"/>
+        </w:rPr>
+        <w:t>big</w:t>
+      </w:r>
+      <w:proofErr w:type="spellEnd"/>
+      <w:r>
+        <w:rPr>
+          <w:sz w:val="24"/>
+          <w:szCs w:val="24"/>
+        </w:rPr>
+        <w:t xml:space="preserve"> </w:t>
+      </w:r>
+      <w:proofErr w:type="spellStart"/>
+      <w:r>
+        <w:rPr>
+          <w:sz w:val="24"/>
+          <w:szCs w:val="24"/>
+        </w:rPr>
+        <w:t>picture</w:t>
+      </w:r>
+      <w:proofErr w:type="spellEnd"/>
+      <w:r>
+        <w:rPr>
+          <w:sz w:val="24"/>
+          <w:szCs w:val="24"/>
+        </w:rPr>
+        <w:t xml:space="preserve"> figura x </w:t>
+      </w:r>
+      <w:proofErr w:type="gramStart"/>
+      <w:r>
+        <w:rPr>
+          <w:sz w:val="24"/>
+          <w:szCs w:val="24"/>
+        </w:rPr>
+        <w:t>referencia .</w:t>
+      </w:r>
+      <w:proofErr w:type="gramEnd"/>
+      <w:r>
+        <w:rPr>
+          <w:sz w:val="24"/>
+          <w:szCs w:val="24"/>
+        </w:rPr>
+        <w:t xml:space="preserve"> Não estipular o nome das linguagens, relativizar.)</w:t>
+      </w:r>
+    </w:p>
+    <w:p>
+      <w:pPr>
+        <w:jc w:val="both"/>
+        <w:rPr>
+          <w:sz w:val="24"/>
+          <w:szCs w:val="24"/>
+        </w:rPr>
+      </w:pPr>
     </w:p>
     <w:p>
       <w:pPr>
@@ -854,7 +1026,28 @@
           <w:szCs w:val="24"/>
         </w:rPr>
         <w:br/>
-        <w:t>Uma bastante importante será a poupança da bateria dos dispositivos móveis, uma vez que o utilizado poderá receber notificações a qualquer momento sobre possíveis infrações que ocorrem durante o dia, não será nada vantajoso o dispositivo estar constantemente à espera das mesmas.</w:t>
+        <w:t>Uma bastante importante será a poupança da bateria dos dispositivos móveis, uma vez que o utilizado poderá receber notificações a qualquer momento sobre possíveis infrações que ocorrem durante o dia, não será nada vantajoso o dispositivo estar constantemente</w:t>
+      </w:r>
+      <w:r>
+        <w:rPr>
+          <w:sz w:val="24"/>
+          <w:szCs w:val="24"/>
+        </w:rPr>
+        <w:t xml:space="preserve"> </w:t>
+      </w:r>
+      <w:r>
+        <w:rPr>
+          <w:sz w:val="24"/>
+          <w:szCs w:val="24"/>
+        </w:rPr>
+        <w:t>à espera das mesmas</w:t>
+      </w:r>
+      <w:r>
+        <w:rPr>
+          <w:sz w:val="24"/>
+          <w:szCs w:val="24"/>
+        </w:rPr>
+        <w:t>.</w:t>
       </w:r>
       <w:r>
         <w:rPr>
@@ -862,7 +1055,7 @@
           <w:szCs w:val="24"/>
         </w:rPr>
         <w:br/>
-        <w:t>Também relacionado com os dispositivos móveis, temos a desvantagem que em qualquer das tecnologias utilizadas de CrossPlatform irá ser necessário existir código dedicado somente ao fornecedor do sistema.</w:t>
+        <w:t>Quantidade e variedade de dispositivos móveis existentes no mercado.</w:t>
       </w:r>
       <w:r>
         <w:rPr>
@@ -870,7 +1063,20 @@
           <w:szCs w:val="24"/>
         </w:rPr>
         <w:br/>
-        <w:t xml:space="preserve">Já na parte da aplicação servidora (Server) será uma tarefa quase impossível ter acesso a dados reais provenientes das infrações dos condutores presentes nas estradas, bem como </w:t>
+      </w:r>
+      <w:r>
+        <w:rPr>
+          <w:sz w:val="24"/>
+          <w:szCs w:val="24"/>
+        </w:rPr>
+        <w:t>Já na parte da aplicação servidora (Server) será uma tarefa quase impossível ter acesso a dados reais provenientes das infrações dos condutores presentes nas estradas, bem como</w:t>
+      </w:r>
+      <w:r>
+        <w:rPr>
+          <w:sz w:val="24"/>
+          <w:szCs w:val="24"/>
+        </w:rPr>
+        <w:t xml:space="preserve"> </w:t>
       </w:r>
       <w:r>
         <w:rPr>
@@ -910,6 +1116,11 @@
           <w:szCs w:val="24"/>
         </w:rPr>
         <w:t>Técnicas:</w:t>
+      </w:r>
+    </w:p>
+    <w:p>
+      <w:r>
+        <w:t>(Trata-se de um sistema distribuído)</w:t>
       </w:r>
     </w:p>
     <w:p>
@@ -1174,7 +1385,6 @@
       </w:r>
     </w:p>
     <w:p>
-      <w:bookmarkStart w:id="0" w:name="_GoBack"/>
       <w:r>
         <w:rPr>
           <w:noProof/>
@@ -1256,7 +1466,6 @@
           </wp:anchor>
         </w:drawing>
       </w:r>
-      <w:bookmarkEnd w:id="0"/>
     </w:p>
     <w:p/>
     <w:p>
@@ -1408,6 +1617,7 @@
     <w:lsdException w:name="HTML Sample" w:semiHidden="1" w:unhideWhenUsed="1"/>
     <w:lsdException w:name="HTML Typewriter" w:semiHidden="1" w:unhideWhenUsed="1"/>
     <w:lsdException w:name="HTML Variable" w:semiHidden="1" w:unhideWhenUsed="1"/>
+    <w:lsdException w:name="Normal Table" w:semiHidden="1" w:unhideWhenUsed="1"/>
     <w:lsdException w:name="annotation subject" w:semiHidden="1" w:unhideWhenUsed="1"/>
     <w:lsdException w:name="No List" w:semiHidden="1" w:unhideWhenUsed="1"/>
     <w:lsdException w:name="Outline List 1" w:semiHidden="1" w:unhideWhenUsed="1"/>
@@ -1451,8 +1661,10 @@
     <w:lsdException w:name="Table Elegant" w:semiHidden="1" w:unhideWhenUsed="1"/>
     <w:lsdException w:name="Table Professional" w:semiHidden="1" w:unhideWhenUsed="1"/>
     <w:lsdException w:name="Table Subtle 1" w:semiHidden="1" w:unhideWhenUsed="1"/>
+    <w:lsdException w:name="Table Subtle 2" w:semiHidden="1" w:unhideWhenUsed="1"/>
     <w:lsdException w:name="Table Web 1" w:semiHidden="1" w:unhideWhenUsed="1"/>
     <w:lsdException w:name="Table Web 2" w:semiHidden="1" w:unhideWhenUsed="1"/>
+    <w:lsdException w:name="Table Web 3" w:semiHidden="1" w:unhideWhenUsed="1"/>
     <w:lsdException w:name="Balloon Text" w:semiHidden="1" w:unhideWhenUsed="1"/>
     <w:lsdException w:name="Table Grid" w:uiPriority="39"/>
     <w:lsdException w:name="Table Theme" w:semiHidden="1" w:unhideWhenUsed="1"/>
@@ -2332,7 +2544,7 @@
 </file>
 
 <file path=customXml/itemProps1.xml><?xml version="1.0" encoding="utf-8"?>
-<ds:datastoreItem xmlns:ds="http://schemas.openxmlformats.org/officeDocument/2006/customXml" ds:itemID="{A1D725DA-3E7E-4B26-A9BC-920AA085D653}">
+<ds:datastoreItem xmlns:ds="http://schemas.openxmlformats.org/officeDocument/2006/customXml" ds:itemID="{73DEB743-E9E5-4AEF-A9C4-20755E336CC6}">
   <ds:schemaRefs>
     <ds:schemaRef ds:uri="http://schemas.openxmlformats.org/officeDocument/2006/bibliography"/>
   </ds:schemaRefs>

</xml_diff>

<commit_message>
todo - techniques off plan proposal
</commit_message>
<xml_diff>
--- a/Docs/PropostaProjeto.docx
+++ b/Docs/PropostaProjeto.docx
@@ -442,6 +442,209 @@
         <w:jc w:val="both"/>
         <w:rPr>
           <w:rFonts w:asciiTheme="minorHAnsi" w:hAnsiTheme="minorHAnsi" w:cstheme="minorHAnsi"/>
+          <w:szCs w:val="27"/>
+          <w:lang w:val="pt-PT"/>
+        </w:rPr>
+      </w:pPr>
+      <w:r>
+        <w:rPr>
+          <w:rFonts w:asciiTheme="minorHAnsi" w:hAnsiTheme="minorHAnsi" w:cstheme="minorHAnsi"/>
+          <w:szCs w:val="27"/>
+          <w:lang w:val="pt-PT"/>
+        </w:rPr>
+        <w:t xml:space="preserve">O objetivo deste projeto é </w:t>
+      </w:r>
+      <w:r>
+        <w:rPr>
+          <w:rFonts w:asciiTheme="minorHAnsi" w:hAnsiTheme="minorHAnsi" w:cstheme="minorHAnsi"/>
+          <w:szCs w:val="27"/>
+          <w:lang w:val="pt-PT"/>
+        </w:rPr>
+        <w:t>desenvolver</w:t>
+      </w:r>
+      <w:r>
+        <w:rPr>
+          <w:rFonts w:asciiTheme="minorHAnsi" w:hAnsiTheme="minorHAnsi" w:cstheme="minorHAnsi"/>
+          <w:szCs w:val="27"/>
+          <w:lang w:val="pt-PT"/>
+        </w:rPr>
+        <w:t xml:space="preserve"> um protótipo de um serviço que</w:t>
+      </w:r>
+      <w:r>
+        <w:rPr>
+          <w:rFonts w:asciiTheme="minorHAnsi" w:hAnsiTheme="minorHAnsi" w:cstheme="minorHAnsi"/>
+          <w:szCs w:val="27"/>
+          <w:lang w:val="pt-PT"/>
+        </w:rPr>
+        <w:t xml:space="preserve"> permite ao cidadão o acesso imediato a um evento de excesso de velocidade.</w:t>
+      </w:r>
+      <w:r>
+        <w:rPr>
+          <w:rFonts w:asciiTheme="minorHAnsi" w:hAnsiTheme="minorHAnsi" w:cstheme="minorHAnsi"/>
+          <w:szCs w:val="27"/>
+          <w:lang w:val="pt-PT"/>
+        </w:rPr>
+        <w:t xml:space="preserve"> </w:t>
+      </w:r>
+      <w:r>
+        <w:rPr>
+          <w:rFonts w:asciiTheme="minorHAnsi" w:hAnsiTheme="minorHAnsi" w:cstheme="minorHAnsi"/>
+          <w:szCs w:val="27"/>
+          <w:lang w:val="pt-PT"/>
+        </w:rPr>
+        <w:t>Os</w:t>
+      </w:r>
+      <w:r>
+        <w:rPr>
+          <w:rFonts w:asciiTheme="minorHAnsi" w:hAnsiTheme="minorHAnsi" w:cstheme="minorHAnsi"/>
+          <w:szCs w:val="27"/>
+          <w:lang w:val="pt-PT"/>
+        </w:rPr>
+        <w:t xml:space="preserve"> eventos são gerados atravé</w:t>
+      </w:r>
+      <w:r>
+        <w:rPr>
+          <w:rFonts w:asciiTheme="minorHAnsi" w:hAnsiTheme="minorHAnsi" w:cstheme="minorHAnsi"/>
+          <w:szCs w:val="27"/>
+          <w:lang w:val="pt-PT"/>
+        </w:rPr>
+        <w:t xml:space="preserve">s dos </w:t>
+      </w:r>
+      <w:r>
+        <w:rPr>
+          <w:rFonts w:asciiTheme="minorHAnsi" w:hAnsiTheme="minorHAnsi" w:cstheme="minorHAnsi"/>
+          <w:szCs w:val="27"/>
+          <w:lang w:val="pt-PT"/>
+        </w:rPr>
+        <w:t>cinemómetro</w:t>
+      </w:r>
+      <w:r>
+        <w:rPr>
+          <w:rFonts w:asciiTheme="minorHAnsi" w:hAnsiTheme="minorHAnsi" w:cstheme="minorHAnsi"/>
+          <w:szCs w:val="27"/>
+          <w:lang w:val="pt-PT"/>
+        </w:rPr>
+        <w:t xml:space="preserve"> </w:t>
+      </w:r>
+      <w:r>
+        <w:rPr>
+          <w:rFonts w:asciiTheme="minorHAnsi" w:hAnsiTheme="minorHAnsi" w:cstheme="minorHAnsi"/>
+          <w:szCs w:val="27"/>
+          <w:lang w:val="pt-PT"/>
+        </w:rPr>
+        <w:t>pertencentes à</w:t>
+      </w:r>
+      <w:r>
+        <w:rPr>
+          <w:rFonts w:asciiTheme="minorHAnsi" w:hAnsiTheme="minorHAnsi" w:cstheme="minorHAnsi"/>
+          <w:szCs w:val="27"/>
+          <w:lang w:val="pt-PT"/>
+        </w:rPr>
+        <w:t xml:space="preserve"> </w:t>
+      </w:r>
+      <w:r>
+        <w:rPr>
+          <w:rFonts w:asciiTheme="minorHAnsi" w:hAnsiTheme="minorHAnsi" w:cstheme="minorHAnsi"/>
+          <w:szCs w:val="27"/>
+          <w:lang w:val="pt-PT"/>
+        </w:rPr>
+        <w:t>Rede Nacional de Controlo de Velocidade</w:t>
+      </w:r>
+      <w:r>
+        <w:rPr>
+          <w:rFonts w:asciiTheme="minorHAnsi" w:hAnsiTheme="minorHAnsi" w:cstheme="minorHAnsi"/>
+          <w:szCs w:val="27"/>
+          <w:lang w:val="pt-PT"/>
+        </w:rPr>
+        <w:t>,</w:t>
+      </w:r>
+      <w:r>
+        <w:rPr>
+          <w:rFonts w:asciiTheme="minorHAnsi" w:hAnsiTheme="minorHAnsi" w:cstheme="minorHAnsi"/>
+          <w:szCs w:val="27"/>
+          <w:lang w:val="pt-PT"/>
+        </w:rPr>
+        <w:t xml:space="preserve"> </w:t>
+      </w:r>
+      <w:r>
+        <w:rPr>
+          <w:rFonts w:asciiTheme="minorHAnsi" w:hAnsiTheme="minorHAnsi" w:cstheme="minorHAnsi"/>
+          <w:szCs w:val="27"/>
+          <w:lang w:val="pt-PT"/>
+        </w:rPr>
+        <w:t>SINCRO</w:t>
+      </w:r>
+      <w:r>
+        <w:rPr>
+          <w:rFonts w:asciiTheme="minorHAnsi" w:hAnsiTheme="minorHAnsi" w:cstheme="minorHAnsi"/>
+          <w:szCs w:val="27"/>
+          <w:lang w:val="pt-PT"/>
+        </w:rPr>
+        <w:t xml:space="preserve">. </w:t>
+      </w:r>
+      <w:r>
+        <w:rPr>
+          <w:rFonts w:asciiTheme="minorHAnsi" w:hAnsiTheme="minorHAnsi" w:cstheme="minorHAnsi"/>
+          <w:szCs w:val="27"/>
+          <w:lang w:val="pt-PT"/>
+        </w:rPr>
+        <w:t xml:space="preserve">Uma vez infringida a velocidade extipulada no local onde se encontra um </w:t>
+      </w:r>
+      <w:r>
+        <w:rPr>
+          <w:rFonts w:asciiTheme="minorHAnsi" w:hAnsiTheme="minorHAnsi" w:cstheme="minorHAnsi"/>
+          <w:szCs w:val="27"/>
+          <w:lang w:val="pt-PT"/>
+        </w:rPr>
+        <w:t>c</w:t>
+      </w:r>
+      <w:r>
+        <w:rPr>
+          <w:rFonts w:asciiTheme="minorHAnsi" w:hAnsiTheme="minorHAnsi" w:cstheme="minorHAnsi"/>
+          <w:szCs w:val="27"/>
+          <w:lang w:val="pt-PT"/>
+        </w:rPr>
+        <w:t>inem</w:t>
+      </w:r>
+      <w:r>
+        <w:rPr>
+          <w:rFonts w:asciiTheme="minorHAnsi" w:hAnsiTheme="minorHAnsi" w:cstheme="minorHAnsi"/>
+          <w:szCs w:val="27"/>
+          <w:lang w:val="pt-PT"/>
+        </w:rPr>
+        <w:t>ó</w:t>
+      </w:r>
+      <w:r>
+        <w:rPr>
+          <w:rFonts w:asciiTheme="minorHAnsi" w:hAnsiTheme="minorHAnsi" w:cstheme="minorHAnsi"/>
+          <w:szCs w:val="27"/>
+          <w:lang w:val="pt-PT"/>
+        </w:rPr>
+        <w:t>metro</w:t>
+      </w:r>
+      <w:r>
+        <w:rPr>
+          <w:rFonts w:asciiTheme="minorHAnsi" w:hAnsiTheme="minorHAnsi" w:cstheme="minorHAnsi"/>
+          <w:szCs w:val="27"/>
+          <w:lang w:val="pt-PT"/>
+        </w:rPr>
+        <w:t>, os dados do evento irão ser armazenados no mesmo, para posteriormente serem enviados e avaliados pelo sistema informático da ANSR (Autoridade Nacional de Segurança Rodoviária). Uma vez feito este processo, o dono do veículo irá ser notificado via dispositivo móvel</w:t>
+      </w:r>
+      <w:r>
+        <w:rPr>
+          <w:rFonts w:asciiTheme="minorHAnsi" w:hAnsiTheme="minorHAnsi" w:cstheme="minorHAnsi"/>
+          <w:szCs w:val="27"/>
+          <w:lang w:val="pt-PT"/>
+        </w:rPr>
+        <w:t xml:space="preserve"> sobre os detalhes do evento.</w:t>
+      </w:r>
+    </w:p>
+    <w:p>
+      <w:pPr>
+        <w:pStyle w:val="NormalWeb"/>
+        <w:jc w:val="both"/>
+        <w:rPr>
+          <w:rFonts w:asciiTheme="minorHAnsi" w:hAnsiTheme="minorHAnsi" w:cstheme="minorHAnsi"/>
           <w:noProof/>
           <w:sz w:val="22"/>
           <w:lang w:val="pt-PT"/>
@@ -452,21 +655,132 @@
           <w:rFonts w:asciiTheme="minorHAnsi" w:hAnsiTheme="minorHAnsi" w:cstheme="minorHAnsi"/>
           <w:noProof/>
           <w:sz w:val="22"/>
-          <w:lang w:val="pt-PT"/>
+        </w:rPr>
+        <mc:AlternateContent>
+          <mc:Choice Requires="wps">
+            <w:drawing>
+              <wp:anchor distT="0" distB="0" distL="114300" distR="114300" simplePos="0" relativeHeight="251662336" behindDoc="0" locked="0" layoutInCell="1" allowOverlap="1">
+                <wp:simplePos x="0" y="0"/>
+                <wp:positionH relativeFrom="margin">
+                  <wp:align>center</wp:align>
+                </wp:positionH>
+                <wp:positionV relativeFrom="paragraph">
+                  <wp:posOffset>2715227</wp:posOffset>
+                </wp:positionV>
+                <wp:extent cx="1771650" cy="409575"/>
+                <wp:effectExtent l="0" t="0" r="19050" b="28575"/>
+                <wp:wrapNone/>
+                <wp:docPr id="1" name="Caixa de texto 1"/>
+                <wp:cNvGraphicFramePr/>
+                <a:graphic xmlns:a="http://schemas.openxmlformats.org/drawingml/2006/main">
+                  <a:graphicData uri="http://schemas.microsoft.com/office/word/2010/wordprocessingShape">
+                    <wps:wsp>
+                      <wps:cNvSpPr txBox="1"/>
+                      <wps:spPr>
+                        <a:xfrm>
+                          <a:off x="0" y="0"/>
+                          <a:ext cx="1771650" cy="409575"/>
+                        </a:xfrm>
+                        <a:prstGeom prst="rect">
+                          <a:avLst/>
+                        </a:prstGeom>
+                        <a:solidFill>
+                          <a:schemeClr val="lt1"/>
+                        </a:solidFill>
+                        <a:ln w="6350">
+                          <a:solidFill>
+                            <a:schemeClr val="bg1"/>
+                          </a:solidFill>
+                        </a:ln>
+                      </wps:spPr>
+                      <wps:txbx>
+                        <w:txbxContent>
+                          <w:p>
+                            <w:pPr>
+                              <w:jc w:val="center"/>
+                              <w:rPr>
+                                <w:b/>
+                                <w:i/>
+                                <w:sz w:val="28"/>
+                              </w:rPr>
+                            </w:pPr>
+                            <w:r>
+                              <w:rPr>
+                                <w:b/>
+                                <w:i/>
+                                <w:sz w:val="28"/>
+                              </w:rPr>
+                              <w:t>Figura 1</w:t>
+                            </w:r>
+                          </w:p>
+                        </w:txbxContent>
+                      </wps:txbx>
+                      <wps:bodyPr rot="0" spcFirstLastPara="0" vertOverflow="overflow" horzOverflow="overflow" vert="horz" wrap="square" lIns="91440" tIns="45720" rIns="91440" bIns="45720" numCol="1" spcCol="0" rtlCol="0" fromWordArt="0" anchor="t" anchorCtr="0" forceAA="0" compatLnSpc="1">
+                        <a:prstTxWarp prst="textNoShape">
+                          <a:avLst/>
+                        </a:prstTxWarp>
+                        <a:noAutofit/>
+                      </wps:bodyPr>
+                    </wps:wsp>
+                  </a:graphicData>
+                </a:graphic>
+              </wp:anchor>
+            </w:drawing>
+          </mc:Choice>
+          <mc:Fallback>
+            <w:pict>
+              <v:shapetype id="_x0000_t202" coordsize="21600,21600" o:spt="202" path="m,l,21600r21600,l21600,xe">
+                <v:stroke joinstyle="miter"/>
+                <v:path gradientshapeok="t" o:connecttype="rect"/>
+              </v:shapetype>
+              <v:shape id="Caixa de texto 1" o:spid="_x0000_s1026" type="#_x0000_t202" style="position:absolute;left:0;text-align:left;margin-left:0;margin-top:213.8pt;width:139.5pt;height:32.25pt;z-index:251662336;visibility:visible;mso-wrap-style:square;mso-wrap-distance-left:9pt;mso-wrap-distance-top:0;mso-wrap-distance-right:9pt;mso-wrap-distance-bottom:0;mso-position-horizontal:center;mso-position-horizontal-relative:margin;mso-position-vertical:absolute;mso-position-vertical-relative:text;v-text-anchor:top" o:gfxdata="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" fillcolor="white [3201]" strokecolor="white [3212]" strokeweight=".5pt">
+                <v:textbox>
+                  <w:txbxContent>
+                    <w:p>
+                      <w:pPr>
+                        <w:jc w:val="center"/>
+                        <w:rPr>
+                          <w:b/>
+                          <w:i/>
+                          <w:sz w:val="28"/>
+                        </w:rPr>
+                      </w:pPr>
+                      <w:r>
+                        <w:rPr>
+                          <w:b/>
+                          <w:i/>
+                          <w:sz w:val="28"/>
+                        </w:rPr>
+                        <w:t>Figura 1</w:t>
+                      </w:r>
+                    </w:p>
+                  </w:txbxContent>
+                </v:textbox>
+                <w10:wrap anchorx="margin"/>
+              </v:shape>
+            </w:pict>
+          </mc:Fallback>
+        </mc:AlternateContent>
+      </w:r>
+      <w:r>
+        <w:rPr>
+          <w:rFonts w:cstheme="majorHAnsi"/>
+          <w:noProof/>
+          <w:sz w:val="40"/>
         </w:rPr>
         <w:drawing>
-          <wp:anchor distT="0" distB="0" distL="114300" distR="114300" simplePos="0" relativeHeight="251661312" behindDoc="0" locked="0" layoutInCell="1" allowOverlap="1" wp14:anchorId="5277798B">
+          <wp:anchor distT="0" distB="0" distL="114300" distR="114300" simplePos="0" relativeHeight="251657215" behindDoc="0" locked="0" layoutInCell="1" allowOverlap="1">
             <wp:simplePos x="0" y="0"/>
             <wp:positionH relativeFrom="margin">
               <wp:align>center</wp:align>
             </wp:positionH>
             <wp:positionV relativeFrom="paragraph">
-              <wp:posOffset>1730722</wp:posOffset>
+              <wp:posOffset>353011</wp:posOffset>
             </wp:positionV>
-            <wp:extent cx="2968355" cy="1847850"/>
+            <wp:extent cx="4785995" cy="2980690"/>
             <wp:effectExtent l="0" t="0" r="0" b="0"/>
             <wp:wrapTopAndBottom/>
-            <wp:docPr id="2" name="Imagem 2"/>
+            <wp:docPr id="6" name="Imagem 6"/>
             <wp:cNvGraphicFramePr>
               <a:graphicFrameLocks xmlns:a="http://schemas.openxmlformats.org/drawingml/2006/main" noChangeAspect="1"/>
             </wp:cNvGraphicFramePr>
@@ -474,7 +788,7 @@
               <a:graphicData uri="http://schemas.openxmlformats.org/drawingml/2006/picture">
                 <pic:pic xmlns:pic="http://schemas.openxmlformats.org/drawingml/2006/picture">
                   <pic:nvPicPr>
-                    <pic:cNvPr id="0" name="Picture 1"/>
+                    <pic:cNvPr id="0" name="Picture 2"/>
                     <pic:cNvPicPr>
                       <a:picLocks noChangeAspect="1" noChangeArrowheads="1"/>
                     </pic:cNvPicPr>
@@ -495,7 +809,7 @@
                   <pic:spPr bwMode="auto">
                     <a:xfrm>
                       <a:off x="0" y="0"/>
-                      <a:ext cx="2968355" cy="1847850"/>
+                      <a:ext cx="4785995" cy="2980690"/>
                     </a:xfrm>
                     <a:prstGeom prst="rect">
                       <a:avLst/>
@@ -508,345 +822,136 @@
                 </pic:pic>
               </a:graphicData>
             </a:graphic>
-            <wp14:sizeRelH relativeFrom="page">
-              <wp14:pctWidth>0</wp14:pctWidth>
-            </wp14:sizeRelH>
-            <wp14:sizeRelV relativeFrom="page">
-              <wp14:pctHeight>0</wp14:pctHeight>
-            </wp14:sizeRelV>
           </wp:anchor>
         </w:drawing>
       </w:r>
-      <w:r>
-        <w:rPr>
-          <w:rFonts w:asciiTheme="minorHAnsi" w:hAnsiTheme="minorHAnsi" w:cstheme="minorHAnsi"/>
-          <w:szCs w:val="27"/>
-          <w:lang w:val="pt-PT"/>
-        </w:rPr>
-        <w:t xml:space="preserve">O objetivo deste projeto é </w:t>
-      </w:r>
-      <w:r>
-        <w:rPr>
-          <w:rFonts w:asciiTheme="minorHAnsi" w:hAnsiTheme="minorHAnsi" w:cstheme="minorHAnsi"/>
-          <w:szCs w:val="27"/>
-          <w:lang w:val="pt-PT"/>
-        </w:rPr>
-        <w:t>desenvolver</w:t>
-      </w:r>
-      <w:r>
-        <w:rPr>
-          <w:rFonts w:asciiTheme="minorHAnsi" w:hAnsiTheme="minorHAnsi" w:cstheme="minorHAnsi"/>
-          <w:szCs w:val="27"/>
-          <w:lang w:val="pt-PT"/>
-        </w:rPr>
-        <w:t xml:space="preserve"> um protótipo de um serviço que</w:t>
-      </w:r>
-      <w:r>
-        <w:rPr>
-          <w:rFonts w:asciiTheme="minorHAnsi" w:hAnsiTheme="minorHAnsi" w:cstheme="minorHAnsi"/>
-          <w:szCs w:val="27"/>
-          <w:lang w:val="pt-PT"/>
-        </w:rPr>
-        <w:t xml:space="preserve"> permite ao cidadão o acesso imediato a um evento de excesso de velocidade.</w:t>
-      </w:r>
-      <w:r>
-        <w:rPr>
-          <w:rFonts w:asciiTheme="minorHAnsi" w:hAnsiTheme="minorHAnsi" w:cstheme="minorHAnsi"/>
-          <w:szCs w:val="27"/>
-          <w:lang w:val="pt-PT"/>
+    </w:p>
+    <w:p>
+      <w:pPr>
+        <w:pStyle w:val="NormalWeb"/>
+        <w:jc w:val="both"/>
+        <w:rPr>
+          <w:rFonts w:asciiTheme="minorHAnsi" w:hAnsiTheme="minorHAnsi" w:cstheme="minorHAnsi"/>
+          <w:noProof/>
+          <w:sz w:val="22"/>
+          <w:lang w:val="pt-PT"/>
+        </w:rPr>
+      </w:pPr>
+    </w:p>
+    <w:p>
+      <w:pPr>
+        <w:pStyle w:val="NormalWeb"/>
+        <w:jc w:val="both"/>
+        <w:rPr>
+          <w:rFonts w:asciiTheme="minorHAnsi" w:hAnsiTheme="minorHAnsi" w:cstheme="minorHAnsi"/>
+          <w:noProof/>
+          <w:sz w:val="22"/>
+          <w:lang w:val="pt-PT"/>
+        </w:rPr>
+      </w:pPr>
+    </w:p>
+    <w:p>
+      <w:pPr>
+        <w:pStyle w:val="Cabealho2"/>
+        <w:jc w:val="both"/>
+        <w:rPr>
+          <w:noProof/>
+          <w:sz w:val="28"/>
+          <w:lang w:eastAsia="en-GB"/>
+        </w:rPr>
+      </w:pPr>
+      <w:r>
+        <w:rPr>
+          <w:noProof/>
+          <w:sz w:val="28"/>
+          <w:lang w:eastAsia="en-GB"/>
+        </w:rPr>
+        <w:t>Enquadramento</w:t>
+      </w:r>
+    </w:p>
+    <w:p>
+      <w:pPr>
+        <w:jc w:val="both"/>
+        <w:rPr>
+          <w:noProof/>
+          <w:sz w:val="28"/>
+          <w:szCs w:val="26"/>
+          <w:lang w:eastAsia="en-GB"/>
+        </w:rPr>
+      </w:pPr>
+      <w:r>
+        <w:rPr>
+          <w:sz w:val="24"/>
+        </w:rPr>
+        <w:t xml:space="preserve">Atualmente o sistema de notificação de coimas por via de excesso de velocidade é </w:t>
+      </w:r>
+      <w:r>
+        <w:rPr>
+          <w:sz w:val="24"/>
+        </w:rPr>
+        <w:t xml:space="preserve">feito manualmente através de correio. Com este projeto vai ser possível o cidadão subscrever os veículos do próprio </w:t>
+      </w:r>
+      <w:r>
+        <w:rPr>
+          <w:sz w:val="24"/>
+        </w:rPr>
+        <w:t>no seu</w:t>
+      </w:r>
+      <w:r>
+        <w:rPr>
+          <w:sz w:val="24"/>
         </w:rPr>
         <w:t xml:space="preserve"> </w:t>
       </w:r>
       <w:r>
         <w:rPr>
-          <w:rFonts w:asciiTheme="minorHAnsi" w:hAnsiTheme="minorHAnsi" w:cstheme="minorHAnsi"/>
-          <w:szCs w:val="27"/>
-          <w:lang w:val="pt-PT"/>
-        </w:rPr>
-        <w:t>Os</w:t>
-      </w:r>
-      <w:r>
-        <w:rPr>
-          <w:rFonts w:asciiTheme="minorHAnsi" w:hAnsiTheme="minorHAnsi" w:cstheme="minorHAnsi"/>
-          <w:szCs w:val="27"/>
-          <w:lang w:val="pt-PT"/>
-        </w:rPr>
-        <w:t xml:space="preserve"> eventos são gerados atravé</w:t>
-      </w:r>
-      <w:r>
-        <w:rPr>
-          <w:rFonts w:asciiTheme="minorHAnsi" w:hAnsiTheme="minorHAnsi" w:cstheme="minorHAnsi"/>
-          <w:szCs w:val="27"/>
-          <w:lang w:val="pt-PT"/>
-        </w:rPr>
-        <w:t xml:space="preserve">s dos </w:t>
-      </w:r>
-      <w:r>
-        <w:rPr>
-          <w:rFonts w:asciiTheme="minorHAnsi" w:hAnsiTheme="minorHAnsi" w:cstheme="minorHAnsi"/>
-          <w:szCs w:val="27"/>
-          <w:lang w:val="pt-PT"/>
-        </w:rPr>
-        <w:t>cinemómetro</w:t>
-      </w:r>
-      <w:r>
-        <w:rPr>
-          <w:rFonts w:asciiTheme="minorHAnsi" w:hAnsiTheme="minorHAnsi" w:cstheme="minorHAnsi"/>
-          <w:szCs w:val="27"/>
-          <w:lang w:val="pt-PT"/>
+          <w:sz w:val="24"/>
+        </w:rPr>
+        <w:t>dispositivo móvel, possibilitando ser notificado de quaisquer eventos que ocorram nos veículos registados.</w:t>
+      </w:r>
+      <w:r>
+        <w:rPr>
+          <w:sz w:val="24"/>
+        </w:rPr>
+        <w:t xml:space="preserve"> Este projeto é motivado sobre a informação do evento de controlo de passagem de excesso de velocidade, na expetativa que haja a redução desta situação. Através de uma plataforma móvel acreditamos que seja possível o condutor fique mais atento à sua condução, dado que os alertas recebidos são visualizados </w:t>
+      </w:r>
+      <w:r>
+        <w:rPr>
+          <w:sz w:val="24"/>
+        </w:rPr>
+        <w:t>num</w:t>
+      </w:r>
+      <w:r>
+        <w:rPr>
+          <w:sz w:val="24"/>
         </w:rPr>
         <w:t xml:space="preserve"> </w:t>
       </w:r>
       <w:r>
         <w:rPr>
-          <w:rFonts w:asciiTheme="minorHAnsi" w:hAnsiTheme="minorHAnsi" w:cstheme="minorHAnsi"/>
-          <w:szCs w:val="27"/>
-          <w:lang w:val="pt-PT"/>
-        </w:rPr>
-        <w:t>pertencentes à</w:t>
-      </w:r>
-      <w:r>
-        <w:rPr>
-          <w:rFonts w:asciiTheme="minorHAnsi" w:hAnsiTheme="minorHAnsi" w:cstheme="minorHAnsi"/>
-          <w:szCs w:val="27"/>
-          <w:lang w:val="pt-PT"/>
-        </w:rPr>
-        <w:t xml:space="preserve"> </w:t>
-      </w:r>
-      <w:r>
-        <w:rPr>
-          <w:rFonts w:asciiTheme="minorHAnsi" w:hAnsiTheme="minorHAnsi" w:cstheme="minorHAnsi"/>
-          <w:szCs w:val="27"/>
-          <w:lang w:val="pt-PT"/>
-        </w:rPr>
-        <w:t>Rede Nacional de Controlo de Velocidade</w:t>
-      </w:r>
-      <w:r>
-        <w:rPr>
-          <w:rFonts w:asciiTheme="minorHAnsi" w:hAnsiTheme="minorHAnsi" w:cstheme="minorHAnsi"/>
-          <w:szCs w:val="27"/>
-          <w:lang w:val="pt-PT"/>
-        </w:rPr>
-        <w:t>,</w:t>
-      </w:r>
-      <w:r>
-        <w:rPr>
-          <w:rFonts w:asciiTheme="minorHAnsi" w:hAnsiTheme="minorHAnsi" w:cstheme="minorHAnsi"/>
-          <w:szCs w:val="27"/>
-          <w:lang w:val="pt-PT"/>
-        </w:rPr>
-        <w:t xml:space="preserve"> </w:t>
-      </w:r>
-      <w:r>
-        <w:rPr>
-          <w:rFonts w:asciiTheme="minorHAnsi" w:hAnsiTheme="minorHAnsi" w:cstheme="minorHAnsi"/>
-          <w:szCs w:val="27"/>
-          <w:lang w:val="pt-PT"/>
-        </w:rPr>
-        <w:t>SINCRO</w:t>
-      </w:r>
-      <w:r>
-        <w:rPr>
-          <w:rFonts w:asciiTheme="minorHAnsi" w:hAnsiTheme="minorHAnsi" w:cstheme="minorHAnsi"/>
-          <w:szCs w:val="27"/>
-          <w:lang w:val="pt-PT"/>
+          <w:sz w:val="24"/>
+        </w:rPr>
+        <w:t>e</w:t>
+      </w:r>
+      <w:r>
+        <w:rPr>
+          <w:sz w:val="24"/>
+        </w:rPr>
+        <w:t>spaço de tempo</w:t>
+      </w:r>
+      <w:r>
+        <w:rPr>
+          <w:sz w:val="24"/>
+        </w:rPr>
+        <w:t xml:space="preserve"> reduzido</w:t>
+      </w:r>
+      <w:r>
+        <w:rPr>
+          <w:sz w:val="24"/>
         </w:rPr>
         <w:t xml:space="preserve">. </w:t>
       </w:r>
       <w:r>
-        <w:rPr>
-          <w:rFonts w:asciiTheme="minorHAnsi" w:hAnsiTheme="minorHAnsi" w:cstheme="minorHAnsi"/>
-          <w:szCs w:val="27"/>
-          <w:lang w:val="pt-PT"/>
-        </w:rPr>
-        <w:t xml:space="preserve">Uma vez infringida a velocidade extipulada no local onde se encontra um </w:t>
-      </w:r>
-      <w:r>
-        <w:rPr>
-          <w:rFonts w:asciiTheme="minorHAnsi" w:hAnsiTheme="minorHAnsi" w:cstheme="minorHAnsi"/>
-          <w:szCs w:val="27"/>
-          <w:lang w:val="pt-PT"/>
-        </w:rPr>
-        <w:t>c</w:t>
-      </w:r>
-      <w:r>
-        <w:rPr>
-          <w:rFonts w:asciiTheme="minorHAnsi" w:hAnsiTheme="minorHAnsi" w:cstheme="minorHAnsi"/>
-          <w:szCs w:val="27"/>
-          <w:lang w:val="pt-PT"/>
-        </w:rPr>
-        <w:t>inem</w:t>
-      </w:r>
-      <w:r>
-        <w:rPr>
-          <w:rFonts w:asciiTheme="minorHAnsi" w:hAnsiTheme="minorHAnsi" w:cstheme="minorHAnsi"/>
-          <w:szCs w:val="27"/>
-          <w:lang w:val="pt-PT"/>
-        </w:rPr>
-        <w:t>ó</w:t>
-      </w:r>
-      <w:r>
-        <w:rPr>
-          <w:rFonts w:asciiTheme="minorHAnsi" w:hAnsiTheme="minorHAnsi" w:cstheme="minorHAnsi"/>
-          <w:szCs w:val="27"/>
-          <w:lang w:val="pt-PT"/>
-        </w:rPr>
-        <w:t>metro</w:t>
-      </w:r>
-      <w:r>
-        <w:rPr>
-          <w:rFonts w:asciiTheme="minorHAnsi" w:hAnsiTheme="minorHAnsi" w:cstheme="minorHAnsi"/>
-          <w:szCs w:val="27"/>
-          <w:lang w:val="pt-PT"/>
-        </w:rPr>
-        <w:t>, os dados do evento irão ser armazenados no mesmo, para posteriormente serem enviados e avaliados pelo sistema informático da ANSR (Autoridade Nacional de Segurança Rodoviária). Uma vez feito este processo, o dono do veículo irá ser notificado via dispositivo móvel</w:t>
-      </w:r>
-      <w:r>
-        <w:rPr>
-          <w:rFonts w:asciiTheme="minorHAnsi" w:hAnsiTheme="minorHAnsi" w:cstheme="minorHAnsi"/>
-          <w:szCs w:val="27"/>
-          <w:lang w:val="pt-PT"/>
-        </w:rPr>
-        <w:t xml:space="preserve"> sobre os detalhes do evento.</w:t>
-      </w:r>
-      <w:r>
-        <w:rPr>
-          <w:rFonts w:asciiTheme="minorHAnsi" w:hAnsiTheme="minorHAnsi" w:cstheme="minorHAnsi"/>
-          <w:szCs w:val="27"/>
-          <w:lang w:val="pt-PT"/>
-        </w:rPr>
-        <w:br/>
-      </w:r>
-    </w:p>
-    <w:p>
-      <w:pPr>
-        <w:pStyle w:val="Cabealho2"/>
-        <w:rPr>
-          <w:noProof/>
-          <w:lang w:eastAsia="en-GB"/>
-        </w:rPr>
-      </w:pPr>
-      <w:r>
-        <w:rPr>
-          <w:noProof/>
-          <w:lang w:eastAsia="en-GB"/>
-        </w:rPr>
-        <w:t>Enquadramento</w:t>
-      </w:r>
-    </w:p>
-    <w:p>
-      <w:pPr>
-        <w:pBdr>
-          <w:bottom w:val="single" w:sz="6" w:space="1" w:color="auto"/>
-        </w:pBdr>
-        <w:rPr>
-          <w:sz w:val="24"/>
-          <w:lang w:eastAsia="en-GB"/>
-        </w:rPr>
-      </w:pPr>
-      <w:r>
-        <w:rPr>
-          <w:sz w:val="24"/>
-          <w:lang w:eastAsia="en-GB"/>
-        </w:rPr>
-        <w:t xml:space="preserve">Atualmente o sistema de notificação de coimas por via de excesso de velocidade é </w:t>
-      </w:r>
-      <w:r>
-        <w:rPr>
-          <w:sz w:val="24"/>
-          <w:lang w:eastAsia="en-GB"/>
-        </w:rPr>
-        <w:t>feit</w:t>
-      </w:r>
-      <w:r>
-        <w:rPr>
-          <w:sz w:val="24"/>
-          <w:lang w:eastAsia="en-GB"/>
-        </w:rPr>
-        <w:t xml:space="preserve">o manualmente através de correio. Com este projeto vai ser possível o cidadão subscrever os veículos do próprio </w:t>
-      </w:r>
-      <w:r>
-        <w:rPr>
-          <w:sz w:val="24"/>
-          <w:lang w:eastAsia="en-GB"/>
-        </w:rPr>
-        <w:t>no seu</w:t>
-      </w:r>
-      <w:r>
-        <w:rPr>
-          <w:sz w:val="24"/>
-          <w:lang w:eastAsia="en-GB"/>
-        </w:rPr>
-        <w:t xml:space="preserve"> </w:t>
-      </w:r>
-      <w:r>
-        <w:rPr>
-          <w:sz w:val="24"/>
-          <w:lang w:eastAsia="en-GB"/>
-        </w:rPr>
-        <w:t>dispositivo móvel, possibilitando ser notificado pelo mesmo de quaisquer eventos que ocorram nos veículos registados.</w:t>
-      </w:r>
-    </w:p>
-    <w:p>
-      <w:pPr>
-        <w:pBdr>
-          <w:bottom w:val="single" w:sz="6" w:space="1" w:color="auto"/>
-        </w:pBdr>
-        <w:rPr>
-          <w:sz w:val="24"/>
-          <w:lang w:eastAsia="en-GB"/>
-        </w:rPr>
-      </w:pPr>
-    </w:p>
-    <w:p>
-      <w:pPr>
-        <w:rPr>
-          <w:sz w:val="24"/>
-          <w:lang w:eastAsia="en-GB"/>
-        </w:rPr>
-      </w:pPr>
-      <w:bookmarkStart w:id="0" w:name="_GoBack"/>
-      <w:bookmarkEnd w:id="0"/>
-    </w:p>
-    <w:p>
-      <w:pPr>
-        <w:rPr>
-          <w:sz w:val="24"/>
-          <w:lang w:eastAsia="en-GB"/>
-        </w:rPr>
-      </w:pPr>
-      <w:r>
-        <w:rPr>
-          <w:sz w:val="24"/>
-          <w:lang w:eastAsia="en-GB"/>
-        </w:rPr>
-        <w:t xml:space="preserve">O projeto vem colmatar essa falha (neste caso em forma de protótipo) pois visa a notificar o utilizador aquando do processamento </w:t>
-      </w:r>
-      <w:r>
-        <w:rPr>
-          <w:sz w:val="24"/>
-          <w:lang w:eastAsia="en-GB"/>
-        </w:rPr>
-        <w:t>dos dados da rede SINCRO, que identificam que na passagem por um cinemómetro (vulgo radar) o seu veículo excedeu o limite imposto por lei, e que por esse motivo terá de pagar uma coima. Assim é presumível que o utilizador venha a estar mais atento, pois recebeu feedback rápido em relação à velocidade excessiva a que conduzia.</w:t>
-      </w:r>
-      <w:r>
-        <w:rPr>
-          <w:sz w:val="24"/>
-          <w:lang w:eastAsia="en-GB"/>
-        </w:rPr>
-        <w:t xml:space="preserve"> (Este projeto é motivado sobre informação do evento de controlo de passagem de excesso de velocidade, na expectativa que haja a redução desta situação. Instantâneo ou não falar sobre isso.)</w:t>
-      </w:r>
-    </w:p>
-    <w:p>
-      <w:pPr>
-        <w:rPr>
-          <w:lang w:eastAsia="en-GB"/>
-        </w:rPr>
-      </w:pPr>
-      <w:r>
-        <w:rPr>
-          <w:lang w:eastAsia="en-GB"/>
-        </w:rPr>
         <w:br w:type="page"/>
       </w:r>
     </w:p>
@@ -880,16 +985,16 @@
       <w:pPr>
         <w:pStyle w:val="Cabealho2"/>
         <w:rPr>
-          <w:sz w:val="24"/>
-          <w:szCs w:val="24"/>
-        </w:rPr>
-      </w:pPr>
-      <w:r>
-        <w:rPr>
-          <w:sz w:val="24"/>
-          <w:szCs w:val="24"/>
-        </w:rPr>
-        <w:t>Ferramentas:</w:t>
+          <w:sz w:val="28"/>
+          <w:szCs w:val="24"/>
+        </w:rPr>
+      </w:pPr>
+      <w:r>
+        <w:rPr>
+          <w:sz w:val="28"/>
+          <w:szCs w:val="24"/>
+        </w:rPr>
+        <w:t>Ferramentas</w:t>
       </w:r>
     </w:p>
     <w:p>
@@ -905,7 +1010,7 @@
           <w:sz w:val="24"/>
           <w:szCs w:val="24"/>
         </w:rPr>
-        <w:t xml:space="preserve">Acima encontra-se apresentada a arquitetura definida para o nosso projeto. </w:t>
+        <w:t>Tal como mostrado na figura 1 é possível ver a apresentação geral do projeto.</w:t>
       </w:r>
       <w:r>
         <w:rPr>
@@ -913,7 +1018,84 @@
           <w:szCs w:val="24"/>
         </w:rPr>
         <w:br/>
-        <w:t>O servidor irá ser criado em linguagem Java 8 e com o auxílio da framework Spring. Relativamente aos dispositivos móveis iremos usar a linguagem JavaScript juntamente com a framework React Native (CrossPlatform) que irá disponibilizar tanto o funcionamento no sistema IOS bem como do Android.</w:t>
+        <w:t xml:space="preserve">O servidor irá ser criado </w:t>
+      </w:r>
+      <w:r>
+        <w:rPr>
+          <w:sz w:val="24"/>
+          <w:szCs w:val="24"/>
+        </w:rPr>
+        <w:t>numa linguagem que dê suporte para aplicações servidoras (Java, Node.js, .NET, etc)</w:t>
+      </w:r>
+      <w:r>
+        <w:rPr>
+          <w:sz w:val="24"/>
+          <w:szCs w:val="24"/>
+        </w:rPr>
+        <w:t>. Relativamente ao</w:t>
+      </w:r>
+      <w:r>
+        <w:rPr>
+          <w:sz w:val="24"/>
+          <w:szCs w:val="24"/>
+        </w:rPr>
+        <w:t>s</w:t>
+      </w:r>
+      <w:r>
+        <w:rPr>
+          <w:sz w:val="24"/>
+          <w:szCs w:val="24"/>
+        </w:rPr>
+        <w:t xml:space="preserve"> </w:t>
+      </w:r>
+      <w:r>
+        <w:rPr>
+          <w:sz w:val="24"/>
+          <w:szCs w:val="24"/>
+        </w:rPr>
+        <w:t>dispositivos móveis</w:t>
+      </w:r>
+      <w:r>
+        <w:rPr>
+          <w:sz w:val="24"/>
+          <w:szCs w:val="24"/>
+        </w:rPr>
+        <w:t xml:space="preserve"> iremos </w:t>
+      </w:r>
+      <w:r>
+        <w:rPr>
+          <w:sz w:val="24"/>
+          <w:szCs w:val="24"/>
+        </w:rPr>
+        <w:t xml:space="preserve">usar </w:t>
+      </w:r>
+      <w:r>
+        <w:rPr>
+          <w:sz w:val="24"/>
+          <w:szCs w:val="24"/>
+        </w:rPr>
+        <w:t>uma linguagem que d</w:t>
+      </w:r>
+      <w:r>
+        <w:rPr>
+          <w:sz w:val="24"/>
+          <w:szCs w:val="24"/>
+        </w:rPr>
+        <w:t>ê</w:t>
+      </w:r>
+      <w:r>
+        <w:rPr>
+          <w:sz w:val="24"/>
+          <w:szCs w:val="24"/>
+        </w:rPr>
+        <w:t xml:space="preserve"> suporte a multiplataforma</w:t>
+      </w:r>
+      <w:r>
+        <w:rPr>
+          <w:sz w:val="24"/>
+          <w:szCs w:val="24"/>
+        </w:rPr>
+        <w:t xml:space="preserve"> (React Native, Xamarin, Native Script).</w:t>
       </w:r>
     </w:p>
     <w:p>
@@ -924,271 +1106,56 @@
           <w:szCs w:val="24"/>
         </w:rPr>
       </w:pPr>
-      <w:r>
-        <w:rPr>
-          <w:sz w:val="24"/>
-          <w:szCs w:val="24"/>
-        </w:rPr>
-        <w:t xml:space="preserve">(Tal como mostrado na apresentação geral </w:t>
-      </w:r>
-      <w:proofErr w:type="spellStart"/>
-      <w:r>
-        <w:rPr>
-          <w:sz w:val="24"/>
-          <w:szCs w:val="24"/>
-        </w:rPr>
-        <w:t>big</w:t>
-      </w:r>
-      <w:proofErr w:type="spellEnd"/>
-      <w:r>
-        <w:rPr>
-          <w:sz w:val="24"/>
-          <w:szCs w:val="24"/>
-        </w:rPr>
-        <w:t xml:space="preserve"> </w:t>
-      </w:r>
-      <w:proofErr w:type="spellStart"/>
-      <w:r>
-        <w:rPr>
-          <w:sz w:val="24"/>
-          <w:szCs w:val="24"/>
-        </w:rPr>
-        <w:t>picture</w:t>
-      </w:r>
-      <w:proofErr w:type="spellEnd"/>
-      <w:r>
-        <w:rPr>
-          <w:sz w:val="24"/>
-          <w:szCs w:val="24"/>
-        </w:rPr>
-        <w:t xml:space="preserve"> figura x </w:t>
-      </w:r>
-      <w:proofErr w:type="gramStart"/>
-      <w:r>
-        <w:rPr>
-          <w:sz w:val="24"/>
-          <w:szCs w:val="24"/>
-        </w:rPr>
-        <w:t>referencia .</w:t>
-      </w:r>
-      <w:proofErr w:type="gramEnd"/>
-      <w:r>
-        <w:rPr>
-          <w:sz w:val="24"/>
-          <w:szCs w:val="24"/>
-        </w:rPr>
-        <w:t xml:space="preserve"> Não estipular o nome das linguagens, relativizar.)</w:t>
+    </w:p>
+    <w:p>
+      <w:pPr>
+        <w:pStyle w:val="Cabealho2"/>
+        <w:rPr>
+          <w:sz w:val="28"/>
+          <w:szCs w:val="24"/>
+        </w:rPr>
+      </w:pPr>
+      <w:r>
+        <w:rPr>
+          <w:sz w:val="28"/>
+          <w:szCs w:val="24"/>
+        </w:rPr>
+        <w:t>Problemas</w:t>
       </w:r>
     </w:p>
     <w:p>
       <w:pPr>
         <w:jc w:val="both"/>
         <w:rPr>
-          <w:sz w:val="24"/>
-          <w:szCs w:val="24"/>
-        </w:rPr>
-      </w:pPr>
-    </w:p>
-    <w:p>
-      <w:pPr>
-        <w:pStyle w:val="Cabealho2"/>
-        <w:rPr>
-          <w:sz w:val="24"/>
-          <w:szCs w:val="24"/>
-        </w:rPr>
-      </w:pPr>
-      <w:r>
-        <w:rPr>
-          <w:sz w:val="24"/>
-          <w:szCs w:val="24"/>
-        </w:rPr>
-        <w:t>Problemas:</w:t>
-      </w:r>
-    </w:p>
-    <w:p>
-      <w:pPr>
-        <w:jc w:val="both"/>
-        <w:rPr>
-          <w:sz w:val="24"/>
-          <w:szCs w:val="24"/>
-        </w:rPr>
-      </w:pPr>
-      <w:r>
-        <w:rPr>
-          <w:sz w:val="24"/>
-          <w:szCs w:val="24"/>
-        </w:rPr>
-        <w:t>Para este projeto vamos ter que prestar atenção a diversas dificuldades.</w:t>
-      </w:r>
-      <w:r>
-        <w:rPr>
-          <w:sz w:val="24"/>
-          <w:szCs w:val="24"/>
-        </w:rPr>
-        <w:br/>
-        <w:t>Uma bastante importante será a poupança da bateria dos dispositivos móveis, uma vez que o utilizado poderá receber notificações a qualquer momento sobre possíveis infrações que ocorrem durante o dia, não será nada vantajoso o dispositivo estar constantemente</w:t>
-      </w:r>
-      <w:r>
-        <w:rPr>
-          <w:sz w:val="24"/>
-          <w:szCs w:val="24"/>
-        </w:rPr>
-        <w:t xml:space="preserve"> </w:t>
-      </w:r>
-      <w:r>
-        <w:rPr>
-          <w:sz w:val="24"/>
-          <w:szCs w:val="24"/>
-        </w:rPr>
-        <w:t>à espera das mesmas</w:t>
-      </w:r>
-      <w:r>
-        <w:rPr>
-          <w:sz w:val="24"/>
-          <w:szCs w:val="24"/>
-        </w:rPr>
-        <w:t>.</w:t>
-      </w:r>
-      <w:r>
-        <w:rPr>
-          <w:sz w:val="24"/>
-          <w:szCs w:val="24"/>
-        </w:rPr>
-        <w:br/>
-        <w:t>Quantidade e variedade de dispositivos móveis existentes no mercado.</w:t>
-      </w:r>
-      <w:r>
-        <w:rPr>
-          <w:sz w:val="24"/>
-          <w:szCs w:val="24"/>
-        </w:rPr>
-        <w:br/>
-      </w:r>
-      <w:r>
-        <w:rPr>
-          <w:sz w:val="24"/>
-          <w:szCs w:val="24"/>
-        </w:rPr>
-        <w:t>Já na parte da aplicação servidora (Server) será uma tarefa quase impossível ter acesso a dados reais provenientes das infrações dos condutores presentes nas estradas, bem como</w:t>
-      </w:r>
-      <w:r>
-        <w:rPr>
-          <w:sz w:val="24"/>
-          <w:szCs w:val="24"/>
-        </w:rPr>
-        <w:t xml:space="preserve"> </w:t>
-      </w:r>
-      <w:r>
-        <w:rPr>
-          <w:sz w:val="24"/>
-          <w:szCs w:val="24"/>
-        </w:rPr>
-        <w:t xml:space="preserve">a </w:t>
-      </w:r>
-      <w:r>
-        <w:rPr>
-          <w:sz w:val="24"/>
-          <w:szCs w:val="24"/>
-        </w:rPr>
-        <w:t xml:space="preserve">uma aplicação possível de utilizar para fazer a autentificação do utilizador/condutor no IMT com o respetivo identificador (NIF). </w:t>
-      </w:r>
-    </w:p>
-    <w:p>
-      <w:pPr>
-        <w:jc w:val="both"/>
-        <w:rPr>
-          <w:sz w:val="24"/>
-          <w:szCs w:val="24"/>
-        </w:rPr>
-      </w:pPr>
-    </w:p>
-    <w:p>
-      <w:pPr>
-        <w:pStyle w:val="Cabealho2"/>
-        <w:rPr>
-          <w:sz w:val="24"/>
-          <w:szCs w:val="24"/>
-        </w:rPr>
-      </w:pPr>
-      <w:r>
-        <w:rPr>
-          <w:sz w:val="24"/>
-          <w:szCs w:val="24"/>
-        </w:rPr>
-        <w:t>Técnicas:</w:t>
-      </w:r>
-    </w:p>
-    <w:p>
-      <w:r>
-        <w:t>(Trata-se de um sistema distribuído)</w:t>
-      </w:r>
-    </w:p>
-    <w:p>
-      <w:pPr>
-        <w:rPr>
-          <w:sz w:val="24"/>
-          <w:szCs w:val="24"/>
-        </w:rPr>
-      </w:pPr>
-      <w:r>
-        <w:rPr>
-          <w:sz w:val="24"/>
-          <w:szCs w:val="24"/>
-        </w:rPr>
-        <w:t>Irão ser abordadas técnicas de programação em multiplataforma que, neste caso, serão os sistemas Android e IOS, o que terá os seus desafios e nalguns casos terá de ser usado código nativo para cada sistema.</w:t>
-      </w:r>
-      <w:r>
-        <w:rPr>
-          <w:sz w:val="24"/>
-          <w:szCs w:val="24"/>
-        </w:rPr>
-        <w:br/>
-      </w:r>
-      <w:r>
-        <w:rPr>
-          <w:sz w:val="24"/>
-          <w:szCs w:val="24"/>
-        </w:rPr>
-        <w:t>Como anteriormente abordado, uma outra técnica a usar irá ser o sistema de notificações ‘</w:t>
-      </w:r>
-      <w:proofErr w:type="spellStart"/>
-      <w:r>
-        <w:rPr>
-          <w:sz w:val="24"/>
-          <w:szCs w:val="24"/>
-        </w:rPr>
-        <w:t>push</w:t>
-      </w:r>
-      <w:proofErr w:type="spellEnd"/>
-      <w:r>
-        <w:rPr>
-          <w:sz w:val="24"/>
-          <w:szCs w:val="24"/>
-        </w:rPr>
-        <w:t>’ que atualmente é bastante utilizado no desenvolvimento de aplicações móveis quer em</w:t>
-      </w:r>
-      <w:r>
-        <w:t xml:space="preserve"> Android quer em iOS.</w:t>
+          <w:sz w:val="32"/>
+          <w:szCs w:val="24"/>
+        </w:rPr>
+      </w:pPr>
+      <w:r>
+        <w:rPr>
+          <w:sz w:val="24"/>
+        </w:rPr>
+        <w:t>A bateria limitada nos dispositivos móveis é algo a ter em conta na realização deste projeto. Uma aplicação que utilize em grandes quantidades a energia de um dispositivo pode ser facilmente posta em causa e possivelmente desinstalada.</w:t>
       </w:r>
     </w:p>
     <w:tbl>
       <w:tblPr>
         <w:tblStyle w:val="TabelacomGrelha"/>
-        <w:tblpPr w:leftFromText="141" w:rightFromText="141" w:vertAnchor="page" w:horzAnchor="margin" w:tblpXSpec="center" w:tblpY="12316"/>
-        <w:tblW w:w="10490" w:type="dxa"/>
+        <w:tblpPr w:leftFromText="141" w:rightFromText="141" w:vertAnchor="page" w:horzAnchor="margin" w:tblpXSpec="center" w:tblpY="7921"/>
+        <w:tblW w:w="9589" w:type="dxa"/>
         <w:tblLook w:val="04A0" w:firstRow="1" w:lastRow="0" w:firstColumn="1" w:lastColumn="0" w:noHBand="0" w:noVBand="1"/>
       </w:tblPr>
       <w:tblGrid>
-        <w:gridCol w:w="5103"/>
-        <w:gridCol w:w="5387"/>
+        <w:gridCol w:w="4665"/>
+        <w:gridCol w:w="4924"/>
       </w:tblGrid>
       <w:tr>
         <w:trPr>
-          <w:trHeight w:val="410"/>
+          <w:trHeight w:val="340"/>
         </w:trPr>
         <w:tc>
           <w:tcPr>
-            <w:tcW w:w="5103" w:type="dxa"/>
+            <w:tcW w:w="4665" w:type="dxa"/>
           </w:tcPr>
           <w:p>
             <w:pPr>
@@ -1211,7 +1178,7 @@
         </w:tc>
         <w:tc>
           <w:tcPr>
-            <w:tcW w:w="5387" w:type="dxa"/>
+            <w:tcW w:w="4924" w:type="dxa"/>
           </w:tcPr>
           <w:p>
             <w:pPr>
@@ -1235,11 +1202,11 @@
       </w:tr>
       <w:tr>
         <w:trPr>
-          <w:trHeight w:val="418"/>
+          <w:trHeight w:val="345"/>
         </w:trPr>
         <w:tc>
           <w:tcPr>
-            <w:tcW w:w="5103" w:type="dxa"/>
+            <w:tcW w:w="4665" w:type="dxa"/>
           </w:tcPr>
           <w:p>
             <w:pPr>
@@ -1260,7 +1227,7 @@
         </w:tc>
         <w:tc>
           <w:tcPr>
-            <w:tcW w:w="5387" w:type="dxa"/>
+            <w:tcW w:w="4924" w:type="dxa"/>
           </w:tcPr>
           <w:p>
             <w:pPr>
@@ -1275,18 +1242,18 @@
                 <w:sz w:val="24"/>
                 <w:szCs w:val="24"/>
               </w:rPr>
-              <w:t>Notificações ‘Push’</w:t>
+              <w:t>Utilização de notificações ‘Push’</w:t>
             </w:r>
           </w:p>
         </w:tc>
       </w:tr>
       <w:tr>
         <w:trPr>
-          <w:trHeight w:val="991"/>
+          <w:trHeight w:val="821"/>
         </w:trPr>
         <w:tc>
           <w:tcPr>
-            <w:tcW w:w="5103" w:type="dxa"/>
+            <w:tcW w:w="4665" w:type="dxa"/>
           </w:tcPr>
           <w:p>
             <w:pPr>
@@ -1301,13 +1268,13 @@
                 <w:sz w:val="24"/>
                 <w:szCs w:val="24"/>
               </w:rPr>
-              <w:t>CrossPlatform não resolve todos os problemas de código para multiplataforma</w:t>
+              <w:t>Variedade de Dispositivos Móveis</w:t>
             </w:r>
           </w:p>
         </w:tc>
         <w:tc>
           <w:tcPr>
-            <w:tcW w:w="5387" w:type="dxa"/>
+            <w:tcW w:w="4924" w:type="dxa"/>
           </w:tcPr>
           <w:p>
             <w:pPr>
@@ -1322,59 +1289,140 @@
                 <w:sz w:val="24"/>
                 <w:szCs w:val="24"/>
               </w:rPr>
-              <w:t xml:space="preserve">Organização em pastas nas quais será colocado código possível de partilhar e código dedicado ao sistema do dispositivo </w:t>
-            </w:r>
-          </w:p>
-        </w:tc>
-      </w:tr>
-      <w:tr>
-        <w:trPr>
-          <w:trHeight w:val="791"/>
-        </w:trPr>
-        <w:tc>
-          <w:tcPr>
-            <w:tcW w:w="5103" w:type="dxa"/>
-          </w:tcPr>
-          <w:p>
-            <w:pPr>
-              <w:jc w:val="both"/>
-              <w:rPr>
-                <w:sz w:val="24"/>
-                <w:szCs w:val="24"/>
-              </w:rPr>
-            </w:pPr>
-            <w:r>
-              <w:rPr>
-                <w:sz w:val="24"/>
-                <w:szCs w:val="24"/>
-              </w:rPr>
-              <w:t xml:space="preserve">Acesso negado dos dados reais dos condutores </w:t>
-            </w:r>
-          </w:p>
-        </w:tc>
-        <w:tc>
-          <w:tcPr>
-            <w:tcW w:w="5387" w:type="dxa"/>
-          </w:tcPr>
-          <w:p>
-            <w:pPr>
-              <w:jc w:val="both"/>
-              <w:rPr>
-                <w:sz w:val="24"/>
-                <w:szCs w:val="24"/>
-              </w:rPr>
-            </w:pPr>
-            <w:r>
-              <w:rPr>
-                <w:sz w:val="24"/>
-                <w:szCs w:val="24"/>
-              </w:rPr>
-              <w:t>Utilizar dados fictícios e abstração dos servidores já existentes</w:t>
+              <w:t>Utilizar uma linguagem que possibilite a redução de código nativo, linguagem multiplataforma.</w:t>
             </w:r>
           </w:p>
         </w:tc>
       </w:tr>
     </w:tbl>
+    <w:p>
+      <w:pPr>
+        <w:jc w:val="both"/>
+        <w:rPr>
+          <w:sz w:val="24"/>
+          <w:szCs w:val="24"/>
+        </w:rPr>
+      </w:pPr>
+      <w:r>
+        <w:rPr>
+          <w:sz w:val="24"/>
+          <w:szCs w:val="24"/>
+        </w:rPr>
+        <w:t>A q</w:t>
+      </w:r>
+      <w:r>
+        <w:rPr>
+          <w:sz w:val="24"/>
+          <w:szCs w:val="24"/>
+        </w:rPr>
+        <w:t>uantidade e variedade de dispositivos móveis existentes no mercado</w:t>
+      </w:r>
+      <w:r>
+        <w:rPr>
+          <w:sz w:val="24"/>
+          <w:szCs w:val="24"/>
+        </w:rPr>
+        <w:t xml:space="preserve"> é também um dos problemas nos quais nos deparámos no projeto. Deverá ser feita uma aplicação possível de utilizar por qualquer condutor proprietário de um automóvel.</w:t>
+      </w:r>
+    </w:p>
+    <w:p>
+      <w:pPr>
+        <w:jc w:val="both"/>
+        <w:rPr>
+          <w:sz w:val="32"/>
+          <w:szCs w:val="24"/>
+        </w:rPr>
+      </w:pPr>
+    </w:p>
+    <w:p>
+      <w:pPr>
+        <w:jc w:val="both"/>
+        <w:rPr>
+          <w:sz w:val="32"/>
+          <w:szCs w:val="24"/>
+        </w:rPr>
+      </w:pPr>
+    </w:p>
+    <w:p>
+      <w:pPr>
+        <w:jc w:val="both"/>
+        <w:rPr>
+          <w:sz w:val="32"/>
+          <w:szCs w:val="24"/>
+        </w:rPr>
+      </w:pPr>
+      <w:bookmarkStart w:id="0" w:name="_GoBack"/>
+      <w:bookmarkEnd w:id="0"/>
+    </w:p>
+    <w:p>
+      <w:pPr>
+        <w:pStyle w:val="Cabealho2"/>
+        <w:rPr>
+          <w:sz w:val="24"/>
+          <w:szCs w:val="24"/>
+        </w:rPr>
+      </w:pPr>
+      <w:r>
+        <w:rPr>
+          <w:sz w:val="28"/>
+          <w:szCs w:val="24"/>
+        </w:rPr>
+        <w:t>Técnicas</w:t>
+      </w:r>
+    </w:p>
+    <w:p>
+      <w:r>
+        <w:t>(Trata-se de um sistema distribuído)</w:t>
+      </w:r>
+    </w:p>
+    <w:p>
+      <w:pPr>
+        <w:rPr>
+          <w:sz w:val="24"/>
+          <w:szCs w:val="24"/>
+        </w:rPr>
+      </w:pPr>
+      <w:r>
+        <w:rPr>
+          <w:sz w:val="24"/>
+          <w:szCs w:val="24"/>
+        </w:rPr>
+        <w:t>Irão ser abordadas técnicas de programação em multiplataforma que, neste caso, serão os sistemas Android e IOS, o que terá os seus desafios e nalguns casos terá de ser usado código nativo para cada sistema.</w:t>
+      </w:r>
+      <w:r>
+        <w:rPr>
+          <w:sz w:val="24"/>
+          <w:szCs w:val="24"/>
+        </w:rPr>
+        <w:br/>
+      </w:r>
+      <w:r>
+        <w:rPr>
+          <w:sz w:val="24"/>
+          <w:szCs w:val="24"/>
+        </w:rPr>
+        <w:t>Como anteriormente abordado, uma outra técnica a usar irá ser o sistema de notificações ‘</w:t>
+      </w:r>
+      <w:proofErr w:type="spellStart"/>
+      <w:r>
+        <w:rPr>
+          <w:sz w:val="24"/>
+          <w:szCs w:val="24"/>
+        </w:rPr>
+        <w:t>push</w:t>
+      </w:r>
+      <w:proofErr w:type="spellEnd"/>
+      <w:r>
+        <w:rPr>
+          <w:sz w:val="24"/>
+          <w:szCs w:val="24"/>
+        </w:rPr>
+        <w:t>’ que atualmente é bastante utilizado no desenvolvimento de aplicações móveis quer em</w:t>
+      </w:r>
+      <w:r>
+        <w:t xml:space="preserve"> Android quer em iOS.</w:t>
+      </w:r>
+    </w:p>
     <w:p>
       <w:pPr>
         <w:pStyle w:val="Ttulo1"/>
@@ -1982,7 +2030,6 @@
   <w:style w:type="character" w:default="1" w:styleId="Tipodeletrapredefinidodopargrafo">
     <w:name w:val="Default Paragraph Font"/>
     <w:uiPriority w:val="1"/>
-    <w:semiHidden/>
     <w:unhideWhenUsed/>
   </w:style>
   <w:style w:type="table" w:default="1" w:styleId="Tabelanormal">
@@ -2544,7 +2591,7 @@
 </file>
 
 <file path=customXml/itemProps1.xml><?xml version="1.0" encoding="utf-8"?>
-<ds:datastoreItem xmlns:ds="http://schemas.openxmlformats.org/officeDocument/2006/customXml" ds:itemID="{73DEB743-E9E5-4AEF-A9C4-20755E336CC6}">
+<ds:datastoreItem xmlns:ds="http://schemas.openxmlformats.org/officeDocument/2006/customXml" ds:itemID="{0FA82CEB-55DB-4D67-8AE7-456F3D21EE84}">
   <ds:schemaRefs>
     <ds:schemaRef ds:uri="http://schemas.openxmlformats.org/officeDocument/2006/bibliography"/>
   </ds:schemaRefs>

</xml_diff>

<commit_message>
corrected minor errors in proposal plan
</commit_message>
<xml_diff>
--- a/Docs/PropostaProjeto.docx
+++ b/Docs/PropostaProjeto.docx
@@ -517,6 +517,14 @@
           <w:lang w:val="pt-PT"/>
         </w:rPr>
         <w:t>cinemómetro</w:t>
+      </w:r>
+      <w:r>
+        <w:rPr>
+          <w:rFonts w:asciiTheme="minorHAnsi" w:hAnsiTheme="minorHAnsi" w:cstheme="minorHAnsi"/>
+          <w:szCs w:val="27"/>
+          <w:lang w:val="pt-PT"/>
+        </w:rPr>
+        <w:t>s</w:t>
       </w:r>
       <w:r>
         <w:rPr>
@@ -883,7 +891,15 @@
         <w:rPr>
           <w:sz w:val="24"/>
         </w:rPr>
-        <w:t xml:space="preserve">Atualmente o sistema de notificação de coimas por via de excesso de velocidade é </w:t>
+        <w:t xml:space="preserve">Atualmente o sistema de notificação de coimas por </w:t>
+      </w:r>
+      <w:bookmarkStart w:id="0" w:name="_GoBack"/>
+      <w:bookmarkEnd w:id="0"/>
+      <w:r>
+        <w:rPr>
+          <w:sz w:val="24"/>
+        </w:rPr>
+        <w:t xml:space="preserve">excesso de velocidade é </w:t>
       </w:r>
       <w:r>
         <w:rPr>
@@ -1351,8 +1367,6 @@
           <w:szCs w:val="24"/>
         </w:rPr>
       </w:pPr>
-      <w:bookmarkStart w:id="0" w:name="_GoBack"/>
-      <w:bookmarkEnd w:id="0"/>
     </w:p>
     <w:p>
       <w:pPr>
@@ -2030,6 +2044,7 @@
   <w:style w:type="character" w:default="1" w:styleId="Tipodeletrapredefinidodopargrafo">
     <w:name w:val="Default Paragraph Font"/>
     <w:uiPriority w:val="1"/>
+    <w:semiHidden/>
     <w:unhideWhenUsed/>
   </w:style>
   <w:style w:type="table" w:default="1" w:styleId="Tabelanormal">
@@ -2591,7 +2606,7 @@
 </file>
 
 <file path=customXml/itemProps1.xml><?xml version="1.0" encoding="utf-8"?>
-<ds:datastoreItem xmlns:ds="http://schemas.openxmlformats.org/officeDocument/2006/customXml" ds:itemID="{0FA82CEB-55DB-4D67-8AE7-456F3D21EE84}">
+<ds:datastoreItem xmlns:ds="http://schemas.openxmlformats.org/officeDocument/2006/customXml" ds:itemID="{2F46E631-12D2-410D-9ED6-F3BE37974B2A}">
   <ds:schemaRefs>
     <ds:schemaRef ds:uri="http://schemas.openxmlformats.org/officeDocument/2006/bibliography"/>
   </ds:schemaRefs>

</xml_diff>

<commit_message>
document project proposal remade
</commit_message>
<xml_diff>
--- a/Docs/PropostaProjeto.docx
+++ b/Docs/PropostaProjeto.docx
@@ -4,6 +4,9 @@
   <w:body>
     <w:p>
       <w:pPr>
+        <w:pBdr>
+          <w:bottom w:val="single" w:sz="4" w:space="1" w:color="auto"/>
+        </w:pBdr>
         <w:jc w:val="center"/>
         <w:rPr>
           <w:rFonts w:asciiTheme="majorHAnsi" w:hAnsiTheme="majorHAnsi" w:cstheme="majorHAnsi"/>
@@ -13,26 +16,202 @@
       </w:pPr>
       <w:r>
         <w:rPr>
+          <w:b/>
+          <w:noProof/>
+          <w:sz w:val="32"/>
+        </w:rPr>
+        <mc:AlternateContent>
+          <mc:Choice Requires="wps">
+            <w:drawing>
+              <wp:anchor distT="0" distB="0" distL="114300" distR="114300" simplePos="0" relativeHeight="251668480" behindDoc="0" locked="0" layoutInCell="1" allowOverlap="1" wp14:anchorId="7D6083E3" wp14:editId="7AB084E3">
+                <wp:simplePos x="0" y="0"/>
+                <wp:positionH relativeFrom="column">
+                  <wp:posOffset>3775075</wp:posOffset>
+                </wp:positionH>
+                <wp:positionV relativeFrom="paragraph">
+                  <wp:posOffset>1045210</wp:posOffset>
+                </wp:positionV>
+                <wp:extent cx="2695575" cy="827405"/>
+                <wp:effectExtent l="0" t="0" r="9525" b="10795"/>
+                <wp:wrapSquare wrapText="bothSides"/>
+                <wp:docPr id="7" name="Text Box 5"/>
+                <wp:cNvGraphicFramePr/>
+                <a:graphic xmlns:a="http://schemas.openxmlformats.org/drawingml/2006/main">
+                  <a:graphicData uri="http://schemas.microsoft.com/office/word/2010/wordprocessingShape">
+                    <wps:wsp>
+                      <wps:cNvSpPr txBox="1"/>
+                      <wps:spPr>
+                        <a:xfrm>
+                          <a:off x="0" y="0"/>
+                          <a:ext cx="2695575" cy="827405"/>
+                        </a:xfrm>
+                        <a:prstGeom prst="rect">
+                          <a:avLst/>
+                        </a:prstGeom>
+                        <a:solidFill>
+                          <a:schemeClr val="lt1"/>
+                        </a:solidFill>
+                        <a:ln w="6350">
+                          <a:solidFill>
+                            <a:schemeClr val="bg1"/>
+                          </a:solidFill>
+                        </a:ln>
+                      </wps:spPr>
+                      <wps:txbx>
+                        <w:txbxContent>
+                          <w:p>
+                            <w:pPr>
+                              <w:rPr>
+                                <w:rFonts w:asciiTheme="majorHAnsi" w:hAnsiTheme="majorHAnsi" w:cstheme="majorHAnsi"/>
+                              </w:rPr>
+                            </w:pPr>
+                            <w:r>
+                              <w:rPr>
+                                <w:rFonts w:asciiTheme="majorHAnsi" w:hAnsiTheme="majorHAnsi" w:cstheme="majorHAnsi"/>
+                                <w:b/>
+                              </w:rPr>
+                              <w:t>Orientadores</w:t>
+                            </w:r>
+                            <w:r>
+                              <w:rPr>
+                                <w:rFonts w:asciiTheme="majorHAnsi" w:hAnsiTheme="majorHAnsi" w:cstheme="majorHAnsi"/>
+                                <w:b/>
+                              </w:rPr>
+                              <w:br/>
+                            </w:r>
+                            <w:r>
+                              <w:rPr>
+                                <w:rFonts w:asciiTheme="majorHAnsi" w:hAnsiTheme="majorHAnsi" w:cstheme="majorHAnsi"/>
+                              </w:rPr>
+                              <w:t>Engenheiro Luís Osório, lo@isel.ipl.pt</w:t>
+                            </w:r>
+                            <w:r>
+                              <w:rPr>
+                                <w:rFonts w:asciiTheme="majorHAnsi" w:hAnsiTheme="majorHAnsi" w:cstheme="majorHAnsi"/>
+                                <w:b/>
+                              </w:rPr>
+                              <w:br/>
+                            </w:r>
+                            <w:r>
+                              <w:rPr>
+                                <w:rFonts w:asciiTheme="majorHAnsi" w:hAnsiTheme="majorHAnsi" w:cstheme="majorHAnsi"/>
+                              </w:rPr>
+                              <w:t>Paulo Borges, pborges@deetc.isel.ipl.pt</w:t>
+                            </w:r>
+                          </w:p>
+                          <w:p>
+                            <w:pPr>
+                              <w:rPr>
+                                <w:rFonts w:asciiTheme="majorHAnsi" w:hAnsiTheme="majorHAnsi" w:cstheme="majorHAnsi"/>
+                              </w:rPr>
+                            </w:pPr>
+                          </w:p>
+                        </w:txbxContent>
+                      </wps:txbx>
+                      <wps:bodyPr rot="0" spcFirstLastPara="0" vertOverflow="overflow" horzOverflow="overflow" vert="horz" wrap="square" lIns="91440" tIns="45720" rIns="91440" bIns="45720" numCol="1" spcCol="0" rtlCol="0" fromWordArt="0" anchor="t" anchorCtr="0" forceAA="0" compatLnSpc="1">
+                        <a:prstTxWarp prst="textNoShape">
+                          <a:avLst/>
+                        </a:prstTxWarp>
+                        <a:noAutofit/>
+                      </wps:bodyPr>
+                    </wps:wsp>
+                  </a:graphicData>
+                </a:graphic>
+                <wp14:sizeRelH relativeFrom="margin">
+                  <wp14:pctWidth>0</wp14:pctWidth>
+                </wp14:sizeRelH>
+                <wp14:sizeRelV relativeFrom="margin">
+                  <wp14:pctHeight>0</wp14:pctHeight>
+                </wp14:sizeRelV>
+              </wp:anchor>
+            </w:drawing>
+          </mc:Choice>
+          <mc:Fallback>
+            <w:pict>
+              <v:shapetype w14:anchorId="7D6083E3" id="_x0000_t202" coordsize="21600,21600" o:spt="202" path="m,l,21600r21600,l21600,xe">
+                <v:stroke joinstyle="miter"/>
+                <v:path gradientshapeok="t" o:connecttype="rect"/>
+              </v:shapetype>
+              <v:shape id="Text Box 5" o:spid="_x0000_s1026" type="#_x0000_t202" style="position:absolute;left:0;text-align:left;margin-left:297.25pt;margin-top:82.3pt;width:212.25pt;height:65.15pt;z-index:251668480;visibility:visible;mso-wrap-style:square;mso-width-percent:0;mso-height-percent:0;mso-wrap-distance-left:9pt;mso-wrap-distance-top:0;mso-wrap-distance-right:9pt;mso-wrap-distance-bottom:0;mso-position-horizontal:absolute;mso-position-horizontal-relative:text;mso-position-vertical:absolute;mso-position-vertical-relative:text;mso-width-percent:0;mso-height-percent:0;mso-width-relative:margin;mso-height-relative:margin;v-text-anchor:top" o:gfxdata="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" fillcolor="white [3201]" strokecolor="white [3212]" strokeweight=".5pt">
+                <v:textbox>
+                  <w:txbxContent>
+                    <w:p>
+                      <w:pPr>
+                        <w:rPr>
+                          <w:rFonts w:asciiTheme="majorHAnsi" w:hAnsiTheme="majorHAnsi" w:cstheme="majorHAnsi"/>
+                        </w:rPr>
+                      </w:pPr>
+                      <w:r>
+                        <w:rPr>
+                          <w:rFonts w:asciiTheme="majorHAnsi" w:hAnsiTheme="majorHAnsi" w:cstheme="majorHAnsi"/>
+                          <w:b/>
+                        </w:rPr>
+                        <w:t>Orientadores</w:t>
+                      </w:r>
+                      <w:r>
+                        <w:rPr>
+                          <w:rFonts w:asciiTheme="majorHAnsi" w:hAnsiTheme="majorHAnsi" w:cstheme="majorHAnsi"/>
+                          <w:b/>
+                        </w:rPr>
+                        <w:br/>
+                      </w:r>
+                      <w:r>
+                        <w:rPr>
+                          <w:rFonts w:asciiTheme="majorHAnsi" w:hAnsiTheme="majorHAnsi" w:cstheme="majorHAnsi"/>
+                        </w:rPr>
+                        <w:t>Engenheiro Luís Osório, lo@isel.ipl.pt</w:t>
+                      </w:r>
+                      <w:r>
+                        <w:rPr>
+                          <w:rFonts w:asciiTheme="majorHAnsi" w:hAnsiTheme="majorHAnsi" w:cstheme="majorHAnsi"/>
+                          <w:b/>
+                        </w:rPr>
+                        <w:br/>
+                      </w:r>
+                      <w:r>
+                        <w:rPr>
+                          <w:rFonts w:asciiTheme="majorHAnsi" w:hAnsiTheme="majorHAnsi" w:cstheme="majorHAnsi"/>
+                        </w:rPr>
+                        <w:t>Paulo Borges, pborges@deetc.isel.ipl.pt</w:t>
+                      </w:r>
+                    </w:p>
+                    <w:p>
+                      <w:pPr>
+                        <w:rPr>
+                          <w:rFonts w:asciiTheme="majorHAnsi" w:hAnsiTheme="majorHAnsi" w:cstheme="majorHAnsi"/>
+                        </w:rPr>
+                      </w:pPr>
+                    </w:p>
+                  </w:txbxContent>
+                </v:textbox>
+                <w10:wrap type="square"/>
+              </v:shape>
+            </w:pict>
+          </mc:Fallback>
+        </mc:AlternateContent>
+      </w:r>
+      <w:r>
+        <w:rPr>
           <w:rFonts w:asciiTheme="majorHAnsi" w:hAnsiTheme="majorHAnsi" w:cstheme="majorHAnsi"/>
           <w:b/>
           <w:noProof/>
-          <w:sz w:val="36"/>
+          <w:sz w:val="20"/>
           <w:szCs w:val="36"/>
           <w:lang w:val="en-GB" w:eastAsia="en-GB"/>
         </w:rPr>
         <w:drawing>
-          <wp:anchor distT="0" distB="0" distL="114300" distR="114300" simplePos="0" relativeHeight="251658240" behindDoc="0" locked="0" layoutInCell="1" allowOverlap="1" wp14:anchorId="27912A2E">
+          <wp:anchor distT="0" distB="0" distL="114300" distR="114300" simplePos="0" relativeHeight="251666432" behindDoc="0" locked="0" layoutInCell="1" allowOverlap="1" wp14:anchorId="2E61882D" wp14:editId="6EB1E7E8">
             <wp:simplePos x="0" y="0"/>
             <wp:positionH relativeFrom="margin">
-              <wp:posOffset>0</wp:posOffset>
+              <wp:posOffset>3173276</wp:posOffset>
             </wp:positionH>
             <wp:positionV relativeFrom="paragraph">
-              <wp:posOffset>607533</wp:posOffset>
+              <wp:posOffset>0</wp:posOffset>
             </wp:positionV>
-            <wp:extent cx="5400040" cy="1890395"/>
+            <wp:extent cx="2696210" cy="943610"/>
             <wp:effectExtent l="0" t="0" r="0" b="0"/>
             <wp:wrapSquare wrapText="bothSides"/>
-            <wp:docPr id="4" name="Imagem 4" descr="C:\Users\Carlos\Desktop\ISEL.gif"/>
+            <wp:docPr id="2" name="Imagem 4" descr="C:\Users\Carlos\Desktop\ISEL.gif"/>
             <wp:cNvGraphicFramePr>
               <a:graphicFrameLocks xmlns:a="http://schemas.openxmlformats.org/drawingml/2006/main" noChangeAspect="1"/>
             </wp:cNvGraphicFramePr>
@@ -46,7 +225,7 @@
                     </pic:cNvPicPr>
                   </pic:nvPicPr>
                   <pic:blipFill>
-                    <a:blip r:embed="rId5">
+                    <a:blip r:embed="rId5" cstate="print">
                       <a:extLst>
                         <a:ext uri="{28A0092B-C50C-407E-A947-70E740481C1C}">
                           <a14:useLocalDpi xmlns:a14="http://schemas.microsoft.com/office/drawing/2010/main" val="0"/>
@@ -61,7 +240,7 @@
                   <pic:spPr bwMode="auto">
                     <a:xfrm>
                       <a:off x="0" y="0"/>
-                      <a:ext cx="5400040" cy="1890395"/>
+                      <a:ext cx="2696210" cy="943610"/>
                     </a:xfrm>
                     <a:prstGeom prst="rect">
                       <a:avLst/>
@@ -74,355 +253,481 @@
                 </pic:pic>
               </a:graphicData>
             </a:graphic>
+            <wp14:sizeRelH relativeFrom="margin">
+              <wp14:pctWidth>0</wp14:pctWidth>
+            </wp14:sizeRelH>
+            <wp14:sizeRelV relativeFrom="margin">
+              <wp14:pctHeight>0</wp14:pctHeight>
+            </wp14:sizeRelV>
           </wp:anchor>
         </w:drawing>
       </w:r>
       <w:r>
         <w:rPr>
-          <w:rFonts w:asciiTheme="majorHAnsi" w:hAnsiTheme="majorHAnsi" w:cstheme="majorHAnsi"/>
           <w:b/>
-          <w:sz w:val="52"/>
-        </w:rPr>
-        <w:t>LEIC - Projeto e Seminário (2017/2018)</w:t>
+          <w:noProof/>
+          <w:sz w:val="32"/>
+        </w:rPr>
+        <mc:AlternateContent>
+          <mc:Choice Requires="wps">
+            <w:drawing>
+              <wp:anchor distT="0" distB="0" distL="114300" distR="114300" simplePos="0" relativeHeight="251670528" behindDoc="0" locked="0" layoutInCell="1" allowOverlap="1" wp14:anchorId="28437F79" wp14:editId="407E0086">
+                <wp:simplePos x="0" y="0"/>
+                <wp:positionH relativeFrom="column">
+                  <wp:posOffset>-489585</wp:posOffset>
+                </wp:positionH>
+                <wp:positionV relativeFrom="paragraph">
+                  <wp:posOffset>1037590</wp:posOffset>
+                </wp:positionV>
+                <wp:extent cx="2926080" cy="827405"/>
+                <wp:effectExtent l="0" t="0" r="7620" b="10795"/>
+                <wp:wrapSquare wrapText="bothSides"/>
+                <wp:docPr id="8" name="Text Box 5"/>
+                <wp:cNvGraphicFramePr/>
+                <a:graphic xmlns:a="http://schemas.openxmlformats.org/drawingml/2006/main">
+                  <a:graphicData uri="http://schemas.microsoft.com/office/word/2010/wordprocessingShape">
+                    <wps:wsp>
+                      <wps:cNvSpPr txBox="1"/>
+                      <wps:spPr>
+                        <a:xfrm>
+                          <a:off x="0" y="0"/>
+                          <a:ext cx="2926080" cy="827405"/>
+                        </a:xfrm>
+                        <a:prstGeom prst="rect">
+                          <a:avLst/>
+                        </a:prstGeom>
+                        <a:solidFill>
+                          <a:schemeClr val="lt1"/>
+                        </a:solidFill>
+                        <a:ln w="6350">
+                          <a:solidFill>
+                            <a:schemeClr val="bg1"/>
+                          </a:solidFill>
+                        </a:ln>
+                      </wps:spPr>
+                      <wps:txbx>
+                        <w:txbxContent>
+                          <w:p>
+                            <w:pPr>
+                              <w:rPr>
+                                <w:rFonts w:asciiTheme="majorHAnsi" w:hAnsiTheme="majorHAnsi" w:cstheme="majorHAnsi"/>
+                                <w:b/>
+                              </w:rPr>
+                            </w:pPr>
+                            <w:r>
+                              <w:rPr>
+                                <w:rFonts w:asciiTheme="majorHAnsi" w:hAnsiTheme="majorHAnsi" w:cstheme="majorHAnsi"/>
+                                <w:b/>
+                              </w:rPr>
+                              <w:t>Autores do Projeto</w:t>
+                            </w:r>
+                            <w:r>
+                              <w:rPr>
+                                <w:rFonts w:asciiTheme="majorHAnsi" w:hAnsiTheme="majorHAnsi" w:cstheme="majorHAnsi"/>
+                                <w:b/>
+                              </w:rPr>
+                              <w:br/>
+                            </w:r>
+                            <w:r>
+                              <w:rPr>
+                                <w:rFonts w:asciiTheme="majorHAnsi" w:hAnsiTheme="majorHAnsi" w:cstheme="majorHAnsi"/>
+                              </w:rPr>
+                              <w:t>André Gaudêncio, nº 42204, A42204@alunos.isel.pt, 938458775</w:t>
+                            </w:r>
+                            <w:r>
+                              <w:rPr>
+                                <w:rFonts w:asciiTheme="majorHAnsi" w:hAnsiTheme="majorHAnsi" w:cstheme="majorHAnsi"/>
+                              </w:rPr>
+                              <w:br/>
+                              <w:t>Nuno Conceição, nº 42195, A41295@alunos.isel.pt, 937432855</w:t>
+                            </w:r>
+                          </w:p>
+                          <w:p>
+                            <w:pPr>
+                              <w:rPr>
+                                <w:rFonts w:asciiTheme="majorHAnsi" w:hAnsiTheme="majorHAnsi" w:cstheme="majorHAnsi"/>
+                              </w:rPr>
+                            </w:pPr>
+                          </w:p>
+                        </w:txbxContent>
+                      </wps:txbx>
+                      <wps:bodyPr rot="0" spcFirstLastPara="0" vertOverflow="overflow" horzOverflow="overflow" vert="horz" wrap="square" lIns="91440" tIns="45720" rIns="91440" bIns="45720" numCol="1" spcCol="0" rtlCol="0" fromWordArt="0" anchor="t" anchorCtr="0" forceAA="0" compatLnSpc="1">
+                        <a:prstTxWarp prst="textNoShape">
+                          <a:avLst/>
+                        </a:prstTxWarp>
+                        <a:noAutofit/>
+                      </wps:bodyPr>
+                    </wps:wsp>
+                  </a:graphicData>
+                </a:graphic>
+                <wp14:sizeRelH relativeFrom="margin">
+                  <wp14:pctWidth>0</wp14:pctWidth>
+                </wp14:sizeRelH>
+                <wp14:sizeRelV relativeFrom="margin">
+                  <wp14:pctHeight>0</wp14:pctHeight>
+                </wp14:sizeRelV>
+              </wp:anchor>
+            </w:drawing>
+          </mc:Choice>
+          <mc:Fallback>
+            <w:pict>
+              <v:shape w14:anchorId="28437F79" id="_x0000_s1027" type="#_x0000_t202" style="position:absolute;left:0;text-align:left;margin-left:-38.55pt;margin-top:81.7pt;width:230.4pt;height:65.15pt;z-index:251670528;visibility:visible;mso-wrap-style:square;mso-width-percent:0;mso-height-percent:0;mso-wrap-distance-left:9pt;mso-wrap-distance-top:0;mso-wrap-distance-right:9pt;mso-wrap-distance-bottom:0;mso-position-horizontal:absolute;mso-position-horizontal-relative:text;mso-position-vertical:absolute;mso-position-vertical-relative:text;mso-width-percent:0;mso-height-percent:0;mso-width-relative:margin;mso-height-relative:margin;v-text-anchor:top" o:gfxdata="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" fillcolor="white [3201]" strokecolor="white [3212]" strokeweight=".5pt">
+                <v:textbox>
+                  <w:txbxContent>
+                    <w:p>
+                      <w:pPr>
+                        <w:rPr>
+                          <w:rFonts w:asciiTheme="majorHAnsi" w:hAnsiTheme="majorHAnsi" w:cstheme="majorHAnsi"/>
+                          <w:b/>
+                        </w:rPr>
+                      </w:pPr>
+                      <w:r>
+                        <w:rPr>
+                          <w:rFonts w:asciiTheme="majorHAnsi" w:hAnsiTheme="majorHAnsi" w:cstheme="majorHAnsi"/>
+                          <w:b/>
+                        </w:rPr>
+                        <w:t>Autores do Projeto</w:t>
+                      </w:r>
+                      <w:r>
+                        <w:rPr>
+                          <w:rFonts w:asciiTheme="majorHAnsi" w:hAnsiTheme="majorHAnsi" w:cstheme="majorHAnsi"/>
+                          <w:b/>
+                        </w:rPr>
+                        <w:br/>
+                      </w:r>
+                      <w:r>
+                        <w:rPr>
+                          <w:rFonts w:asciiTheme="majorHAnsi" w:hAnsiTheme="majorHAnsi" w:cstheme="majorHAnsi"/>
+                        </w:rPr>
+                        <w:t>André Gaudêncio, nº 42204, A42204@alunos.isel.pt, 938458775</w:t>
+                      </w:r>
+                      <w:r>
+                        <w:rPr>
+                          <w:rFonts w:asciiTheme="majorHAnsi" w:hAnsiTheme="majorHAnsi" w:cstheme="majorHAnsi"/>
+                        </w:rPr>
+                        <w:br/>
+                        <w:t>Nuno Conceição, nº 42195, A41295@alunos.isel.pt, 937432855</w:t>
+                      </w:r>
+                    </w:p>
+                    <w:p>
+                      <w:pPr>
+                        <w:rPr>
+                          <w:rFonts w:asciiTheme="majorHAnsi" w:hAnsiTheme="majorHAnsi" w:cstheme="majorHAnsi"/>
+                        </w:rPr>
+                      </w:pPr>
+                    </w:p>
+                  </w:txbxContent>
+                </v:textbox>
+                <w10:wrap type="square"/>
+              </v:shape>
+            </w:pict>
+          </mc:Fallback>
+        </mc:AlternateContent>
+      </w:r>
+      <w:r>
+        <w:rPr>
+          <w:b/>
+          <w:noProof/>
+          <w:sz w:val="32"/>
+        </w:rPr>
+        <mc:AlternateContent>
+          <mc:Choice Requires="wps">
+            <w:drawing>
+              <wp:anchor distT="0" distB="0" distL="114300" distR="114300" simplePos="0" relativeHeight="251665408" behindDoc="0" locked="0" layoutInCell="1" allowOverlap="1">
+                <wp:simplePos x="0" y="0"/>
+                <wp:positionH relativeFrom="column">
+                  <wp:posOffset>-489585</wp:posOffset>
+                </wp:positionH>
+                <wp:positionV relativeFrom="paragraph">
+                  <wp:posOffset>0</wp:posOffset>
+                </wp:positionV>
+                <wp:extent cx="3765550" cy="1139825"/>
+                <wp:effectExtent l="0" t="0" r="19050" b="15875"/>
+                <wp:wrapSquare wrapText="bothSides"/>
+                <wp:docPr id="5" name="Text Box 5"/>
+                <wp:cNvGraphicFramePr/>
+                <a:graphic xmlns:a="http://schemas.openxmlformats.org/drawingml/2006/main">
+                  <a:graphicData uri="http://schemas.microsoft.com/office/word/2010/wordprocessingShape">
+                    <wps:wsp>
+                      <wps:cNvSpPr txBox="1"/>
+                      <wps:spPr>
+                        <a:xfrm>
+                          <a:off x="0" y="0"/>
+                          <a:ext cx="3765550" cy="1139825"/>
+                        </a:xfrm>
+                        <a:prstGeom prst="rect">
+                          <a:avLst/>
+                        </a:prstGeom>
+                        <a:solidFill>
+                          <a:schemeClr val="lt1"/>
+                        </a:solidFill>
+                        <a:ln w="6350">
+                          <a:solidFill>
+                            <a:schemeClr val="bg1"/>
+                          </a:solidFill>
+                        </a:ln>
+                      </wps:spPr>
+                      <wps:txbx>
+                        <w:txbxContent>
+                          <w:p>
+                            <w:pPr>
+                              <w:rPr>
+                                <w:rFonts w:asciiTheme="majorHAnsi" w:hAnsiTheme="majorHAnsi" w:cstheme="majorHAnsi"/>
+                                <w:color w:val="000000"/>
+                                <w:sz w:val="24"/>
+                                <w:szCs w:val="24"/>
+                              </w:rPr>
+                            </w:pPr>
+                            <w:r>
+                              <w:rPr>
+                                <w:rFonts w:asciiTheme="majorHAnsi" w:hAnsiTheme="majorHAnsi" w:cstheme="majorHAnsi"/>
+                                <w:b/>
+                                <w:sz w:val="24"/>
+                                <w:szCs w:val="24"/>
+                              </w:rPr>
+                              <w:t>LEIC -</w:t>
+                            </w:r>
+                            <w:r>
+                              <w:rPr>
+                                <w:rFonts w:asciiTheme="majorHAnsi" w:hAnsiTheme="majorHAnsi" w:cstheme="majorHAnsi"/>
+                                <w:b/>
+                                <w:sz w:val="24"/>
+                                <w:szCs w:val="24"/>
+                              </w:rPr>
+                              <w:t xml:space="preserve"> Projeto e Seminário </w:t>
+                            </w:r>
+                            <w:r>
+                              <w:rPr>
+                                <w:rFonts w:asciiTheme="majorHAnsi" w:hAnsiTheme="majorHAnsi" w:cstheme="majorHAnsi"/>
+                                <w:b/>
+                                <w:sz w:val="24"/>
+                                <w:szCs w:val="24"/>
+                              </w:rPr>
+                              <w:br/>
+                            </w:r>
+                            <w:r>
+                              <w:rPr>
+                                <w:rFonts w:asciiTheme="majorHAnsi" w:hAnsiTheme="majorHAnsi" w:cstheme="majorHAnsi"/>
+                                <w:b/>
+                                <w:color w:val="000000"/>
+                                <w:sz w:val="24"/>
+                                <w:szCs w:val="24"/>
+                              </w:rPr>
+                              <w:t>Proposta do Projeto</w:t>
+                            </w:r>
+                            <w:r>
+                              <w:rPr>
+                                <w:rFonts w:asciiTheme="majorHAnsi" w:hAnsiTheme="majorHAnsi" w:cstheme="majorHAnsi"/>
+                                <w:color w:val="000000"/>
+                                <w:sz w:val="24"/>
+                                <w:szCs w:val="24"/>
+                              </w:rPr>
+                              <w:br/>
+                              <w:t>Eventos de contraordenação por excesso de velocidade</w:t>
+                            </w:r>
+                            <w:r>
+                              <w:rPr>
+                                <w:rFonts w:asciiTheme="majorHAnsi" w:hAnsiTheme="majorHAnsi" w:cstheme="majorHAnsi"/>
+                                <w:color w:val="000000"/>
+                                <w:sz w:val="24"/>
+                                <w:szCs w:val="24"/>
+                              </w:rPr>
+                              <w:br/>
+                            </w:r>
+                            <w:r>
+                              <w:rPr>
+                                <w:rFonts w:asciiTheme="majorHAnsi" w:hAnsiTheme="majorHAnsi" w:cstheme="majorHAnsi"/>
+                                <w:sz w:val="24"/>
+                                <w:szCs w:val="24"/>
+                              </w:rPr>
+                              <w:t>Semestre de Verão 2017/2018</w:t>
+                            </w:r>
+                          </w:p>
+                          <w:p>
+                            <w:pPr>
+                              <w:rPr>
+                                <w:rFonts w:asciiTheme="majorHAnsi" w:hAnsiTheme="majorHAnsi" w:cstheme="majorHAnsi"/>
+                                <w:sz w:val="24"/>
+                                <w:szCs w:val="24"/>
+                              </w:rPr>
+                            </w:pPr>
+                          </w:p>
+                          <w:p>
+                            <w:pPr>
+                              <w:rPr>
+                                <w:rFonts w:asciiTheme="majorHAnsi" w:hAnsiTheme="majorHAnsi" w:cstheme="majorHAnsi"/>
+                                <w:sz w:val="24"/>
+                                <w:szCs w:val="24"/>
+                              </w:rPr>
+                            </w:pPr>
+                          </w:p>
+                        </w:txbxContent>
+                      </wps:txbx>
+                      <wps:bodyPr rot="0" spcFirstLastPara="0" vertOverflow="overflow" horzOverflow="overflow" vert="horz" wrap="square" lIns="91440" tIns="45720" rIns="91440" bIns="45720" numCol="1" spcCol="0" rtlCol="0" fromWordArt="0" anchor="t" anchorCtr="0" forceAA="0" compatLnSpc="1">
+                        <a:prstTxWarp prst="textNoShape">
+                          <a:avLst/>
+                        </a:prstTxWarp>
+                        <a:noAutofit/>
+                      </wps:bodyPr>
+                    </wps:wsp>
+                  </a:graphicData>
+                </a:graphic>
+                <wp14:sizeRelH relativeFrom="margin">
+                  <wp14:pctWidth>0</wp14:pctWidth>
+                </wp14:sizeRelH>
+                <wp14:sizeRelV relativeFrom="margin">
+                  <wp14:pctHeight>0</wp14:pctHeight>
+                </wp14:sizeRelV>
+              </wp:anchor>
+            </w:drawing>
+          </mc:Choice>
+          <mc:Fallback>
+            <w:pict>
+              <v:shape id="_x0000_s1028" type="#_x0000_t202" style="position:absolute;left:0;text-align:left;margin-left:-38.55pt;margin-top:0;width:296.5pt;height:89.75pt;z-index:251665408;visibility:visible;mso-wrap-style:square;mso-width-percent:0;mso-height-percent:0;mso-wrap-distance-left:9pt;mso-wrap-distance-top:0;mso-wrap-distance-right:9pt;mso-wrap-distance-bottom:0;mso-position-horizontal:absolute;mso-position-horizontal-relative:text;mso-position-vertical:absolute;mso-position-vertical-relative:text;mso-width-percent:0;mso-height-percent:0;mso-width-relative:margin;mso-height-relative:margin;v-text-anchor:top" o:gfxdata="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" fillcolor="white [3201]" strokecolor="white [3212]" strokeweight=".5pt">
+                <v:textbox>
+                  <w:txbxContent>
+                    <w:p>
+                      <w:pPr>
+                        <w:rPr>
+                          <w:rFonts w:asciiTheme="majorHAnsi" w:hAnsiTheme="majorHAnsi" w:cstheme="majorHAnsi"/>
+                          <w:color w:val="000000"/>
+                          <w:sz w:val="24"/>
+                          <w:szCs w:val="24"/>
+                        </w:rPr>
+                      </w:pPr>
+                      <w:r>
+                        <w:rPr>
+                          <w:rFonts w:asciiTheme="majorHAnsi" w:hAnsiTheme="majorHAnsi" w:cstheme="majorHAnsi"/>
+                          <w:b/>
+                          <w:sz w:val="24"/>
+                          <w:szCs w:val="24"/>
+                        </w:rPr>
+                        <w:t>LEIC -</w:t>
+                      </w:r>
+                      <w:r>
+                        <w:rPr>
+                          <w:rFonts w:asciiTheme="majorHAnsi" w:hAnsiTheme="majorHAnsi" w:cstheme="majorHAnsi"/>
+                          <w:b/>
+                          <w:sz w:val="24"/>
+                          <w:szCs w:val="24"/>
+                        </w:rPr>
+                        <w:t xml:space="preserve"> Projeto e Seminário </w:t>
+                      </w:r>
+                      <w:r>
+                        <w:rPr>
+                          <w:rFonts w:asciiTheme="majorHAnsi" w:hAnsiTheme="majorHAnsi" w:cstheme="majorHAnsi"/>
+                          <w:b/>
+                          <w:sz w:val="24"/>
+                          <w:szCs w:val="24"/>
+                        </w:rPr>
+                        <w:br/>
+                      </w:r>
+                      <w:r>
+                        <w:rPr>
+                          <w:rFonts w:asciiTheme="majorHAnsi" w:hAnsiTheme="majorHAnsi" w:cstheme="majorHAnsi"/>
+                          <w:b/>
+                          <w:color w:val="000000"/>
+                          <w:sz w:val="24"/>
+                          <w:szCs w:val="24"/>
+                        </w:rPr>
+                        <w:t>Proposta do Projeto</w:t>
+                      </w:r>
+                      <w:r>
+                        <w:rPr>
+                          <w:rFonts w:asciiTheme="majorHAnsi" w:hAnsiTheme="majorHAnsi" w:cstheme="majorHAnsi"/>
+                          <w:color w:val="000000"/>
+                          <w:sz w:val="24"/>
+                          <w:szCs w:val="24"/>
+                        </w:rPr>
+                        <w:br/>
+                        <w:t>Eventos de contraordenação por excesso de velocidade</w:t>
+                      </w:r>
+                      <w:r>
+                        <w:rPr>
+                          <w:rFonts w:asciiTheme="majorHAnsi" w:hAnsiTheme="majorHAnsi" w:cstheme="majorHAnsi"/>
+                          <w:color w:val="000000"/>
+                          <w:sz w:val="24"/>
+                          <w:szCs w:val="24"/>
+                        </w:rPr>
+                        <w:br/>
+                      </w:r>
+                      <w:r>
+                        <w:rPr>
+                          <w:rFonts w:asciiTheme="majorHAnsi" w:hAnsiTheme="majorHAnsi" w:cstheme="majorHAnsi"/>
+                          <w:sz w:val="24"/>
+                          <w:szCs w:val="24"/>
+                        </w:rPr>
+                        <w:t>Semestre de Verão 2017/2018</w:t>
+                      </w:r>
+                    </w:p>
+                    <w:p>
+                      <w:pPr>
+                        <w:rPr>
+                          <w:rFonts w:asciiTheme="majorHAnsi" w:hAnsiTheme="majorHAnsi" w:cstheme="majorHAnsi"/>
+                          <w:sz w:val="24"/>
+                          <w:szCs w:val="24"/>
+                        </w:rPr>
+                      </w:pPr>
+                    </w:p>
+                    <w:p>
+                      <w:pPr>
+                        <w:rPr>
+                          <w:rFonts w:asciiTheme="majorHAnsi" w:hAnsiTheme="majorHAnsi" w:cstheme="majorHAnsi"/>
+                          <w:sz w:val="24"/>
+                          <w:szCs w:val="24"/>
+                        </w:rPr>
+                      </w:pPr>
+                    </w:p>
+                  </w:txbxContent>
+                </v:textbox>
+                <w10:wrap type="square"/>
+              </v:shape>
+            </w:pict>
+          </mc:Fallback>
+        </mc:AlternateContent>
       </w:r>
     </w:p>
     <w:p>
       <w:pPr>
+        <w:pBdr>
+          <w:bottom w:val="single" w:sz="4" w:space="1" w:color="auto"/>
+        </w:pBdr>
         <w:jc w:val="both"/>
       </w:pPr>
     </w:p>
     <w:p>
       <w:pPr>
+        <w:pBdr>
+          <w:bottom w:val="single" w:sz="4" w:space="1" w:color="auto"/>
+        </w:pBdr>
         <w:jc w:val="both"/>
       </w:pPr>
     </w:p>
     <w:p>
       <w:pPr>
-        <w:rPr>
-          <w:rFonts w:asciiTheme="majorHAnsi" w:hAnsiTheme="majorHAnsi" w:cstheme="majorHAnsi"/>
-          <w:b/>
-          <w:color w:val="000000"/>
-          <w:sz w:val="40"/>
-          <w:szCs w:val="27"/>
-        </w:rPr>
+        <w:pBdr>
+          <w:bottom w:val="single" w:sz="4" w:space="1" w:color="auto"/>
+        </w:pBdr>
+        <w:jc w:val="both"/>
       </w:pPr>
-      <w:r>
-        <w:rPr>
-          <w:rFonts w:asciiTheme="majorHAnsi" w:hAnsiTheme="majorHAnsi" w:cstheme="majorHAnsi"/>
-          <w:b/>
-          <w:color w:val="000000"/>
-          <w:sz w:val="40"/>
-          <w:szCs w:val="27"/>
-        </w:rPr>
-        <w:t>Proposta do Projeto</w:t>
-      </w:r>
-      <w:r>
-        <w:rPr>
-          <w:rFonts w:asciiTheme="majorHAnsi" w:hAnsiTheme="majorHAnsi" w:cstheme="majorHAnsi"/>
-          <w:b/>
-          <w:color w:val="000000"/>
-          <w:sz w:val="40"/>
-          <w:szCs w:val="27"/>
-        </w:rPr>
-        <w:br/>
-      </w:r>
-      <w:r>
-        <w:rPr>
-          <w:color w:val="000000"/>
-          <w:sz w:val="36"/>
-          <w:szCs w:val="27"/>
-        </w:rPr>
-        <w:t>Eventos de contraordenação por excesso de velocidade</w:t>
-      </w:r>
-    </w:p>
-    <w:p>
-      <w:pPr>
-        <w:rPr>
-          <w:b/>
-          <w:sz w:val="32"/>
-        </w:rPr>
-      </w:pPr>
-    </w:p>
-    <w:p>
-      <w:pPr>
-        <w:rPr>
-          <w:b/>
-          <w:sz w:val="32"/>
-        </w:rPr>
-      </w:pPr>
-    </w:p>
-    <w:p>
-      <w:pPr>
-        <w:rPr>
-          <w:rFonts w:cstheme="minorHAnsi"/>
-          <w:sz w:val="28"/>
-          <w:szCs w:val="32"/>
-        </w:rPr>
-      </w:pPr>
-      <w:r>
-        <w:rPr>
-          <w:rFonts w:asciiTheme="majorHAnsi" w:hAnsiTheme="majorHAnsi" w:cstheme="majorHAnsi"/>
-          <w:b/>
-          <w:sz w:val="36"/>
-        </w:rPr>
-        <w:t>Orientador</w:t>
-      </w:r>
-      <w:r>
-        <w:rPr>
-          <w:rFonts w:asciiTheme="majorHAnsi" w:hAnsiTheme="majorHAnsi" w:cstheme="majorHAnsi"/>
-          <w:b/>
-          <w:sz w:val="40"/>
-        </w:rPr>
-        <w:br/>
-      </w:r>
-      <w:r>
-        <w:rPr>
-          <w:rFonts w:cstheme="minorHAnsi"/>
-          <w:sz w:val="28"/>
-          <w:szCs w:val="32"/>
-        </w:rPr>
-        <w:t xml:space="preserve">Engenheiro </w:t>
-      </w:r>
-      <w:r>
-        <w:rPr>
-          <w:rFonts w:cstheme="minorHAnsi"/>
-          <w:sz w:val="28"/>
-          <w:szCs w:val="32"/>
-        </w:rPr>
-        <w:t>Luís Osório</w:t>
-      </w:r>
-      <w:r>
-        <w:rPr>
-          <w:rFonts w:cstheme="minorHAnsi"/>
-          <w:sz w:val="28"/>
-          <w:szCs w:val="32"/>
-        </w:rPr>
-        <w:t>, lo@isel.ipl.pt, Gabinete n.º 18 da ADEETC</w:t>
-      </w:r>
-      <w:r>
-        <w:rPr>
-          <w:rFonts w:cstheme="minorHAnsi"/>
-          <w:sz w:val="28"/>
-        </w:rPr>
-        <w:br/>
-      </w:r>
-      <w:r>
-        <w:rPr>
-          <w:rFonts w:asciiTheme="majorHAnsi" w:hAnsiTheme="majorHAnsi" w:cstheme="majorHAnsi"/>
-          <w:b/>
-          <w:sz w:val="36"/>
-        </w:rPr>
-        <w:t>Coorientador</w:t>
-      </w:r>
-      <w:r>
-        <w:rPr>
-          <w:rFonts w:asciiTheme="majorHAnsi" w:hAnsiTheme="majorHAnsi" w:cstheme="majorHAnsi"/>
-          <w:b/>
-          <w:sz w:val="40"/>
-        </w:rPr>
-        <w:br/>
-      </w:r>
-      <w:r>
-        <w:rPr>
-          <w:rFonts w:cstheme="minorHAnsi"/>
-          <w:sz w:val="28"/>
-          <w:szCs w:val="32"/>
-        </w:rPr>
-        <w:t>P</w:t>
-      </w:r>
-      <w:r>
-        <w:rPr>
-          <w:rFonts w:cstheme="minorHAnsi"/>
-          <w:sz w:val="28"/>
-          <w:szCs w:val="32"/>
-        </w:rPr>
-        <w:t>aulo Borges</w:t>
-      </w:r>
-      <w:r>
-        <w:rPr>
-          <w:rFonts w:cstheme="minorHAnsi"/>
-          <w:sz w:val="28"/>
-          <w:szCs w:val="32"/>
-        </w:rPr>
-        <w:t>, pborges@deetc.isel.ipl.pt, Laboratório de I&amp;D</w:t>
-      </w:r>
-    </w:p>
-    <w:p>
-      <w:pPr>
-        <w:rPr>
-          <w:b/>
-          <w:sz w:val="32"/>
-        </w:rPr>
-      </w:pPr>
-    </w:p>
-    <w:p>
-      <w:pPr>
-        <w:rPr>
-          <w:b/>
-          <w:sz w:val="28"/>
-        </w:rPr>
-      </w:pPr>
-    </w:p>
-    <w:p>
-      <w:pPr>
-        <w:rPr>
-          <w:rFonts w:asciiTheme="majorHAnsi" w:hAnsiTheme="majorHAnsi" w:cstheme="majorHAnsi"/>
-          <w:b/>
-          <w:sz w:val="36"/>
-        </w:rPr>
-      </w:pPr>
-      <w:r>
-        <w:rPr>
-          <w:rFonts w:asciiTheme="majorHAnsi" w:hAnsiTheme="majorHAnsi" w:cstheme="majorHAnsi"/>
-          <w:b/>
-          <w:sz w:val="36"/>
-        </w:rPr>
-        <w:t>Autores do Projeto</w:t>
-      </w:r>
-      <w:r>
-        <w:rPr>
-          <w:b/>
-          <w:sz w:val="32"/>
-        </w:rPr>
-        <w:br/>
-      </w:r>
-      <w:r>
-        <w:rPr>
-          <w:sz w:val="28"/>
-        </w:rPr>
-        <w:t>André Gaudêncio</w:t>
-      </w:r>
-      <w:r>
-        <w:rPr>
-          <w:sz w:val="28"/>
-        </w:rPr>
-        <w:t xml:space="preserve">, </w:t>
-      </w:r>
-      <w:r>
-        <w:rPr>
-          <w:sz w:val="28"/>
-        </w:rPr>
-        <w:t xml:space="preserve">nº </w:t>
-      </w:r>
-      <w:r>
-        <w:rPr>
-          <w:sz w:val="28"/>
-        </w:rPr>
-        <w:t xml:space="preserve">42204, </w:t>
-      </w:r>
-      <w:r>
-        <w:rPr>
-          <w:sz w:val="28"/>
-        </w:rPr>
-        <w:t>A42204@alunos.isel.pt</w:t>
-      </w:r>
-      <w:r>
-        <w:rPr>
-          <w:sz w:val="28"/>
-        </w:rPr>
-        <w:t>,</w:t>
-      </w:r>
-      <w:r>
-        <w:rPr>
-          <w:sz w:val="28"/>
-        </w:rPr>
-        <w:t xml:space="preserve"> 938458775</w:t>
-      </w:r>
-      <w:r>
-        <w:rPr>
-          <w:sz w:val="28"/>
-        </w:rPr>
-        <w:br/>
-      </w:r>
-      <w:r>
-        <w:rPr>
-          <w:sz w:val="28"/>
-        </w:rPr>
-        <w:t>Nuno Conceição</w:t>
-      </w:r>
-      <w:r>
-        <w:rPr>
-          <w:sz w:val="28"/>
-        </w:rPr>
-        <w:t xml:space="preserve">, </w:t>
-      </w:r>
-      <w:r>
-        <w:rPr>
-          <w:sz w:val="28"/>
-        </w:rPr>
-        <w:t xml:space="preserve">nº </w:t>
-      </w:r>
-      <w:r>
-        <w:rPr>
-          <w:sz w:val="28"/>
-        </w:rPr>
-        <w:t xml:space="preserve">42195, </w:t>
-      </w:r>
-      <w:r>
-        <w:rPr>
-          <w:sz w:val="28"/>
-        </w:rPr>
-        <w:t>A41295@alunos.isel.pt</w:t>
-      </w:r>
-      <w:r>
-        <w:rPr>
-          <w:sz w:val="28"/>
-        </w:rPr>
-        <w:t>,</w:t>
-      </w:r>
-      <w:r>
-        <w:rPr>
-          <w:sz w:val="28"/>
-        </w:rPr>
-        <w:t xml:space="preserve"> </w:t>
-      </w:r>
-      <w:r>
-        <w:rPr>
-          <w:sz w:val="28"/>
-        </w:rPr>
-        <w:t>937432855</w:t>
-      </w:r>
-    </w:p>
-    <w:p>
-      <w:pPr>
-        <w:rPr>
-          <w:sz w:val="32"/>
-        </w:rPr>
-      </w:pPr>
-    </w:p>
-    <w:p>
-      <w:pPr>
-        <w:rPr>
-          <w:sz w:val="32"/>
-        </w:rPr>
-      </w:pPr>
-    </w:p>
-    <w:p>
-      <w:pPr>
-        <w:rPr>
-          <w:sz w:val="32"/>
-        </w:rPr>
-      </w:pPr>
-    </w:p>
-    <w:p>
-      <w:pPr>
-        <w:jc w:val="right"/>
-        <w:rPr>
-          <w:sz w:val="32"/>
-        </w:rPr>
-      </w:pPr>
-      <w:r>
-        <w:rPr>
-          <w:sz w:val="32"/>
-        </w:rPr>
-        <w:t>Semestre de Verão 2017/2018</w:t>
-      </w:r>
     </w:p>
     <w:p>
       <w:pPr>
         <w:pStyle w:val="Ttulo1"/>
         <w:jc w:val="both"/>
         <w:rPr>
+          <w:rFonts w:asciiTheme="minorHAnsi" w:eastAsiaTheme="minorHAnsi" w:hAnsiTheme="minorHAnsi" w:cstheme="minorBidi"/>
+          <w:color w:val="auto"/>
+          <w:sz w:val="22"/>
+          <w:szCs w:val="22"/>
+        </w:rPr>
+      </w:pPr>
+    </w:p>
+    <w:p>
+      <w:pPr>
+        <w:pStyle w:val="Ttulo1"/>
+        <w:jc w:val="both"/>
+        <w:rPr>
           <w:rFonts w:cstheme="majorHAnsi"/>
           <w:sz w:val="40"/>
         </w:rPr>
@@ -432,7 +737,6 @@
           <w:rFonts w:cstheme="majorHAnsi"/>
           <w:sz w:val="40"/>
         </w:rPr>
-        <w:lastRenderedPageBreak/>
         <w:t>Introdução</w:t>
       </w:r>
     </w:p>
@@ -442,219 +746,8 @@
         <w:jc w:val="both"/>
         <w:rPr>
           <w:rFonts w:asciiTheme="minorHAnsi" w:hAnsiTheme="minorHAnsi" w:cstheme="minorHAnsi"/>
+          <w:sz w:val="22"/>
           <w:szCs w:val="27"/>
-          <w:lang w:val="pt-PT"/>
-        </w:rPr>
-      </w:pPr>
-      <w:r>
-        <w:rPr>
-          <w:rFonts w:asciiTheme="minorHAnsi" w:hAnsiTheme="minorHAnsi" w:cstheme="minorHAnsi"/>
-          <w:szCs w:val="27"/>
-          <w:lang w:val="pt-PT"/>
-        </w:rPr>
-        <w:t xml:space="preserve">O objetivo deste projeto é </w:t>
-      </w:r>
-      <w:r>
-        <w:rPr>
-          <w:rFonts w:asciiTheme="minorHAnsi" w:hAnsiTheme="minorHAnsi" w:cstheme="minorHAnsi"/>
-          <w:szCs w:val="27"/>
-          <w:lang w:val="pt-PT"/>
-        </w:rPr>
-        <w:t>desenvolver</w:t>
-      </w:r>
-      <w:r>
-        <w:rPr>
-          <w:rFonts w:asciiTheme="minorHAnsi" w:hAnsiTheme="minorHAnsi" w:cstheme="minorHAnsi"/>
-          <w:szCs w:val="27"/>
-          <w:lang w:val="pt-PT"/>
-        </w:rPr>
-        <w:t xml:space="preserve"> um protótipo de um serviço que</w:t>
-      </w:r>
-      <w:r>
-        <w:rPr>
-          <w:rFonts w:asciiTheme="minorHAnsi" w:hAnsiTheme="minorHAnsi" w:cstheme="minorHAnsi"/>
-          <w:szCs w:val="27"/>
-          <w:lang w:val="pt-PT"/>
-        </w:rPr>
-        <w:t xml:space="preserve"> permite ao cidadão o acesso imediato a um evento de excesso de velocidade.</w:t>
-      </w:r>
-      <w:r>
-        <w:rPr>
-          <w:rFonts w:asciiTheme="minorHAnsi" w:hAnsiTheme="minorHAnsi" w:cstheme="minorHAnsi"/>
-          <w:szCs w:val="27"/>
-          <w:lang w:val="pt-PT"/>
-        </w:rPr>
-        <w:t xml:space="preserve"> </w:t>
-      </w:r>
-      <w:r>
-        <w:rPr>
-          <w:rFonts w:asciiTheme="minorHAnsi" w:hAnsiTheme="minorHAnsi" w:cstheme="minorHAnsi"/>
-          <w:szCs w:val="27"/>
-          <w:lang w:val="pt-PT"/>
-        </w:rPr>
-        <w:t>Os</w:t>
-      </w:r>
-      <w:r>
-        <w:rPr>
-          <w:rFonts w:asciiTheme="minorHAnsi" w:hAnsiTheme="minorHAnsi" w:cstheme="minorHAnsi"/>
-          <w:szCs w:val="27"/>
-          <w:lang w:val="pt-PT"/>
-        </w:rPr>
-        <w:t xml:space="preserve"> eventos são gerados atravé</w:t>
-      </w:r>
-      <w:r>
-        <w:rPr>
-          <w:rFonts w:asciiTheme="minorHAnsi" w:hAnsiTheme="minorHAnsi" w:cstheme="minorHAnsi"/>
-          <w:szCs w:val="27"/>
-          <w:lang w:val="pt-PT"/>
-        </w:rPr>
-        <w:t xml:space="preserve">s dos </w:t>
-      </w:r>
-      <w:r>
-        <w:rPr>
-          <w:rFonts w:asciiTheme="minorHAnsi" w:hAnsiTheme="minorHAnsi" w:cstheme="minorHAnsi"/>
-          <w:szCs w:val="27"/>
-          <w:lang w:val="pt-PT"/>
-        </w:rPr>
-        <w:t>cinemómetro</w:t>
-      </w:r>
-      <w:r>
-        <w:rPr>
-          <w:rFonts w:asciiTheme="minorHAnsi" w:hAnsiTheme="minorHAnsi" w:cstheme="minorHAnsi"/>
-          <w:szCs w:val="27"/>
-          <w:lang w:val="pt-PT"/>
-        </w:rPr>
-        <w:t>s</w:t>
-      </w:r>
-      <w:r>
-        <w:rPr>
-          <w:rFonts w:asciiTheme="minorHAnsi" w:hAnsiTheme="minorHAnsi" w:cstheme="minorHAnsi"/>
-          <w:szCs w:val="27"/>
-          <w:lang w:val="pt-PT"/>
-        </w:rPr>
-        <w:t xml:space="preserve"> </w:t>
-      </w:r>
-      <w:r>
-        <w:rPr>
-          <w:rFonts w:asciiTheme="minorHAnsi" w:hAnsiTheme="minorHAnsi" w:cstheme="minorHAnsi"/>
-          <w:szCs w:val="27"/>
-          <w:lang w:val="pt-PT"/>
-        </w:rPr>
-        <w:t>pertencentes à</w:t>
-      </w:r>
-      <w:r>
-        <w:rPr>
-          <w:rFonts w:asciiTheme="minorHAnsi" w:hAnsiTheme="minorHAnsi" w:cstheme="minorHAnsi"/>
-          <w:szCs w:val="27"/>
-          <w:lang w:val="pt-PT"/>
-        </w:rPr>
-        <w:t xml:space="preserve"> </w:t>
-      </w:r>
-      <w:r>
-        <w:rPr>
-          <w:rFonts w:asciiTheme="minorHAnsi" w:hAnsiTheme="minorHAnsi" w:cstheme="minorHAnsi"/>
-          <w:szCs w:val="27"/>
-          <w:lang w:val="pt-PT"/>
-        </w:rPr>
-        <w:t>Rede Nacional de Controlo de Velocidade</w:t>
-      </w:r>
-      <w:r>
-        <w:rPr>
-          <w:rFonts w:asciiTheme="minorHAnsi" w:hAnsiTheme="minorHAnsi" w:cstheme="minorHAnsi"/>
-          <w:szCs w:val="27"/>
-          <w:lang w:val="pt-PT"/>
-        </w:rPr>
-        <w:t>,</w:t>
-      </w:r>
-      <w:r>
-        <w:rPr>
-          <w:rFonts w:asciiTheme="minorHAnsi" w:hAnsiTheme="minorHAnsi" w:cstheme="minorHAnsi"/>
-          <w:szCs w:val="27"/>
-          <w:lang w:val="pt-PT"/>
-        </w:rPr>
-        <w:t xml:space="preserve"> </w:t>
-      </w:r>
-      <w:r>
-        <w:rPr>
-          <w:rFonts w:asciiTheme="minorHAnsi" w:hAnsiTheme="minorHAnsi" w:cstheme="minorHAnsi"/>
-          <w:szCs w:val="27"/>
-          <w:lang w:val="pt-PT"/>
-        </w:rPr>
-        <w:t>SINCRO</w:t>
-      </w:r>
-      <w:r>
-        <w:rPr>
-          <w:rFonts w:asciiTheme="minorHAnsi" w:hAnsiTheme="minorHAnsi" w:cstheme="minorHAnsi"/>
-          <w:szCs w:val="27"/>
-          <w:lang w:val="pt-PT"/>
-        </w:rPr>
-        <w:t xml:space="preserve">. </w:t>
-      </w:r>
-      <w:r>
-        <w:rPr>
-          <w:rFonts w:asciiTheme="minorHAnsi" w:hAnsiTheme="minorHAnsi" w:cstheme="minorHAnsi"/>
-          <w:szCs w:val="27"/>
-          <w:lang w:val="pt-PT"/>
-        </w:rPr>
-        <w:t xml:space="preserve">Uma vez infringida a velocidade extipulada no local onde se encontra um </w:t>
-      </w:r>
-      <w:r>
-        <w:rPr>
-          <w:rFonts w:asciiTheme="minorHAnsi" w:hAnsiTheme="minorHAnsi" w:cstheme="minorHAnsi"/>
-          <w:szCs w:val="27"/>
-          <w:lang w:val="pt-PT"/>
-        </w:rPr>
-        <w:t>c</w:t>
-      </w:r>
-      <w:r>
-        <w:rPr>
-          <w:rFonts w:asciiTheme="minorHAnsi" w:hAnsiTheme="minorHAnsi" w:cstheme="minorHAnsi"/>
-          <w:szCs w:val="27"/>
-          <w:lang w:val="pt-PT"/>
-        </w:rPr>
-        <w:t>inem</w:t>
-      </w:r>
-      <w:r>
-        <w:rPr>
-          <w:rFonts w:asciiTheme="minorHAnsi" w:hAnsiTheme="minorHAnsi" w:cstheme="minorHAnsi"/>
-          <w:szCs w:val="27"/>
-          <w:lang w:val="pt-PT"/>
-        </w:rPr>
-        <w:t>ó</w:t>
-      </w:r>
-      <w:r>
-        <w:rPr>
-          <w:rFonts w:asciiTheme="minorHAnsi" w:hAnsiTheme="minorHAnsi" w:cstheme="minorHAnsi"/>
-          <w:szCs w:val="27"/>
-          <w:lang w:val="pt-PT"/>
-        </w:rPr>
-        <w:t>metro</w:t>
-      </w:r>
-      <w:r>
-        <w:rPr>
-          <w:rFonts w:asciiTheme="minorHAnsi" w:hAnsiTheme="minorHAnsi" w:cstheme="minorHAnsi"/>
-          <w:szCs w:val="27"/>
-          <w:lang w:val="pt-PT"/>
-        </w:rPr>
-        <w:t>, os dados do evento irão ser armazenados no mesmo, para posteriormente serem enviados e avaliados pelo sistema informático da ANSR (Autoridade Nacional de Segurança Rodoviária). Uma vez feito este processo, o dono do veículo irá ser notificado via dispositivo móvel</w:t>
-      </w:r>
-      <w:r>
-        <w:rPr>
-          <w:rFonts w:asciiTheme="minorHAnsi" w:hAnsiTheme="minorHAnsi" w:cstheme="minorHAnsi"/>
-          <w:szCs w:val="27"/>
-          <w:lang w:val="pt-PT"/>
-        </w:rPr>
-        <w:t xml:space="preserve"> sobre os detalhes do evento.</w:t>
-      </w:r>
-    </w:p>
-    <w:p>
-      <w:pPr>
-        <w:pStyle w:val="NormalWeb"/>
-        <w:jc w:val="both"/>
-        <w:rPr>
-          <w:rFonts w:asciiTheme="minorHAnsi" w:hAnsiTheme="minorHAnsi" w:cstheme="minorHAnsi"/>
-          <w:noProof/>
-          <w:sz w:val="22"/>
           <w:lang w:val="pt-PT"/>
         </w:rPr>
       </w:pPr>
@@ -670,13 +763,13 @@
               <wp:anchor distT="0" distB="0" distL="114300" distR="114300" simplePos="0" relativeHeight="251662336" behindDoc="0" locked="0" layoutInCell="1" allowOverlap="1">
                 <wp:simplePos x="0" y="0"/>
                 <wp:positionH relativeFrom="margin">
-                  <wp:align>center</wp:align>
+                  <wp:posOffset>1947545</wp:posOffset>
                 </wp:positionH>
                 <wp:positionV relativeFrom="paragraph">
-                  <wp:posOffset>2715227</wp:posOffset>
+                  <wp:posOffset>3237120</wp:posOffset>
                 </wp:positionV>
                 <wp:extent cx="1771650" cy="409575"/>
-                <wp:effectExtent l="0" t="0" r="19050" b="28575"/>
+                <wp:effectExtent l="0" t="0" r="19050" b="9525"/>
                 <wp:wrapNone/>
                 <wp:docPr id="1" name="Caixa de texto 1"/>
                 <wp:cNvGraphicFramePr/>
@@ -709,14 +802,12 @@
                               <w:rPr>
                                 <w:b/>
                                 <w:i/>
-                                <w:sz w:val="28"/>
                               </w:rPr>
                             </w:pPr>
                             <w:r>
                               <w:rPr>
                                 <w:b/>
                                 <w:i/>
-                                <w:sz w:val="28"/>
                               </w:rPr>
                               <w:t>Figura 1</w:t>
                             </w:r>
@@ -737,11 +828,7 @@
           </mc:Choice>
           <mc:Fallback>
             <w:pict>
-              <v:shapetype id="_x0000_t202" coordsize="21600,21600" o:spt="202" path="m,l,21600r21600,l21600,xe">
-                <v:stroke joinstyle="miter"/>
-                <v:path gradientshapeok="t" o:connecttype="rect"/>
-              </v:shapetype>
-              <v:shape id="Caixa de texto 1" o:spid="_x0000_s1026" type="#_x0000_t202" style="position:absolute;left:0;text-align:left;margin-left:0;margin-top:213.8pt;width:139.5pt;height:32.25pt;z-index:251662336;visibility:visible;mso-wrap-style:square;mso-wrap-distance-left:9pt;mso-wrap-distance-top:0;mso-wrap-distance-right:9pt;mso-wrap-distance-bottom:0;mso-position-horizontal:center;mso-position-horizontal-relative:margin;mso-position-vertical:absolute;mso-position-vertical-relative:text;v-text-anchor:top" o:gfxdata="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" fillcolor="white [3201]" strokecolor="white [3212]" strokeweight=".5pt">
+              <v:shape id="Caixa de texto 1" o:spid="_x0000_s1029" type="#_x0000_t202" style="position:absolute;left:0;text-align:left;margin-left:153.35pt;margin-top:254.9pt;width:139.5pt;height:32.25pt;z-index:251662336;visibility:visible;mso-wrap-style:square;mso-wrap-distance-left:9pt;mso-wrap-distance-top:0;mso-wrap-distance-right:9pt;mso-wrap-distance-bottom:0;mso-position-horizontal:absolute;mso-position-horizontal-relative:margin;mso-position-vertical:absolute;mso-position-vertical-relative:text;v-text-anchor:top" o:gfxdata="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" fillcolor="white [3201]" strokecolor="white [3212]" strokeweight=".5pt">
                 <v:textbox>
                   <w:txbxContent>
                     <w:p>
@@ -750,14 +837,12 @@
                         <w:rPr>
                           <w:b/>
                           <w:i/>
-                          <w:sz w:val="28"/>
                         </w:rPr>
                       </w:pPr>
                       <w:r>
                         <w:rPr>
                           <w:b/>
                           <w:i/>
-                          <w:sz w:val="28"/>
                         </w:rPr>
                         <w:t>Figura 1</w:t>
                       </w:r>
@@ -780,13 +865,13 @@
           <wp:anchor distT="0" distB="0" distL="114300" distR="114300" simplePos="0" relativeHeight="251657215" behindDoc="0" locked="0" layoutInCell="1" allowOverlap="1">
             <wp:simplePos x="0" y="0"/>
             <wp:positionH relativeFrom="margin">
-              <wp:align>center</wp:align>
+              <wp:posOffset>1102360</wp:posOffset>
             </wp:positionH>
             <wp:positionV relativeFrom="paragraph">
-              <wp:posOffset>353011</wp:posOffset>
+              <wp:posOffset>1647605</wp:posOffset>
             </wp:positionV>
-            <wp:extent cx="4785995" cy="2980690"/>
-            <wp:effectExtent l="0" t="0" r="0" b="0"/>
+            <wp:extent cx="3320415" cy="2067560"/>
+            <wp:effectExtent l="0" t="0" r="0" b="2540"/>
             <wp:wrapTopAndBottom/>
             <wp:docPr id="6" name="Imagem 6"/>
             <wp:cNvGraphicFramePr>
@@ -817,7 +902,7 @@
                   <pic:spPr bwMode="auto">
                     <a:xfrm>
                       <a:off x="0" y="0"/>
-                      <a:ext cx="4785995" cy="2980690"/>
+                      <a:ext cx="3320415" cy="2067560"/>
                     </a:xfrm>
                     <a:prstGeom prst="rect">
                       <a:avLst/>
@@ -830,8 +915,212 @@
                 </pic:pic>
               </a:graphicData>
             </a:graphic>
+            <wp14:sizeRelH relativeFrom="margin">
+              <wp14:pctWidth>0</wp14:pctWidth>
+            </wp14:sizeRelH>
+            <wp14:sizeRelV relativeFrom="margin">
+              <wp14:pctHeight>0</wp14:pctHeight>
+            </wp14:sizeRelV>
           </wp:anchor>
         </w:drawing>
+      </w:r>
+      <w:r>
+        <w:rPr>
+          <w:rFonts w:asciiTheme="minorHAnsi" w:hAnsiTheme="minorHAnsi" w:cstheme="minorHAnsi"/>
+          <w:sz w:val="22"/>
+          <w:szCs w:val="27"/>
+          <w:lang w:val="pt-PT"/>
+        </w:rPr>
+        <w:t xml:space="preserve">O objetivo deste projeto é </w:t>
+      </w:r>
+      <w:r>
+        <w:rPr>
+          <w:rFonts w:asciiTheme="minorHAnsi" w:hAnsiTheme="minorHAnsi" w:cstheme="minorHAnsi"/>
+          <w:sz w:val="22"/>
+          <w:szCs w:val="27"/>
+          <w:lang w:val="pt-PT"/>
+        </w:rPr>
+        <w:t>desenvolver</w:t>
+      </w:r>
+      <w:r>
+        <w:rPr>
+          <w:rFonts w:asciiTheme="minorHAnsi" w:hAnsiTheme="minorHAnsi" w:cstheme="minorHAnsi"/>
+          <w:sz w:val="22"/>
+          <w:szCs w:val="27"/>
+          <w:lang w:val="pt-PT"/>
+        </w:rPr>
+        <w:t xml:space="preserve"> um protótipo de um serviço que</w:t>
+      </w:r>
+      <w:r>
+        <w:rPr>
+          <w:rFonts w:asciiTheme="minorHAnsi" w:hAnsiTheme="minorHAnsi" w:cstheme="minorHAnsi"/>
+          <w:sz w:val="22"/>
+          <w:szCs w:val="27"/>
+          <w:lang w:val="pt-PT"/>
+        </w:rPr>
+        <w:t xml:space="preserve"> permite ao cidadão o acesso imediato a um evento de excesso de velocidade.</w:t>
+      </w:r>
+      <w:r>
+        <w:rPr>
+          <w:rFonts w:asciiTheme="minorHAnsi" w:hAnsiTheme="minorHAnsi" w:cstheme="minorHAnsi"/>
+          <w:sz w:val="22"/>
+          <w:szCs w:val="27"/>
+          <w:lang w:val="pt-PT"/>
+        </w:rPr>
+        <w:t xml:space="preserve"> </w:t>
+      </w:r>
+      <w:r>
+        <w:rPr>
+          <w:rFonts w:asciiTheme="minorHAnsi" w:hAnsiTheme="minorHAnsi" w:cstheme="minorHAnsi"/>
+          <w:sz w:val="22"/>
+          <w:szCs w:val="27"/>
+          <w:lang w:val="pt-PT"/>
+        </w:rPr>
+        <w:t>Os</w:t>
+      </w:r>
+      <w:r>
+        <w:rPr>
+          <w:rFonts w:asciiTheme="minorHAnsi" w:hAnsiTheme="minorHAnsi" w:cstheme="minorHAnsi"/>
+          <w:sz w:val="22"/>
+          <w:szCs w:val="27"/>
+          <w:lang w:val="pt-PT"/>
+        </w:rPr>
+        <w:t xml:space="preserve"> eventos são gerados atravé</w:t>
+      </w:r>
+      <w:r>
+        <w:rPr>
+          <w:rFonts w:asciiTheme="minorHAnsi" w:hAnsiTheme="minorHAnsi" w:cstheme="minorHAnsi"/>
+          <w:sz w:val="22"/>
+          <w:szCs w:val="27"/>
+          <w:lang w:val="pt-PT"/>
+        </w:rPr>
+        <w:t xml:space="preserve">s dos </w:t>
+      </w:r>
+      <w:r>
+        <w:rPr>
+          <w:rFonts w:asciiTheme="minorHAnsi" w:hAnsiTheme="minorHAnsi" w:cstheme="minorHAnsi"/>
+          <w:sz w:val="22"/>
+          <w:szCs w:val="27"/>
+          <w:lang w:val="pt-PT"/>
+        </w:rPr>
+        <w:t>cinemómetro</w:t>
+      </w:r>
+      <w:r>
+        <w:rPr>
+          <w:rFonts w:asciiTheme="minorHAnsi" w:hAnsiTheme="minorHAnsi" w:cstheme="minorHAnsi"/>
+          <w:sz w:val="22"/>
+          <w:szCs w:val="27"/>
+          <w:lang w:val="pt-PT"/>
+        </w:rPr>
+        <w:t>s</w:t>
+      </w:r>
+      <w:r>
+        <w:rPr>
+          <w:rFonts w:asciiTheme="minorHAnsi" w:hAnsiTheme="minorHAnsi" w:cstheme="minorHAnsi"/>
+          <w:sz w:val="22"/>
+          <w:szCs w:val="27"/>
+          <w:lang w:val="pt-PT"/>
+        </w:rPr>
+        <w:t xml:space="preserve"> </w:t>
+      </w:r>
+      <w:r>
+        <w:rPr>
+          <w:rFonts w:asciiTheme="minorHAnsi" w:hAnsiTheme="minorHAnsi" w:cstheme="minorHAnsi"/>
+          <w:sz w:val="22"/>
+          <w:szCs w:val="27"/>
+          <w:lang w:val="pt-PT"/>
+        </w:rPr>
+        <w:t>pertencentes à</w:t>
+      </w:r>
+      <w:r>
+        <w:rPr>
+          <w:rFonts w:asciiTheme="minorHAnsi" w:hAnsiTheme="minorHAnsi" w:cstheme="minorHAnsi"/>
+          <w:sz w:val="22"/>
+          <w:szCs w:val="27"/>
+          <w:lang w:val="pt-PT"/>
+        </w:rPr>
+        <w:t xml:space="preserve"> </w:t>
+      </w:r>
+      <w:r>
+        <w:rPr>
+          <w:rFonts w:asciiTheme="minorHAnsi" w:hAnsiTheme="minorHAnsi" w:cstheme="minorHAnsi"/>
+          <w:sz w:val="22"/>
+          <w:szCs w:val="27"/>
+          <w:lang w:val="pt-PT"/>
+        </w:rPr>
+        <w:t>Rede Nacional de Controlo de Velocidade</w:t>
+      </w:r>
+      <w:r>
+        <w:rPr>
+          <w:rFonts w:asciiTheme="minorHAnsi" w:hAnsiTheme="minorHAnsi" w:cstheme="minorHAnsi"/>
+          <w:sz w:val="22"/>
+          <w:szCs w:val="27"/>
+          <w:lang w:val="pt-PT"/>
+        </w:rPr>
+        <w:t>,</w:t>
+      </w:r>
+      <w:r>
+        <w:rPr>
+          <w:rFonts w:asciiTheme="minorHAnsi" w:hAnsiTheme="minorHAnsi" w:cstheme="minorHAnsi"/>
+          <w:sz w:val="22"/>
+          <w:szCs w:val="27"/>
+          <w:lang w:val="pt-PT"/>
+        </w:rPr>
+        <w:t xml:space="preserve"> </w:t>
+      </w:r>
+      <w:r>
+        <w:rPr>
+          <w:rFonts w:asciiTheme="minorHAnsi" w:hAnsiTheme="minorHAnsi" w:cstheme="minorHAnsi"/>
+          <w:sz w:val="22"/>
+          <w:szCs w:val="27"/>
+          <w:lang w:val="pt-PT"/>
+        </w:rPr>
+        <w:t>SINCRO</w:t>
+      </w:r>
+      <w:r>
+        <w:rPr>
+          <w:rFonts w:asciiTheme="minorHAnsi" w:hAnsiTheme="minorHAnsi" w:cstheme="minorHAnsi"/>
+          <w:sz w:val="22"/>
+          <w:szCs w:val="27"/>
+          <w:lang w:val="pt-PT"/>
+        </w:rPr>
+        <w:t xml:space="preserve">. </w:t>
+      </w:r>
+      <w:r>
+        <w:rPr>
+          <w:rFonts w:asciiTheme="minorHAnsi" w:hAnsiTheme="minorHAnsi" w:cstheme="minorHAnsi"/>
+          <w:sz w:val="22"/>
+          <w:szCs w:val="27"/>
+          <w:lang w:val="pt-PT"/>
+        </w:rPr>
+        <w:t xml:space="preserve">Uma vez infringida a velocidade extipulada no local onde se encontra um </w:t>
+      </w:r>
+      <w:r>
+        <w:rPr>
+          <w:rFonts w:asciiTheme="minorHAnsi" w:hAnsiTheme="minorHAnsi" w:cstheme="minorHAnsi"/>
+          <w:sz w:val="22"/>
+          <w:szCs w:val="27"/>
+          <w:lang w:val="pt-PT"/>
+        </w:rPr>
+        <w:t>cinemómetro</w:t>
+      </w:r>
+      <w:r>
+        <w:rPr>
+          <w:rFonts w:asciiTheme="minorHAnsi" w:hAnsiTheme="minorHAnsi" w:cstheme="minorHAnsi"/>
+          <w:sz w:val="22"/>
+          <w:szCs w:val="27"/>
+          <w:lang w:val="pt-PT"/>
+        </w:rPr>
+        <w:t>, os dados do evento irão ser armazenados no mesmo, para posteriormente serem enviados e avaliados pelo sistema informático da ANSR (Autoridade Nacional de Segurança Rodoviária). Uma vez feito este processo, o dono do veículo irá ser notificado via dispositivo móvel</w:t>
+      </w:r>
+      <w:r>
+        <w:rPr>
+          <w:rFonts w:asciiTheme="minorHAnsi" w:hAnsiTheme="minorHAnsi" w:cstheme="minorHAnsi"/>
+          <w:sz w:val="22"/>
+          <w:szCs w:val="27"/>
+          <w:lang w:val="pt-PT"/>
+        </w:rPr>
+        <w:t xml:space="preserve"> sobre os detalhes do evento.</w:t>
       </w:r>
     </w:p>
     <w:p>
@@ -848,316 +1137,217 @@
     </w:p>
     <w:p>
       <w:pPr>
-        <w:pStyle w:val="NormalWeb"/>
         <w:jc w:val="both"/>
         <w:rPr>
-          <w:rFonts w:asciiTheme="minorHAnsi" w:hAnsiTheme="minorHAnsi" w:cstheme="minorHAnsi"/>
+          <w:rFonts w:eastAsia="Times New Roman" w:cstheme="minorHAnsi"/>
           <w:noProof/>
-          <w:sz w:val="22"/>
-          <w:lang w:val="pt-PT"/>
+          <w:szCs w:val="24"/>
+          <w:lang w:eastAsia="en-GB"/>
+        </w:rPr>
+      </w:pPr>
+      <w:r>
+        <w:t xml:space="preserve">Atualmente o sistema de notificação de coimas por excesso de velocidade é </w:t>
+      </w:r>
+      <w:r>
+        <w:t xml:space="preserve">feito manualmente através de correio. Com este projeto vai ser possível o cidadão subscrever os veículos do próprio </w:t>
+      </w:r>
+      <w:r>
+        <w:t>no seu</w:t>
+      </w:r>
+      <w:r>
+        <w:t xml:space="preserve"> </w:t>
+      </w:r>
+      <w:r>
+        <w:t>dispositivo móvel, possibilitando ser notificado de quaisquer eventos que ocorram nos veículos registados.</w:t>
+      </w:r>
+      <w:r>
+        <w:t xml:space="preserve"> Este projeto é motivado sobre a informação do evento de controlo de passagem de excesso de velocidade, na expetativa que haja a redução desta situação. Através de uma plataforma móvel acreditamos que seja possível o condutor fique mais atento à sua condução, dado que os alertas recebidos são visualizados </w:t>
+      </w:r>
+      <w:r>
+        <w:t>num</w:t>
+      </w:r>
+      <w:r>
+        <w:t xml:space="preserve"> </w:t>
+      </w:r>
+      <w:r>
+        <w:t>e</w:t>
+      </w:r>
+      <w:r>
+        <w:t>spaço de tempo</w:t>
+      </w:r>
+      <w:r>
+        <w:t xml:space="preserve"> reduzido</w:t>
+      </w:r>
+      <w:r>
+        <w:t xml:space="preserve">. </w:t>
+      </w:r>
+      <w:r>
+        <w:br w:type="page"/>
+      </w:r>
+    </w:p>
+    <w:p>
+      <w:pPr>
+        <w:pStyle w:val="Ttulo1"/>
+        <w:rPr>
+          <w:rFonts w:eastAsiaTheme="minorHAnsi"/>
+          <w:sz w:val="28"/>
+          <w:lang w:eastAsia="en-GB"/>
+        </w:rPr>
+      </w:pPr>
+      <w:r>
+        <w:rPr>
+          <w:rFonts w:eastAsia="Times New Roman"/>
+          <w:sz w:val="40"/>
+          <w:lang w:eastAsia="en-GB"/>
+        </w:rPr>
+        <w:lastRenderedPageBreak/>
+        <w:t>Análise</w:t>
+      </w:r>
+    </w:p>
+    <w:p>
+      <w:pPr>
+        <w:rPr>
+          <w:lang w:eastAsia="en-GB"/>
         </w:rPr>
       </w:pPr>
     </w:p>
     <w:p>
       <w:pPr>
         <w:pStyle w:val="Cabealho2"/>
-        <w:jc w:val="both"/>
-        <w:rPr>
-          <w:noProof/>
-          <w:sz w:val="28"/>
-          <w:lang w:eastAsia="en-GB"/>
+        <w:rPr>
+          <w:sz w:val="24"/>
+          <w:szCs w:val="24"/>
         </w:rPr>
       </w:pPr>
       <w:r>
         <w:rPr>
-          <w:noProof/>
-          <w:sz w:val="28"/>
-          <w:lang w:eastAsia="en-GB"/>
-        </w:rPr>
-        <w:t>Enquadramento</w:t>
+          <w:sz w:val="24"/>
+          <w:szCs w:val="24"/>
+        </w:rPr>
+        <w:t>Ferramentas</w:t>
       </w:r>
     </w:p>
     <w:p>
       <w:pPr>
         <w:jc w:val="both"/>
         <w:rPr>
-          <w:noProof/>
-          <w:sz w:val="28"/>
-          <w:szCs w:val="26"/>
-          <w:lang w:eastAsia="en-GB"/>
+          <w:szCs w:val="24"/>
         </w:rPr>
       </w:pPr>
       <w:r>
         <w:rPr>
-          <w:sz w:val="24"/>
-        </w:rPr>
-        <w:t xml:space="preserve">Atualmente o sistema de notificação de coimas por </w:t>
-      </w:r>
-      <w:bookmarkStart w:id="0" w:name="_GoBack"/>
-      <w:bookmarkEnd w:id="0"/>
-      <w:r>
-        <w:rPr>
-          <w:sz w:val="24"/>
-        </w:rPr>
-        <w:t xml:space="preserve">excesso de velocidade é </w:t>
-      </w:r>
-      <w:r>
-        <w:rPr>
-          <w:sz w:val="24"/>
-        </w:rPr>
-        <w:t xml:space="preserve">feito manualmente através de correio. Com este projeto vai ser possível o cidadão subscrever os veículos do próprio </w:t>
-      </w:r>
-      <w:r>
-        <w:rPr>
-          <w:sz w:val="24"/>
-        </w:rPr>
-        <w:t>no seu</w:t>
-      </w:r>
-      <w:r>
-        <w:rPr>
-          <w:sz w:val="24"/>
+          <w:szCs w:val="24"/>
+        </w:rPr>
+        <w:t>Tal como mostrado na figura 1 é possível ver a apresentação geral do projeto.</w:t>
+      </w:r>
+      <w:r>
+        <w:rPr>
+          <w:szCs w:val="24"/>
+        </w:rPr>
+        <w:br/>
+        <w:t xml:space="preserve">O servidor irá ser criado </w:t>
+      </w:r>
+      <w:r>
+        <w:rPr>
+          <w:szCs w:val="24"/>
+        </w:rPr>
+        <w:t>numa linguagem que dê suporte para aplicações servidoras (Java, Node.js, .NET, etc)</w:t>
+      </w:r>
+      <w:r>
+        <w:rPr>
+          <w:szCs w:val="24"/>
+        </w:rPr>
+        <w:t>. Relativamente ao</w:t>
+      </w:r>
+      <w:r>
+        <w:rPr>
+          <w:szCs w:val="24"/>
+        </w:rPr>
+        <w:t>s</w:t>
+      </w:r>
+      <w:r>
+        <w:rPr>
+          <w:szCs w:val="24"/>
         </w:rPr>
         <w:t xml:space="preserve"> </w:t>
       </w:r>
       <w:r>
         <w:rPr>
-          <w:sz w:val="24"/>
-        </w:rPr>
-        <w:t>dispositivo móvel, possibilitando ser notificado de quaisquer eventos que ocorram nos veículos registados.</w:t>
-      </w:r>
-      <w:r>
-        <w:rPr>
-          <w:sz w:val="24"/>
-        </w:rPr>
-        <w:t xml:space="preserve"> Este projeto é motivado sobre a informação do evento de controlo de passagem de excesso de velocidade, na expetativa que haja a redução desta situação. Através de uma plataforma móvel acreditamos que seja possível o condutor fique mais atento à sua condução, dado que os alertas recebidos são visualizados </w:t>
-      </w:r>
-      <w:r>
-        <w:rPr>
-          <w:sz w:val="24"/>
-        </w:rPr>
-        <w:t>num</w:t>
-      </w:r>
-      <w:r>
-        <w:rPr>
-          <w:sz w:val="24"/>
-        </w:rPr>
-        <w:t xml:space="preserve"> </w:t>
-      </w:r>
-      <w:r>
-        <w:rPr>
-          <w:sz w:val="24"/>
-        </w:rPr>
-        <w:t>e</w:t>
-      </w:r>
-      <w:r>
-        <w:rPr>
-          <w:sz w:val="24"/>
-        </w:rPr>
-        <w:t>spaço de tempo</w:t>
-      </w:r>
-      <w:r>
-        <w:rPr>
-          <w:sz w:val="24"/>
-        </w:rPr>
-        <w:t xml:space="preserve"> reduzido</w:t>
-      </w:r>
-      <w:r>
-        <w:rPr>
-          <w:sz w:val="24"/>
-        </w:rPr>
-        <w:t xml:space="preserve">. </w:t>
-      </w:r>
-      <w:r>
-        <w:br w:type="page"/>
-      </w:r>
-    </w:p>
-    <w:p>
-      <w:pPr>
-        <w:pStyle w:val="Ttulo1"/>
-        <w:rPr>
-          <w:rFonts w:eastAsiaTheme="minorHAnsi"/>
-          <w:sz w:val="28"/>
-          <w:lang w:eastAsia="en-GB"/>
-        </w:rPr>
-      </w:pPr>
-      <w:r>
-        <w:rPr>
-          <w:rFonts w:eastAsia="Times New Roman"/>
-          <w:sz w:val="40"/>
-          <w:lang w:eastAsia="en-GB"/>
-        </w:rPr>
-        <w:lastRenderedPageBreak/>
-        <w:t>Análise</w:t>
-      </w:r>
-    </w:p>
-    <w:p>
-      <w:pPr>
-        <w:rPr>
-          <w:lang w:eastAsia="en-GB"/>
-        </w:rPr>
-      </w:pPr>
+          <w:szCs w:val="24"/>
+        </w:rPr>
+        <w:t>dispositivos móveis</w:t>
+      </w:r>
+      <w:r>
+        <w:rPr>
+          <w:szCs w:val="24"/>
+        </w:rPr>
+        <w:t xml:space="preserve"> iremos </w:t>
+      </w:r>
+      <w:r>
+        <w:rPr>
+          <w:szCs w:val="24"/>
+        </w:rPr>
+        <w:t>usar uma linguagem que dê suporte a multiplataforma (React Native, Xamarin, Native Script).</w:t>
+      </w:r>
     </w:p>
     <w:p>
       <w:pPr>
         <w:pStyle w:val="Cabealho2"/>
         <w:rPr>
-          <w:sz w:val="28"/>
+          <w:sz w:val="24"/>
           <w:szCs w:val="24"/>
         </w:rPr>
       </w:pPr>
       <w:r>
         <w:rPr>
-          <w:sz w:val="28"/>
-          <w:szCs w:val="24"/>
-        </w:rPr>
-        <w:t>Ferramentas</w:t>
+          <w:sz w:val="24"/>
+          <w:szCs w:val="24"/>
+        </w:rPr>
+        <w:t>Problemas</w:t>
       </w:r>
     </w:p>
     <w:p>
       <w:pPr>
         <w:jc w:val="both"/>
         <w:rPr>
-          <w:sz w:val="24"/>
+          <w:sz w:val="28"/>
           <w:szCs w:val="24"/>
         </w:rPr>
       </w:pPr>
       <w:r>
-        <w:rPr>
-          <w:sz w:val="24"/>
-          <w:szCs w:val="24"/>
-        </w:rPr>
-        <w:t>Tal como mostrado na figura 1 é possível ver a apresentação geral do projeto.</w:t>
-      </w:r>
-      <w:r>
-        <w:rPr>
-          <w:sz w:val="24"/>
-          <w:szCs w:val="24"/>
-        </w:rPr>
-        <w:br/>
-        <w:t xml:space="preserve">O servidor irá ser criado </w:t>
-      </w:r>
-      <w:r>
-        <w:rPr>
-          <w:sz w:val="24"/>
-          <w:szCs w:val="24"/>
-        </w:rPr>
-        <w:t>numa linguagem que dê suporte para aplicações servidoras (Java, Node.js, .NET, etc)</w:t>
-      </w:r>
-      <w:r>
-        <w:rPr>
-          <w:sz w:val="24"/>
-          <w:szCs w:val="24"/>
-        </w:rPr>
-        <w:t>. Relativamente ao</w:t>
-      </w:r>
-      <w:r>
-        <w:rPr>
-          <w:sz w:val="24"/>
-          <w:szCs w:val="24"/>
-        </w:rPr>
-        <w:t>s</w:t>
-      </w:r>
-      <w:r>
-        <w:rPr>
-          <w:sz w:val="24"/>
-          <w:szCs w:val="24"/>
-        </w:rPr>
-        <w:t xml:space="preserve"> </w:t>
-      </w:r>
-      <w:r>
-        <w:rPr>
-          <w:sz w:val="24"/>
-          <w:szCs w:val="24"/>
-        </w:rPr>
-        <w:t>dispositivos móveis</w:t>
-      </w:r>
-      <w:r>
-        <w:rPr>
-          <w:sz w:val="24"/>
-          <w:szCs w:val="24"/>
-        </w:rPr>
-        <w:t xml:space="preserve"> iremos </w:t>
-      </w:r>
-      <w:r>
-        <w:rPr>
-          <w:sz w:val="24"/>
-          <w:szCs w:val="24"/>
-        </w:rPr>
-        <w:t xml:space="preserve">usar </w:t>
-      </w:r>
-      <w:r>
-        <w:rPr>
-          <w:sz w:val="24"/>
-          <w:szCs w:val="24"/>
-        </w:rPr>
-        <w:t>uma linguagem que d</w:t>
-      </w:r>
-      <w:r>
-        <w:rPr>
-          <w:sz w:val="24"/>
-          <w:szCs w:val="24"/>
-        </w:rPr>
-        <w:t>ê</w:t>
-      </w:r>
-      <w:r>
-        <w:rPr>
-          <w:sz w:val="24"/>
-          <w:szCs w:val="24"/>
-        </w:rPr>
-        <w:t xml:space="preserve"> suporte a multiplataforma</w:t>
-      </w:r>
-      <w:r>
-        <w:rPr>
-          <w:sz w:val="24"/>
-          <w:szCs w:val="24"/>
-        </w:rPr>
-        <w:t xml:space="preserve"> (React Native, Xamarin, Native Script).</w:t>
+        <w:t>A bateria limitada nos dispositivos móveis é algo a ter em conta na realização deste projeto. Uma aplicação que utilize em grandes quantidades a energia de um dispositivo pode ser facilmente posta em causa e possivelmente desinstalada.</w:t>
       </w:r>
     </w:p>
     <w:p>
       <w:pPr>
         <w:jc w:val="both"/>
         <w:rPr>
-          <w:sz w:val="24"/>
           <w:szCs w:val="24"/>
         </w:rPr>
       </w:pPr>
-    </w:p>
-    <w:p>
-      <w:pPr>
-        <w:pStyle w:val="Cabealho2"/>
-        <w:rPr>
-          <w:sz w:val="28"/>
-          <w:szCs w:val="24"/>
-        </w:rPr>
-      </w:pPr>
-      <w:r>
-        <w:rPr>
-          <w:sz w:val="28"/>
-          <w:szCs w:val="24"/>
-        </w:rPr>
-        <w:t>Problemas</w:t>
-      </w:r>
-    </w:p>
-    <w:p>
-      <w:pPr>
-        <w:jc w:val="both"/>
-        <w:rPr>
-          <w:sz w:val="32"/>
-          <w:szCs w:val="24"/>
-        </w:rPr>
-      </w:pPr>
-      <w:r>
-        <w:rPr>
-          <w:sz w:val="24"/>
-        </w:rPr>
-        <w:t>A bateria limitada nos dispositivos móveis é algo a ter em conta na realização deste projeto. Uma aplicação que utilize em grandes quantidades a energia de um dispositivo pode ser facilmente posta em causa e possivelmente desinstalada.</w:t>
+      <w:r>
+        <w:rPr>
+          <w:szCs w:val="24"/>
+        </w:rPr>
+        <w:t>A q</w:t>
+      </w:r>
+      <w:r>
+        <w:rPr>
+          <w:szCs w:val="24"/>
+        </w:rPr>
+        <w:t>uantidade e variedade de dispositivos móveis existentes no mercado</w:t>
+      </w:r>
+      <w:r>
+        <w:rPr>
+          <w:szCs w:val="24"/>
+        </w:rPr>
+        <w:t xml:space="preserve"> é também um dos problemas nos quais nos deparámos no projeto. Deverá ser feita uma aplicação possível de utilizar por qualquer condutor proprietário de um automóvel.</w:t>
       </w:r>
     </w:p>
     <w:tbl>
       <w:tblPr>
-        <w:tblStyle w:val="TabelacomGrelha"/>
-        <w:tblpPr w:leftFromText="141" w:rightFromText="141" w:vertAnchor="page" w:horzAnchor="margin" w:tblpXSpec="center" w:tblpY="7921"/>
+        <w:tblStyle w:val="Tabelacomgrelha"/>
+        <w:tblpPr w:leftFromText="141" w:rightFromText="141" w:vertAnchor="page" w:horzAnchor="margin" w:tblpXSpec="center" w:tblpY="6663"/>
         <w:tblW w:w="9589" w:type="dxa"/>
         <w:tblLook w:val="04A0" w:firstRow="1" w:lastRow="0" w:firstColumn="1" w:lastColumn="0" w:noHBand="0" w:noVBand="1"/>
       </w:tblPr>
@@ -1178,14 +1368,12 @@
               <w:jc w:val="center"/>
               <w:rPr>
                 <w:color w:val="2F5496" w:themeColor="accent1" w:themeShade="BF"/>
-                <w:sz w:val="24"/>
                 <w:szCs w:val="24"/>
               </w:rPr>
             </w:pPr>
             <w:r>
               <w:rPr>
                 <w:color w:val="2F5496" w:themeColor="accent1" w:themeShade="BF"/>
-                <w:sz w:val="24"/>
                 <w:szCs w:val="24"/>
               </w:rPr>
               <w:t>Problemas</w:t>
@@ -1201,14 +1389,12 @@
               <w:jc w:val="center"/>
               <w:rPr>
                 <w:color w:val="2F5496" w:themeColor="accent1" w:themeShade="BF"/>
-                <w:sz w:val="24"/>
                 <w:szCs w:val="24"/>
               </w:rPr>
             </w:pPr>
             <w:r>
               <w:rPr>
                 <w:color w:val="2F5496" w:themeColor="accent1" w:themeShade="BF"/>
-                <w:sz w:val="24"/>
                 <w:szCs w:val="24"/>
               </w:rPr>
               <w:t>Soluções</w:t>
@@ -1228,13 +1414,11 @@
             <w:pPr>
               <w:jc w:val="both"/>
               <w:rPr>
-                <w:sz w:val="24"/>
                 <w:szCs w:val="24"/>
               </w:rPr>
             </w:pPr>
             <w:r>
               <w:rPr>
-                <w:sz w:val="24"/>
                 <w:szCs w:val="24"/>
               </w:rPr>
               <w:t>Poupança Bateria</w:t>
@@ -1249,13 +1433,11 @@
             <w:pPr>
               <w:jc w:val="both"/>
               <w:rPr>
-                <w:sz w:val="24"/>
                 <w:szCs w:val="24"/>
               </w:rPr>
             </w:pPr>
             <w:r>
               <w:rPr>
-                <w:sz w:val="24"/>
                 <w:szCs w:val="24"/>
               </w:rPr>
               <w:t>Utilização de notificações ‘Push’</w:t>
@@ -1275,13 +1457,11 @@
             <w:pPr>
               <w:jc w:val="both"/>
               <w:rPr>
-                <w:sz w:val="24"/>
                 <w:szCs w:val="24"/>
               </w:rPr>
             </w:pPr>
             <w:r>
               <w:rPr>
-                <w:sz w:val="24"/>
                 <w:szCs w:val="24"/>
               </w:rPr>
               <w:t>Variedade de Dispositivos Móveis</w:t>
@@ -1296,13 +1476,11 @@
             <w:pPr>
               <w:jc w:val="both"/>
               <w:rPr>
-                <w:sz w:val="24"/>
                 <w:szCs w:val="24"/>
               </w:rPr>
             </w:pPr>
             <w:r>
               <w:rPr>
-                <w:sz w:val="24"/>
                 <w:szCs w:val="24"/>
               </w:rPr>
               <w:t>Utilizar uma linguagem que possibilite a redução de código nativo, linguagem multiplataforma.</w:t>
@@ -1315,36 +1493,6 @@
       <w:pPr>
         <w:jc w:val="both"/>
         <w:rPr>
-          <w:sz w:val="24"/>
-          <w:szCs w:val="24"/>
-        </w:rPr>
-      </w:pPr>
-      <w:r>
-        <w:rPr>
-          <w:sz w:val="24"/>
-          <w:szCs w:val="24"/>
-        </w:rPr>
-        <w:t>A q</w:t>
-      </w:r>
-      <w:r>
-        <w:rPr>
-          <w:sz w:val="24"/>
-          <w:szCs w:val="24"/>
-        </w:rPr>
-        <w:t>uantidade e variedade de dispositivos móveis existentes no mercado</w:t>
-      </w:r>
-      <w:r>
-        <w:rPr>
-          <w:sz w:val="24"/>
-          <w:szCs w:val="24"/>
-        </w:rPr>
-        <w:t xml:space="preserve"> é também um dos problemas nos quais nos deparámos no projeto. Deverá ser feita uma aplicação possível de utilizar por qualquer condutor proprietário de um automóvel.</w:t>
-      </w:r>
-    </w:p>
-    <w:p>
-      <w:pPr>
-        <w:jc w:val="both"/>
-        <w:rPr>
           <w:sz w:val="32"/>
           <w:szCs w:val="24"/>
         </w:rPr>
@@ -1358,6 +1506,8 @@
           <w:szCs w:val="24"/>
         </w:rPr>
       </w:pPr>
+      <w:bookmarkStart w:id="0" w:name="_GoBack"/>
+      <w:bookmarkEnd w:id="0"/>
     </w:p>
     <w:p>
       <w:pPr>
@@ -1415,120 +1565,13 @@
           <w:sz w:val="24"/>
           <w:szCs w:val="24"/>
         </w:rPr>
-        <w:t>Como anteriormente abordado, uma outra técnica a usar irá ser o sistema de notificações ‘</w:t>
-      </w:r>
-      <w:proofErr w:type="spellStart"/>
-      <w:r>
-        <w:rPr>
-          <w:sz w:val="24"/>
-          <w:szCs w:val="24"/>
-        </w:rPr>
-        <w:t>push</w:t>
-      </w:r>
-      <w:proofErr w:type="spellEnd"/>
-      <w:r>
-        <w:rPr>
-          <w:sz w:val="24"/>
-          <w:szCs w:val="24"/>
-        </w:rPr>
-        <w:t>’ que atualmente é bastante utilizado no desenvolvimento de aplicações móveis quer em</w:t>
+        <w:t>Como anteriormente abordado, uma outra técnica a usar irá ser o sistema de notificações ‘push’ que atualmente é bastante utilizado no desenvolvimento de aplicações móveis quer em</w:t>
       </w:r>
       <w:r>
         <w:t xml:space="preserve"> Android quer em iOS.</w:t>
       </w:r>
     </w:p>
-    <w:p>
-      <w:pPr>
-        <w:pStyle w:val="Ttulo1"/>
-      </w:pPr>
-      <w:r>
-        <w:lastRenderedPageBreak/>
-        <w:t>Plano</w:t>
-      </w:r>
-    </w:p>
-    <w:p>
-      <w:r>
-        <w:rPr>
-          <w:noProof/>
-          <w:sz w:val="24"/>
-          <w:lang w:val="en-GB" w:eastAsia="en-GB"/>
-        </w:rPr>
-        <w:drawing>
-          <wp:anchor distT="0" distB="0" distL="114300" distR="114300" simplePos="0" relativeHeight="251660288" behindDoc="1" locked="0" layoutInCell="1" allowOverlap="1" wp14:anchorId="59035E03" wp14:editId="713A892E">
-            <wp:simplePos x="0" y="0"/>
-            <wp:positionH relativeFrom="margin">
-              <wp:posOffset>-551815</wp:posOffset>
-            </wp:positionH>
-            <wp:positionV relativeFrom="paragraph">
-              <wp:posOffset>224790</wp:posOffset>
-            </wp:positionV>
-            <wp:extent cx="6765925" cy="4093210"/>
-            <wp:effectExtent l="0" t="0" r="0" b="2540"/>
-            <wp:wrapTight wrapText="bothSides">
-              <wp:wrapPolygon edited="0">
-                <wp:start x="0" y="0"/>
-                <wp:lineTo x="0" y="21513"/>
-                <wp:lineTo x="21529" y="21513"/>
-                <wp:lineTo x="21164" y="20910"/>
-                <wp:lineTo x="21164" y="1608"/>
-                <wp:lineTo x="21407" y="1608"/>
-                <wp:lineTo x="21529" y="1106"/>
-                <wp:lineTo x="21529" y="0"/>
-                <wp:lineTo x="0" y="0"/>
-              </wp:wrapPolygon>
-            </wp:wrapTight>
-            <wp:docPr id="3" name="Imagem 3"/>
-            <wp:cNvGraphicFramePr>
-              <a:graphicFrameLocks xmlns:a="http://schemas.openxmlformats.org/drawingml/2006/main" noChangeAspect="1"/>
-            </wp:cNvGraphicFramePr>
-            <a:graphic xmlns:a="http://schemas.openxmlformats.org/drawingml/2006/main">
-              <a:graphicData uri="http://schemas.openxmlformats.org/drawingml/2006/picture">
-                <pic:pic xmlns:pic="http://schemas.openxmlformats.org/drawingml/2006/picture">
-                  <pic:nvPicPr>
-                    <pic:cNvPr id="0" name="Picture 2"/>
-                    <pic:cNvPicPr>
-                      <a:picLocks noChangeAspect="1" noChangeArrowheads="1"/>
-                    </pic:cNvPicPr>
-                  </pic:nvPicPr>
-                  <pic:blipFill>
-                    <a:blip r:embed="rId7" cstate="print">
-                      <a:extLst>
-                        <a:ext uri="{28A0092B-C50C-407E-A947-70E740481C1C}">
-                          <a14:useLocalDpi xmlns:a14="http://schemas.microsoft.com/office/drawing/2010/main" val="0"/>
-                        </a:ext>
-                      </a:extLst>
-                    </a:blip>
-                    <a:srcRect/>
-                    <a:stretch>
-                      <a:fillRect/>
-                    </a:stretch>
-                  </pic:blipFill>
-                  <pic:spPr bwMode="auto">
-                    <a:xfrm>
-                      <a:off x="0" y="0"/>
-                      <a:ext cx="6765925" cy="4093210"/>
-                    </a:xfrm>
-                    <a:prstGeom prst="rect">
-                      <a:avLst/>
-                    </a:prstGeom>
-                    <a:noFill/>
-                    <a:ln>
-                      <a:noFill/>
-                    </a:ln>
-                  </pic:spPr>
-                </pic:pic>
-              </a:graphicData>
-            </a:graphic>
-            <wp14:sizeRelH relativeFrom="margin">
-              <wp14:pctWidth>0</wp14:pctWidth>
-            </wp14:sizeRelH>
-            <wp14:sizeRelV relativeFrom="margin">
-              <wp14:pctHeight>0</wp14:pctHeight>
-            </wp14:sizeRelV>
-          </wp:anchor>
-        </w:drawing>
-      </w:r>
-    </w:p>
+    <w:p/>
     <w:p/>
     <w:p>
       <w:pPr>
@@ -2210,7 +2253,7 @@
       <w:szCs w:val="24"/>
     </w:rPr>
   </w:style>
-  <w:style w:type="table" w:styleId="TabelacomGrelha">
+  <w:style w:type="table" w:styleId="Tabelacomgrelha">
     <w:name w:val="Table Grid"/>
     <w:basedOn w:val="Tabelanormal"/>
     <w:uiPriority w:val="39"/>
@@ -2606,7 +2649,7 @@
 </file>
 
 <file path=customXml/itemProps1.xml><?xml version="1.0" encoding="utf-8"?>
-<ds:datastoreItem xmlns:ds="http://schemas.openxmlformats.org/officeDocument/2006/customXml" ds:itemID="{2F46E631-12D2-410D-9ED6-F3BE37974B2A}">
+<ds:datastoreItem xmlns:ds="http://schemas.openxmlformats.org/officeDocument/2006/customXml" ds:itemID="{7EEB5AB6-9D1A-B84C-98F5-075BFE93BB2D}">
   <ds:schemaRefs>
     <ds:schemaRef ds:uri="http://schemas.openxmlformats.org/officeDocument/2006/bibliography"/>
   </ds:schemaRefs>

</xml_diff>

<commit_message>
added chronotable to project proposal file
</commit_message>
<xml_diff>
--- a/Docs/PropostaProjeto.docx
+++ b/Docs/PropostaProjeto.docx
@@ -23,16 +23,16 @@
         <mc:AlternateContent>
           <mc:Choice Requires="wps">
             <w:drawing>
-              <wp:anchor distT="0" distB="0" distL="114300" distR="114300" simplePos="0" relativeHeight="251668480" behindDoc="0" locked="0" layoutInCell="1" allowOverlap="1" wp14:anchorId="7D6083E3" wp14:editId="7AB084E3">
+              <wp:anchor distT="0" distB="0" distL="114300" distR="114300" simplePos="0" relativeHeight="251668480" behindDoc="0" locked="0" layoutInCell="1" allowOverlap="1" wp14:anchorId="7D6083E3" wp14:editId="5C0F108D">
                 <wp:simplePos x="0" y="0"/>
                 <wp:positionH relativeFrom="column">
-                  <wp:posOffset>3775075</wp:posOffset>
+                  <wp:posOffset>3487554</wp:posOffset>
                 </wp:positionH>
                 <wp:positionV relativeFrom="paragraph">
                   <wp:posOffset>1045210</wp:posOffset>
                 </wp:positionV>
                 <wp:extent cx="2695575" cy="827405"/>
-                <wp:effectExtent l="0" t="0" r="9525" b="10795"/>
+                <wp:effectExtent l="0" t="0" r="28575" b="10795"/>
                 <wp:wrapSquare wrapText="bothSides"/>
                 <wp:docPr id="7" name="Text Box 5"/>
                 <wp:cNvGraphicFramePr/>
@@ -132,7 +132,7 @@
                 <v:stroke joinstyle="miter"/>
                 <v:path gradientshapeok="t" o:connecttype="rect"/>
               </v:shapetype>
-              <v:shape id="Text Box 5" o:spid="_x0000_s1026" type="#_x0000_t202" style="position:absolute;left:0;text-align:left;margin-left:297.25pt;margin-top:82.3pt;width:212.25pt;height:65.15pt;z-index:251668480;visibility:visible;mso-wrap-style:square;mso-width-percent:0;mso-height-percent:0;mso-wrap-distance-left:9pt;mso-wrap-distance-top:0;mso-wrap-distance-right:9pt;mso-wrap-distance-bottom:0;mso-position-horizontal:absolute;mso-position-horizontal-relative:text;mso-position-vertical:absolute;mso-position-vertical-relative:text;mso-width-percent:0;mso-height-percent:0;mso-width-relative:margin;mso-height-relative:margin;v-text-anchor:top" o:gfxdata="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" fillcolor="white [3201]" strokecolor="white [3212]" strokeweight=".5pt">
+              <v:shape id="Text Box 5" o:spid="_x0000_s1026" type="#_x0000_t202" style="position:absolute;left:0;text-align:left;margin-left:274.6pt;margin-top:82.3pt;width:212.25pt;height:65.15pt;z-index:251668480;visibility:visible;mso-wrap-style:square;mso-width-percent:0;mso-height-percent:0;mso-wrap-distance-left:9pt;mso-wrap-distance-top:0;mso-wrap-distance-right:9pt;mso-wrap-distance-bottom:0;mso-position-horizontal:absolute;mso-position-horizontal-relative:text;mso-position-vertical:absolute;mso-position-vertical-relative:text;mso-width-percent:0;mso-height-percent:0;mso-width-relative:margin;mso-height-relative:margin;v-text-anchor:top" o:gfxdata="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" fillcolor="white [3201]" strokecolor="white [3212]" strokeweight=".5pt">
                 <v:textbox>
                   <w:txbxContent>
                     <w:p>
@@ -200,7 +200,7 @@
           <w:lang w:val="en-GB" w:eastAsia="en-GB"/>
         </w:rPr>
         <w:drawing>
-          <wp:anchor distT="0" distB="0" distL="114300" distR="114300" simplePos="0" relativeHeight="251666432" behindDoc="0" locked="0" layoutInCell="1" allowOverlap="1" wp14:anchorId="2E61882D" wp14:editId="6EB1E7E8">
+          <wp:anchor distT="0" distB="0" distL="114300" distR="114300" simplePos="0" relativeHeight="251666432" behindDoc="0" locked="0" layoutInCell="1" allowOverlap="1" wp14:anchorId="2E61882D" wp14:editId="3CE82423">
             <wp:simplePos x="0" y="0"/>
             <wp:positionH relativeFrom="margin">
               <wp:posOffset>3173276</wp:posOffset>
@@ -225,7 +225,7 @@
                     </pic:cNvPicPr>
                   </pic:nvPicPr>
                   <pic:blipFill>
-                    <a:blip r:embed="rId5" cstate="print">
+                    <a:blip r:embed="rId7" cstate="print">
                       <a:extLst>
                         <a:ext uri="{28A0092B-C50C-407E-A947-70E740481C1C}">
                           <a14:useLocalDpi xmlns:a14="http://schemas.microsoft.com/office/drawing/2010/main" val="0"/>
@@ -371,7 +371,7 @@
           </mc:Choice>
           <mc:Fallback>
             <w:pict>
-              <v:shape w14:anchorId="28437F79" id="_x0000_s1027" type="#_x0000_t202" style="position:absolute;left:0;text-align:left;margin-left:-38.55pt;margin-top:81.7pt;width:230.4pt;height:65.15pt;z-index:251670528;visibility:visible;mso-wrap-style:square;mso-width-percent:0;mso-height-percent:0;mso-wrap-distance-left:9pt;mso-wrap-distance-top:0;mso-wrap-distance-right:9pt;mso-wrap-distance-bottom:0;mso-position-horizontal:absolute;mso-position-horizontal-relative:text;mso-position-vertical:absolute;mso-position-vertical-relative:text;mso-width-percent:0;mso-height-percent:0;mso-width-relative:margin;mso-height-relative:margin;v-text-anchor:top" o:gfxdata="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" fillcolor="white [3201]" strokecolor="white [3212]" strokeweight=".5pt">
+              <v:shape w14:anchorId="28437F79" id="_x0000_s1027" type="#_x0000_t202" style="position:absolute;left:0;text-align:left;margin-left:-38.55pt;margin-top:81.7pt;width:230.4pt;height:65.15pt;z-index:251670528;visibility:visible;mso-wrap-style:square;mso-width-percent:0;mso-height-percent:0;mso-wrap-distance-left:9pt;mso-wrap-distance-top:0;mso-wrap-distance-right:9pt;mso-wrap-distance-bottom:0;mso-position-horizontal:absolute;mso-position-horizontal-relative:text;mso-position-vertical:absolute;mso-position-vertical-relative:text;mso-width-percent:0;mso-height-percent:0;mso-width-relative:margin;mso-height-relative:margin;v-text-anchor:top" o:gfxdata="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" fillcolor="white [3201]" strokecolor="white [3212]" strokeweight=".5pt">
                 <v:textbox>
                   <w:txbxContent>
                     <w:p>
@@ -433,7 +433,7 @@
         <mc:AlternateContent>
           <mc:Choice Requires="wps">
             <w:drawing>
-              <wp:anchor distT="0" distB="0" distL="114300" distR="114300" simplePos="0" relativeHeight="251665408" behindDoc="0" locked="0" layoutInCell="1" allowOverlap="1">
+              <wp:anchor distT="0" distB="0" distL="114300" distR="114300" simplePos="0" relativeHeight="251665408" behindDoc="0" locked="0" layoutInCell="1" allowOverlap="1" wp14:editId="65CE1AF2">
                 <wp:simplePos x="0" y="0"/>
                 <wp:positionH relativeFrom="column">
                   <wp:posOffset>-489585</wp:posOffset>
@@ -583,7 +583,7 @@
           </mc:Choice>
           <mc:Fallback>
             <w:pict>
-              <v:shape id="_x0000_s1028" type="#_x0000_t202" style="position:absolute;left:0;text-align:left;margin-left:-38.55pt;margin-top:0;width:296.5pt;height:89.75pt;z-index:251665408;visibility:visible;mso-wrap-style:square;mso-width-percent:0;mso-height-percent:0;mso-wrap-distance-left:9pt;mso-wrap-distance-top:0;mso-wrap-distance-right:9pt;mso-wrap-distance-bottom:0;mso-position-horizontal:absolute;mso-position-horizontal-relative:text;mso-position-vertical:absolute;mso-position-vertical-relative:text;mso-width-percent:0;mso-height-percent:0;mso-width-relative:margin;mso-height-relative:margin;v-text-anchor:top" o:gfxdata="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" fillcolor="white [3201]" strokecolor="white [3212]" strokeweight=".5pt">
+              <v:shape id="_x0000_s1028" type="#_x0000_t202" style="position:absolute;left:0;text-align:left;margin-left:-38.55pt;margin-top:0;width:296.5pt;height:89.75pt;z-index:251665408;visibility:visible;mso-wrap-style:square;mso-width-percent:0;mso-height-percent:0;mso-wrap-distance-left:9pt;mso-wrap-distance-top:0;mso-wrap-distance-right:9pt;mso-wrap-distance-bottom:0;mso-position-horizontal:absolute;mso-position-horizontal-relative:text;mso-position-vertical:absolute;mso-position-vertical-relative:text;mso-width-percent:0;mso-height-percent:0;mso-width-relative:margin;mso-height-relative:margin;v-text-anchor:top" o:gfxdata="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" fillcolor="white [3201]" strokecolor="white [3212]" strokeweight=".5pt">
                 <v:textbox>
                   <w:txbxContent>
                     <w:p>
@@ -705,15 +705,7 @@
     </w:p>
     <w:p>
       <w:pPr>
-        <w:pBdr>
-          <w:bottom w:val="single" w:sz="4" w:space="1" w:color="auto"/>
-        </w:pBdr>
-        <w:jc w:val="both"/>
-      </w:pPr>
-    </w:p>
-    <w:p>
-      <w:pPr>
-        <w:pStyle w:val="Ttulo1"/>
+        <w:pStyle w:val="Cabealho1"/>
         <w:jc w:val="both"/>
         <w:rPr>
           <w:rFonts w:asciiTheme="minorHAnsi" w:eastAsiaTheme="minorHAnsi" w:hAnsiTheme="minorHAnsi" w:cstheme="minorBidi"/>
@@ -725,7 +717,7 @@
     </w:p>
     <w:p>
       <w:pPr>
-        <w:pStyle w:val="Ttulo1"/>
+        <w:pStyle w:val="Cabealho1"/>
         <w:jc w:val="both"/>
         <w:rPr>
           <w:rFonts w:cstheme="majorHAnsi"/>
@@ -739,8 +731,6 @@
         </w:rPr>
         <w:t>Introdução</w:t>
       </w:r>
-      <w:bookmarkStart w:id="0" w:name="_GoBack"/>
-      <w:bookmarkEnd w:id="0"/>
     </w:p>
     <w:p>
       <w:pPr>
@@ -856,7 +846,7 @@
           </mc:Choice>
           <mc:Fallback>
             <w:pict>
-              <v:shape id="Caixa de texto 1" o:spid="_x0000_s1029" type="#_x0000_t202" style="position:absolute;left:0;text-align:left;margin-left:0;margin-top:290.05pt;width:183.95pt;height:32.25pt;z-index:251656190;visibility:visible;mso-wrap-style:square;mso-width-percent:0;mso-wrap-distance-left:9pt;mso-wrap-distance-top:0;mso-wrap-distance-right:9pt;mso-wrap-distance-bottom:0;mso-position-horizontal:center;mso-position-horizontal-relative:margin;mso-position-vertical:absolute;mso-position-vertical-relative:text;mso-width-percent:0;mso-width-relative:margin;v-text-anchor:top" o:gfxdata="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" fillcolor="white [3201]" strokecolor="white [3212]" strokeweight=".5pt">
+              <v:shape id="Caixa de texto 1" o:spid="_x0000_s1029" type="#_x0000_t202" style="position:absolute;left:0;text-align:left;margin-left:0;margin-top:290.05pt;width:183.95pt;height:32.25pt;z-index:251656190;visibility:visible;mso-wrap-style:square;mso-width-percent:0;mso-wrap-distance-left:9pt;mso-wrap-distance-top:0;mso-wrap-distance-right:9pt;mso-wrap-distance-bottom:0;mso-position-horizontal:center;mso-position-horizontal-relative:margin;mso-position-vertical:absolute;mso-position-vertical-relative:text;mso-width-percent:0;mso-width-relative:margin;v-text-anchor:top" o:gfxdata="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" fillcolor="white [3201]" strokecolor="white [3212]" strokeweight=".5pt">
                 <v:textbox>
                   <w:txbxContent>
                     <w:p>
@@ -938,7 +928,7 @@
                     </pic:cNvPicPr>
                   </pic:nvPicPr>
                   <pic:blipFill>
-                    <a:blip r:embed="rId6">
+                    <a:blip r:embed="rId8">
                       <a:extLst>
                         <a:ext uri="{28A0092B-C50C-407E-A947-70E740481C1C}">
                           <a14:useLocalDpi xmlns:a14="http://schemas.microsoft.com/office/drawing/2010/main" val="0"/>
@@ -1047,6 +1037,7 @@
         </w:rPr>
         <w:t xml:space="preserve">s dos </w:t>
       </w:r>
+      <w:proofErr w:type="spellStart"/>
       <w:r>
         <w:rPr>
           <w:rFonts w:asciiTheme="minorHAnsi" w:hAnsiTheme="minorHAnsi" w:cstheme="minorHAnsi"/>
@@ -1065,6 +1056,7 @@
         </w:rPr>
         <w:t>s</w:t>
       </w:r>
+      <w:proofErr w:type="spellEnd"/>
       <w:r>
         <w:rPr>
           <w:rFonts w:asciiTheme="minorHAnsi" w:hAnsiTheme="minorHAnsi" w:cstheme="minorHAnsi"/>
@@ -1243,7 +1235,7 @@
     </w:p>
     <w:p>
       <w:pPr>
-        <w:pStyle w:val="Ttulo1"/>
+        <w:pStyle w:val="Cabealho1"/>
         <w:rPr>
           <w:rFonts w:eastAsiaTheme="minorHAnsi"/>
           <w:sz w:val="28"/>
@@ -1400,7 +1392,21 @@
         <w:rPr>
           <w:szCs w:val="24"/>
         </w:rPr>
-        <w:t>numa linguagem que dê suporte para aplicações servidoras (Java, Node.js, .NET, etc)</w:t>
+        <w:t xml:space="preserve">numa linguagem que dê suporte para aplicações servidoras (Java, Node.js, .NET, </w:t>
+      </w:r>
+      <w:proofErr w:type="spellStart"/>
+      <w:r>
+        <w:rPr>
+          <w:szCs w:val="24"/>
+        </w:rPr>
+        <w:t>etc</w:t>
+      </w:r>
+      <w:proofErr w:type="spellEnd"/>
+      <w:r>
+        <w:rPr>
+          <w:szCs w:val="24"/>
+        </w:rPr>
+        <w:t>)</w:t>
       </w:r>
       <w:r>
         <w:rPr>
@@ -1436,7 +1442,63 @@
         <w:rPr>
           <w:szCs w:val="24"/>
         </w:rPr>
-        <w:t>usar uma linguagem que dê suporte a multiplataforma (React Native, Xamarin, Native Script).</w:t>
+        <w:t>usar uma linguagem que dê suporte a multiplataforma (</w:t>
+      </w:r>
+      <w:proofErr w:type="spellStart"/>
+      <w:r>
+        <w:rPr>
+          <w:szCs w:val="24"/>
+        </w:rPr>
+        <w:t>React</w:t>
+      </w:r>
+      <w:proofErr w:type="spellEnd"/>
+      <w:r>
+        <w:rPr>
+          <w:szCs w:val="24"/>
+        </w:rPr>
+        <w:t xml:space="preserve"> </w:t>
+      </w:r>
+      <w:proofErr w:type="spellStart"/>
+      <w:r>
+        <w:rPr>
+          <w:szCs w:val="24"/>
+        </w:rPr>
+        <w:t>Native</w:t>
+      </w:r>
+      <w:proofErr w:type="spellEnd"/>
+      <w:r>
+        <w:rPr>
+          <w:szCs w:val="24"/>
+        </w:rPr>
+        <w:t xml:space="preserve">, </w:t>
+      </w:r>
+      <w:proofErr w:type="spellStart"/>
+      <w:r>
+        <w:rPr>
+          <w:szCs w:val="24"/>
+        </w:rPr>
+        <w:t>Xamarin</w:t>
+      </w:r>
+      <w:proofErr w:type="spellEnd"/>
+      <w:r>
+        <w:rPr>
+          <w:szCs w:val="24"/>
+        </w:rPr>
+        <w:t xml:space="preserve">, </w:t>
+      </w:r>
+      <w:proofErr w:type="spellStart"/>
+      <w:r>
+        <w:rPr>
+          <w:szCs w:val="24"/>
+        </w:rPr>
+        <w:t>Native</w:t>
+      </w:r>
+      <w:proofErr w:type="spellEnd"/>
+      <w:r>
+        <w:rPr>
+          <w:szCs w:val="24"/>
+        </w:rPr>
+        <w:t xml:space="preserve"> Script).</w:t>
       </w:r>
     </w:p>
     <w:p>
@@ -1513,7 +1575,7 @@
     </w:p>
     <w:tbl>
       <w:tblPr>
-        <w:tblStyle w:val="Tabelacomgrelha"/>
+        <w:tblStyle w:val="TabelacomGrelha"/>
         <w:tblpPr w:leftFromText="142" w:rightFromText="142" w:vertAnchor="page" w:horzAnchor="page" w:tblpXSpec="center" w:tblpY="11709"/>
         <w:tblW w:w="0" w:type="auto"/>
         <w:tblLayout w:type="fixed"/>
@@ -1613,7 +1675,21 @@
               <w:rPr>
                 <w:szCs w:val="24"/>
               </w:rPr>
-              <w:t>Utilização de notificações ‘Push’</w:t>
+              <w:t>Utilização de notificações ‘</w:t>
+            </w:r>
+            <w:proofErr w:type="spellStart"/>
+            <w:r>
+              <w:rPr>
+                <w:szCs w:val="24"/>
+              </w:rPr>
+              <w:t>Push</w:t>
+            </w:r>
+            <w:proofErr w:type="spellEnd"/>
+            <w:r>
+              <w:rPr>
+                <w:szCs w:val="24"/>
+              </w:rPr>
+              <w:t>’</w:t>
             </w:r>
           </w:p>
         </w:tc>
@@ -1670,20 +1746,18 @@
     </w:p>
     <w:p>
       <w:pPr>
-        <w:rPr>
-          <w:sz w:val="24"/>
-        </w:rPr>
-      </w:pPr>
-      <w:r>
-        <w:rPr>
-          <w:sz w:val="24"/>
-        </w:rPr>
-        <w:br w:type="page"/>
-      </w:r>
-    </w:p>
-    <w:p>
-      <w:pPr>
-        <w:pStyle w:val="Ttulo1"/>
+        <w:pStyle w:val="Subttulo"/>
+        <w:sectPr>
+          <w:pgSz w:w="11906" w:h="16838"/>
+          <w:pgMar w:top="1417" w:right="1701" w:bottom="1417" w:left="1701" w:header="708" w:footer="708" w:gutter="0"/>
+          <w:cols w:space="708"/>
+          <w:docGrid w:linePitch="360"/>
+        </w:sectPr>
+      </w:pPr>
+    </w:p>
+    <w:p>
+      <w:pPr>
+        <w:pStyle w:val="Cabealho1"/>
         <w:rPr>
           <w:rFonts w:eastAsia="Times New Roman"/>
           <w:sz w:val="40"/>
@@ -1706,13 +1780,74 @@
           <w:lang w:eastAsia="en-GB"/>
         </w:rPr>
       </w:pPr>
-    </w:p>
-    <w:p>
-      <w:pPr>
-        <w:rPr>
+      <w:r>
+        <w:rPr>
+          <w:noProof/>
           <w:lang w:eastAsia="en-GB"/>
         </w:rPr>
-      </w:pPr>
+        <w:drawing>
+          <wp:anchor distT="0" distB="0" distL="114300" distR="114300" simplePos="0" relativeHeight="251671552" behindDoc="0" locked="0" layoutInCell="1" allowOverlap="1" wp14:anchorId="3E0A449A" wp14:editId="74C678EB">
+            <wp:simplePos x="0" y="0"/>
+            <wp:positionH relativeFrom="margin">
+              <wp:posOffset>452120</wp:posOffset>
+            </wp:positionH>
+            <wp:positionV relativeFrom="margin">
+              <wp:posOffset>580936</wp:posOffset>
+            </wp:positionV>
+            <wp:extent cx="7986395" cy="4202430"/>
+            <wp:effectExtent l="0" t="0" r="0" b="7620"/>
+            <wp:wrapSquare wrapText="bothSides"/>
+            <wp:docPr id="3" name="Imagem 3"/>
+            <wp:cNvGraphicFramePr>
+              <a:graphicFrameLocks xmlns:a="http://schemas.openxmlformats.org/drawingml/2006/main" noChangeAspect="1"/>
+            </wp:cNvGraphicFramePr>
+            <a:graphic xmlns:a="http://schemas.openxmlformats.org/drawingml/2006/main">
+              <a:graphicData uri="http://schemas.openxmlformats.org/drawingml/2006/picture">
+                <pic:pic xmlns:pic="http://schemas.openxmlformats.org/drawingml/2006/picture">
+                  <pic:nvPicPr>
+                    <pic:cNvPr id="0" name="Picture 1"/>
+                    <pic:cNvPicPr>
+                      <a:picLocks noChangeAspect="1" noChangeArrowheads="1"/>
+                    </pic:cNvPicPr>
+                  </pic:nvPicPr>
+                  <pic:blipFill>
+                    <a:blip r:embed="rId9">
+                      <a:extLst>
+                        <a:ext uri="{28A0092B-C50C-407E-A947-70E740481C1C}">
+                          <a14:useLocalDpi xmlns:a14="http://schemas.microsoft.com/office/drawing/2010/main" val="0"/>
+                        </a:ext>
+                      </a:extLst>
+                    </a:blip>
+                    <a:srcRect/>
+                    <a:stretch>
+                      <a:fillRect/>
+                    </a:stretch>
+                  </pic:blipFill>
+                  <pic:spPr bwMode="auto">
+                    <a:xfrm>
+                      <a:off x="0" y="0"/>
+                      <a:ext cx="7986395" cy="4202430"/>
+                    </a:xfrm>
+                    <a:prstGeom prst="rect">
+                      <a:avLst/>
+                    </a:prstGeom>
+                    <a:noFill/>
+                    <a:ln>
+                      <a:noFill/>
+                    </a:ln>
+                  </pic:spPr>
+                </pic:pic>
+              </a:graphicData>
+            </a:graphic>
+            <wp14:sizeRelH relativeFrom="page">
+              <wp14:pctWidth>0</wp14:pctWidth>
+            </wp14:sizeRelH>
+            <wp14:sizeRelV relativeFrom="page">
+              <wp14:pctHeight>0</wp14:pctHeight>
+            </wp14:sizeRelV>
+          </wp:anchor>
+        </w:drawing>
+      </w:r>
     </w:p>
     <w:p>
       <w:pPr>
@@ -1720,12 +1855,13 @@
           <w:lang w:eastAsia="en-GB"/>
         </w:rPr>
       </w:pPr>
-      <w:r>
+    </w:p>
+    <w:p>
+      <w:pPr>
         <w:rPr>
           <w:lang w:eastAsia="en-GB"/>
         </w:rPr>
-        <w:t>(Inserir aqui o plano)</w:t>
-      </w:r>
+      </w:pPr>
     </w:p>
     <w:p>
       <w:pPr>
@@ -1761,16 +1897,74 @@
           <w:lang w:eastAsia="en-GB"/>
         </w:rPr>
       </w:pPr>
-      <w:r>
+    </w:p>
+    <w:p>
+      <w:pPr>
         <w:rPr>
           <w:lang w:eastAsia="en-GB"/>
         </w:rPr>
-        <w:br w:type="page"/>
-      </w:r>
-    </w:p>
-    <w:p>
-      <w:pPr>
-        <w:pStyle w:val="Ttulo1"/>
+      </w:pPr>
+    </w:p>
+    <w:p>
+      <w:pPr>
+        <w:rPr>
+          <w:lang w:eastAsia="en-GB"/>
+        </w:rPr>
+      </w:pPr>
+    </w:p>
+    <w:p>
+      <w:pPr>
+        <w:rPr>
+          <w:lang w:eastAsia="en-GB"/>
+        </w:rPr>
+      </w:pPr>
+    </w:p>
+    <w:p>
+      <w:pPr>
+        <w:rPr>
+          <w:lang w:eastAsia="en-GB"/>
+        </w:rPr>
+      </w:pPr>
+    </w:p>
+    <w:p>
+      <w:pPr>
+        <w:rPr>
+          <w:lang w:eastAsia="en-GB"/>
+        </w:rPr>
+      </w:pPr>
+    </w:p>
+    <w:p>
+      <w:pPr>
+        <w:rPr>
+          <w:lang w:eastAsia="en-GB"/>
+        </w:rPr>
+      </w:pPr>
+    </w:p>
+    <w:p>
+      <w:pPr>
+        <w:rPr>
+          <w:lang w:eastAsia="en-GB"/>
+        </w:rPr>
+      </w:pPr>
+    </w:p>
+    <w:p>
+      <w:pPr>
+        <w:rPr>
+          <w:lang w:eastAsia="en-GB"/>
+        </w:rPr>
+        <w:sectPr>
+          <w:pgSz w:w="16838" w:h="11906" w:orient="landscape"/>
+          <w:pgMar w:top="1701" w:right="1418" w:bottom="1701" w:left="1418" w:header="709" w:footer="709" w:gutter="0"/>
+          <w:cols w:space="708"/>
+          <w:docGrid w:linePitch="360"/>
+        </w:sectPr>
+      </w:pPr>
+      <w:bookmarkStart w:id="0" w:name="_GoBack"/>
+      <w:bookmarkEnd w:id="0"/>
+    </w:p>
+    <w:p>
+      <w:pPr>
+        <w:pStyle w:val="Cabealho1"/>
         <w:rPr>
           <w:rFonts w:eastAsia="Times New Roman"/>
           <w:sz w:val="40"/>
@@ -1818,7 +2012,7 @@
         </w:rPr>
         <w:br/>
       </w:r>
-      <w:hyperlink r:id="rId7" w:history="1">
+      <w:hyperlink r:id="rId10" w:history="1">
         <w:r>
           <w:rPr>
             <w:rStyle w:val="Hiperligao"/>
@@ -1859,27 +2053,13 @@
         </w:rPr>
         <w:br/>
       </w:r>
-      <w:hyperlink r:id="rId8" w:history="1">
+      <w:hyperlink r:id="rId11" w:history="1">
         <w:r>
           <w:rPr>
             <w:rStyle w:val="Hiperligao"/>
             <w:lang w:eastAsia="en-GB"/>
           </w:rPr>
-          <w:t>http://www.an</w:t>
-        </w:r>
-        <w:r>
-          <w:rPr>
-            <w:rStyle w:val="Hiperligao"/>
-            <w:lang w:eastAsia="en-GB"/>
-          </w:rPr>
-          <w:t>s</w:t>
-        </w:r>
-        <w:r>
-          <w:rPr>
-            <w:rStyle w:val="Hiperligao"/>
-            <w:lang w:eastAsia="en-GB"/>
-          </w:rPr>
-          <w:t>r.pt</w:t>
+          <w:t>http://www.ansr.pt</w:t>
         </w:r>
       </w:hyperlink>
     </w:p>
@@ -1895,12 +2075,62 @@
     </w:p>
     <w:sectPr>
       <w:pgSz w:w="11906" w:h="16838"/>
-      <w:pgMar w:top="1417" w:right="1701" w:bottom="1417" w:left="1701" w:header="708" w:footer="708" w:gutter="0"/>
+      <w:pgMar w:top="1418" w:right="1701" w:bottom="1418" w:left="1701" w:header="709" w:footer="709" w:gutter="0"/>
       <w:cols w:space="708"/>
       <w:docGrid w:linePitch="360"/>
     </w:sectPr>
   </w:body>
 </w:document>
+</file>
+
+<file path=word/endnotes.xml><?xml version="1.0" encoding="utf-8"?>
+<w:endnotes xmlns:wpc="http://schemas.microsoft.com/office/word/2010/wordprocessingCanvas" xmlns:cx="http://schemas.microsoft.com/office/drawing/2014/chartex" xmlns:cx1="http://schemas.microsoft.com/office/drawing/2015/9/8/chartex" xmlns:cx2="http://schemas.microsoft.com/office/drawing/2015/10/21/chartex" xmlns:cx3="http://schemas.microsoft.com/office/drawing/2016/5/9/chartex" xmlns:cx4="http://schemas.microsoft.com/office/drawing/2016/5/10/chartex" xmlns:cx5="http://schemas.microsoft.com/office/drawing/2016/5/11/chartex" xmlns:cx6="http://schemas.microsoft.com/office/drawing/2016/5/12/chartex" xmlns:cx7="http://schemas.microsoft.com/office/drawing/2016/5/13/chartex" xmlns:cx8="http://schemas.microsoft.com/office/drawing/2016/5/14/chartex" xmlns:mc="http://schemas.openxmlformats.org/markup-compatibility/2006" xmlns:aink="http://schemas.microsoft.com/office/drawing/2016/ink" xmlns:am3d="http://schemas.microsoft.com/office/drawing/2017/model3d" xmlns:o="urn:schemas-microsoft-com:office:office" xmlns:r="http://schemas.openxmlformats.org/officeDocument/2006/relationships" xmlns:m="http://schemas.openxmlformats.org/officeDocument/2006/math" xmlns:v="urn:schemas-microsoft-com:vml" xmlns:wp14="http://schemas.microsoft.com/office/word/2010/wordprocessingDrawing" xmlns:wp="http://schemas.openxmlformats.org/drawingml/2006/wordprocessingDrawing" xmlns:w10="urn:schemas-microsoft-com:office:word" xmlns:w="http://schemas.openxmlformats.org/wordprocessingml/2006/main" xmlns:w14="http://schemas.microsoft.com/office/word/2010/wordml" xmlns:w15="http://schemas.microsoft.com/office/word/2012/wordml" xmlns:w16cid="http://schemas.microsoft.com/office/word/2016/wordml/cid" xmlns:w16se="http://schemas.microsoft.com/office/word/2015/wordml/symex" xmlns:wpg="http://schemas.microsoft.com/office/word/2010/wordprocessingGroup" xmlns:wpi="http://schemas.microsoft.com/office/word/2010/wordprocessingInk" xmlns:wne="http://schemas.microsoft.com/office/word/2006/wordml" xmlns:wps="http://schemas.microsoft.com/office/word/2010/wordprocessingShape" mc:Ignorable="w14 w15 w16se w16cid wp14">
+  <w:endnote w:type="separator" w:id="-1">
+    <w:p>
+      <w:pPr>
+        <w:spacing w:after="0" w:line="240" w:lineRule="auto"/>
+      </w:pPr>
+      <w:r>
+        <w:separator/>
+      </w:r>
+    </w:p>
+  </w:endnote>
+  <w:endnote w:type="continuationSeparator" w:id="0">
+    <w:p>
+      <w:pPr>
+        <w:spacing w:after="0" w:line="240" w:lineRule="auto"/>
+      </w:pPr>
+      <w:r>
+        <w:continuationSeparator/>
+      </w:r>
+    </w:p>
+  </w:endnote>
+</w:endnotes>
+</file>
+
+<file path=word/footnotes.xml><?xml version="1.0" encoding="utf-8"?>
+<w:footnotes xmlns:wpc="http://schemas.microsoft.com/office/word/2010/wordprocessingCanvas" xmlns:cx="http://schemas.microsoft.com/office/drawing/2014/chartex" xmlns:cx1="http://schemas.microsoft.com/office/drawing/2015/9/8/chartex" xmlns:cx2="http://schemas.microsoft.com/office/drawing/2015/10/21/chartex" xmlns:cx3="http://schemas.microsoft.com/office/drawing/2016/5/9/chartex" xmlns:cx4="http://schemas.microsoft.com/office/drawing/2016/5/10/chartex" xmlns:cx5="http://schemas.microsoft.com/office/drawing/2016/5/11/chartex" xmlns:cx6="http://schemas.microsoft.com/office/drawing/2016/5/12/chartex" xmlns:cx7="http://schemas.microsoft.com/office/drawing/2016/5/13/chartex" xmlns:cx8="http://schemas.microsoft.com/office/drawing/2016/5/14/chartex" xmlns:mc="http://schemas.openxmlformats.org/markup-compatibility/2006" xmlns:aink="http://schemas.microsoft.com/office/drawing/2016/ink" xmlns:am3d="http://schemas.microsoft.com/office/drawing/2017/model3d" xmlns:o="urn:schemas-microsoft-com:office:office" xmlns:r="http://schemas.openxmlformats.org/officeDocument/2006/relationships" xmlns:m="http://schemas.openxmlformats.org/officeDocument/2006/math" xmlns:v="urn:schemas-microsoft-com:vml" xmlns:wp14="http://schemas.microsoft.com/office/word/2010/wordprocessingDrawing" xmlns:wp="http://schemas.openxmlformats.org/drawingml/2006/wordprocessingDrawing" xmlns:w10="urn:schemas-microsoft-com:office:word" xmlns:w="http://schemas.openxmlformats.org/wordprocessingml/2006/main" xmlns:w14="http://schemas.microsoft.com/office/word/2010/wordml" xmlns:w15="http://schemas.microsoft.com/office/word/2012/wordml" xmlns:w16cid="http://schemas.microsoft.com/office/word/2016/wordml/cid" xmlns:w16se="http://schemas.microsoft.com/office/word/2015/wordml/symex" xmlns:wpg="http://schemas.microsoft.com/office/word/2010/wordprocessingGroup" xmlns:wpi="http://schemas.microsoft.com/office/word/2010/wordprocessingInk" xmlns:wne="http://schemas.microsoft.com/office/word/2006/wordml" xmlns:wps="http://schemas.microsoft.com/office/word/2010/wordprocessingShape" mc:Ignorable="w14 w15 w16se w16cid wp14">
+  <w:footnote w:type="separator" w:id="-1">
+    <w:p>
+      <w:pPr>
+        <w:spacing w:after="0" w:line="240" w:lineRule="auto"/>
+      </w:pPr>
+      <w:r>
+        <w:separator/>
+      </w:r>
+    </w:p>
+  </w:footnote>
+  <w:footnote w:type="continuationSeparator" w:id="0">
+    <w:p>
+      <w:pPr>
+        <w:spacing w:after="0" w:line="240" w:lineRule="auto"/>
+      </w:pPr>
+      <w:r>
+        <w:continuationSeparator/>
+      </w:r>
+    </w:p>
+  </w:footnote>
+</w:footnotes>
 </file>
 
 <file path=word/styles.xml><?xml version="1.0" encoding="utf-8"?>
@@ -2301,11 +2531,11 @@
     <w:name w:val="Normal"/>
     <w:qFormat/>
   </w:style>
-  <w:style w:type="paragraph" w:styleId="Ttulo1">
+  <w:style w:type="paragraph" w:styleId="Cabealho1">
     <w:name w:val="heading 1"/>
     <w:basedOn w:val="Normal"/>
     <w:next w:val="Normal"/>
-    <w:link w:val="Ttulo1Carter"/>
+    <w:link w:val="Cabealho1Carter"/>
     <w:uiPriority w:val="9"/>
     <w:qFormat/>
     <w:rsid w:val="000B13B2"/>
@@ -2465,10 +2695,10 @@
       <w:lang w:val="en-GB" w:eastAsia="en-GB"/>
     </w:rPr>
   </w:style>
-  <w:style w:type="character" w:customStyle="1" w:styleId="Ttulo1Carter">
-    <w:name w:val="Título 1 Caráter"/>
+  <w:style w:type="character" w:customStyle="1" w:styleId="Cabealho1Carter">
+    <w:name w:val="Cabeçalho 1 Caráter"/>
     <w:basedOn w:val="Tipodeletrapredefinidodopargrafo"/>
-    <w:link w:val="Ttulo1"/>
+    <w:link w:val="Cabealho1"/>
     <w:uiPriority w:val="9"/>
     <w:rsid w:val="000B13B2"/>
     <w:rPr>
@@ -2557,7 +2787,7 @@
       <w:szCs w:val="24"/>
     </w:rPr>
   </w:style>
-  <w:style w:type="table" w:styleId="Tabelacomgrelha">
+  <w:style w:type="table" w:styleId="TabelacomGrelha">
     <w:name w:val="Table Grid"/>
     <w:basedOn w:val="Tabelanormal"/>
     <w:uiPriority w:val="39"/>
@@ -2673,6 +2903,50 @@
       <w:color w:val="954F72" w:themeColor="followedHyperlink"/>
       <w:u w:val="single"/>
     </w:rPr>
+  </w:style>
+  <w:style w:type="paragraph" w:styleId="Cabealho">
+    <w:name w:val="header"/>
+    <w:basedOn w:val="Normal"/>
+    <w:link w:val="CabealhoCarter"/>
+    <w:uiPriority w:val="99"/>
+    <w:unhideWhenUsed/>
+    <w:rsid w:val="007F3744"/>
+    <w:pPr>
+      <w:tabs>
+        <w:tab w:val="center" w:pos="4513"/>
+        <w:tab w:val="right" w:pos="9026"/>
+      </w:tabs>
+      <w:spacing w:after="0" w:line="240" w:lineRule="auto"/>
+    </w:pPr>
+  </w:style>
+  <w:style w:type="character" w:customStyle="1" w:styleId="CabealhoCarter">
+    <w:name w:val="Cabeçalho Caráter"/>
+    <w:basedOn w:val="Tipodeletrapredefinidodopargrafo"/>
+    <w:link w:val="Cabealho"/>
+    <w:uiPriority w:val="99"/>
+    <w:rsid w:val="007F3744"/>
+  </w:style>
+  <w:style w:type="paragraph" w:styleId="Rodap">
+    <w:name w:val="footer"/>
+    <w:basedOn w:val="Normal"/>
+    <w:link w:val="RodapCarter"/>
+    <w:uiPriority w:val="99"/>
+    <w:unhideWhenUsed/>
+    <w:rsid w:val="007F3744"/>
+    <w:pPr>
+      <w:tabs>
+        <w:tab w:val="center" w:pos="4513"/>
+        <w:tab w:val="right" w:pos="9026"/>
+      </w:tabs>
+      <w:spacing w:after="0" w:line="240" w:lineRule="auto"/>
+    </w:pPr>
+  </w:style>
+  <w:style w:type="character" w:customStyle="1" w:styleId="RodapCarter">
+    <w:name w:val="Rodapé Caráter"/>
+    <w:basedOn w:val="Tipodeletrapredefinidodopargrafo"/>
+    <w:link w:val="Rodap"/>
+    <w:uiPriority w:val="99"/>
+    <w:rsid w:val="007F3744"/>
   </w:style>
 </w:styles>
 </file>
@@ -2977,7 +3251,7 @@
 </file>
 
 <file path=customXml/itemProps1.xml><?xml version="1.0" encoding="utf-8"?>
-<ds:datastoreItem xmlns:ds="http://schemas.openxmlformats.org/officeDocument/2006/customXml" ds:itemID="{B9619E7E-F476-6B47-A501-49DB71CECEBF}">
+<ds:datastoreItem xmlns:ds="http://schemas.openxmlformats.org/officeDocument/2006/customXml" ds:itemID="{DFC5829A-8D52-44F8-8393-97CFF481B8D6}">
   <ds:schemaRefs>
     <ds:schemaRef ds:uri="http://schemas.openxmlformats.org/officeDocument/2006/bibliography"/>
   </ds:schemaRefs>

</xml_diff>

<commit_message>
done project proposal, ready to send to counseler
</commit_message>
<xml_diff>
--- a/Docs/PropostaProjeto.docx
+++ b/Docs/PropostaProjeto.docx
@@ -705,7 +705,7 @@
     </w:p>
     <w:p>
       <w:pPr>
-        <w:pStyle w:val="Cabealho1"/>
+        <w:pStyle w:val="Ttulo1"/>
         <w:jc w:val="both"/>
         <w:rPr>
           <w:rFonts w:asciiTheme="minorHAnsi" w:eastAsiaTheme="minorHAnsi" w:hAnsiTheme="minorHAnsi" w:cstheme="minorBidi"/>
@@ -717,7 +717,7 @@
     </w:p>
     <w:p>
       <w:pPr>
-        <w:pStyle w:val="Cabealho1"/>
+        <w:pStyle w:val="Ttulo1"/>
         <w:jc w:val="both"/>
         <w:rPr>
           <w:rFonts w:cstheme="majorHAnsi"/>
@@ -1037,7 +1037,6 @@
         </w:rPr>
         <w:t xml:space="preserve">s dos </w:t>
       </w:r>
-      <w:proofErr w:type="spellStart"/>
       <w:r>
         <w:rPr>
           <w:rFonts w:asciiTheme="minorHAnsi" w:hAnsiTheme="minorHAnsi" w:cstheme="minorHAnsi"/>
@@ -1056,7 +1055,6 @@
         </w:rPr>
         <w:t>s</w:t>
       </w:r>
-      <w:proofErr w:type="spellEnd"/>
       <w:r>
         <w:rPr>
           <w:rFonts w:asciiTheme="minorHAnsi" w:hAnsiTheme="minorHAnsi" w:cstheme="minorHAnsi"/>
@@ -1235,7 +1233,7 @@
     </w:p>
     <w:p>
       <w:pPr>
-        <w:pStyle w:val="Cabealho1"/>
+        <w:pStyle w:val="Ttulo1"/>
         <w:rPr>
           <w:rFonts w:eastAsiaTheme="minorHAnsi"/>
           <w:sz w:val="28"/>
@@ -1392,113 +1390,43 @@
         <w:rPr>
           <w:szCs w:val="24"/>
         </w:rPr>
-        <w:t xml:space="preserve">numa linguagem que dê suporte para aplicações servidoras (Java, Node.js, .NET, </w:t>
-      </w:r>
-      <w:proofErr w:type="spellStart"/>
+        <w:t>numa linguagem que dê suporte para aplicações servidoras (Java, Node.js, .NET, etc)</w:t>
+      </w:r>
       <w:r>
         <w:rPr>
           <w:szCs w:val="24"/>
         </w:rPr>
-        <w:t>etc</w:t>
-      </w:r>
-      <w:proofErr w:type="spellEnd"/>
+        <w:t>. Relativamente ao</w:t>
+      </w:r>
       <w:r>
         <w:rPr>
           <w:szCs w:val="24"/>
         </w:rPr>
-        <w:t>)</w:t>
+        <w:t>s</w:t>
       </w:r>
       <w:r>
         <w:rPr>
           <w:szCs w:val="24"/>
         </w:rPr>
-        <w:t>. Relativamente ao</w:t>
+        <w:t xml:space="preserve"> </w:t>
       </w:r>
       <w:r>
         <w:rPr>
           <w:szCs w:val="24"/>
         </w:rPr>
-        <w:t>s</w:t>
+        <w:t>dispositivos móveis</w:t>
       </w:r>
       <w:r>
         <w:rPr>
           <w:szCs w:val="24"/>
         </w:rPr>
-        <w:t xml:space="preserve"> </w:t>
+        <w:t xml:space="preserve"> iremos </w:t>
       </w:r>
       <w:r>
         <w:rPr>
           <w:szCs w:val="24"/>
         </w:rPr>
-        <w:t>dispositivos móveis</w:t>
-      </w:r>
-      <w:r>
-        <w:rPr>
-          <w:szCs w:val="24"/>
-        </w:rPr>
-        <w:t xml:space="preserve"> iremos </w:t>
-      </w:r>
-      <w:r>
-        <w:rPr>
-          <w:szCs w:val="24"/>
-        </w:rPr>
-        <w:t>usar uma linguagem que dê suporte a multiplataforma (</w:t>
-      </w:r>
-      <w:proofErr w:type="spellStart"/>
-      <w:r>
-        <w:rPr>
-          <w:szCs w:val="24"/>
-        </w:rPr>
-        <w:t>React</w:t>
-      </w:r>
-      <w:proofErr w:type="spellEnd"/>
-      <w:r>
-        <w:rPr>
-          <w:szCs w:val="24"/>
-        </w:rPr>
-        <w:t xml:space="preserve"> </w:t>
-      </w:r>
-      <w:proofErr w:type="spellStart"/>
-      <w:r>
-        <w:rPr>
-          <w:szCs w:val="24"/>
-        </w:rPr>
-        <w:t>Native</w:t>
-      </w:r>
-      <w:proofErr w:type="spellEnd"/>
-      <w:r>
-        <w:rPr>
-          <w:szCs w:val="24"/>
-        </w:rPr>
-        <w:t xml:space="preserve">, </w:t>
-      </w:r>
-      <w:proofErr w:type="spellStart"/>
-      <w:r>
-        <w:rPr>
-          <w:szCs w:val="24"/>
-        </w:rPr>
-        <w:t>Xamarin</w:t>
-      </w:r>
-      <w:proofErr w:type="spellEnd"/>
-      <w:r>
-        <w:rPr>
-          <w:szCs w:val="24"/>
-        </w:rPr>
-        <w:t xml:space="preserve">, </w:t>
-      </w:r>
-      <w:proofErr w:type="spellStart"/>
-      <w:r>
-        <w:rPr>
-          <w:szCs w:val="24"/>
-        </w:rPr>
-        <w:t>Native</w:t>
-      </w:r>
-      <w:proofErr w:type="spellEnd"/>
-      <w:r>
-        <w:rPr>
-          <w:szCs w:val="24"/>
-        </w:rPr>
-        <w:t xml:space="preserve"> Script).</w:t>
+        <w:t>usar uma linguagem que dê suporte a multiplataforma (React Native, Xamarin, Native Script).</w:t>
       </w:r>
     </w:p>
     <w:p>
@@ -1575,7 +1503,7 @@
     </w:p>
     <w:tbl>
       <w:tblPr>
-        <w:tblStyle w:val="TabelacomGrelha"/>
+        <w:tblStyle w:val="Tabelacomgrelha"/>
         <w:tblpPr w:leftFromText="142" w:rightFromText="142" w:vertAnchor="page" w:horzAnchor="page" w:tblpXSpec="center" w:tblpY="11709"/>
         <w:tblW w:w="0" w:type="auto"/>
         <w:tblLayout w:type="fixed"/>
@@ -1675,21 +1603,7 @@
               <w:rPr>
                 <w:szCs w:val="24"/>
               </w:rPr>
-              <w:t>Utilização de notificações ‘</w:t>
-            </w:r>
-            <w:proofErr w:type="spellStart"/>
-            <w:r>
-              <w:rPr>
-                <w:szCs w:val="24"/>
-              </w:rPr>
-              <w:t>Push</w:t>
-            </w:r>
-            <w:proofErr w:type="spellEnd"/>
-            <w:r>
-              <w:rPr>
-                <w:szCs w:val="24"/>
-              </w:rPr>
-              <w:t>’</w:t>
+              <w:t>Utilização de notificações ‘Push’</w:t>
             </w:r>
           </w:p>
         </w:tc>
@@ -1757,7 +1671,7 @@
     </w:p>
     <w:p>
       <w:pPr>
-        <w:pStyle w:val="Cabealho1"/>
+        <w:pStyle w:val="Ttulo1"/>
         <w:rPr>
           <w:rFonts w:eastAsia="Times New Roman"/>
           <w:sz w:val="40"/>
@@ -1780,6 +1694,7 @@
           <w:lang w:eastAsia="en-GB"/>
         </w:rPr>
       </w:pPr>
+      <w:bookmarkStart w:id="0" w:name="_GoBack"/>
       <w:r>
         <w:rPr>
           <w:noProof/>
@@ -1848,6 +1763,7 @@
           </wp:anchor>
         </w:drawing>
       </w:r>
+      <w:bookmarkEnd w:id="0"/>
     </w:p>
     <w:p>
       <w:pPr>
@@ -1959,12 +1875,10 @@
           <w:docGrid w:linePitch="360"/>
         </w:sectPr>
       </w:pPr>
-      <w:bookmarkStart w:id="0" w:name="_GoBack"/>
-      <w:bookmarkEnd w:id="0"/>
-    </w:p>
-    <w:p>
-      <w:pPr>
-        <w:pStyle w:val="Cabealho1"/>
+    </w:p>
+    <w:p>
+      <w:pPr>
+        <w:pStyle w:val="Ttulo1"/>
         <w:rPr>
           <w:rFonts w:eastAsia="Times New Roman"/>
           <w:sz w:val="40"/>
@@ -2531,11 +2445,11 @@
     <w:name w:val="Normal"/>
     <w:qFormat/>
   </w:style>
-  <w:style w:type="paragraph" w:styleId="Cabealho1">
+  <w:style w:type="paragraph" w:styleId="Ttulo1">
     <w:name w:val="heading 1"/>
     <w:basedOn w:val="Normal"/>
     <w:next w:val="Normal"/>
-    <w:link w:val="Cabealho1Carter"/>
+    <w:link w:val="Ttulo1Carter"/>
     <w:uiPriority w:val="9"/>
     <w:qFormat/>
     <w:rsid w:val="000B13B2"/>
@@ -2695,10 +2609,10 @@
       <w:lang w:val="en-GB" w:eastAsia="en-GB"/>
     </w:rPr>
   </w:style>
-  <w:style w:type="character" w:customStyle="1" w:styleId="Cabealho1Carter">
-    <w:name w:val="Cabeçalho 1 Caráter"/>
+  <w:style w:type="character" w:customStyle="1" w:styleId="Ttulo1Carter">
+    <w:name w:val="Título 1 Caráter"/>
     <w:basedOn w:val="Tipodeletrapredefinidodopargrafo"/>
-    <w:link w:val="Cabealho1"/>
+    <w:link w:val="Ttulo1"/>
     <w:uiPriority w:val="9"/>
     <w:rsid w:val="000B13B2"/>
     <w:rPr>
@@ -2787,7 +2701,7 @@
       <w:szCs w:val="24"/>
     </w:rPr>
   </w:style>
-  <w:style w:type="table" w:styleId="TabelacomGrelha">
+  <w:style w:type="table" w:styleId="Tabelacomgrelha">
     <w:name w:val="Table Grid"/>
     <w:basedOn w:val="Tabelanormal"/>
     <w:uiPriority w:val="39"/>
@@ -3251,7 +3165,7 @@
 </file>
 
 <file path=customXml/itemProps1.xml><?xml version="1.0" encoding="utf-8"?>
-<ds:datastoreItem xmlns:ds="http://schemas.openxmlformats.org/officeDocument/2006/customXml" ds:itemID="{DFC5829A-8D52-44F8-8393-97CFF481B8D6}">
+<ds:datastoreItem xmlns:ds="http://schemas.openxmlformats.org/officeDocument/2006/customXml" ds:itemID="{521F7D02-ADD0-AC47-B471-60D2ECE027FF}">
   <ds:schemaRefs>
     <ds:schemaRef ds:uri="http://schemas.openxmlformats.org/officeDocument/2006/bibliography"/>
   </ds:schemaRefs>

</xml_diff>

<commit_message>
Changed project proposal according to suggestions from councilor
</commit_message>
<xml_diff>
--- a/Docs/PropostaProjeto.docx
+++ b/Docs/PropostaProjeto.docx
@@ -23,7 +23,7 @@
         <mc:AlternateContent>
           <mc:Choice Requires="wps">
             <w:drawing>
-              <wp:anchor distT="0" distB="0" distL="114300" distR="114300" simplePos="0" relativeHeight="251668480" behindDoc="0" locked="0" layoutInCell="1" allowOverlap="1" wp14:anchorId="7D6083E3" wp14:editId="5C0F108D">
+              <wp:anchor distT="0" distB="0" distL="114300" distR="114300" simplePos="0" relativeHeight="251668480" behindDoc="0" locked="0" layoutInCell="1" allowOverlap="1" wp14:anchorId="525B8641" wp14:editId="1C3A41B5">
                 <wp:simplePos x="0" y="0"/>
                 <wp:positionH relativeFrom="column">
                   <wp:posOffset>3487554</wp:posOffset>
@@ -128,11 +128,11 @@
           </mc:Choice>
           <mc:Fallback>
             <w:pict>
-              <v:shapetype w14:anchorId="7D6083E3" id="_x0000_t202" coordsize="21600,21600" o:spt="202" path="m,l,21600r21600,l21600,xe">
+              <v:shapetype w14:anchorId="525B8641" id="_x0000_t202" coordsize="21600,21600" o:spt="202" path="m,l,21600r21600,l21600,xe">
                 <v:stroke joinstyle="miter"/>
                 <v:path gradientshapeok="t" o:connecttype="rect"/>
               </v:shapetype>
-              <v:shape id="Text Box 5" o:spid="_x0000_s1026" type="#_x0000_t202" style="position:absolute;left:0;text-align:left;margin-left:274.6pt;margin-top:82.3pt;width:212.25pt;height:65.15pt;z-index:251668480;visibility:visible;mso-wrap-style:square;mso-width-percent:0;mso-height-percent:0;mso-wrap-distance-left:9pt;mso-wrap-distance-top:0;mso-wrap-distance-right:9pt;mso-wrap-distance-bottom:0;mso-position-horizontal:absolute;mso-position-horizontal-relative:text;mso-position-vertical:absolute;mso-position-vertical-relative:text;mso-width-percent:0;mso-height-percent:0;mso-width-relative:margin;mso-height-relative:margin;v-text-anchor:top" o:gfxdata="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" fillcolor="white [3201]" strokecolor="white [3212]" strokeweight=".5pt">
+              <v:shape id="Text Box 5" o:spid="_x0000_s1026" type="#_x0000_t202" style="position:absolute;left:0;text-align:left;margin-left:274.6pt;margin-top:82.3pt;width:212.25pt;height:65.15pt;z-index:251668480;visibility:visible;mso-wrap-style:square;mso-width-percent:0;mso-height-percent:0;mso-wrap-distance-left:9pt;mso-wrap-distance-top:0;mso-wrap-distance-right:9pt;mso-wrap-distance-bottom:0;mso-position-horizontal:absolute;mso-position-horizontal-relative:text;mso-position-vertical:absolute;mso-position-vertical-relative:text;mso-width-percent:0;mso-height-percent:0;mso-width-relative:margin;mso-height-relative:margin;v-text-anchor:top" o:gfxdata="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" fillcolor="white [3201]" strokecolor="white [3212]" strokeweight=".5pt">
                 <v:textbox>
                   <w:txbxContent>
                     <w:p>
@@ -200,7 +200,7 @@
           <w:lang w:val="en-GB" w:eastAsia="en-GB"/>
         </w:rPr>
         <w:drawing>
-          <wp:anchor distT="0" distB="0" distL="114300" distR="114300" simplePos="0" relativeHeight="251666432" behindDoc="0" locked="0" layoutInCell="1" allowOverlap="1" wp14:anchorId="2E61882D" wp14:editId="3CE82423">
+          <wp:anchor distT="0" distB="0" distL="114300" distR="114300" simplePos="0" relativeHeight="251666432" behindDoc="0" locked="0" layoutInCell="1" allowOverlap="1" wp14:anchorId="01F78B48" wp14:editId="07319906">
             <wp:simplePos x="0" y="0"/>
             <wp:positionH relativeFrom="margin">
               <wp:posOffset>3173276</wp:posOffset>
@@ -225,7 +225,7 @@
                     </pic:cNvPicPr>
                   </pic:nvPicPr>
                   <pic:blipFill>
-                    <a:blip r:embed="rId7" cstate="print">
+                    <a:blip r:embed="rId8" cstate="print">
                       <a:extLst>
                         <a:ext uri="{28A0092B-C50C-407E-A947-70E740481C1C}">
                           <a14:useLocalDpi xmlns:a14="http://schemas.microsoft.com/office/drawing/2010/main" val="0"/>
@@ -271,7 +271,7 @@
         <mc:AlternateContent>
           <mc:Choice Requires="wps">
             <w:drawing>
-              <wp:anchor distT="0" distB="0" distL="114300" distR="114300" simplePos="0" relativeHeight="251670528" behindDoc="0" locked="0" layoutInCell="1" allowOverlap="1" wp14:anchorId="28437F79" wp14:editId="407E0086">
+              <wp:anchor distT="0" distB="0" distL="114300" distR="114300" simplePos="0" relativeHeight="251670528" behindDoc="0" locked="0" layoutInCell="1" allowOverlap="1" wp14:anchorId="73478CBA" wp14:editId="1AEEB4F5">
                 <wp:simplePos x="0" y="0"/>
                 <wp:positionH relativeFrom="column">
                   <wp:posOffset>-489585</wp:posOffset>
@@ -371,7 +371,7 @@
           </mc:Choice>
           <mc:Fallback>
             <w:pict>
-              <v:shape w14:anchorId="28437F79" id="_x0000_s1027" type="#_x0000_t202" style="position:absolute;left:0;text-align:left;margin-left:-38.55pt;margin-top:81.7pt;width:230.4pt;height:65.15pt;z-index:251670528;visibility:visible;mso-wrap-style:square;mso-width-percent:0;mso-height-percent:0;mso-wrap-distance-left:9pt;mso-wrap-distance-top:0;mso-wrap-distance-right:9pt;mso-wrap-distance-bottom:0;mso-position-horizontal:absolute;mso-position-horizontal-relative:text;mso-position-vertical:absolute;mso-position-vertical-relative:text;mso-width-percent:0;mso-height-percent:0;mso-width-relative:margin;mso-height-relative:margin;v-text-anchor:top" o:gfxdata="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" fillcolor="white [3201]" strokecolor="white [3212]" strokeweight=".5pt">
+              <v:shape w14:anchorId="73478CBA" id="_x0000_s1027" type="#_x0000_t202" style="position:absolute;left:0;text-align:left;margin-left:-38.55pt;margin-top:81.7pt;width:230.4pt;height:65.15pt;z-index:251670528;visibility:visible;mso-wrap-style:square;mso-width-percent:0;mso-height-percent:0;mso-wrap-distance-left:9pt;mso-wrap-distance-top:0;mso-wrap-distance-right:9pt;mso-wrap-distance-bottom:0;mso-position-horizontal:absolute;mso-position-horizontal-relative:text;mso-position-vertical:absolute;mso-position-vertical-relative:text;mso-width-percent:0;mso-height-percent:0;mso-width-relative:margin;mso-height-relative:margin;v-text-anchor:top" o:gfxdata="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" fillcolor="white [3201]" strokecolor="white [3212]" strokeweight=".5pt">
                 <v:textbox>
                   <w:txbxContent>
                     <w:p>
@@ -433,7 +433,7 @@
         <mc:AlternateContent>
           <mc:Choice Requires="wps">
             <w:drawing>
-              <wp:anchor distT="0" distB="0" distL="114300" distR="114300" simplePos="0" relativeHeight="251665408" behindDoc="0" locked="0" layoutInCell="1" allowOverlap="1" wp14:editId="65CE1AF2">
+              <wp:anchor distT="0" distB="0" distL="114300" distR="114300" simplePos="0" relativeHeight="251665408" behindDoc="0" locked="0" layoutInCell="1" allowOverlap="1" wp14:anchorId="52A0D85F" wp14:editId="748AF1BF">
                 <wp:simplePos x="0" y="0"/>
                 <wp:positionH relativeFrom="column">
                   <wp:posOffset>-489585</wp:posOffset>
@@ -583,7 +583,7 @@
           </mc:Choice>
           <mc:Fallback>
             <w:pict>
-              <v:shape id="_x0000_s1028" type="#_x0000_t202" style="position:absolute;left:0;text-align:left;margin-left:-38.55pt;margin-top:0;width:296.5pt;height:89.75pt;z-index:251665408;visibility:visible;mso-wrap-style:square;mso-width-percent:0;mso-height-percent:0;mso-wrap-distance-left:9pt;mso-wrap-distance-top:0;mso-wrap-distance-right:9pt;mso-wrap-distance-bottom:0;mso-position-horizontal:absolute;mso-position-horizontal-relative:text;mso-position-vertical:absolute;mso-position-vertical-relative:text;mso-width-percent:0;mso-height-percent:0;mso-width-relative:margin;mso-height-relative:margin;v-text-anchor:top" o:gfxdata="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" fillcolor="white [3201]" strokecolor="white [3212]" strokeweight=".5pt">
+              <v:shape w14:anchorId="52A0D85F" id="_x0000_s1028" type="#_x0000_t202" style="position:absolute;left:0;text-align:left;margin-left:-38.55pt;margin-top:0;width:296.5pt;height:89.75pt;z-index:251665408;visibility:visible;mso-wrap-style:square;mso-width-percent:0;mso-height-percent:0;mso-wrap-distance-left:9pt;mso-wrap-distance-top:0;mso-wrap-distance-right:9pt;mso-wrap-distance-bottom:0;mso-position-horizontal:absolute;mso-position-horizontal-relative:text;mso-position-vertical:absolute;mso-position-vertical-relative:text;mso-width-percent:0;mso-height-percent:0;mso-width-relative:margin;mso-height-relative:margin;v-text-anchor:top" o:gfxdata="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" fillcolor="white [3201]" strokecolor="white [3212]" strokeweight=".5pt">
                 <v:textbox>
                   <w:txbxContent>
                     <w:p>
@@ -752,7 +752,7 @@
         <mc:AlternateContent>
           <mc:Choice Requires="wps">
             <w:drawing>
-              <wp:anchor distT="0" distB="0" distL="114300" distR="114300" simplePos="0" relativeHeight="251656190" behindDoc="0" locked="0" layoutInCell="1" allowOverlap="1">
+              <wp:anchor distT="0" distB="0" distL="114300" distR="114300" simplePos="0" relativeHeight="251656190" behindDoc="0" locked="0" layoutInCell="1" allowOverlap="1" wp14:anchorId="3F9B1404" wp14:editId="3B5BB6D8">
                 <wp:simplePos x="0" y="0"/>
                 <wp:positionH relativeFrom="margin">
                   <wp:align>center</wp:align>
@@ -846,7 +846,7 @@
           </mc:Choice>
           <mc:Fallback>
             <w:pict>
-              <v:shape id="Caixa de texto 1" o:spid="_x0000_s1029" type="#_x0000_t202" style="position:absolute;left:0;text-align:left;margin-left:0;margin-top:290.05pt;width:183.95pt;height:32.25pt;z-index:251656190;visibility:visible;mso-wrap-style:square;mso-width-percent:0;mso-wrap-distance-left:9pt;mso-wrap-distance-top:0;mso-wrap-distance-right:9pt;mso-wrap-distance-bottom:0;mso-position-horizontal:center;mso-position-horizontal-relative:margin;mso-position-vertical:absolute;mso-position-vertical-relative:text;mso-width-percent:0;mso-width-relative:margin;v-text-anchor:top" o:gfxdata="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" fillcolor="white [3201]" strokecolor="white [3212]" strokeweight=".5pt">
+              <v:shape w14:anchorId="3F9B1404" id="Caixa de texto 1" o:spid="_x0000_s1029" type="#_x0000_t202" style="position:absolute;left:0;text-align:left;margin-left:0;margin-top:290.05pt;width:183.95pt;height:32.25pt;z-index:251656190;visibility:visible;mso-wrap-style:square;mso-width-percent:0;mso-wrap-distance-left:9pt;mso-wrap-distance-top:0;mso-wrap-distance-right:9pt;mso-wrap-distance-bottom:0;mso-position-horizontal:center;mso-position-horizontal-relative:margin;mso-position-vertical:absolute;mso-position-vertical-relative:text;mso-width-percent:0;mso-width-relative:margin;v-text-anchor:top" o:gfxdata="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" fillcolor="white [3201]" strokecolor="white [3212]" strokeweight=".5pt">
                 <v:textbox>
                   <w:txbxContent>
                     <w:p>
@@ -903,7 +903,7 @@
           <w:sz w:val="40"/>
         </w:rPr>
         <w:drawing>
-          <wp:anchor distT="0" distB="0" distL="114300" distR="114300" simplePos="0" relativeHeight="251657215" behindDoc="0" locked="0" layoutInCell="1" allowOverlap="1">
+          <wp:anchor distT="0" distB="0" distL="114300" distR="114300" simplePos="0" relativeHeight="251657215" behindDoc="0" locked="0" layoutInCell="1" allowOverlap="1" wp14:anchorId="48824AB2" wp14:editId="49785A6B">
             <wp:simplePos x="0" y="0"/>
             <wp:positionH relativeFrom="margin">
               <wp:posOffset>1102360</wp:posOffset>
@@ -928,7 +928,7 @@
                     </pic:cNvPicPr>
                   </pic:nvPicPr>
                   <pic:blipFill>
-                    <a:blip r:embed="rId8">
+                    <a:blip r:embed="rId9">
                       <a:extLst>
                         <a:ext uri="{28A0092B-C50C-407E-A947-70E740481C1C}">
                           <a14:useLocalDpi xmlns:a14="http://schemas.microsoft.com/office/drawing/2010/main" val="0"/>
@@ -1152,7 +1152,7 @@
           <w:szCs w:val="27"/>
           <w:lang w:val="pt-PT"/>
         </w:rPr>
-        <w:t>, os dados do evento irão ser armazenados no mesmo, para posteriormente serem enviados e avaliados pelo sistema informático da ANSR (Autoridade Nacional de Segurança Rodoviária). Uma vez feito este processo, o dono do veículo irá ser notificado via dispositivo móvel</w:t>
+        <w:t xml:space="preserve">, os dados do evento irão ser armazenados, para posteriormente serem enviados e avaliados pelo sistema informático da ANSR (Autoridade Nacional de Segurança Rodoviária). Uma vez </w:t>
       </w:r>
       <w:r>
         <w:rPr>
@@ -1161,6 +1161,96 @@
           <w:szCs w:val="27"/>
           <w:lang w:val="pt-PT"/>
         </w:rPr>
+        <w:t>decorrido</w:t>
+      </w:r>
+      <w:r>
+        <w:rPr>
+          <w:rFonts w:asciiTheme="minorHAnsi" w:hAnsiTheme="minorHAnsi" w:cstheme="minorHAnsi"/>
+          <w:sz w:val="22"/>
+          <w:szCs w:val="27"/>
+          <w:lang w:val="pt-PT"/>
+        </w:rPr>
+        <w:t xml:space="preserve"> </w:t>
+      </w:r>
+      <w:r>
+        <w:rPr>
+          <w:rFonts w:asciiTheme="minorHAnsi" w:hAnsiTheme="minorHAnsi" w:cstheme="minorHAnsi"/>
+          <w:sz w:val="22"/>
+          <w:szCs w:val="27"/>
+          <w:lang w:val="pt-PT"/>
+        </w:rPr>
+        <w:t>este processo</w:t>
+      </w:r>
+      <w:r>
+        <w:rPr>
+          <w:rFonts w:asciiTheme="minorHAnsi" w:hAnsiTheme="minorHAnsi" w:cstheme="minorHAnsi"/>
+          <w:sz w:val="22"/>
+          <w:szCs w:val="27"/>
+          <w:lang w:val="pt-PT"/>
+        </w:rPr>
+        <w:t xml:space="preserve"> e validados os eventos de trânsito, caso exista excesso</w:t>
+      </w:r>
+      <w:r>
+        <w:rPr>
+          <w:rFonts w:asciiTheme="minorHAnsi" w:hAnsiTheme="minorHAnsi" w:cstheme="minorHAnsi"/>
+          <w:sz w:val="22"/>
+          <w:szCs w:val="27"/>
+          <w:lang w:val="pt-PT"/>
+        </w:rPr>
+        <w:t xml:space="preserve"> </w:t>
+      </w:r>
+      <w:r>
+        <w:rPr>
+          <w:rFonts w:asciiTheme="minorHAnsi" w:hAnsiTheme="minorHAnsi" w:cstheme="minorHAnsi"/>
+          <w:sz w:val="22"/>
+          <w:szCs w:val="27"/>
+          <w:lang w:val="pt-PT"/>
+        </w:rPr>
+        <w:t>de velocidade</w:t>
+      </w:r>
+      <w:r>
+        <w:rPr>
+          <w:rFonts w:asciiTheme="minorHAnsi" w:hAnsiTheme="minorHAnsi" w:cstheme="minorHAnsi"/>
+          <w:sz w:val="22"/>
+          <w:szCs w:val="27"/>
+          <w:lang w:val="pt-PT"/>
+        </w:rPr>
+        <w:t xml:space="preserve">, o dono do veículo </w:t>
+      </w:r>
+      <w:r>
+        <w:rPr>
+          <w:rFonts w:asciiTheme="minorHAnsi" w:hAnsiTheme="minorHAnsi" w:cstheme="minorHAnsi"/>
+          <w:sz w:val="22"/>
+          <w:szCs w:val="27"/>
+          <w:lang w:val="pt-PT"/>
+        </w:rPr>
+        <w:t>deverá</w:t>
+      </w:r>
+      <w:r>
+        <w:rPr>
+          <w:rFonts w:asciiTheme="minorHAnsi" w:hAnsiTheme="minorHAnsi" w:cstheme="minorHAnsi"/>
+          <w:sz w:val="22"/>
+          <w:szCs w:val="27"/>
+          <w:lang w:val="pt-PT"/>
+        </w:rPr>
+        <w:t xml:space="preserve"> </w:t>
+      </w:r>
+      <w:r>
+        <w:rPr>
+          <w:rFonts w:asciiTheme="minorHAnsi" w:hAnsiTheme="minorHAnsi" w:cstheme="minorHAnsi"/>
+          <w:sz w:val="22"/>
+          <w:szCs w:val="27"/>
+          <w:lang w:val="pt-PT"/>
+        </w:rPr>
+        <w:t>ser notificado via dispositivo móvel</w:t>
+      </w:r>
+      <w:r>
+        <w:rPr>
+          <w:rFonts w:asciiTheme="minorHAnsi" w:hAnsiTheme="minorHAnsi" w:cstheme="minorHAnsi"/>
+          <w:sz w:val="22"/>
+          <w:szCs w:val="27"/>
+          <w:lang w:val="pt-PT"/>
+        </w:rPr>
         <w:t xml:space="preserve"> sobre os detalhes do evento.</w:t>
       </w:r>
     </w:p>
@@ -1192,22 +1282,73 @@
         </w:rPr>
       </w:pPr>
       <w:r>
-        <w:t xml:space="preserve">Atualmente o sistema de notificação de coimas por excesso de velocidade é </w:t>
-      </w:r>
-      <w:r>
-        <w:t xml:space="preserve">feito manualmente através de correio. Com este projeto vai ser possível o cidadão subscrever os veículos do próprio </w:t>
-      </w:r>
-      <w:r>
-        <w:t>no seu</w:t>
+        <w:t xml:space="preserve">Atualmente o sistema de notificação de </w:t>
+      </w:r>
+      <w:r>
+        <w:t>contraordenações</w:t>
       </w:r>
       <w:r>
         <w:t xml:space="preserve"> </w:t>
       </w:r>
       <w:r>
+        <w:t xml:space="preserve">por excesso de velocidade é </w:t>
+      </w:r>
+      <w:r>
+        <w:t xml:space="preserve">feito manualmente através de correio. Com este projeto </w:t>
+      </w:r>
+      <w:r>
+        <w:t>deverá</w:t>
+      </w:r>
+      <w:r>
+        <w:t xml:space="preserve"> </w:t>
+      </w:r>
+      <w:r>
+        <w:t xml:space="preserve">ser possível </w:t>
+      </w:r>
+      <w:r>
+        <w:t>a</w:t>
+      </w:r>
+      <w:r>
+        <w:t xml:space="preserve">o cidadão subscrever os </w:t>
+      </w:r>
+      <w:r>
+        <w:t xml:space="preserve">seus </w:t>
+      </w:r>
+      <w:r>
+        <w:t xml:space="preserve">veículos </w:t>
+      </w:r>
+      <w:r>
+        <w:t>através do</w:t>
+      </w:r>
+      <w:r>
+        <w:t xml:space="preserve"> seu</w:t>
+      </w:r>
+      <w:r>
+        <w:t xml:space="preserve"> </w:t>
+      </w:r>
+      <w:r>
         <w:t>dispositivo móvel, possibilitando ser notificado de quaisquer eventos que ocorram nos veículos registados.</w:t>
       </w:r>
       <w:r>
-        <w:t xml:space="preserve"> Este projeto é motivado sobre a informação do evento de controlo de passagem de excesso de velocidade, na expetativa que haja a redução desta situação. Através de uma plataforma móvel acreditamos que seja possível o condutor fique mais atento à sua condução, dado que os alertas recebidos são visualizados </w:t>
+        <w:t xml:space="preserve"> Este projeto é motivado sobre a informação do evento de controlo de passagem de excesso de velocidade, na expetativa que haja a redução </w:t>
+      </w:r>
+      <w:r>
+        <w:t>de situações de violação do excesso</w:t>
+      </w:r>
+      <w:r>
+        <w:t xml:space="preserve"> </w:t>
+      </w:r>
+      <w:r>
+        <w:t>de velocidade</w:t>
+      </w:r>
+      <w:r>
+        <w:t xml:space="preserve">. Através de uma plataforma móvel acreditamos que seja possível </w:t>
+      </w:r>
+      <w:r>
+        <w:t xml:space="preserve">que </w:t>
+      </w:r>
+      <w:r>
+        <w:t xml:space="preserve">o condutor fique mais atento à sua condução, dado que os alertas recebidos são visualizados </w:t>
       </w:r>
       <w:r>
         <w:t>num</w:t>
@@ -1313,10 +1454,16 @@
         <w:jc w:val="both"/>
       </w:pPr>
       <w:r>
-        <w:t>O Servidor irá saber trabalhar com da</w:t>
-      </w:r>
-      <w:r>
-        <w:t xml:space="preserve">dos provenientes do Sistema Informático presente na SINCRO. Só assim é possível ter acesso aos eventos gerados pelos </w:t>
+        <w:t xml:space="preserve">O Servidor </w:t>
+      </w:r>
+      <w:r>
+        <w:t>terá a responsabilidade de</w:t>
+      </w:r>
+      <w:r>
+        <w:t xml:space="preserve"> trabalhar da</w:t>
+      </w:r>
+      <w:r>
+        <w:t xml:space="preserve">dos provenientes do Sistema Informático SINCRO. Só assim é possível ter acesso aos eventos gerados pelos </w:t>
       </w:r>
       <w:r>
         <w:rPr>
@@ -1338,7 +1485,43 @@
         <w:jc w:val="both"/>
       </w:pPr>
       <w:r>
-        <w:t>Também será necessária a realização da Componente Móvel por onde o utilizador irá realizar os pedidos ao servidor e receber as notificações dos devidos eventos.</w:t>
+        <w:t>Também será necessária a realização da Componente Móvel</w:t>
+      </w:r>
+      <w:r>
+        <w:t xml:space="preserve"> (telemóvel, ou outro dispositivo equivalente)</w:t>
+      </w:r>
+      <w:r>
+        <w:t xml:space="preserve"> </w:t>
+      </w:r>
+      <w:r>
+        <w:t>através do qual</w:t>
+      </w:r>
+      <w:r>
+        <w:t xml:space="preserve"> o utilizador </w:t>
+      </w:r>
+      <w:r>
+        <w:t>realizará</w:t>
+      </w:r>
+      <w:r>
+        <w:t xml:space="preserve"> os pedidos ao servidor e receber</w:t>
+      </w:r>
+      <w:r>
+        <w:t>á</w:t>
+      </w:r>
+      <w:r>
+        <w:t xml:space="preserve"> as notificações </w:t>
+      </w:r>
+      <w:r>
+        <w:t>sobre</w:t>
+      </w:r>
+      <w:r>
+        <w:t xml:space="preserve"> eventos</w:t>
+      </w:r>
+      <w:r>
+        <w:t xml:space="preserve"> de trânsito</w:t>
+      </w:r>
+      <w:r>
+        <w:t>.</w:t>
       </w:r>
     </w:p>
     <w:p>
@@ -1377,20 +1560,75 @@
         <w:rPr>
           <w:szCs w:val="24"/>
         </w:rPr>
-        <w:t>Tal como mostrado na figura 1 é possível ver a apresentação geral do projeto.</w:t>
-      </w:r>
-      <w:r>
-        <w:rPr>
-          <w:szCs w:val="24"/>
-        </w:rPr>
-        <w:br/>
+        <w:t>A</w:t>
+      </w:r>
+      <w:r>
+        <w:rPr>
+          <w:szCs w:val="24"/>
+        </w:rPr>
+        <w:t xml:space="preserve"> figura 1 apresenta</w:t>
+      </w:r>
+      <w:r>
+        <w:rPr>
+          <w:szCs w:val="24"/>
+        </w:rPr>
+        <w:t xml:space="preserve"> uma vista</w:t>
+      </w:r>
+      <w:r>
+        <w:rPr>
+          <w:szCs w:val="24"/>
+        </w:rPr>
+        <w:t xml:space="preserve"> geral </w:t>
+      </w:r>
+      <w:r>
+        <w:rPr>
+          <w:szCs w:val="24"/>
+        </w:rPr>
+        <w:t>sobre o</w:t>
+      </w:r>
+      <w:r>
+        <w:rPr>
+          <w:szCs w:val="24"/>
+        </w:rPr>
+        <w:t xml:space="preserve"> </w:t>
+      </w:r>
+      <w:r>
+        <w:rPr>
+          <w:szCs w:val="24"/>
+        </w:rPr>
+        <w:t>projeto.</w:t>
+      </w:r>
+    </w:p>
+    <w:p>
+      <w:pPr>
+        <w:jc w:val="both"/>
+        <w:rPr>
+          <w:szCs w:val="24"/>
+        </w:rPr>
+      </w:pPr>
+      <w:r>
+        <w:rPr>
+          <w:szCs w:val="24"/>
+        </w:rPr>
         <w:t xml:space="preserve">O servidor irá ser criado </w:t>
       </w:r>
       <w:r>
         <w:rPr>
           <w:szCs w:val="24"/>
         </w:rPr>
-        <w:t>numa linguagem que dê suporte para aplicações servidoras (Java, Node.js, .NET, etc)</w:t>
+        <w:t>numa linguagem que dê suporte para aplicações servidoras (Java, Node.js, .NET, etc</w:t>
+      </w:r>
+      <w:r>
+        <w:rPr>
+          <w:szCs w:val="24"/>
+        </w:rPr>
+        <w:t>.</w:t>
+      </w:r>
+      <w:r>
+        <w:rPr>
+          <w:szCs w:val="24"/>
+        </w:rPr>
+        <w:t>)</w:t>
       </w:r>
       <w:r>
         <w:rPr>
@@ -1488,23 +1726,74 @@
         <w:rPr>
           <w:szCs w:val="24"/>
         </w:rPr>
-        <w:t xml:space="preserve"> é também um dos problemas nos quais nos deparámos no projeto. Deverá ser feita uma aplicação possível de utilizar por qualquer condutor proprietário de um automóvel.</w:t>
+        <w:t xml:space="preserve"> é também um dos problemas </w:t>
+      </w:r>
+      <w:r>
+        <w:rPr>
+          <w:szCs w:val="24"/>
+        </w:rPr>
+        <w:t>a considerar</w:t>
+      </w:r>
+      <w:r>
+        <w:rPr>
+          <w:szCs w:val="24"/>
+        </w:rPr>
+        <w:t xml:space="preserve"> no projeto. Deverá ser </w:t>
+      </w:r>
+      <w:r>
+        <w:rPr>
+          <w:szCs w:val="24"/>
+        </w:rPr>
+        <w:t>desenvolvida</w:t>
+      </w:r>
+      <w:r>
+        <w:rPr>
+          <w:szCs w:val="24"/>
+        </w:rPr>
+        <w:t xml:space="preserve"> </w:t>
+      </w:r>
+      <w:r>
+        <w:rPr>
+          <w:szCs w:val="24"/>
+        </w:rPr>
+        <w:t xml:space="preserve">uma aplicação </w:t>
+      </w:r>
+      <w:r>
+        <w:rPr>
+          <w:szCs w:val="24"/>
+        </w:rPr>
+        <w:t>passível de ser</w:t>
+      </w:r>
+      <w:r>
+        <w:rPr>
+          <w:szCs w:val="24"/>
+        </w:rPr>
+        <w:t xml:space="preserve"> </w:t>
+      </w:r>
+      <w:r>
+        <w:rPr>
+          <w:szCs w:val="24"/>
+        </w:rPr>
+        <w:t>utiliza</w:t>
+      </w:r>
+      <w:r>
+        <w:rPr>
+          <w:szCs w:val="24"/>
+        </w:rPr>
+        <w:t>da</w:t>
+      </w:r>
+      <w:r>
+        <w:rPr>
+          <w:szCs w:val="24"/>
+        </w:rPr>
+        <w:t xml:space="preserve"> por qualquer condutor proprietário de um automóvel.</w:t>
       </w:r>
     </w:p>
     <w:p/>
-    <w:p/>
-    <w:p>
-      <w:pPr>
-        <w:jc w:val="both"/>
-        <w:rPr>
-          <w:sz w:val="24"/>
-        </w:rPr>
-      </w:pPr>
-    </w:p>
     <w:tbl>
       <w:tblPr>
         <w:tblStyle w:val="Tabelacomgrelha"/>
-        <w:tblpPr w:leftFromText="142" w:rightFromText="142" w:vertAnchor="page" w:horzAnchor="page" w:tblpXSpec="center" w:tblpY="11709"/>
+        <w:tblpPr w:leftFromText="142" w:rightFromText="142" w:vertAnchor="page" w:horzAnchor="margin" w:tblpY="11324"/>
         <w:tblW w:w="0" w:type="auto"/>
         <w:tblLayout w:type="fixed"/>
         <w:tblLook w:val="04A0" w:firstRow="1" w:lastRow="0" w:firstColumn="1" w:lastColumn="0" w:noHBand="0" w:noVBand="1"/>
@@ -1523,7 +1812,6 @@
           </w:tcPr>
           <w:p>
             <w:pPr>
-              <w:jc w:val="center"/>
               <w:rPr>
                 <w:color w:val="2F5496" w:themeColor="accent1" w:themeShade="BF"/>
                 <w:szCs w:val="24"/>
@@ -1544,7 +1832,6 @@
           </w:tcPr>
           <w:p>
             <w:pPr>
-              <w:jc w:val="center"/>
               <w:rPr>
                 <w:color w:val="2F5496" w:themeColor="accent1" w:themeShade="BF"/>
                 <w:szCs w:val="24"/>
@@ -1650,6 +1937,15 @@
         </w:tc>
       </w:tr>
     </w:tbl>
+    <w:p/>
+    <w:p>
+      <w:pPr>
+        <w:jc w:val="both"/>
+        <w:rPr>
+          <w:sz w:val="24"/>
+        </w:rPr>
+      </w:pPr>
+    </w:p>
     <w:p>
       <w:pPr>
         <w:jc w:val="both"/>
@@ -1690,29 +1986,404 @@
     </w:p>
     <w:p>
       <w:pPr>
-        <w:rPr>
-          <w:lang w:eastAsia="en-GB"/>
-        </w:rPr>
-      </w:pPr>
+        <w:pStyle w:val="Cabealho2"/>
+        <w:rPr>
+          <w:lang w:eastAsia="en-GB"/>
+        </w:rPr>
+      </w:pPr>
+      <w:r>
+        <w:rPr>
+          <w:lang w:eastAsia="en-GB"/>
+        </w:rPr>
+        <w:t>Tarefas</w:t>
+      </w:r>
+    </w:p>
+    <w:p>
+      <w:pPr>
+        <w:pStyle w:val="PargrafodaLista"/>
+        <w:numPr>
+          <w:ilvl w:val="0"/>
+          <w:numId w:val="2"/>
+        </w:numPr>
+        <w:rPr>
+          <w:lang w:eastAsia="en-GB"/>
+        </w:rPr>
+      </w:pPr>
+      <w:r>
+        <w:rPr>
+          <w:lang w:eastAsia="en-GB"/>
+        </w:rPr>
+        <w:t>Levantamento e análise de requisitos funcionais e não funcionais;</w:t>
+      </w:r>
+    </w:p>
+    <w:p>
+      <w:pPr>
+        <w:pStyle w:val="PargrafodaLista"/>
+        <w:numPr>
+          <w:ilvl w:val="0"/>
+          <w:numId w:val="2"/>
+        </w:numPr>
+        <w:rPr>
+          <w:lang w:eastAsia="en-GB"/>
+        </w:rPr>
+      </w:pPr>
+      <w:r>
+        <w:rPr>
+          <w:lang w:eastAsia="en-GB"/>
+        </w:rPr>
+        <w:t>Criação do servidor</w:t>
+      </w:r>
+    </w:p>
+    <w:p>
+      <w:pPr>
+        <w:pStyle w:val="PargrafodaLista"/>
+        <w:numPr>
+          <w:ilvl w:val="0"/>
+          <w:numId w:val="2"/>
+        </w:numPr>
+        <w:rPr>
+          <w:lang w:eastAsia="en-GB"/>
+        </w:rPr>
+      </w:pPr>
+      <w:r>
+        <w:rPr>
+          <w:lang w:eastAsia="en-GB"/>
+        </w:rPr>
+        <w:t>Avaliação do quadro tecnológico a utilizar</w:t>
+      </w:r>
+    </w:p>
+    <w:p>
+      <w:pPr>
+        <w:pStyle w:val="PargrafodaLista"/>
+        <w:numPr>
+          <w:ilvl w:val="0"/>
+          <w:numId w:val="2"/>
+        </w:numPr>
+        <w:rPr>
+          <w:lang w:eastAsia="en-GB"/>
+        </w:rPr>
+      </w:pPr>
+      <w:r>
+        <w:rPr>
+          <w:lang w:eastAsia="en-GB"/>
+        </w:rPr>
+        <w:t>Inicio da estruturação do servidor</w:t>
+      </w:r>
+    </w:p>
+    <w:p>
+      <w:pPr>
+        <w:pStyle w:val="PargrafodaLista"/>
+        <w:numPr>
+          <w:ilvl w:val="0"/>
+          <w:numId w:val="2"/>
+        </w:numPr>
+        <w:rPr>
+          <w:lang w:eastAsia="en-GB"/>
+        </w:rPr>
+      </w:pPr>
+      <w:r>
+        <w:rPr>
+          <w:lang w:eastAsia="en-GB"/>
+        </w:rPr>
+        <w:t>Recolha de dados SINCRO por parte do servidor</w:t>
+      </w:r>
+    </w:p>
+    <w:p>
+      <w:pPr>
+        <w:pStyle w:val="PargrafodaLista"/>
+        <w:numPr>
+          <w:ilvl w:val="0"/>
+          <w:numId w:val="2"/>
+        </w:numPr>
+        <w:rPr>
+          <w:lang w:eastAsia="en-GB"/>
+        </w:rPr>
+      </w:pPr>
+      <w:r>
+        <w:rPr>
+          <w:lang w:eastAsia="en-GB"/>
+        </w:rPr>
+        <w:t>Registo de utilizadores</w:t>
+      </w:r>
+    </w:p>
+    <w:p>
+      <w:pPr>
+        <w:pStyle w:val="PargrafodaLista"/>
+        <w:numPr>
+          <w:ilvl w:val="0"/>
+          <w:numId w:val="2"/>
+        </w:numPr>
+        <w:rPr>
+          <w:lang w:eastAsia="en-GB"/>
+        </w:rPr>
+      </w:pPr>
+      <w:r>
+        <w:rPr>
+          <w:lang w:eastAsia="en-GB"/>
+        </w:rPr>
+        <w:t>Sistema de notificações de dispositivo móvel</w:t>
+      </w:r>
+    </w:p>
+    <w:p>
+      <w:pPr>
+        <w:pStyle w:val="PargrafodaLista"/>
+        <w:numPr>
+          <w:ilvl w:val="0"/>
+          <w:numId w:val="2"/>
+        </w:numPr>
+        <w:rPr>
+          <w:lang w:eastAsia="en-GB"/>
+        </w:rPr>
+      </w:pPr>
+      <w:r>
+        <w:rPr>
+          <w:lang w:eastAsia="en-GB"/>
+        </w:rPr>
+        <w:t>Manipulação de dados de utilizador</w:t>
+      </w:r>
+    </w:p>
+    <w:p>
+      <w:pPr>
+        <w:pStyle w:val="PargrafodaLista"/>
+        <w:numPr>
+          <w:ilvl w:val="0"/>
+          <w:numId w:val="2"/>
+        </w:numPr>
+        <w:rPr>
+          <w:lang w:eastAsia="en-GB"/>
+        </w:rPr>
+      </w:pPr>
+      <w:r>
+        <w:rPr>
+          <w:lang w:eastAsia="en-GB"/>
+        </w:rPr>
+        <w:t>Testes funcionais do servidor</w:t>
+      </w:r>
+    </w:p>
+    <w:p>
+      <w:pPr>
+        <w:pStyle w:val="PargrafodaLista"/>
+        <w:numPr>
+          <w:ilvl w:val="0"/>
+          <w:numId w:val="2"/>
+        </w:numPr>
+        <w:rPr>
+          <w:lang w:eastAsia="en-GB"/>
+        </w:rPr>
+      </w:pPr>
+      <w:r>
+        <w:rPr>
+          <w:lang w:eastAsia="en-GB"/>
+        </w:rPr>
+        <w:t>Avaliação do quadro tecnológico a utilizar (aplicação móvel)</w:t>
+      </w:r>
+    </w:p>
+    <w:p>
+      <w:pPr>
+        <w:pStyle w:val="PargrafodaLista"/>
+        <w:numPr>
+          <w:ilvl w:val="0"/>
+          <w:numId w:val="2"/>
+        </w:numPr>
+        <w:rPr>
+          <w:lang w:eastAsia="en-GB"/>
+        </w:rPr>
+      </w:pPr>
+      <w:r>
+        <w:rPr>
+          <w:lang w:eastAsia="en-GB"/>
+        </w:rPr>
+        <w:t>Criação da aplicação móvel</w:t>
+      </w:r>
+    </w:p>
+    <w:p>
+      <w:pPr>
+        <w:pStyle w:val="PargrafodaLista"/>
+        <w:numPr>
+          <w:ilvl w:val="0"/>
+          <w:numId w:val="2"/>
+        </w:numPr>
+        <w:rPr>
+          <w:lang w:eastAsia="en-GB"/>
+        </w:rPr>
+      </w:pPr>
+      <w:r>
+        <w:rPr>
+          <w:lang w:eastAsia="en-GB"/>
+        </w:rPr>
+        <w:t>Login de utilizadores</w:t>
+      </w:r>
+    </w:p>
+    <w:p>
+      <w:pPr>
+        <w:pStyle w:val="PargrafodaLista"/>
+        <w:numPr>
+          <w:ilvl w:val="0"/>
+          <w:numId w:val="2"/>
+        </w:numPr>
+        <w:rPr>
+          <w:lang w:eastAsia="en-GB"/>
+        </w:rPr>
+      </w:pPr>
+      <w:r>
+        <w:rPr>
+          <w:lang w:eastAsia="en-GB"/>
+        </w:rPr>
+        <w:t>Criação das interfaces visuais</w:t>
+      </w:r>
+    </w:p>
+    <w:p>
+      <w:pPr>
+        <w:pStyle w:val="PargrafodaLista"/>
+        <w:numPr>
+          <w:ilvl w:val="0"/>
+          <w:numId w:val="2"/>
+        </w:numPr>
+        <w:rPr>
+          <w:lang w:eastAsia="en-GB"/>
+        </w:rPr>
+      </w:pPr>
+      <w:r>
+        <w:rPr>
+          <w:lang w:eastAsia="en-GB"/>
+        </w:rPr>
+        <w:t>Receção de notificações</w:t>
+      </w:r>
+    </w:p>
+    <w:p>
+      <w:pPr>
+        <w:pStyle w:val="PargrafodaLista"/>
+        <w:numPr>
+          <w:ilvl w:val="0"/>
+          <w:numId w:val="2"/>
+        </w:numPr>
+        <w:rPr>
+          <w:lang w:eastAsia="en-GB"/>
+        </w:rPr>
+      </w:pPr>
+      <w:r>
+        <w:rPr>
+          <w:lang w:eastAsia="en-GB"/>
+        </w:rPr>
+        <w:t>Testes funcionais da aplicação móvel</w:t>
+      </w:r>
+    </w:p>
+    <w:p>
+      <w:pPr>
+        <w:pStyle w:val="PargrafodaLista"/>
+        <w:numPr>
+          <w:ilvl w:val="0"/>
+          <w:numId w:val="2"/>
+        </w:numPr>
+        <w:rPr>
+          <w:lang w:eastAsia="en-GB"/>
+        </w:rPr>
+      </w:pPr>
+      <w:r>
+        <w:rPr>
+          <w:lang w:eastAsia="en-GB"/>
+        </w:rPr>
+        <w:t>Entrega da versão beta</w:t>
+      </w:r>
+    </w:p>
+    <w:p>
+      <w:pPr>
+        <w:pStyle w:val="PargrafodaLista"/>
+        <w:numPr>
+          <w:ilvl w:val="0"/>
+          <w:numId w:val="2"/>
+        </w:numPr>
+        <w:rPr>
+          <w:lang w:eastAsia="en-GB"/>
+        </w:rPr>
+      </w:pPr>
+      <w:r>
+        <w:rPr>
+          <w:lang w:eastAsia="en-GB"/>
+        </w:rPr>
+        <w:t>Resolução de bugs e melhorias de código</w:t>
+      </w:r>
+    </w:p>
+    <w:p>
+      <w:pPr>
+        <w:pStyle w:val="PargrafodaLista"/>
+        <w:numPr>
+          <w:ilvl w:val="0"/>
+          <w:numId w:val="2"/>
+        </w:numPr>
+        <w:rPr>
+          <w:lang w:eastAsia="en-GB"/>
+        </w:rPr>
+      </w:pPr>
+      <w:r>
+        <w:rPr>
+          <w:lang w:eastAsia="en-GB"/>
+        </w:rPr>
+        <w:t>Embelezamento da aplicação</w:t>
+      </w:r>
+    </w:p>
+    <w:p>
+      <w:pPr>
+        <w:pStyle w:val="PargrafodaLista"/>
+        <w:numPr>
+          <w:ilvl w:val="0"/>
+          <w:numId w:val="2"/>
+        </w:numPr>
+        <w:rPr>
+          <w:lang w:eastAsia="en-GB"/>
+        </w:rPr>
+      </w:pPr>
+      <w:r>
+        <w:rPr>
+          <w:lang w:eastAsia="en-GB"/>
+        </w:rPr>
+        <w:t>Resolução de aspetos específicos dos sistemas operativos móveis</w:t>
+      </w:r>
+    </w:p>
+    <w:p>
+      <w:pPr>
+        <w:pStyle w:val="PargrafodaLista"/>
+        <w:numPr>
+          <w:ilvl w:val="0"/>
+          <w:numId w:val="2"/>
+        </w:numPr>
+        <w:rPr>
+          <w:lang w:eastAsia="en-GB"/>
+        </w:rPr>
+      </w:pPr>
+      <w:r>
+        <w:rPr>
+          <w:lang w:eastAsia="en-GB"/>
+        </w:rPr>
+        <w:t>Interface de pagamento(opcional)</w:t>
+      </w:r>
       <w:bookmarkStart w:id="0" w:name="_GoBack"/>
+      <w:bookmarkEnd w:id="0"/>
+    </w:p>
+    <w:p>
+      <w:pPr>
+        <w:pStyle w:val="Cabealho2"/>
+        <w:rPr>
+          <w:lang w:eastAsia="en-GB"/>
+        </w:rPr>
+      </w:pPr>
       <w:r>
         <w:rPr>
           <w:noProof/>
-          <w:lang w:eastAsia="en-GB"/>
         </w:rPr>
         <w:drawing>
-          <wp:anchor distT="0" distB="0" distL="114300" distR="114300" simplePos="0" relativeHeight="251671552" behindDoc="0" locked="0" layoutInCell="1" allowOverlap="1" wp14:anchorId="3E0A449A" wp14:editId="74C678EB">
+          <wp:anchor distT="0" distB="0" distL="114300" distR="114300" simplePos="0" relativeHeight="251671552" behindDoc="1" locked="0" layoutInCell="1" allowOverlap="1" wp14:anchorId="16211FDB" wp14:editId="58E4F0E7">
             <wp:simplePos x="0" y="0"/>
             <wp:positionH relativeFrom="margin">
-              <wp:posOffset>452120</wp:posOffset>
+              <wp:align>center</wp:align>
             </wp:positionH>
-            <wp:positionV relativeFrom="margin">
-              <wp:posOffset>580936</wp:posOffset>
+            <wp:positionV relativeFrom="paragraph">
+              <wp:posOffset>363855</wp:posOffset>
             </wp:positionV>
-            <wp:extent cx="7986395" cy="4202430"/>
-            <wp:effectExtent l="0" t="0" r="0" b="7620"/>
-            <wp:wrapSquare wrapText="bothSides"/>
-            <wp:docPr id="3" name="Imagem 3"/>
+            <wp:extent cx="5978525" cy="3783330"/>
+            <wp:effectExtent l="0" t="0" r="3175" b="1270"/>
+            <wp:wrapTopAndBottom/>
+            <wp:docPr id="4" name="Imagem 4"/>
             <wp:cNvGraphicFramePr>
               <a:graphicFrameLocks xmlns:a="http://schemas.openxmlformats.org/drawingml/2006/main" noChangeAspect="1"/>
             </wp:cNvGraphicFramePr>
@@ -1726,7 +2397,7 @@
                     </pic:cNvPicPr>
                   </pic:nvPicPr>
                   <pic:blipFill>
-                    <a:blip r:embed="rId9">
+                    <a:blip r:embed="rId10">
                       <a:extLst>
                         <a:ext uri="{28A0092B-C50C-407E-A947-70E740481C1C}">
                           <a14:useLocalDpi xmlns:a14="http://schemas.microsoft.com/office/drawing/2010/main" val="0"/>
@@ -1741,7 +2412,7 @@
                   <pic:spPr bwMode="auto">
                     <a:xfrm>
                       <a:off x="0" y="0"/>
-                      <a:ext cx="7986395" cy="4202430"/>
+                      <a:ext cx="5978525" cy="3783330"/>
                     </a:xfrm>
                     <a:prstGeom prst="rect">
                       <a:avLst/>
@@ -1763,98 +2434,12 @@
           </wp:anchor>
         </w:drawing>
       </w:r>
-      <w:bookmarkEnd w:id="0"/>
-    </w:p>
-    <w:p>
-      <w:pPr>
-        <w:rPr>
-          <w:lang w:eastAsia="en-GB"/>
-        </w:rPr>
-      </w:pPr>
-    </w:p>
-    <w:p>
-      <w:pPr>
-        <w:rPr>
-          <w:lang w:eastAsia="en-GB"/>
-        </w:rPr>
-      </w:pPr>
-    </w:p>
-    <w:p>
-      <w:pPr>
-        <w:rPr>
-          <w:lang w:eastAsia="en-GB"/>
-        </w:rPr>
-      </w:pPr>
-    </w:p>
-    <w:p>
-      <w:pPr>
-        <w:rPr>
-          <w:lang w:eastAsia="en-GB"/>
-        </w:rPr>
-      </w:pPr>
-    </w:p>
-    <w:p>
-      <w:pPr>
-        <w:rPr>
-          <w:lang w:eastAsia="en-GB"/>
-        </w:rPr>
-      </w:pPr>
-    </w:p>
-    <w:p>
-      <w:pPr>
-        <w:rPr>
-          <w:lang w:eastAsia="en-GB"/>
-        </w:rPr>
-      </w:pPr>
-    </w:p>
-    <w:p>
-      <w:pPr>
-        <w:rPr>
-          <w:lang w:eastAsia="en-GB"/>
-        </w:rPr>
-      </w:pPr>
-    </w:p>
-    <w:p>
-      <w:pPr>
-        <w:rPr>
-          <w:lang w:eastAsia="en-GB"/>
-        </w:rPr>
-      </w:pPr>
-    </w:p>
-    <w:p>
-      <w:pPr>
-        <w:rPr>
-          <w:lang w:eastAsia="en-GB"/>
-        </w:rPr>
-      </w:pPr>
-    </w:p>
-    <w:p>
-      <w:pPr>
-        <w:rPr>
-          <w:lang w:eastAsia="en-GB"/>
-        </w:rPr>
-      </w:pPr>
-    </w:p>
-    <w:p>
-      <w:pPr>
-        <w:rPr>
-          <w:lang w:eastAsia="en-GB"/>
-        </w:rPr>
-      </w:pPr>
-    </w:p>
-    <w:p>
-      <w:pPr>
-        <w:rPr>
-          <w:lang w:eastAsia="en-GB"/>
-        </w:rPr>
-      </w:pPr>
-    </w:p>
-    <w:p>
-      <w:pPr>
-        <w:rPr>
-          <w:lang w:eastAsia="en-GB"/>
-        </w:rPr>
-      </w:pPr>
+      <w:r>
+        <w:rPr>
+          <w:lang w:eastAsia="en-GB"/>
+        </w:rPr>
+        <w:t>Gráfico de Gantt</w:t>
+      </w:r>
     </w:p>
     <w:p>
       <w:pPr>
@@ -1869,8 +2454,8 @@
           <w:lang w:eastAsia="en-GB"/>
         </w:rPr>
         <w:sectPr>
-          <w:pgSz w:w="16838" w:h="11906" w:orient="landscape"/>
-          <w:pgMar w:top="1701" w:right="1418" w:bottom="1701" w:left="1418" w:header="709" w:footer="709" w:gutter="0"/>
+          <w:pgSz w:w="11906" w:h="16838"/>
+          <w:pgMar w:top="1418" w:right="1701" w:bottom="1418" w:left="1701" w:header="709" w:footer="709" w:gutter="0"/>
           <w:cols w:space="708"/>
           <w:docGrid w:linePitch="360"/>
         </w:sectPr>
@@ -1926,7 +2511,7 @@
         </w:rPr>
         <w:br/>
       </w:r>
-      <w:hyperlink r:id="rId10" w:history="1">
+      <w:hyperlink r:id="rId11" w:history="1">
         <w:r>
           <w:rPr>
             <w:rStyle w:val="Hiperligao"/>
@@ -1967,7 +2552,7 @@
         </w:rPr>
         <w:br/>
       </w:r>
-      <w:hyperlink r:id="rId11" w:history="1">
+      <w:hyperlink r:id="rId12" w:history="1">
         <w:r>
           <w:rPr>
             <w:rStyle w:val="Hiperligao"/>
@@ -2045,6 +2630,243 @@
     </w:p>
   </w:footnote>
 </w:footnotes>
+</file>
+
+<file path=word/numbering.xml><?xml version="1.0" encoding="utf-8"?>
+<w:numbering xmlns:wpc="http://schemas.microsoft.com/office/word/2010/wordprocessingCanvas" xmlns:cx="http://schemas.microsoft.com/office/drawing/2014/chartex" xmlns:cx1="http://schemas.microsoft.com/office/drawing/2015/9/8/chartex" xmlns:cx2="http://schemas.microsoft.com/office/drawing/2015/10/21/chartex" xmlns:cx3="http://schemas.microsoft.com/office/drawing/2016/5/9/chartex" xmlns:cx4="http://schemas.microsoft.com/office/drawing/2016/5/10/chartex" xmlns:cx5="http://schemas.microsoft.com/office/drawing/2016/5/11/chartex" xmlns:cx6="http://schemas.microsoft.com/office/drawing/2016/5/12/chartex" xmlns:cx7="http://schemas.microsoft.com/office/drawing/2016/5/13/chartex" xmlns:cx8="http://schemas.microsoft.com/office/drawing/2016/5/14/chartex" xmlns:mc="http://schemas.openxmlformats.org/markup-compatibility/2006" xmlns:aink="http://schemas.microsoft.com/office/drawing/2016/ink" xmlns:am3d="http://schemas.microsoft.com/office/drawing/2017/model3d" xmlns:o="urn:schemas-microsoft-com:office:office" xmlns:r="http://schemas.openxmlformats.org/officeDocument/2006/relationships" xmlns:m="http://schemas.openxmlformats.org/officeDocument/2006/math" xmlns:v="urn:schemas-microsoft-com:vml" xmlns:wp14="http://schemas.microsoft.com/office/word/2010/wordprocessingDrawing" xmlns:wp="http://schemas.openxmlformats.org/drawingml/2006/wordprocessingDrawing" xmlns:w10="urn:schemas-microsoft-com:office:word" xmlns:w="http://schemas.openxmlformats.org/wordprocessingml/2006/main" xmlns:w14="http://schemas.microsoft.com/office/word/2010/wordml" xmlns:w15="http://schemas.microsoft.com/office/word/2012/wordml" xmlns:w16cid="http://schemas.microsoft.com/office/word/2016/wordml/cid" xmlns:w16se="http://schemas.microsoft.com/office/word/2015/wordml/symex" xmlns:wpg="http://schemas.microsoft.com/office/word/2010/wordprocessingGroup" xmlns:wpi="http://schemas.microsoft.com/office/word/2010/wordprocessingInk" xmlns:wne="http://schemas.microsoft.com/office/word/2006/wordml" xmlns:wps="http://schemas.microsoft.com/office/word/2010/wordprocessingShape" mc:Ignorable="w14 w15 w16se w16cid wp14">
+  <w:abstractNum w:abstractNumId="0" w15:restartNumberingAfterBreak="0">
+    <w:nsid w:val="199D437A"/>
+    <w:multiLevelType w:val="hybridMultilevel"/>
+    <w:tmpl w:val="C7A6DF44"/>
+    <w:lvl w:ilvl="0" w:tplc="04090001">
+      <w:start w:val="1"/>
+      <w:numFmt w:val="bullet"/>
+      <w:lvlText w:val=""/>
+      <w:lvlJc w:val="left"/>
+      <w:pPr>
+        <w:ind w:left="720" w:hanging="360"/>
+      </w:pPr>
+      <w:rPr>
+        <w:rFonts w:ascii="Symbol" w:hAnsi="Symbol" w:hint="default"/>
+      </w:rPr>
+    </w:lvl>
+    <w:lvl w:ilvl="1" w:tplc="04090003" w:tentative="1">
+      <w:start w:val="1"/>
+      <w:numFmt w:val="bullet"/>
+      <w:lvlText w:val="o"/>
+      <w:lvlJc w:val="left"/>
+      <w:pPr>
+        <w:ind w:left="1440" w:hanging="360"/>
+      </w:pPr>
+      <w:rPr>
+        <w:rFonts w:ascii="Courier New" w:hAnsi="Courier New" w:cs="Courier New" w:hint="default"/>
+      </w:rPr>
+    </w:lvl>
+    <w:lvl w:ilvl="2" w:tplc="04090005" w:tentative="1">
+      <w:start w:val="1"/>
+      <w:numFmt w:val="bullet"/>
+      <w:lvlText w:val=""/>
+      <w:lvlJc w:val="left"/>
+      <w:pPr>
+        <w:ind w:left="2160" w:hanging="360"/>
+      </w:pPr>
+      <w:rPr>
+        <w:rFonts w:ascii="Wingdings" w:hAnsi="Wingdings" w:hint="default"/>
+      </w:rPr>
+    </w:lvl>
+    <w:lvl w:ilvl="3" w:tplc="04090001" w:tentative="1">
+      <w:start w:val="1"/>
+      <w:numFmt w:val="bullet"/>
+      <w:lvlText w:val=""/>
+      <w:lvlJc w:val="left"/>
+      <w:pPr>
+        <w:ind w:left="2880" w:hanging="360"/>
+      </w:pPr>
+      <w:rPr>
+        <w:rFonts w:ascii="Symbol" w:hAnsi="Symbol" w:hint="default"/>
+      </w:rPr>
+    </w:lvl>
+    <w:lvl w:ilvl="4" w:tplc="04090003" w:tentative="1">
+      <w:start w:val="1"/>
+      <w:numFmt w:val="bullet"/>
+      <w:lvlText w:val="o"/>
+      <w:lvlJc w:val="left"/>
+      <w:pPr>
+        <w:ind w:left="3600" w:hanging="360"/>
+      </w:pPr>
+      <w:rPr>
+        <w:rFonts w:ascii="Courier New" w:hAnsi="Courier New" w:cs="Courier New" w:hint="default"/>
+      </w:rPr>
+    </w:lvl>
+    <w:lvl w:ilvl="5" w:tplc="04090005" w:tentative="1">
+      <w:start w:val="1"/>
+      <w:numFmt w:val="bullet"/>
+      <w:lvlText w:val=""/>
+      <w:lvlJc w:val="left"/>
+      <w:pPr>
+        <w:ind w:left="4320" w:hanging="360"/>
+      </w:pPr>
+      <w:rPr>
+        <w:rFonts w:ascii="Wingdings" w:hAnsi="Wingdings" w:hint="default"/>
+      </w:rPr>
+    </w:lvl>
+    <w:lvl w:ilvl="6" w:tplc="04090001" w:tentative="1">
+      <w:start w:val="1"/>
+      <w:numFmt w:val="bullet"/>
+      <w:lvlText w:val=""/>
+      <w:lvlJc w:val="left"/>
+      <w:pPr>
+        <w:ind w:left="5040" w:hanging="360"/>
+      </w:pPr>
+      <w:rPr>
+        <w:rFonts w:ascii="Symbol" w:hAnsi="Symbol" w:hint="default"/>
+      </w:rPr>
+    </w:lvl>
+    <w:lvl w:ilvl="7" w:tplc="04090003" w:tentative="1">
+      <w:start w:val="1"/>
+      <w:numFmt w:val="bullet"/>
+      <w:lvlText w:val="o"/>
+      <w:lvlJc w:val="left"/>
+      <w:pPr>
+        <w:ind w:left="5760" w:hanging="360"/>
+      </w:pPr>
+      <w:rPr>
+        <w:rFonts w:ascii="Courier New" w:hAnsi="Courier New" w:cs="Courier New" w:hint="default"/>
+      </w:rPr>
+    </w:lvl>
+    <w:lvl w:ilvl="8" w:tplc="04090005" w:tentative="1">
+      <w:start w:val="1"/>
+      <w:numFmt w:val="bullet"/>
+      <w:lvlText w:val=""/>
+      <w:lvlJc w:val="left"/>
+      <w:pPr>
+        <w:ind w:left="6480" w:hanging="360"/>
+      </w:pPr>
+      <w:rPr>
+        <w:rFonts w:ascii="Wingdings" w:hAnsi="Wingdings" w:hint="default"/>
+      </w:rPr>
+    </w:lvl>
+  </w:abstractNum>
+  <w:abstractNum w:abstractNumId="1" w15:restartNumberingAfterBreak="0">
+    <w:nsid w:val="652F1323"/>
+    <w:multiLevelType w:val="hybridMultilevel"/>
+    <w:tmpl w:val="B6BCDC72"/>
+    <w:lvl w:ilvl="0" w:tplc="04090001">
+      <w:start w:val="1"/>
+      <w:numFmt w:val="bullet"/>
+      <w:lvlText w:val=""/>
+      <w:lvlJc w:val="left"/>
+      <w:pPr>
+        <w:ind w:left="720" w:hanging="360"/>
+      </w:pPr>
+      <w:rPr>
+        <w:rFonts w:ascii="Symbol" w:hAnsi="Symbol" w:hint="default"/>
+      </w:rPr>
+    </w:lvl>
+    <w:lvl w:ilvl="1" w:tplc="04090003" w:tentative="1">
+      <w:start w:val="1"/>
+      <w:numFmt w:val="bullet"/>
+      <w:lvlText w:val="o"/>
+      <w:lvlJc w:val="left"/>
+      <w:pPr>
+        <w:ind w:left="1440" w:hanging="360"/>
+      </w:pPr>
+      <w:rPr>
+        <w:rFonts w:ascii="Courier New" w:hAnsi="Courier New" w:cs="Courier New" w:hint="default"/>
+      </w:rPr>
+    </w:lvl>
+    <w:lvl w:ilvl="2" w:tplc="04090005" w:tentative="1">
+      <w:start w:val="1"/>
+      <w:numFmt w:val="bullet"/>
+      <w:lvlText w:val=""/>
+      <w:lvlJc w:val="left"/>
+      <w:pPr>
+        <w:ind w:left="2160" w:hanging="360"/>
+      </w:pPr>
+      <w:rPr>
+        <w:rFonts w:ascii="Wingdings" w:hAnsi="Wingdings" w:hint="default"/>
+      </w:rPr>
+    </w:lvl>
+    <w:lvl w:ilvl="3" w:tplc="04090001" w:tentative="1">
+      <w:start w:val="1"/>
+      <w:numFmt w:val="bullet"/>
+      <w:lvlText w:val=""/>
+      <w:lvlJc w:val="left"/>
+      <w:pPr>
+        <w:ind w:left="2880" w:hanging="360"/>
+      </w:pPr>
+      <w:rPr>
+        <w:rFonts w:ascii="Symbol" w:hAnsi="Symbol" w:hint="default"/>
+      </w:rPr>
+    </w:lvl>
+    <w:lvl w:ilvl="4" w:tplc="04090003" w:tentative="1">
+      <w:start w:val="1"/>
+      <w:numFmt w:val="bullet"/>
+      <w:lvlText w:val="o"/>
+      <w:lvlJc w:val="left"/>
+      <w:pPr>
+        <w:ind w:left="3600" w:hanging="360"/>
+      </w:pPr>
+      <w:rPr>
+        <w:rFonts w:ascii="Courier New" w:hAnsi="Courier New" w:cs="Courier New" w:hint="default"/>
+      </w:rPr>
+    </w:lvl>
+    <w:lvl w:ilvl="5" w:tplc="04090005" w:tentative="1">
+      <w:start w:val="1"/>
+      <w:numFmt w:val="bullet"/>
+      <w:lvlText w:val=""/>
+      <w:lvlJc w:val="left"/>
+      <w:pPr>
+        <w:ind w:left="4320" w:hanging="360"/>
+      </w:pPr>
+      <w:rPr>
+        <w:rFonts w:ascii="Wingdings" w:hAnsi="Wingdings" w:hint="default"/>
+      </w:rPr>
+    </w:lvl>
+    <w:lvl w:ilvl="6" w:tplc="04090001" w:tentative="1">
+      <w:start w:val="1"/>
+      <w:numFmt w:val="bullet"/>
+      <w:lvlText w:val=""/>
+      <w:lvlJc w:val="left"/>
+      <w:pPr>
+        <w:ind w:left="5040" w:hanging="360"/>
+      </w:pPr>
+      <w:rPr>
+        <w:rFonts w:ascii="Symbol" w:hAnsi="Symbol" w:hint="default"/>
+      </w:rPr>
+    </w:lvl>
+    <w:lvl w:ilvl="7" w:tplc="04090003" w:tentative="1">
+      <w:start w:val="1"/>
+      <w:numFmt w:val="bullet"/>
+      <w:lvlText w:val="o"/>
+      <w:lvlJc w:val="left"/>
+      <w:pPr>
+        <w:ind w:left="5760" w:hanging="360"/>
+      </w:pPr>
+      <w:rPr>
+        <w:rFonts w:ascii="Courier New" w:hAnsi="Courier New" w:cs="Courier New" w:hint="default"/>
+      </w:rPr>
+    </w:lvl>
+    <w:lvl w:ilvl="8" w:tplc="04090005" w:tentative="1">
+      <w:start w:val="1"/>
+      <w:numFmt w:val="bullet"/>
+      <w:lvlText w:val=""/>
+      <w:lvlJc w:val="left"/>
+      <w:pPr>
+        <w:ind w:left="6480" w:hanging="360"/>
+      </w:pPr>
+      <w:rPr>
+        <w:rFonts w:ascii="Wingdings" w:hAnsi="Wingdings" w:hint="default"/>
+      </w:rPr>
+    </w:lvl>
+  </w:abstractNum>
+  <w:num w:numId="1">
+    <w:abstractNumId w:val="1"/>
+  </w:num>
+  <w:num w:numId="2">
+    <w:abstractNumId w:val="0"/>
+  </w:num>
+</w:numbering>
 </file>
 
 <file path=word/styles.xml><?xml version="1.0" encoding="utf-8"?>
@@ -2862,6 +3684,84 @@
     <w:uiPriority w:val="99"/>
     <w:rsid w:val="007F3744"/>
   </w:style>
+  <w:style w:type="character" w:styleId="Refdecomentrio">
+    <w:name w:val="annotation reference"/>
+    <w:basedOn w:val="Tipodeletrapredefinidodopargrafo"/>
+    <w:uiPriority w:val="99"/>
+    <w:semiHidden/>
+    <w:unhideWhenUsed/>
+    <w:rsid w:val="00A85E8D"/>
+    <w:rPr>
+      <w:sz w:val="16"/>
+      <w:szCs w:val="16"/>
+    </w:rPr>
+  </w:style>
+  <w:style w:type="paragraph" w:styleId="Textodecomentrio">
+    <w:name w:val="annotation text"/>
+    <w:basedOn w:val="Normal"/>
+    <w:link w:val="TextodecomentrioCarter"/>
+    <w:uiPriority w:val="99"/>
+    <w:semiHidden/>
+    <w:unhideWhenUsed/>
+    <w:rsid w:val="00A85E8D"/>
+    <w:pPr>
+      <w:spacing w:line="240" w:lineRule="auto"/>
+    </w:pPr>
+    <w:rPr>
+      <w:sz w:val="20"/>
+      <w:szCs w:val="20"/>
+    </w:rPr>
+  </w:style>
+  <w:style w:type="character" w:customStyle="1" w:styleId="TextodecomentrioCarter">
+    <w:name w:val="Texto de comentário Caráter"/>
+    <w:basedOn w:val="Tipodeletrapredefinidodopargrafo"/>
+    <w:link w:val="Textodecomentrio"/>
+    <w:uiPriority w:val="99"/>
+    <w:semiHidden/>
+    <w:rsid w:val="00A85E8D"/>
+    <w:rPr>
+      <w:sz w:val="20"/>
+      <w:szCs w:val="20"/>
+    </w:rPr>
+  </w:style>
+  <w:style w:type="paragraph" w:styleId="Assuntodecomentrio">
+    <w:name w:val="annotation subject"/>
+    <w:basedOn w:val="Textodecomentrio"/>
+    <w:next w:val="Textodecomentrio"/>
+    <w:link w:val="AssuntodecomentrioCarter"/>
+    <w:uiPriority w:val="99"/>
+    <w:semiHidden/>
+    <w:unhideWhenUsed/>
+    <w:rsid w:val="00A85E8D"/>
+    <w:rPr>
+      <w:b/>
+      <w:bCs/>
+    </w:rPr>
+  </w:style>
+  <w:style w:type="character" w:customStyle="1" w:styleId="AssuntodecomentrioCarter">
+    <w:name w:val="Assunto de comentário Caráter"/>
+    <w:basedOn w:val="TextodecomentrioCarter"/>
+    <w:link w:val="Assuntodecomentrio"/>
+    <w:uiPriority w:val="99"/>
+    <w:semiHidden/>
+    <w:rsid w:val="00A85E8D"/>
+    <w:rPr>
+      <w:b/>
+      <w:bCs/>
+      <w:sz w:val="20"/>
+      <w:szCs w:val="20"/>
+    </w:rPr>
+  </w:style>
+  <w:style w:type="paragraph" w:styleId="Reviso">
+    <w:name w:val="Revision"/>
+    <w:hidden/>
+    <w:uiPriority w:val="99"/>
+    <w:semiHidden/>
+    <w:rsid w:val="000810C8"/>
+    <w:pPr>
+      <w:spacing w:after="0" w:line="240" w:lineRule="auto"/>
+    </w:pPr>
+  </w:style>
 </w:styles>
 </file>
 
@@ -3165,7 +4065,7 @@
 </file>
 
 <file path=customXml/itemProps1.xml><?xml version="1.0" encoding="utf-8"?>
-<ds:datastoreItem xmlns:ds="http://schemas.openxmlformats.org/officeDocument/2006/customXml" ds:itemID="{521F7D02-ADD0-AC47-B471-60D2ECE027FF}">
+<ds:datastoreItem xmlns:ds="http://schemas.openxmlformats.org/officeDocument/2006/customXml" ds:itemID="{3C9A2EE9-7CFB-8141-92E8-1B394B5B7D19}">
   <ds:schemaRefs>
     <ds:schemaRef ds:uri="http://schemas.openxmlformats.org/officeDocument/2006/bibliography"/>
   </ds:schemaRefs>

</xml_diff>